<commit_message>
Smoldyn version 2.57. Updates: math supports scientific notation, surface actions allow species change, Molecule tracking can preserve serial numbers during association and dissociation.
</commit_message>
<xml_diff>
--- a/documentation/Smoldyn/SmoldynUsersManual.docx
+++ b/documentation/Smoldyn/SmoldynUsersManual.docx
@@ -55,22 +55,22 @@
         <w:t>5</w:t>
       </w:r>
       <w:r>
-        <w:t>6</w:t>
+        <w:t>7</w:t>
       </w:r>
       <w:r>
         <w:t xml:space="preserve">, © </w:t>
       </w:r>
       <w:r>
-        <w:t>September</w:t>
+        <w:t>March</w:t>
+      </w:r>
+      <w:r>
+        <w:t xml:space="preserve"> 201</w:t>
+      </w:r>
+      <w:r>
+        <w:t>9</w:t>
       </w:r>
       <w:bookmarkStart w:id="0" w:name="_GoBack"/>
       <w:bookmarkEnd w:id="0"/>
-      <w:r>
-        <w:t xml:space="preserve"> 201</w:t>
-      </w:r>
-      <w:r>
-        <w:t>8</w:t>
-      </w:r>
     </w:p>
     <w:p>
       <w:pPr>
@@ -8788,6 +8788,7 @@
           <w:sz w:val="36"/>
           <w:szCs w:val="36"/>
         </w:rPr>
+        <w:lastRenderedPageBreak/>
         <w:t>2</w:t>
       </w:r>
       <w:r>
@@ -9264,6 +9265,7 @@
         <w:ind w:firstLine="540"/>
       </w:pPr>
       <w:r>
+        <w:lastRenderedPageBreak/>
         <w:t>Sm</w:t>
       </w:r>
       <w:r>
@@ -9608,7 +9610,11 @@
         <w:t>endif</w:t>
       </w:r>
       <w:r>
-        <w:t xml:space="preserve"> statements lead to reading of different portions of file, depending on whether the definition was made or not.  A variant of the </w:t>
+        <w:t xml:space="preserve"> statements lead to </w:t>
+      </w:r>
+      <w:r>
+        <w:lastRenderedPageBreak/>
+        <w:t xml:space="preserve">reading of different portions of file, depending on whether the definition was made or not.  A variant of the </w:t>
       </w:r>
       <w:r>
         <w:rPr>
@@ -10344,6 +10350,7 @@
         <w:t xml:space="preserve">.  Then, in your master Smoldyn file, which might also be called from the </w:t>
       </w:r>
       <w:r>
+        <w:lastRenderedPageBreak/>
         <w:t>same script, include</w:t>
       </w:r>
       <w:r>
@@ -10770,6 +10777,7 @@
           <w:sz w:val="36"/>
           <w:szCs w:val="36"/>
         </w:rPr>
+        <w:lastRenderedPageBreak/>
         <w:t>3</w:t>
       </w:r>
       <w:r>
@@ -11152,7 +11160,7 @@
           <v:shape id="_x0000_i1025" type="#_x0000_t75" style="width:58.4pt;height:36pt" o:ole="">
             <v:imagedata r:id="rId8" o:title=""/>
           </v:shape>
-          <o:OLEObject Type="Embed" ProgID="Equation.DSMT4" ShapeID="_x0000_i1025" DrawAspect="Content" ObjectID="_1472640433" r:id="rId9"/>
+          <o:OLEObject Type="Embed" ProgID="Equation.DSMT4" ShapeID="_x0000_i1025" DrawAspect="Content" ObjectID="_1488519419" r:id="rId9"/>
         </w:object>
       </w:r>
     </w:p>
@@ -11219,7 +11227,7 @@
           <v:shape id="_x0000_i1026" type="#_x0000_t75" style="width:36pt;height:31.2pt" o:ole="">
             <v:imagedata r:id="rId10" o:title=""/>
           </v:shape>
-          <o:OLEObject Type="Embed" ProgID="Equation.DSMT4" ShapeID="_x0000_i1026" DrawAspect="Content" ObjectID="_1472640434" r:id="rId11"/>
+          <o:OLEObject Type="Embed" ProgID="Equation.DSMT4" ShapeID="_x0000_i1026" DrawAspect="Content" ObjectID="_1488519420" r:id="rId11"/>
         </w:object>
       </w:r>
     </w:p>
@@ -11241,7 +11249,7 @@
           <v:shape id="_x0000_i1027" type="#_x0000_t75" style="width:72.8pt;height:35.2pt" o:ole="">
             <v:imagedata r:id="rId12" o:title=""/>
           </v:shape>
-          <o:OLEObject Type="Embed" ProgID="Equation.DSMT4" ShapeID="_x0000_i1027" DrawAspect="Content" ObjectID="_1472640435" r:id="rId13"/>
+          <o:OLEObject Type="Embed" ProgID="Equation.DSMT4" ShapeID="_x0000_i1027" DrawAspect="Content" ObjectID="_1488519421" r:id="rId13"/>
         </w:object>
       </w:r>
     </w:p>
@@ -11268,6 +11276,7 @@
         <w:ind w:firstLine="540"/>
       </w:pPr>
       <w:r>
+        <w:lastRenderedPageBreak/>
         <w:t>As an initial guess, the time step that is chosen should be the smallest of those that are suggested here for all of these processes.  Afterwards, it is usually worth running several trial simulations with longer or shorter time steps to see what the longest time step is that still yields sufficiently accurate results.</w:t>
       </w:r>
     </w:p>
@@ -11820,6 +11829,7 @@
         <w:ind w:left="720"/>
       </w:pPr>
       <w:r>
+        <w:lastRenderedPageBreak/>
         <w:tab/>
         <w:t>surface interactions of reaction products</w:t>
       </w:r>
@@ -11904,6 +11914,7 @@
           <w:sz w:val="36"/>
           <w:szCs w:val="36"/>
         </w:rPr>
+        <w:lastRenderedPageBreak/>
         <w:t>4</w:t>
       </w:r>
       <w:r>
@@ -12079,7 +12090,11 @@
         <w:ind w:firstLine="540"/>
       </w:pPr>
       <w:r>
-        <w:t xml:space="preserve">Isotropic diffusion rates were tested quantitatively with the diffi.txt configuration file.  In this file, all molecules start in the center of space, the boundaries are made transparent so molecules diffuse completely freely, and red, green, and blue molecules diffuse with different diffusion coefficients.  Using a runtime command in the configuration file, described below, Smoldyn outputs the moments of the molecular distributions to text files.  They were analyzed with the Excel file diffi.xls, which is also in the S4_molecules folder.  From this Excel file, the graphical and numerical results are shown </w:t>
+        <w:t xml:space="preserve">Isotropic diffusion rates were tested quantitatively with the diffi.txt configuration file.  In this file, all molecules start in the center of space, the boundaries are made transparent so molecules diffuse completely freely, and red, green, and blue molecules </w:t>
+      </w:r>
+      <w:r>
+        <w:lastRenderedPageBreak/>
+        <w:t xml:space="preserve">diffuse with different diffusion coefficients.  Using a runtime command in the configuration file, described below, Smoldyn outputs the moments of the molecular distributions to text files.  They were analyzed with the Excel file diffi.xls, which is also in the S4_molecules folder.  From this Excel file, the graphical and numerical results are shown </w:t>
       </w:r>
       <w:r>
         <w:t>below</w:t>
@@ -12288,7 +12303,7 @@
           <v:shape id="_x0000_i1028" type="#_x0000_t75" style="width:146.4pt;height:32pt" o:ole="">
             <v:imagedata r:id="rId17" o:title=""/>
           </v:shape>
-          <o:OLEObject Type="Embed" ProgID="Equation.3" ShapeID="_x0000_i1028" DrawAspect="Content" ObjectID="_1472640436" r:id="rId18"/>
+          <o:OLEObject Type="Embed" ProgID="Equation.3" ShapeID="_x0000_i1028" DrawAspect="Content" ObjectID="_1488519422" r:id="rId18"/>
         </w:object>
       </w:r>
     </w:p>
@@ -12363,7 +12378,7 @@
           <v:shape id="_x0000_i1029" type="#_x0000_t75" style="width:122.4pt;height:34.4pt" o:ole="">
             <v:imagedata r:id="rId19" o:title=""/>
           </v:shape>
-          <o:OLEObject Type="Embed" ProgID="Equation.3" ShapeID="_x0000_i1029" DrawAspect="Content" ObjectID="_1472640437" r:id="rId20"/>
+          <o:OLEObject Type="Embed" ProgID="Equation.3" ShapeID="_x0000_i1029" DrawAspect="Content" ObjectID="_1488519423" r:id="rId20"/>
         </w:object>
       </w:r>
     </w:p>
@@ -12489,7 +12504,7 @@
           <v:shape id="_x0000_i1030" type="#_x0000_t75" style="width:96.8pt;height:16pt" o:ole="">
             <v:imagedata r:id="rId21" o:title=""/>
           </v:shape>
-          <o:OLEObject Type="Embed" ProgID="Equation.3" ShapeID="_x0000_i1030" DrawAspect="Content" ObjectID="_1472640438" r:id="rId22"/>
+          <o:OLEObject Type="Embed" ProgID="Equation.3" ShapeID="_x0000_i1030" DrawAspect="Content" ObjectID="_1488519424" r:id="rId22"/>
         </w:object>
       </w:r>
     </w:p>
@@ -12519,6 +12534,7 @@
         <w:ind w:firstLine="540"/>
       </w:pPr>
       <w:r>
+        <w:lastRenderedPageBreak/>
         <w:tab/>
       </w:r>
       <w:r>
@@ -12529,7 +12545,7 @@
           <v:shape id="_x0000_i1031" type="#_x0000_t75" style="width:60.8pt;height:14.4pt" o:ole="">
             <v:imagedata r:id="rId23" o:title=""/>
           </v:shape>
-          <o:OLEObject Type="Embed" ProgID="Equation.DSMT4" ShapeID="_x0000_i1031" DrawAspect="Content" ObjectID="_1472640439" r:id="rId24"/>
+          <o:OLEObject Type="Embed" ProgID="Equation.DSMT4" ShapeID="_x0000_i1031" DrawAspect="Content" ObjectID="_1488519425" r:id="rId24"/>
         </w:object>
       </w:r>
     </w:p>
@@ -12726,7 +12742,7 @@
           <v:shape id="_x0000_i1032" type="#_x0000_t75" style="width:87.2pt;height:55.2pt" o:ole="">
             <v:imagedata r:id="rId25" o:title=""/>
           </v:shape>
-          <o:OLEObject Type="Embed" ProgID="Equation.DSMT4" ShapeID="_x0000_i1032" DrawAspect="Content" ObjectID="_1472640440" r:id="rId26"/>
+          <o:OLEObject Type="Embed" ProgID="Equation.DSMT4" ShapeID="_x0000_i1032" DrawAspect="Content" ObjectID="_1488519426" r:id="rId26"/>
         </w:object>
       </w:r>
     </w:p>
@@ -12988,6 +13004,7 @@
           <w:sz w:val="28"/>
           <w:szCs w:val="28"/>
         </w:rPr>
+        <w:lastRenderedPageBreak/>
         <w:t>Drift</w:t>
       </w:r>
     </w:p>
@@ -13100,6 +13117,7 @@
         <w:spacing w:before="120"/>
       </w:pPr>
       <w:r>
+        <w:lastRenderedPageBreak/>
         <w:t>The only bimolecular reaction possible is between A and B molecules, so there is no need to check each and every A-A, B-B, A-C, B-C, and C-C molecule pair as well to look for more possible reactions.  In this case, storing A, B, and C molecules in three separate lists means that potential A-B reactions can be checked without having to scan over all of the other combinations too.  This is done in the example file S4_molecules/mollist.txt, where it is found that using three molecule lists for A, B, and C leads to a simulation that runs 30% faster than using just one molecule list.  With a Michaelis-Menten reaction, the difference was found to be closer to a 4-fold improvement.</w:t>
       </w:r>
     </w:p>
@@ -13983,6 +14001,7 @@
         <w:ind w:firstLine="540"/>
       </w:pPr>
       <w:r>
+        <w:lastRenderedPageBreak/>
         <w:t>Most statements that work with molecular species allow you to specify multiple species using wildcard characters, such as ‘?’ and ‘*’.  A question mark can represent exactly one character and an asterisk can represent zero or more characters.  For example, if you want protein Fus3 to have a different diffusion coefficient in the cytoplasm as in the nucleus, you might define it as two species, Fus3_cyto and Fu3_nucl.  Then, you could specify that they are both colored red using “</w:t>
       </w:r>
       <w:r>
@@ -14880,6 +14899,7 @@
           <w:sz w:val="36"/>
           <w:szCs w:val="36"/>
         </w:rPr>
+        <w:lastRenderedPageBreak/>
         <w:t>5</w:t>
       </w:r>
       <w:r>
@@ -15771,7 +15791,11 @@
         <w:ind w:firstLine="540"/>
       </w:pPr>
       <w:r>
-        <w:t xml:space="preserve">A few text items can be written to the graphics window during the simulation, all of which are displayed in the upper left corner of the graphics window.  These are the simulation time and the numbers of different molecular species in the simulation.  Use the </w:t>
+        <w:t xml:space="preserve">A few text items can be written to the graphics window during the simulation, all of which are displayed in the upper left corner of the graphics window.  These are the </w:t>
+      </w:r>
+      <w:r>
+        <w:lastRenderedPageBreak/>
+        <w:t xml:space="preserve">simulation time and the numbers of different molecular species in the simulation.  Use the </w:t>
       </w:r>
       <w:r>
         <w:rPr>
@@ -16255,6 +16279,7 @@
           <w:rFonts w:ascii="Monaco" w:hAnsi="Monaco"/>
           <w:sz w:val="18"/>
         </w:rPr>
+        <w:lastRenderedPageBreak/>
         <w:t>quit_at_end</w:t>
       </w:r>
       <w:r>
@@ -16765,6 +16790,7 @@
           <w:sz w:val="36"/>
           <w:szCs w:val="36"/>
         </w:rPr>
+        <w:lastRenderedPageBreak/>
         <w:t>6</w:t>
       </w:r>
       <w:r>
@@ -16933,7 +16959,11 @@
         <w:ind w:firstLine="540"/>
       </w:pPr>
       <w:r>
-        <w:t>Command execution timing works in either of two ways.  A command can be performed at real-valued simulation times, such as before the simulation starts, at some particular time, or repeatedly at fixed time intervals.  Alternatively, a command can be performed after some specified number of time steps.  This avoids minor timing problems that can arise from round-off error.  Commands for these two methods are stored in the continuous-time and integer command queues, respectively.  If two commands are entered with the exact same timing instructions, then, at each invocation, they are performed in the same order as they are listed in the configuration file.  On the other hand, the order may differ if their timing instructions differ; to be precise, they are executed in the order from the one that was least recently performed to the one that was most recently performed.  If both integer and continuous time queue commands are supposed to execute at the same time step, then all of integer queue commands are performed first.  Command timing is demonstrated with the configuration files S6_commands/cmdtime1.txt and S6_commands/cmdtime2.txt.</w:t>
+        <w:t xml:space="preserve">Command execution timing works in either of two ways.  A command can be performed at real-valued simulation times, such as before the simulation starts, at some particular time, or repeatedly at fixed time intervals.  Alternatively, a command can be performed after some specified number of time steps.  This avoids minor timing problems that can arise from round-off error.  Commands for these two methods are stored in the continuous-time and integer command queues, respectively.  If two commands are entered with the exact same timing instructions, then, at each invocation, they are performed in the same order as they are listed in the configuration file.  On the other </w:t>
+      </w:r>
+      <w:r>
+        <w:lastRenderedPageBreak/>
+        <w:t>hand, the order may differ if their timing instructions differ; to be precise, they are executed in the order from the one that was least recently performed to the one that was most recently performed.  If both integer and continuous time queue commands are supposed to execute at the same time step, then all of integer queue commands are performed first.  Command timing is demonstrated with the configuration files S6_commands/cmdtime1.txt and S6_commands/cmdtime2.txt.</w:t>
       </w:r>
     </w:p>
     <w:p>
@@ -17518,6 +17548,7 @@
         <w:ind w:firstLine="540"/>
       </w:pPr>
       <w:r>
+        <w:lastRenderedPageBreak/>
         <w:t xml:space="preserve">Most observation commands output a series of data values.  The default format is “ssv”, which is space-separated vectors.  These are easy for a person to read but are not as convenient when using most software.  Thus, you can also use the </w:t>
       </w:r>
       <w:r>
@@ -17901,7 +17932,11 @@
         <w:ind w:firstLine="540"/>
       </w:pPr>
       <w:r>
-        <w:t>An example that is essentially identical to the one shown above is in given in the example file S6_commands/cmdfile.txt.  Upon running it and looking at the results, you will discover that the first output file, cmdfileout_001.txt, is empty, whereas all of the others are full, as expected.  The empty file arises because the file number is incremented at the very beginning, before the molcount command is invoked for the first time.  This could be remedied by using slightly more sophisticated command timing with the ‘i’ or ‘j’ timing codes.</w:t>
+        <w:t xml:space="preserve">An example that is essentially identical to the one shown above is in given in the example file S6_commands/cmdfile.txt.  Upon running it and looking at the results, you will discover that the first output file, cmdfileout_001.txt, is empty, whereas all of the others are full, as expected.  The empty file arises because the file number is incremented </w:t>
+      </w:r>
+      <w:r>
+        <w:lastRenderedPageBreak/>
+        <w:t>at the very beginning, before the molcount command is invoked for the first time.  This could be remedied by using slightly more sophisticated command timing with the ‘i’ or ‘j’ timing codes.</w:t>
       </w:r>
     </w:p>
     <w:p>
@@ -18432,6 +18467,7 @@
           <w:rFonts w:ascii="Monaco" w:hAnsi="Monaco"/>
           <w:sz w:val="18"/>
         </w:rPr>
+        <w:lastRenderedPageBreak/>
         <w:tab/>
         <w:t>cmd</w:t>
       </w:r>
@@ -18544,6 +18580,7 @@
           <w:sz w:val="36"/>
           <w:szCs w:val="36"/>
         </w:rPr>
+        <w:lastRenderedPageBreak/>
         <w:t>7</w:t>
       </w:r>
       <w:r>
@@ -18720,7 +18757,11 @@
         <w:t>high_wall</w:t>
       </w:r>
       <w:r>
-        <w:t xml:space="preserve"> statements.  If a configuration file includes any surface statement, even if no surfaces are actually defined, then all wall-type boundaries automatically behave as though they are transparent.  To keep molecules within the system, an outermost surface needs to be defined.  It may be a set of rectangular panels that are coincident with the system walls, a sphere that encloses the system, or something else.  Molecules could also be allowed to escape the system although that is usually undesirable and can slow the simulation down (see below for the </w:t>
+        <w:t xml:space="preserve"> statements.  If a configuration file includes any surface statement, even if no surfaces are actually defined, then all wall-type boundaries automatically behave as though they are transparent.  To keep molecules within the system, an outermost surface needs to be defined.  It may be a set of rectangular panels that are coincident with the system walls, a </w:t>
+      </w:r>
+      <w:r>
+        <w:lastRenderedPageBreak/>
+        <w:t xml:space="preserve">sphere that encloses the system, or something else.  Molecules could also be allowed to escape the system although that is usually undesirable and can slow the simulation down (see below for the </w:t>
       </w:r>
       <w:r>
         <w:rPr>
@@ -18860,7 +18901,11 @@
         <w:t>unbounded_emitter</w:t>
       </w:r>
       <w:r>
-        <w:t xml:space="preserve"> statement.  This statement declares the positions and the production rates for each emission source within the simulation volume.  The new absorption coefficients completely replace any other actions that might be defined for interactions between this surface and molecular species.</w:t>
+        <w:t xml:space="preserve"> statement.  This statement declares the positions and the production rates for each emission source within the simulation volume.  The </w:t>
+      </w:r>
+      <w:r>
+        <w:lastRenderedPageBreak/>
+        <w:t>new absorption coefficients completely replace any other actions that might be defined for interactions between this surface and molecular species.</w:t>
       </w:r>
     </w:p>
     <w:p>
@@ -19184,6 +19229,7 @@
           <w:rFonts w:ascii="Monaco" w:hAnsi="Monaco"/>
           <w:sz w:val="18"/>
         </w:rPr>
+        <w:lastRenderedPageBreak/>
         <w:t>panel tri 60 15 70 70 15 86 70 31 77     # 1 3 4</w:t>
       </w:r>
     </w:p>
@@ -19607,7 +19653,11 @@
         <w:t>.  Considering a three-dimensional system, a surface-bound molecule is initially diffused in all three dimensions.</w:t>
       </w:r>
       <w:r>
-        <w:t xml:space="preserve">  It is then moved back to the local plane of the panel that it is bound to.  If this puts the molecule within the area of its panel, then the diffusion step is done and no further actions are taken.  This approach is exact for flat panels and reasonably good for curved panels (and becomes exact in the limit of short time steps).</w:t>
+        <w:t xml:space="preserve">  It is then moved back to the local plane of the panel that it is bound to.  If this puts the molecule within the area of its panel, </w:t>
+      </w:r>
+      <w:r>
+        <w:lastRenderedPageBreak/>
+        <w:t>then the diffusion step is done and no further actions are taken.  This approach is exact for flat panels and reasonably good for curved panels (and becomes exact in the limit of short time steps).</w:t>
       </w:r>
       <w:r>
         <w:t xml:space="preserve">  </w:t>
@@ -19780,7 +19830,11 @@
         <w:t>killmoloutsidesystem</w:t>
       </w:r>
       <w:r>
-        <w:t xml:space="preserve">.  If you suspect that Smoldyn isn’t working right, or if you just want to verify that it is working right (a good idea if you don’t use graphical output), then it might be worth running these or other commands.  The former one has to be run at every time step to be useful.  The latter one has no output directly, but will identify problems if it is bracketed by </w:t>
+        <w:t xml:space="preserve">.  If you suspect that Smoldyn isn’t working right, or if you just want to verify that it is working right (a good idea if you don’t use graphical output), then it might be worth running these or other commands.  The former one has to be run at every time step to be useful.  The latter one has no output directly, but will identify </w:t>
+      </w:r>
+      <w:r>
+        <w:lastRenderedPageBreak/>
+        <w:t xml:space="preserve">problems if it is bracketed by </w:t>
       </w:r>
       <w:r>
         <w:rPr>
@@ -19988,6 +20042,24 @@
         <w:t xml:space="preserve"> action</w:t>
       </w:r>
       <w:r>
+        <w:rPr>
+          <w:i/>
+        </w:rPr>
+        <w:t xml:space="preserve"> </w:t>
+      </w:r>
+      <w:r>
+        <w:t>[</w:t>
+      </w:r>
+      <w:r>
+        <w:rPr>
+          <w:i/>
+        </w:rPr>
+        <w:t>new_spec</w:t>
+      </w:r>
+      <w:r>
+        <w:t>]</w:t>
+      </w:r>
+      <w:r>
         <w:tab/>
         <w:t>action for when a molecule contacts surface</w:t>
       </w:r>
@@ -20590,7 +20662,7 @@
           <v:shape id="_x0000_i1033" type="#_x0000_t75" style="width:64pt;height:34.4pt" o:ole="">
             <v:imagedata r:id="rId33" o:title=""/>
           </v:shape>
-          <o:OLEObject Type="Embed" ProgID="Equation.DSMT4" ShapeID="_x0000_i1033" DrawAspect="Content" ObjectID="_1472640441" r:id="rId34"/>
+          <o:OLEObject Type="Embed" ProgID="Equation.DSMT4" ShapeID="_x0000_i1033" DrawAspect="Content" ObjectID="_1488519427" r:id="rId34"/>
         </w:object>
       </w:r>
     </w:p>
@@ -20599,6 +20671,7 @@
         <w:spacing w:before="120"/>
       </w:pPr>
       <w:r>
+        <w:lastRenderedPageBreak/>
         <w:t xml:space="preserve">Here, </w:t>
       </w:r>
       <w:r>
@@ -20763,7 +20836,7 @@
           <v:shape id="_x0000_i1034" type="#_x0000_t75" style="width:86.4pt;height:31.2pt" o:ole="">
             <v:imagedata r:id="rId35" o:title=""/>
           </v:shape>
-          <o:OLEObject Type="Embed" ProgID="Equation.DSMT4" ShapeID="_x0000_i1034" DrawAspect="Content" ObjectID="_1472640442" r:id="rId36"/>
+          <o:OLEObject Type="Embed" ProgID="Equation.DSMT4" ShapeID="_x0000_i1034" DrawAspect="Content" ObjectID="_1488519428" r:id="rId36"/>
         </w:object>
       </w:r>
     </w:p>
@@ -20909,6 +20982,7 @@
         <w:spacing w:before="120"/>
       </w:pPr>
       <w:r>
+        <w:lastRenderedPageBreak/>
         <w:t>Results from example stickrate.txt, shown in red, are compared with the analytic solution for the sticking rate.  The left panel shows the total number of molecules stuck to the surface.  The right panel shows the average sticking rate with a 5 time unit averaging window, with comparisons to the expectation sticking rate shown with a solid line and the 1 standard deviation range shown with dashed lines.</w:t>
       </w:r>
     </w:p>
@@ -20990,7 +21064,7 @@
           <v:shape id="_x0000_i1035" type="#_x0000_t75" style="width:162.4pt;height:38.4pt" o:ole="">
             <v:imagedata r:id="rId39" o:title=""/>
           </v:shape>
-          <o:OLEObject Type="Embed" ProgID="Equation.DSMT4" ShapeID="_x0000_i1035" DrawAspect="Content" ObjectID="_1472640443" r:id="rId40"/>
+          <o:OLEObject Type="Embed" ProgID="Equation.DSMT4" ShapeID="_x0000_i1035" DrawAspect="Content" ObjectID="_1488519429" r:id="rId40"/>
         </w:object>
       </w:r>
     </w:p>
@@ -21112,7 +21186,7 @@
           <v:shape id="_x0000_i1036" type="#_x0000_t75" style="width:110.4pt;height:35.2pt" o:ole="">
             <v:imagedata r:id="rId41" o:title=""/>
           </v:shape>
-          <o:OLEObject Type="Embed" ProgID="Equation.DSMT4" ShapeID="_x0000_i1036" DrawAspect="Content" ObjectID="_1472640444" r:id="rId42"/>
+          <o:OLEObject Type="Embed" ProgID="Equation.DSMT4" ShapeID="_x0000_i1036" DrawAspect="Content" ObjectID="_1488519430" r:id="rId42"/>
         </w:object>
       </w:r>
     </w:p>
@@ -21204,6 +21278,7 @@
         <w:rPr>
           <w:noProof/>
         </w:rPr>
+        <w:lastRenderedPageBreak/>
         <w:drawing>
           <wp:inline distT="0" distB="0" distL="0" distR="0" wp14:anchorId="6B258D18" wp14:editId="1AA2AF75">
             <wp:extent cx="1899920" cy="1899920"/>
@@ -21359,6 +21434,7 @@
           <w:sz w:val="36"/>
           <w:szCs w:val="36"/>
         </w:rPr>
+        <w:lastRenderedPageBreak/>
         <w:t>8</w:t>
       </w:r>
       <w:r>
@@ -21465,7 +21541,11 @@
         <w:ind w:firstLine="540"/>
       </w:pPr>
       <w:r>
-        <w:t>It is possible to specify that a reaction should only occur within a spatial compartment (defined below), or if one of the reactants is bound to a specified surface.  For example, it is possible to declare that a zeroth order reaction should only produce product within a specific compartment, or that a first order reaction is only active when the reactant is within the specified compartment.  In many cases, these rules are unphysical, although they can be very useful for treating interactions with spatially localized unmodeled chemical species.</w:t>
+        <w:t xml:space="preserve">It is possible to specify that a reaction should only occur within a spatial compartment (defined below), or if one of the reactants is bound to a specified surface.  </w:t>
+      </w:r>
+      <w:r>
+        <w:lastRenderedPageBreak/>
+        <w:t>For example, it is possible to declare that a zeroth order reaction should only produce product within a specific compartment, or that a first order reaction is only active when the reactant is within the specified compartment.  In many cases, these rules are unphysical, although they can be very useful for treating interactions with spatially localized unmodeled chemical species.</w:t>
       </w:r>
       <w:r>
         <w:t xml:space="preserve">  These restrictions can slow down simulations, so</w:t>
@@ -21658,6 +21738,7 @@
           <w:rFonts w:ascii="Monaco" w:hAnsi="Monaco"/>
           <w:sz w:val="18"/>
         </w:rPr>
+        <w:lastRenderedPageBreak/>
         <w:tab/>
         <w:t>reaction decay fluorophore(all) -&gt; 0 0.01</w:t>
       </w:r>
@@ -21862,6 +21943,7 @@
           <w:sz w:val="28"/>
           <w:szCs w:val="28"/>
         </w:rPr>
+        <w:lastRenderedPageBreak/>
         <w:t>Statements about reactions</w:t>
       </w:r>
     </w:p>
@@ -22969,6 +23051,7 @@
         <w:ind w:firstLine="540"/>
       </w:pPr>
       <w:r>
+        <w:lastRenderedPageBreak/>
         <w:t xml:space="preserve">The zeroth order reaction 0 </w:t>
       </w:r>
       <w:r>
@@ -22996,7 +23079,7 @@
           <v:shape id="_x0000_i1037" type="#_x0000_t75" style="width:48.8pt;height:32pt" o:ole="">
             <v:imagedata r:id="rId45" o:title=""/>
           </v:shape>
-          <o:OLEObject Type="Embed" ProgID="Equation.DSMT4" ShapeID="_x0000_i1037" DrawAspect="Content" ObjectID="_1472640445" r:id="rId46"/>
+          <o:OLEObject Type="Embed" ProgID="Equation.DSMT4" ShapeID="_x0000_i1037" DrawAspect="Content" ObjectID="_1488519431" r:id="rId46"/>
         </w:object>
       </w:r>
     </w:p>
@@ -23044,7 +23127,7 @@
           <v:shape id="_x0000_i1038" type="#_x0000_t75" style="width:75.2pt;height:16pt" o:ole="">
             <v:imagedata r:id="rId47" o:title=""/>
           </v:shape>
-          <o:OLEObject Type="Embed" ProgID="Equation.3" ShapeID="_x0000_i1038" DrawAspect="Content" ObjectID="_1472640446" r:id="rId48"/>
+          <o:OLEObject Type="Embed" ProgID="Equation.3" ShapeID="_x0000_i1038" DrawAspect="Content" ObjectID="_1488519432" r:id="rId48"/>
         </w:object>
       </w:r>
     </w:p>
@@ -23262,6 +23345,7 @@
           <w:sz w:val="28"/>
           <w:szCs w:val="28"/>
         </w:rPr>
+        <w:lastRenderedPageBreak/>
         <w:t>Unimolecular reactions</w:t>
       </w:r>
     </w:p>
@@ -23298,7 +23382,7 @@
           <v:shape id="_x0000_i1039" type="#_x0000_t75" style="width:75.2pt;height:32pt" o:ole="">
             <v:imagedata r:id="rId50" o:title=""/>
           </v:shape>
-          <o:OLEObject Type="Embed" ProgID="Equation.DSMT4" ShapeID="_x0000_i1039" DrawAspect="Content" ObjectID="_1472640447" r:id="rId51"/>
+          <o:OLEObject Type="Embed" ProgID="Equation.DSMT4" ShapeID="_x0000_i1039" DrawAspect="Content" ObjectID="_1488519433" r:id="rId51"/>
         </w:object>
       </w:r>
     </w:p>
@@ -23334,7 +23418,7 @@
           <v:shape id="_x0000_i1040" type="#_x0000_t75" style="width:70.4pt;height:16.8pt" o:ole="">
             <v:imagedata r:id="rId52" o:title=""/>
           </v:shape>
-          <o:OLEObject Type="Embed" ProgID="Equation.3" ShapeID="_x0000_i1040" DrawAspect="Content" ObjectID="_1472640448" r:id="rId53"/>
+          <o:OLEObject Type="Embed" ProgID="Equation.3" ShapeID="_x0000_i1040" DrawAspect="Content" ObjectID="_1488519434" r:id="rId53"/>
         </w:object>
       </w:r>
     </w:p>
@@ -23543,7 +23627,7 @@
           <v:shape id="_x0000_i1041" type="#_x0000_t75" style="width:123.2pt;height:20.8pt" o:ole="">
             <v:imagedata r:id="rId54" o:title=""/>
           </v:shape>
-          <o:OLEObject Type="Embed" ProgID="Equation.DSMT4" ShapeID="_x0000_i1041" DrawAspect="Content" ObjectID="_1472640449" r:id="rId55"/>
+          <o:OLEObject Type="Embed" ProgID="Equation.DSMT4" ShapeID="_x0000_i1041" DrawAspect="Content" ObjectID="_1488519435" r:id="rId55"/>
         </w:object>
       </w:r>
     </w:p>
@@ -23573,7 +23657,7 @@
           <v:shape id="_x0000_i1042" type="#_x0000_t75" style="width:212pt;height:34.4pt" o:ole="">
             <v:imagedata r:id="rId56" o:title=""/>
           </v:shape>
-          <o:OLEObject Type="Embed" ProgID="Equation.DSMT4" ShapeID="_x0000_i1042" DrawAspect="Content" ObjectID="_1472640450" r:id="rId57"/>
+          <o:OLEObject Type="Embed" ProgID="Equation.DSMT4" ShapeID="_x0000_i1042" DrawAspect="Content" ObjectID="_1488519436" r:id="rId57"/>
         </w:object>
       </w:r>
     </w:p>
@@ -23595,6 +23679,7 @@
         <w:spacing w:before="120"/>
       </w:pPr>
       <w:r>
+        <w:lastRenderedPageBreak/>
         <w:tab/>
       </w:r>
       <w:r>
@@ -23776,7 +23861,7 @@
           <v:shape id="_x0000_i1043" type="#_x0000_t75" style="width:175.2pt;height:32pt" o:ole="">
             <v:imagedata r:id="rId60" o:title=""/>
           </v:shape>
-          <o:OLEObject Type="Embed" ProgID="Equation.DSMT4" ShapeID="_x0000_i1043" DrawAspect="Content" ObjectID="_1472640451" r:id="rId61"/>
+          <o:OLEObject Type="Embed" ProgID="Equation.DSMT4" ShapeID="_x0000_i1043" DrawAspect="Content" ObjectID="_1488519437" r:id="rId61"/>
         </w:object>
       </w:r>
     </w:p>
@@ -23842,7 +23927,7 @@
           <v:shape id="_x0000_i1044" type="#_x0000_t75" style="width:95.2pt;height:40pt" o:ole="">
             <v:imagedata r:id="rId62" o:title=""/>
           </v:shape>
-          <o:OLEObject Type="Embed" ProgID="Equation.3" ShapeID="_x0000_i1044" DrawAspect="Content" ObjectID="_1472640452" r:id="rId63"/>
+          <o:OLEObject Type="Embed" ProgID="Equation.3" ShapeID="_x0000_i1044" DrawAspect="Content" ObjectID="_1488519438" r:id="rId63"/>
         </w:object>
       </w:r>
     </w:p>
@@ -23954,7 +24039,11 @@
         <w:spacing w:before="120"/>
       </w:pPr>
       <w:r>
-        <w:t>The Smoldyn diagnostics output shows how these different reaction rates are converted into simulation parameters.  They are converted into binding radii, which is small for the slow reaction and large for the fast reaction.  Because the reaction kinetics depend on the ratio of the reactant rms steps lengths to the binding radii, the slow one has relatively long steps compared to the binding radius and thus behaves as though it is activation-limited.  In contrast, the fast reaction has short rms step lengths compared to the binding radius and so behaves as though it is diffusion-limited.  Shortening the simulation time step would make all of these more diffusion-limited.</w:t>
+        <w:t xml:space="preserve">The Smoldyn diagnostics output shows how these different reaction rates are converted into simulation parameters.  They are converted into binding radii, which is small for the slow reaction and large for the fast reaction.  Because the reaction kinetics depend on the </w:t>
+      </w:r>
+      <w:r>
+        <w:lastRenderedPageBreak/>
+        <w:t>ratio of the reactant rms steps lengths to the binding radii, the slow one has relatively long steps compared to the binding radius and thus behaves as though it is activation-limited.  In contrast, the fast reaction has short rms step lengths compared to the binding radius and so behaves as though it is diffusion-limited.  Shortening the simulation time step would make all of these more diffusion-limited.</w:t>
       </w:r>
     </w:p>
     <w:p>
@@ -24149,6 +24238,7 @@
         <w:ind w:firstLine="540"/>
       </w:pPr>
       <w:r>
+        <w:lastRenderedPageBreak/>
         <w:t>The analytical solution for the number of A molecules as a function of time is also slightly different from before,</w:t>
       </w:r>
     </w:p>
@@ -24170,7 +24260,7 @@
           <v:shape id="_x0000_i1045" type="#_x0000_t75" style="width:100.8pt;height:40pt" o:ole="">
             <v:imagedata r:id="rId66" o:title=""/>
           </v:shape>
-          <o:OLEObject Type="Embed" ProgID="Equation.3" ShapeID="_x0000_i1045" DrawAspect="Content" ObjectID="_1472640453" r:id="rId67"/>
+          <o:OLEObject Type="Embed" ProgID="Equation.3" ShapeID="_x0000_i1045" DrawAspect="Content" ObjectID="_1488519439" r:id="rId67"/>
         </w:object>
       </w:r>
     </w:p>
@@ -24414,7 +24504,11 @@
         <w:t xml:space="preserve"> shows diffusion-limited bimolecular reactions from</w:t>
       </w:r>
       <w:r>
-        <w:t xml:space="preserve"> the configuration file bireactABB.txt, which simulates the reaction that is described in Figure 7 of Andrews and Bray, 2004.  The left panel shows the number of surviving A molecules as a function of time with comparison to the time-dependent Smoluchowski equation.  The right panel shows the reaction rate per A molecule per time unit as a function of time along with the Smoluchowski prediction with the solid black line and predicted fluctuations with the dashed lines.</w:t>
+        <w:t xml:space="preserve"> the configuration file bireactABB.txt, which simulates the reaction that is described in Figure 7 of Andrews and Bray, 2004.  The left panel shows the number of surviving A molecules as a function of time with comparison to the time-dependent Smoluchowski equation.  The right panel </w:t>
+      </w:r>
+      <w:r>
+        <w:lastRenderedPageBreak/>
+        <w:t>shows the reaction rate per A molecule per time unit as a function of time along with the Smoluchowski prediction with the solid black line and predicted fluctuations with the dashed lines.</w:t>
       </w:r>
     </w:p>
     <w:p>
@@ -24482,7 +24576,7 @@
           <v:shape id="_x0000_i1046" type="#_x0000_t75" style="width:75.2pt;height:32.8pt" o:ole="">
             <v:imagedata r:id="rId70" o:title=""/>
           </v:shape>
-          <o:OLEObject Type="Embed" ProgID="Equation.3" ShapeID="_x0000_i1046" DrawAspect="Content" ObjectID="_1472640454" r:id="rId71"/>
+          <o:OLEObject Type="Embed" ProgID="Equation.3" ShapeID="_x0000_i1046" DrawAspect="Content" ObjectID="_1488519440" r:id="rId71"/>
         </w:object>
       </w:r>
     </w:p>
@@ -24524,7 +24618,7 @@
           <v:shape id="_x0000_i1047" type="#_x0000_t75" style="width:138.4pt;height:35.2pt" o:ole="">
             <v:imagedata r:id="rId72" o:title=""/>
           </v:shape>
-          <o:OLEObject Type="Embed" ProgID="Equation.3" ShapeID="_x0000_i1047" DrawAspect="Content" ObjectID="_1472640455" r:id="rId73"/>
+          <o:OLEObject Type="Embed" ProgID="Equation.3" ShapeID="_x0000_i1047" DrawAspect="Content" ObjectID="_1488519441" r:id="rId73"/>
         </w:object>
       </w:r>
     </w:p>
@@ -24689,7 +24783,11 @@
         <w:t>nd</w:t>
       </w:r>
       <w:r>
-        <w:t xml:space="preserve"> order reaction categories, but are instead complex reactions that include multiple elementary steps.  Whereas these complex reactions can be well-defined for models that are either deterministic or non-spatial, they simply don’t make sense when individual molecules are modeled.  Thus, to include them in a Smoldyn model, one has to explicitly define each of the steps.</w:t>
+        <w:t xml:space="preserve"> order reaction categories, but are instead complex reactions that include multiple elementary steps.  Whereas these complex reactions can be well-defined for models that </w:t>
+      </w:r>
+      <w:r>
+        <w:lastRenderedPageBreak/>
+        <w:t>are either deterministic or non-spatial, they simply don’t make sense when individual molecules are modeled.  Thus, to include them in a Smoldyn model, one has to explicitly define each of the steps.</w:t>
       </w:r>
     </w:p>
     <w:p>
@@ -24716,7 +24814,7 @@
           <v:shape id="_x0000_i1048" type="#_x0000_t75" style="width:120pt;height:24pt" o:ole="">
             <v:imagedata r:id="rId75" o:title=""/>
           </v:shape>
-          <o:OLEObject Type="Embed" ProgID="Equation.DSMT4" ShapeID="_x0000_i1048" DrawAspect="Content" ObjectID="_1472640456" r:id="rId76"/>
+          <o:OLEObject Type="Embed" ProgID="Equation.DSMT4" ShapeID="_x0000_i1048" DrawAspect="Content" ObjectID="_1488519442" r:id="rId76"/>
         </w:object>
       </w:r>
     </w:p>
@@ -24820,7 +24918,7 @@
           <v:shape id="_x0000_i1049" type="#_x0000_t75" style="width:71.2pt;height:34.4pt" o:ole="">
             <v:imagedata r:id="rId77" o:title=""/>
           </v:shape>
-          <o:OLEObject Type="Embed" ProgID="Equation.DSMT4" ShapeID="_x0000_i1049" DrawAspect="Content" ObjectID="_1472640457" r:id="rId78"/>
+          <o:OLEObject Type="Embed" ProgID="Equation.DSMT4" ShapeID="_x0000_i1049" DrawAspect="Content" ObjectID="_1488519443" r:id="rId78"/>
         </w:object>
       </w:r>
       <w:r>
@@ -24837,7 +24935,7 @@
           <v:shape id="_x0000_i1050" type="#_x0000_t75" style="width:67.2pt;height:19.2pt" o:ole="">
             <v:imagedata r:id="rId79" o:title=""/>
           </v:shape>
-          <o:OLEObject Type="Embed" ProgID="Equation.DSMT4" ShapeID="_x0000_i1050" DrawAspect="Content" ObjectID="_1472640458" r:id="rId80"/>
+          <o:OLEObject Type="Embed" ProgID="Equation.DSMT4" ShapeID="_x0000_i1050" DrawAspect="Content" ObjectID="_1488519444" r:id="rId80"/>
         </w:object>
       </w:r>
     </w:p>
@@ -24882,7 +24980,7 @@
           <v:shape id="_x0000_i1051" type="#_x0000_t75" style="width:59.2pt;height:34.4pt" o:ole="">
             <v:imagedata r:id="rId81" o:title=""/>
           </v:shape>
-          <o:OLEObject Type="Embed" ProgID="Equation.DSMT4" ShapeID="_x0000_i1051" DrawAspect="Content" ObjectID="_1472640459" r:id="rId82"/>
+          <o:OLEObject Type="Embed" ProgID="Equation.DSMT4" ShapeID="_x0000_i1051" DrawAspect="Content" ObjectID="_1488519445" r:id="rId82"/>
         </w:object>
       </w:r>
     </w:p>
@@ -24918,7 +25016,7 @@
           <v:shape id="_x0000_i1052" type="#_x0000_t75" style="width:71.2pt;height:35.2pt" o:ole="">
             <v:imagedata r:id="rId83" o:title=""/>
           </v:shape>
-          <o:OLEObject Type="Embed" ProgID="Equation.DSMT4" ShapeID="_x0000_i1052" DrawAspect="Content" ObjectID="_1472640460" r:id="rId84"/>
+          <o:OLEObject Type="Embed" ProgID="Equation.DSMT4" ShapeID="_x0000_i1052" DrawAspect="Content" ObjectID="_1488519446" r:id="rId84"/>
         </w:object>
       </w:r>
       <w:r>
@@ -24935,7 +25033,7 @@
           <v:shape id="_x0000_i1053" type="#_x0000_t75" style="width:82.4pt;height:36pt" o:ole="">
             <v:imagedata r:id="rId85" o:title=""/>
           </v:shape>
-          <o:OLEObject Type="Embed" ProgID="Equation.DSMT4" ShapeID="_x0000_i1053" DrawAspect="Content" ObjectID="_1472640461" r:id="rId86"/>
+          <o:OLEObject Type="Embed" ProgID="Equation.DSMT4" ShapeID="_x0000_i1053" DrawAspect="Content" ObjectID="_1488519447" r:id="rId86"/>
         </w:object>
       </w:r>
       <w:r>
@@ -24949,7 +25047,7 @@
           <v:shape id="_x0000_i1054" type="#_x0000_t75" style="width:48.8pt;height:35.2pt" o:ole="">
             <v:imagedata r:id="rId87" o:title=""/>
           </v:shape>
-          <o:OLEObject Type="Embed" ProgID="Equation.DSMT4" ShapeID="_x0000_i1054" DrawAspect="Content" ObjectID="_1472640462" r:id="rId88"/>
+          <o:OLEObject Type="Embed" ProgID="Equation.DSMT4" ShapeID="_x0000_i1054" DrawAspect="Content" ObjectID="_1488519448" r:id="rId88"/>
         </w:object>
       </w:r>
     </w:p>
@@ -25646,6 +25744,7 @@
         <w:rPr>
           <w:noProof/>
         </w:rPr>
+        <w:lastRenderedPageBreak/>
         <w:drawing>
           <wp:inline distT="0" distB="0" distL="0" distR="0" wp14:anchorId="2623051C" wp14:editId="2887B78C">
             <wp:extent cx="1706880" cy="1706880"/>
@@ -25933,7 +26032,11 @@
         <w:ind w:firstLine="540"/>
       </w:pPr>
       <w:r>
-        <w:t>Conformational spread processes are frequently symmetric such that activity can be spread from an active molecule to its neighbor, and also inactivity can spread from an inactive molecule to its neighbor.  This can be entered in Smoldyn with a pair of conformational spread reactions:</w:t>
+        <w:t xml:space="preserve">Conformational spread processes are frequently symmetric such that activity can be spread from an active molecule to its neighbor, and also inactivity can spread from an </w:t>
+      </w:r>
+      <w:r>
+        <w:lastRenderedPageBreak/>
+        <w:t>inactive molecule to its neighbor.  This can be entered in Smoldyn with a pair of conformational spread reactions:</w:t>
       </w:r>
     </w:p>
     <w:p/>
@@ -26419,6 +26522,7 @@
         <w:ind w:firstLine="540"/>
       </w:pPr>
       <w:r>
+        <w:lastRenderedPageBreak/>
         <w:t>I</w:t>
       </w:r>
       <w:r>
@@ -26720,7 +26824,11 @@
         <w:t>Smoldyn</w:t>
       </w:r>
       <w:r>
-        <w:t>’s guess is correct, the simulated reaction rates should exactly match the experimental rates (not including edge effects, which are typically negligible unless one reactant is fixed at or near an edge).</w:t>
+        <w:t xml:space="preserve">’s guess is correct, the simulated reaction rates should exactly match the experimental rates (not including </w:t>
+      </w:r>
+      <w:r>
+        <w:lastRenderedPageBreak/>
+        <w:t>edge effects, which are typically negligible unless one reactant is fixed at or near an edge).</w:t>
       </w:r>
     </w:p>
     <w:p>
@@ -27553,7 +27661,11 @@
         <w:t>offset</w:t>
       </w:r>
       <w:r>
-        <w:t>, the requested separation is used.  At steady-state, the simulation matches mass action kinetics.</w:t>
+        <w:t xml:space="preserve">, the </w:t>
+      </w:r>
+      <w:r>
+        <w:lastRenderedPageBreak/>
+        <w:t>requested separation is used.  At steady-state, the simulation matches mass action kinetics.</w:t>
       </w:r>
     </w:p>
     <w:p>
@@ -27999,6 +28111,7 @@
         <w:ind w:left="540"/>
       </w:pPr>
       <w:r>
+        <w:lastRenderedPageBreak/>
         <w:t xml:space="preserve">The binding radii for the two bimolecular reactions are each found as in example 1.  The unbinding radius for the first reaction cannot be determined uniquely, because the two forward reactions from A + B are equivalent and are likely to have different binding radii.  </w:t>
       </w:r>
       <w:r>
@@ -28289,7 +28402,11 @@
         <w:ind w:firstLine="540"/>
       </w:pPr>
       <w:r>
-        <w:t>Smoldyn determines where the reaction location is using a weighed average of the reactant diffusion coefficients.  The reaction takes place only if both reactants can get to the reaction position, considering any intervening surfaces.  Absorption on the opposite side of a surface is not worried about, the logic being that molecules are already in contact when a reactant traverses the surface, and so opposite-side absorption is no more important than the reaction.  For partially transparent surfaces, reactions occur depending on the probability of transparency.</w:t>
+        <w:t xml:space="preserve">Smoldyn determines where the reaction location is using a weighed average of the reactant diffusion coefficients.  The reaction takes place only if both reactants can get to the reaction position, considering any intervening surfaces.  Absorption on the opposite side of a surface is not worried about, the logic being that molecules are already in </w:t>
+      </w:r>
+      <w:r>
+        <w:lastRenderedPageBreak/>
+        <w:t>contact when a reactant traverses the surface, and so opposite-side absorption is no more important than the reaction.  For partially transparent surfaces, reactions occur depending on the probability of transparency.</w:t>
       </w:r>
     </w:p>
     <w:p>
@@ -28340,7 +28457,7 @@
           <v:shape id="_x0000_i1055" type="#_x0000_t75" style="width:55.2pt;height:14.4pt" o:ole="">
             <v:imagedata r:id="rId96" o:title=""/>
           </v:shape>
-          <o:OLEObject Type="Embed" ProgID="Equation.3" ShapeID="_x0000_i1055" DrawAspect="Content" ObjectID="_1472640463" r:id="rId97"/>
+          <o:OLEObject Type="Embed" ProgID="Equation.3" ShapeID="_x0000_i1055" DrawAspect="Content" ObjectID="_1488519449" r:id="rId97"/>
         </w:object>
       </w:r>
     </w:p>
@@ -28379,7 +28496,7 @@
           <v:shape id="_x0000_i1056" type="#_x0000_t75" style="width:54.4pt;height:14.4pt" o:ole="">
             <v:imagedata r:id="rId98" o:title=""/>
           </v:shape>
-          <o:OLEObject Type="Embed" ProgID="Equation.3" ShapeID="_x0000_i1056" DrawAspect="Content" ObjectID="_1472640464" r:id="rId99"/>
+          <o:OLEObject Type="Embed" ProgID="Equation.3" ShapeID="_x0000_i1056" DrawAspect="Content" ObjectID="_1488519450" r:id="rId99"/>
         </w:object>
       </w:r>
     </w:p>
@@ -28389,7 +28506,11 @@
         <w:ind w:firstLine="540"/>
       </w:pPr>
       <w:r>
-        <w:t>The situation changes some when simulation time steps are sufficiently long that rms step lengths are much longer than binding radii.  Now, the probability of a reaction occurring during a time step is a function of only the binding volume.  Thus, there are no surface effects at all when an A molecule is fixed anywhere in the simulation volume that is greater than or equal to one binding radius away from a surface.  As the A molecule is moved closer to the surface, the reaction rate decreases in direct proportion to the binding volume that is made inaccessible to B molecules.  An especially easy situation is that when the A molecule is exactly at the surface, the reaction rate is half of its value when the A molecule is far from a surface, which is the same as the diffusion limited result.</w:t>
+        <w:t xml:space="preserve">The situation changes some when simulation time steps are sufficiently long that rms step lengths are much longer than binding radii.  Now, the probability of a reaction occurring during a time step is a function of only the binding volume.  Thus, there are no </w:t>
+      </w:r>
+      <w:r>
+        <w:lastRenderedPageBreak/>
+        <w:t>surface effects at all when an A molecule is fixed anywhere in the simulation volume that is greater than or equal to one binding radius away from a surface.  As the A molecule is moved closer to the surface, the reaction rate decreases in direct proportion to the binding volume that is made inaccessible to B molecules.  An especially easy situation is that when the A molecule is exactly at the surface, the reaction rate is half of its value when the A molecule is far from a surface, which is the same as the diffusion limited result.</w:t>
       </w:r>
     </w:p>
     <w:p>
@@ -28443,6 +28564,7 @@
           <w:sz w:val="36"/>
           <w:szCs w:val="36"/>
         </w:rPr>
+        <w:lastRenderedPageBreak/>
         <w:t>9</w:t>
       </w:r>
       <w:r>
@@ -28767,6 +28889,7 @@
           <w:rFonts w:ascii="Monaco" w:hAnsi="Monaco"/>
           <w:sz w:val="18"/>
         </w:rPr>
+        <w:lastRenderedPageBreak/>
         <w:t>point 50 25</w:t>
       </w:r>
     </w:p>
@@ -29290,6 +29413,7 @@
         <w:ind w:firstLine="540"/>
       </w:pPr>
       <w:r>
+        <w:lastRenderedPageBreak/>
         <w:t>For logically combining compartments, the logical options are: “equal”, “equalnot”, “and”, “andnot”, “or”, “ornot”, or “xor”.  These obey the standard logical rules.  Note that the sequence of statements matters.  For example, the region defined by A-andnot-B is the portion of A is that is not within B, whereas B-andnot-A is the portion of B that is not within A.</w:t>
       </w:r>
     </w:p>
@@ -29551,6 +29675,7 @@
           <w:sz w:val="36"/>
           <w:szCs w:val="36"/>
         </w:rPr>
+        <w:lastRenderedPageBreak/>
         <w:t>1</w:t>
       </w:r>
       <w:r>
@@ -29780,6 +29905,7 @@
         <w:ind w:firstLine="540"/>
       </w:pPr>
       <w:r>
+        <w:lastRenderedPageBreak/>
         <w:t>Box sizes that are too large will cause slow simulations, but no errors.  Warnings that say that there are a lot of molecules or surface panels in a box are suggestions that smaller boxes may make the simulation run faster, but do not need to be heeded.  Box sizes that are too small may cause errors.  Several warnings can be generated for this, including that the diffusive step lengths are larger than the box size, etc.  However, the only warning that really matters is if box sizes are smaller than the largest bimolecular reaction binding radius.  If this happens, some bimolecular reactions are likely to be ignored, which will lead to a too slow reaction rate.  If simulation speed is important, it is a good idea to run a few trial simulations with different box sizes to see which one leads to the fastest simulations.</w:t>
       </w:r>
     </w:p>
@@ -30176,6 +30302,7 @@
           <w:sz w:val="36"/>
           <w:szCs w:val="36"/>
         </w:rPr>
+        <w:lastRenderedPageBreak/>
         <w:t>1</w:t>
       </w:r>
       <w:r>
@@ -30521,6 +30648,7 @@
           <w:sz w:val="36"/>
           <w:szCs w:val="36"/>
         </w:rPr>
+        <w:lastRenderedPageBreak/>
         <w:t>1</w:t>
       </w:r>
       <w:r>
@@ -30891,6 +31019,7 @@
           <w:sz w:val="18"/>
           <w:szCs w:val="22"/>
         </w:rPr>
+        <w:lastRenderedPageBreak/>
         <w:t># BioNetGen file, run in Smoldyn with abbasim.txt</w:t>
       </w:r>
     </w:p>
@@ -31875,7 +32004,11 @@
         <w:t xml:space="preserve"> statements in the Smoldyn input file</w:t>
       </w:r>
       <w:r>
-        <w:t>.  The reaction rules describe how things can bind together.  In the first rule, for example, A can bind to B using the a2b site on A molecules and the b2a site on B molecules.  The b2b site of B molecules does not affect this binding, so it is ignored in the rule (alternatively, this rule could have specified that the b2b site must be bound, or unbound, for this reaction to occur).  On the right hand side of the rule, the period between the species indicates a bond and the “!1” text labels the bond number; this latter notation is useful for distinguishing bonds when there are multiple bonds in a single rule.  Finally, the reaction rate is followed by forward and reverse reaction rate constants.  The last line of the file tells Bi</w:t>
+        <w:t xml:space="preserve">.  The reaction rules describe how things can bind together.  In the first rule, for example, A can bind to B using the a2b site on A molecules and the b2a site on B molecules.  The b2b site of B molecules does not affect this binding, so it is ignored in the rule (alternatively, this rule could have specified that the b2b site must be bound, or </w:t>
+      </w:r>
+      <w:r>
+        <w:lastRenderedPageBreak/>
+        <w:t>unbound, for this reaction to occur).  On the right hand side of the rule, the period between the species indicates a bond and the “!1” text labels the bond number; this latter notation is useful for distinguishing bonds when there are multiple bonds in a single rule.  Finally, the reaction rate is followed by forward and reverse reaction rate constants.  The last line of the file tells Bi</w:t>
       </w:r>
       <w:r>
         <w:t>oNetGen to generate the network</w:t>
@@ -32435,6 +32568,7 @@
         <w:ind w:firstLine="540"/>
       </w:pPr>
       <w:r>
+        <w:lastRenderedPageBreak/>
         <w:t>The BioNetGen portion of this file is in the</w:t>
       </w:r>
       <w:r>
@@ -33631,7 +33765,11 @@
         <w:spacing w:before="120"/>
       </w:pPr>
       <w:r>
-        <w:t>The species list shows that each species has both a short name and a long name.  The long names were generated by BioNetGen and give the full binding information.  The short names were shortened by Smoldyn for more convenient use.  They list only the numbers of each monomer type in a species, followed by an</w:t>
+        <w:t xml:space="preserve">The species list shows that each species has both a short name and a long name.  The long names were generated by BioNetGen and give the full binding information.  The </w:t>
+      </w:r>
+      <w:r>
+        <w:lastRenderedPageBreak/>
+        <w:t>short names were shortened by Smoldyn for more convenient use.  They list only the numbers of each monomer type in a species, followed by an</w:t>
       </w:r>
       <w:r>
         <w:t xml:space="preserve"> “isomer</w:t>
@@ -34045,7 +34183,11 @@
         <w:ind w:firstLine="540"/>
       </w:pPr>
       <w:r>
-        <w:t>The following BioNetGen and Smoldyn files represent a ligand-receptor-messenger signaling system.  In it, both an extracellular ligand and an intracellular messenger protein can bind to opposite sides of a trans-membrane receptor.  When a receptor binds both at once, it causes the messenger to become phosphorylated, thus transmitting the ligand-binding event to an intracellular signal.  The messenger protein dephosphorylates spontaneously.  This is substantially more complicated than the above ABBA simulation because it uses monomer modification sites and surface-bound molecules.</w:t>
+        <w:t xml:space="preserve">The following BioNetGen and Smoldyn files represent a ligand-receptor-messenger signaling system.  In it, both an extracellular ligand and an intracellular messenger protein can bind to opposite sides of a trans-membrane receptor.  When a receptor binds </w:t>
+      </w:r>
+      <w:r>
+        <w:lastRenderedPageBreak/>
+        <w:t>both at once, it causes the messenger to become phosphorylated, thus transmitting the ligand-binding event to an intracellular signal.  The messenger protein dephosphorylates spontaneously.  This is substantially more complicated than the above ABBA simulation because it uses monomer modification sites and surface-bound molecules.</w:t>
       </w:r>
       <w:r>
         <w:t xml:space="preserve">  The following sections discuss these files.</w:t>
@@ -35063,6 +35205,7 @@
           <w:rFonts w:ascii="Monaco" w:hAnsi="Monaco"/>
           <w:sz w:val="18"/>
         </w:rPr>
+        <w:lastRenderedPageBreak/>
         <w:t># Smoldyn configuration file to run abba.bngl BioNetGen network.</w:t>
       </w:r>
     </w:p>
@@ -35862,6 +36005,7 @@
           <w:rFonts w:ascii="Monaco" w:hAnsi="Monaco"/>
           <w:sz w:val="18"/>
         </w:rPr>
+        <w:lastRenderedPageBreak/>
         <w:t>mol 20 L 50 80</w:t>
       </w:r>
     </w:p>
@@ -36140,6 +36284,7 @@
           <w:sz w:val="28"/>
           <w:szCs w:val="28"/>
         </w:rPr>
+        <w:lastRenderedPageBreak/>
         <w:t>Network expansion with surface-bound states</w:t>
       </w:r>
     </w:p>
@@ -36410,7 +36555,11 @@
         <w:t>monomer_display_size</w:t>
       </w:r>
       <w:r>
-        <w:t xml:space="preserve"> statements (very similar to the </w:t>
+        <w:t xml:space="preserve"> statements (very </w:t>
+      </w:r>
+      <w:r>
+        <w:lastRenderedPageBreak/>
+        <w:t xml:space="preserve">similar to the </w:t>
       </w:r>
       <w:r>
         <w:rPr>
@@ -36522,7 +36671,7 @@
           <v:shape id="_x0000_i1057" type="#_x0000_t75" style="width:86.4pt;height:43.2pt" o:ole="">
             <v:imagedata r:id="rId102" o:title=""/>
           </v:shape>
-          <o:OLEObject Type="Embed" ProgID="Equation.DSMT4" ShapeID="_x0000_i1057" DrawAspect="Content" ObjectID="_1472640465" r:id="rId103"/>
+          <o:OLEObject Type="Embed" ProgID="Equation.DSMT4" ShapeID="_x0000_i1057" DrawAspect="Content" ObjectID="_1488519451" r:id="rId103"/>
         </w:object>
       </w:r>
       <w:r>
@@ -36592,7 +36741,7 @@
           <v:shape id="_x0000_i1058" type="#_x0000_t75" style="width:99.2pt;height:43.2pt" o:ole="">
             <v:imagedata r:id="rId104" o:title=""/>
           </v:shape>
-          <o:OLEObject Type="Embed" ProgID="Equation.DSMT4" ShapeID="_x0000_i1058" DrawAspect="Content" ObjectID="_1472640466" r:id="rId105"/>
+          <o:OLEObject Type="Embed" ProgID="Equation.DSMT4" ShapeID="_x0000_i1058" DrawAspect="Content" ObjectID="_1488519452" r:id="rId105"/>
         </w:object>
       </w:r>
       <w:r>
@@ -36694,7 +36843,11 @@
         <w:ind w:firstLine="540"/>
       </w:pPr>
       <w:r>
-        <w:t>The other option is to define surfaces before expanding the reaction network with BioNetGen.  In this case, Smoldyn infers the molecule-surface interactions for the newly generated species, much as Smoldyn computes diffusion coefficients, colors, and display sizes for them.  As for those other species properties, Smoldyn considers the monomers that compose the new species and looks at the molecule-surface interactions for those monomeric species.  The surface action for a multimeric complex is that of the component monomer that has the greatest action.  In order of increasing action, the possibilities are: transmit, multiple actions, reflect, jump, absorb, and port.  Multiple actions mean that there is some rate, such as for adsorption or desorption.  If Smoldyn needs to choose between two monomers with multiple actions, then Smoldyn chooses the one with the faster rate constant.</w:t>
+        <w:t xml:space="preserve">The other option is to define surfaces before expanding the reaction network with BioNetGen.  In this case, Smoldyn infers the molecule-surface interactions for the newly generated species, much as Smoldyn computes diffusion coefficients, colors, and display sizes for them.  As for those other species properties, Smoldyn considers the monomers that compose the new species and looks at the molecule-surface interactions for those monomeric species.  The surface action for a multimeric complex is that of the component monomer that has the greatest action.  In order of increasing action, the possibilities are: transmit, multiple actions, reflect, jump, absorb, and port.  Multiple actions mean that there is some rate, such as for adsorption or desorption.  If Smoldyn </w:t>
+      </w:r>
+      <w:r>
+        <w:lastRenderedPageBreak/>
+        <w:t>needs to choose between two monomers with multiple actions, then Smoldyn chooses the one with the faster rate constant.</w:t>
       </w:r>
       <w:r>
         <w:t xml:space="preserve">  The polymer_endsim.txt file illustrates this, although in a fairly minimal manner.</w:t>
@@ -36717,6 +36870,7 @@
           <w:sz w:val="36"/>
           <w:szCs w:val="36"/>
         </w:rPr>
+        <w:lastRenderedPageBreak/>
         <w:t>1</w:t>
       </w:r>
       <w:r>
@@ -36800,6 +36954,7 @@
           <w:sz w:val="36"/>
           <w:szCs w:val="36"/>
         </w:rPr>
+        <w:lastRenderedPageBreak/>
         <w:t>1</w:t>
       </w:r>
       <w:r>
@@ -37172,7 +37327,11 @@
         <w:t>move</w:t>
       </w:r>
       <w:r>
-        <w:t>” to indicate that all subsequent reactions in the list should be “moved” to the lattice side and disabled on the particle side.</w:t>
+        <w:t xml:space="preserve">” to </w:t>
+      </w:r>
+      <w:r>
+        <w:lastRenderedPageBreak/>
+        <w:t>indicate that all subsequent reactions in the list should be “moved” to the lattice side and disabled on the particle side.</w:t>
       </w:r>
     </w:p>
     <w:p>
@@ -37849,6 +38008,7 @@
           <w:b/>
           <w:sz w:val="36"/>
         </w:rPr>
+        <w:lastRenderedPageBreak/>
         <w:t>Part II.</w:t>
       </w:r>
       <w:r>
@@ -38323,6 +38483,7 @@
         <w:ind w:left="1440" w:hanging="1440"/>
       </w:pPr>
       <w:r>
+        <w:lastRenderedPageBreak/>
         <w:tab/>
         <w:t xml:space="preserve">Removes a macro substitution definition that was made previously, whether global or local.  Global undefines apply to this file and all files that are called by it, but not to a file that called this one.  Entering </w:t>
       </w:r>
@@ -38858,7 +39019,11 @@
         <w:t>pos2</w:t>
       </w:r>
       <w:r>
-        <w:t xml:space="preserve">.  Using the first format, which is advised for systems that include surfaces, boundaries are created that are transparent to molecules, meaning that they do not contain or otherwise interact with molecules.  Surfaces need to be defined to keep molecules in the system.  The second format is preferable for systems that do not include any surfaces.  In this case, the boundary type can be ‘r’ for reflective, ‘t’ for transparent, ‘a’ for absorbing, or ‘p’ for periodic.  For most purposes, this statement replaces the </w:t>
+        <w:t xml:space="preserve">.  Using the first format, which is advised for systems that include surfaces, </w:t>
+      </w:r>
+      <w:r>
+        <w:lastRenderedPageBreak/>
+        <w:t xml:space="preserve">boundaries are created that are transparent to molecules, meaning that they do not contain or otherwise interact with molecules.  Surfaces need to be defined to keep molecules in the system.  The second format is preferable for systems that do not include any surfaces.  In this case, the boundary type can be ‘r’ for reflective, ‘t’ for transparent, ‘a’ for absorbing, or ‘p’ for periodic.  For most purposes, this statement replaces the </w:t>
       </w:r>
       <w:r>
         <w:rPr>
@@ -39994,7 +40159,11 @@
         <w:t>state</w:t>
       </w:r>
       <w:r>
-        <w:t xml:space="preserve"> may be “all” to set diffusion matrices for multiple species at once.</w:t>
+        <w:t xml:space="preserve"> may be “all” to set </w:t>
+      </w:r>
+      <w:r>
+        <w:lastRenderedPageBreak/>
+        <w:t>diffusion matrices for multiple species at once.</w:t>
       </w:r>
       <w:r>
         <w:t xml:space="preserve">  If the rule form is used (generally with wildcard characters), then the statement is not applied immediately but is stored for use during rule expansion; during rule expansion, it is applied to all species that match the given species pattern.</w:t>
@@ -40889,7 +41058,11 @@
         <w:t>state</w:t>
       </w:r>
       <w:r>
-        <w:t xml:space="preserve">, which can be “front”, “back”, “up”, or “down”.  If additional text is entered, it needs to be the Cartesian coordinates of the molecules, all of which are put at the same spot and on the same panel.  If the coordinates are not given, the molecules are placed randomly on the surface with a constant density, on average.  For randomly placed molecules, it is permissible to enter “all” for the panel, the </w:t>
+        <w:t xml:space="preserve">, which can be “front”, “back”, “up”, or “down”.  If additional text is entered, it needs to be the Cartesian coordinates of the molecules, all of which are put at the same spot and on the same panel.  If the coordinates are not given, the molecules are placed randomly on the surface with a constant density, on average.  For </w:t>
+      </w:r>
+      <w:r>
+        <w:lastRenderedPageBreak/>
+        <w:t xml:space="preserve">randomly placed molecules, it is permissible to enter “all” for the panel, the </w:t>
       </w:r>
       <w:r>
         <w:rPr>
@@ -42099,7 +42272,11 @@
         <w:t>name</w:t>
       </w:r>
       <w:r>
-        <w:t xml:space="preserve">.  If the surface state is omitted, this color applies to just the solution state.  States may be “solution”, “front”, “back”, “up”, “down”, or “all”.  Colors can be words, or can be given with red, green, and blue values, each of which should be between 0 and 1.  Default values are 0 for each parameter, which is black.  Entering </w:t>
+        <w:t xml:space="preserve">.  If the surface state is omitted, this color applies to just the solution state.  States may be </w:t>
+      </w:r>
+      <w:r>
+        <w:lastRenderedPageBreak/>
+        <w:t xml:space="preserve">“solution”, “front”, “back”, “up”, “down”, or “all”.  Colors can be words, or can be given with red, green, and blue values, each of which should be between 0 and 1.  Default values are 0 for each parameter, which is black.  Entering </w:t>
       </w:r>
       <w:r>
         <w:rPr>
@@ -43156,6 +43333,7 @@
           <w:rFonts w:ascii="Monaco" w:hAnsi="Monaco"/>
           <w:sz w:val="18"/>
         </w:rPr>
+        <w:lastRenderedPageBreak/>
         <w:t>cmd</w:t>
       </w:r>
       <w:r>
@@ -43907,6 +44085,24 @@
         </w:rPr>
         <w:t xml:space="preserve"> species(state) face action</w:t>
       </w:r>
+      <w:r>
+        <w:rPr>
+          <w:i/>
+        </w:rPr>
+        <w:t xml:space="preserve"> </w:t>
+      </w:r>
+      <w:r>
+        <w:t>[</w:t>
+      </w:r>
+      <w:r>
+        <w:rPr>
+          <w:i/>
+        </w:rPr>
+        <w:t>new_spec</w:t>
+      </w:r>
+      <w:r>
+        <w:t>]</w:t>
+      </w:r>
     </w:p>
     <w:p>
       <w:pPr>
@@ -43939,6 +44135,24 @@
         </w:rPr>
         <w:t xml:space="preserve"> species(state) face action</w:t>
       </w:r>
+      <w:r>
+        <w:rPr>
+          <w:i/>
+        </w:rPr>
+        <w:t xml:space="preserve"> </w:t>
+      </w:r>
+      <w:r>
+        <w:t>[</w:t>
+      </w:r>
+      <w:r>
+        <w:rPr>
+          <w:i/>
+        </w:rPr>
+        <w:t>new_spec</w:t>
+      </w:r>
+      <w:r>
+        <w:t>]</w:t>
+      </w:r>
     </w:p>
     <w:p>
       <w:pPr>
@@ -43997,7 +44211,28 @@
         <w:t>species</w:t>
       </w:r>
       <w:r>
-        <w:t xml:space="preserve"> is “all”, then this action applies to all molecules.  The action can be  “reflect”, “absorb”, “transmit”, “jump”, “port”, or “periodic.”  In addition, it’s permissible to enter “multiple,” in which case the rates need to be set with </w:t>
+        <w:t xml:space="preserve"> is “all”, then this action applies to all molecules.  The action can be  “reflect”, “absorb”, “transmit”, “jump”, “port”, or “periodic.”</w:t>
+      </w:r>
+      <w:r>
+        <w:t xml:space="preserve"> If </w:t>
+      </w:r>
+      <w:r>
+        <w:rPr>
+          <w:i/>
+        </w:rPr>
+        <w:t>new_spec</w:t>
+      </w:r>
+      <w:r>
+        <w:t xml:space="preserve"> is entered, then the molecule changes to this new species upon surface collision.</w:t>
+      </w:r>
+      <w:r>
+        <w:t xml:space="preserve">  In addition, it’s permissible to enter</w:t>
+      </w:r>
+      <w:r>
+        <w:t xml:space="preserve"> the action as</w:t>
+      </w:r>
+      <w:r>
+        <w:t xml:space="preserve"> “multiple,” in which case the rates need to be set with </w:t>
       </w:r>
       <w:r>
         <w:rPr>
@@ -44281,6 +44516,7 @@
         </w:rPr>
       </w:pPr>
       <w:r>
+        <w:lastRenderedPageBreak/>
         <w:t xml:space="preserve">* </w:t>
       </w:r>
       <w:r>
@@ -44727,6 +44963,7 @@
           <w:rFonts w:ascii="Monaco" w:hAnsi="Monaco"/>
           <w:sz w:val="18"/>
         </w:rPr>
+        <w:lastRenderedPageBreak/>
         <w:tab/>
       </w:r>
       <w:r>
@@ -45009,7 +45246,11 @@
       </w:pPr>
       <w:r>
         <w:tab/>
-        <w:t>For “tri”, enter the coordinates of the corners of the triangle.  This is one number for 1-D; 4 for 2-D, and 9 for 3-D.  For 1-D, the front of the triangle always faces the positive axis; rectangles are completely equivalent and more versatile.  For 2-D, triangles are really lines and the front side of the line is the side on the right when traveling in sequential order of the points that are entered.  For 3-D, the triangle front is determined by the winding direction of the corners: if one is facing the front, the points wind counterclockwise.  Unlike rectangles, triangles do not have to be perpendicular to axes.</w:t>
+        <w:t xml:space="preserve">For “tri”, enter the coordinates of the corners of the triangle.  This is one number for 1-D; 4 for 2-D, and 9 for 3-D.  For 1-D, the front of the triangle always faces the positive axis; rectangles are completely </w:t>
+      </w:r>
+      <w:r>
+        <w:lastRenderedPageBreak/>
+        <w:t>equivalent and more versatile.  For 2-D, triangles are really lines and the front side of the line is the side on the right when traveling in sequential order of the points that are entered.  For 3-D, the triangle front is determined by the winding direction of the corners: if one is facing the front, the points wind counterclockwise.  Unlike rectangles, triangles do not have to be perpendicular to axes.</w:t>
       </w:r>
     </w:p>
     <w:p>
@@ -45065,7 +45306,11 @@
       </w:pPr>
       <w:r>
         <w:tab/>
-        <w:t>For “disk”, enter the coordinates of the disk center, the radius, a vector that points away from the front of the disk, and drawing information if appropriate.  Disks are not permitted in 1-D.  In 2-D, the center coordinates are 2 numbers, the radius is 1 number, and the normal vector is 2 numbers.  For 3-D, the center coordinates are 3 numbers, the radius is 1 number, the normal vector is 3 numbers, and the number of drawing slices is entered last.  Normal vectors do not need to have unit length.</w:t>
+        <w:t xml:space="preserve">For “disk”, enter the coordinates of the disk center, the radius, a vector that points away from the front of the disk, and drawing information if appropriate.  Disks are not permitted in 1-D.  In 2-D, the center coordinates are 2 numbers, the radius is 1 number, and the normal vector is 2 numbers.  For 3-D, the center coordinates are 3 numbers, the radius is </w:t>
+      </w:r>
+      <w:r>
+        <w:lastRenderedPageBreak/>
+        <w:t>1 number, the normal vector is 3 numbers, and the number of drawing slices is entered last.  Normal vectors do not need to have unit length.</w:t>
       </w:r>
     </w:p>
     <w:p>
@@ -45596,6 +45841,7 @@
           <w:rFonts w:ascii="Monaco" w:hAnsi="Monaco"/>
           <w:sz w:val="18"/>
         </w:rPr>
+        <w:lastRenderedPageBreak/>
         <w:t>margin</w:t>
       </w:r>
       <w:r>
@@ -46328,6 +46574,7 @@
           <w:rFonts w:ascii="Monaco" w:hAnsi="Monaco"/>
           <w:sz w:val="18"/>
         </w:rPr>
+        <w:lastRenderedPageBreak/>
         <w:tab/>
       </w:r>
       <w:r>
@@ -47371,7 +47618,11 @@
         <w:t>rname</w:t>
       </w:r>
       <w:r>
-        <w:t>.  This value is set to 1 by default, but can be changed if there are multiple different ways for a single reaction to occur.  The requested reaction rate is multiplied by the multiplicity to give the total reaction rate.  Internally, this is an important parameter for rule-based modeling, but the value should generally not be set using this statement.</w:t>
+        <w:t xml:space="preserve">.  This value is set to 1 by default, but can be changed if there are multiple different ways for a single reaction to occur.  The requested reaction rate is </w:t>
+      </w:r>
+      <w:r>
+        <w:lastRenderedPageBreak/>
+        <w:t>multiplied by the multiplicity to give the total reaction rate.  Internally, this is an important parameter for rule-based modeling, but the value should generally not be set using this statement.</w:t>
       </w:r>
     </w:p>
     <w:p>
@@ -47811,7 +48062,11 @@
         <w:t>-dimensional vector as the parameter list.</w:t>
       </w:r>
       <w:r>
-        <w:t xml:space="preserve">  If multiple products are identical, then this placement instruction will only be applied to the first of the identical products.</w:t>
+        <w:t xml:space="preserve">  If multiple </w:t>
+      </w:r>
+      <w:r>
+        <w:lastRenderedPageBreak/>
+        <w:t>products are identical, then this placement instruction will only be applied to the first of the identical products.</w:t>
       </w:r>
       <w:r>
         <w:t xml:space="preserve">  For this reason, you can also specify that this statement applies to the </w:t>
@@ -48088,16 +48343,9 @@
       <w:r>
         <w:t>” for the serial number of the second product, etc., and an integer greater than zero for that value as the serial number.  The codes can be separated by ‘+’ symbols, as in the reaction definition, but this isn’t required.  Some of these options can lead to multiple molecules having the same serial numbers.  This is allowed, but may lead to unexpected behavior in some runtime commands.</w:t>
       </w:r>
-    </w:p>
-    <w:p>
-      <w:pPr>
-        <w:ind w:left="1440" w:hanging="1440"/>
-      </w:pPr>
-    </w:p>
-    <w:p>
-      <w:pPr>
-        <w:ind w:left="1440" w:hanging="1440"/>
-      </w:pPr>
+      <w:r>
+        <w:t xml:space="preserve"> This statement cannot be used together with the </w:t>
+      </w:r>
       <w:r>
         <w:rPr>
           <w:rFonts w:ascii="Monaco" w:hAnsi="Monaco"/>
@@ -48106,6 +48354,26 @@
         <w:t>reaction_intersurface</w:t>
       </w:r>
       <w:r>
+        <w:t xml:space="preserve"> statement for the same reaction.</w:t>
+      </w:r>
+    </w:p>
+    <w:p>
+      <w:pPr>
+        <w:ind w:left="1440" w:hanging="1440"/>
+      </w:pPr>
+    </w:p>
+    <w:p>
+      <w:pPr>
+        <w:ind w:left="1440" w:hanging="1440"/>
+      </w:pPr>
+      <w:r>
+        <w:rPr>
+          <w:rFonts w:ascii="Monaco" w:hAnsi="Monaco"/>
+          <w:sz w:val="18"/>
+        </w:rPr>
+        <w:t>reaction_intersurface</w:t>
+      </w:r>
+      <w:r>
         <w:t xml:space="preserve"> </w:t>
       </w:r>
       <w:r>
@@ -48139,7 +48407,11 @@
         <w:t>here should be as many rule values as there are products for this reaction.  For each product choose</w:t>
       </w:r>
       <w:r>
-        <w:t xml:space="preserve"> “</w:t>
+        <w:t xml:space="preserve"> </w:t>
+      </w:r>
+      <w:r>
+        <w:lastRenderedPageBreak/>
+        <w:t>“</w:t>
       </w:r>
       <w:r>
         <w:rPr>
@@ -48204,6 +48476,19 @@
       </w:r>
       <w:r>
         <w:t>”.</w:t>
+      </w:r>
+      <w:r>
+        <w:t xml:space="preserve">  This statement cannot be used together with the </w:t>
+      </w:r>
+      <w:r>
+        <w:rPr>
+          <w:rFonts w:ascii="Monaco" w:hAnsi="Monaco"/>
+          <w:sz w:val="18"/>
+        </w:rPr>
+        <w:t>reaction_serialnum</w:t>
+      </w:r>
+      <w:r>
+        <w:t xml:space="preserve"> statement for the same reaction.</w:t>
       </w:r>
     </w:p>
     <w:p>
@@ -48474,7 +48759,11 @@
         <w:t>end_port</w:t>
       </w:r>
       <w:r>
-        <w:t>”, all lines need to pertain to ports.  Parameters of one port can be listed in multiple blocks, or parameters for many ports can be listed in one block.</w:t>
+        <w:t xml:space="preserve">”, all lines need to pertain to ports.  Parameters </w:t>
+      </w:r>
+      <w:r>
+        <w:lastRenderedPageBreak/>
+        <w:t>of one port can be listed in multiple blocks, or parameters for many ports can be listed in one block.</w:t>
       </w:r>
     </w:p>
     <w:p>
@@ -49650,6 +49939,7 @@
           <w:rFonts w:ascii="Monaco" w:hAnsi="Monaco"/>
           <w:sz w:val="18"/>
         </w:rPr>
+        <w:lastRenderedPageBreak/>
         <w:tab/>
       </w:r>
       <w:r>
@@ -50000,6 +50290,7 @@
         <w:ind w:left="1440" w:hanging="1440"/>
       </w:pPr>
       <w:r>
+        <w:lastRenderedPageBreak/>
         <w:tab/>
         <w:t>Name of the port that the lattice uses to exchange molecules with the particle-based simulation.</w:t>
       </w:r>
@@ -50468,6 +50759,7 @@
         <w:ind w:left="1440" w:hanging="1440"/>
       </w:pPr>
       <w:r>
+        <w:lastRenderedPageBreak/>
         <w:tab/>
         <w:t xml:space="preserve">This adds molecules to the starting state of the simulation in the lattice region of space.  This statement is essentially identical to the statement with the same name that is in the particle portion of the configuration file.  The lattice regions starts with </w:t>
       </w:r>
@@ -50796,7 +51088,11 @@
       </w:pPr>
       <w:r>
         <w:tab/>
-        <w:t>This sets the size of a lookup table that is used to generate Gaussian-distributed random numbers.  It needs to be an integer power of 2.  The default value is 4096, which should be appropriate for nearly all applications.</w:t>
+        <w:t xml:space="preserve">This sets the size of a lookup table that is used to generate Gaussian-distributed random numbers.  It needs to be an integer power of 2.  The </w:t>
+      </w:r>
+      <w:r>
+        <w:lastRenderedPageBreak/>
+        <w:t>default value is 4096, which should be appropriate for nearly all applications.</w:t>
       </w:r>
     </w:p>
     <w:p>
@@ -51341,6 +51637,7 @@
           <w:i/>
           <w:sz w:val="18"/>
         </w:rPr>
+        <w:lastRenderedPageBreak/>
         <w:t>reaction_cmpt</w:t>
       </w:r>
       <w:r>
@@ -52202,7 +52499,14 @@
         <w:rPr>
           <w:i/>
         </w:rPr>
-        <w:t xml:space="preserve">”, all lines need to pertain to this order of reaction.  It is permissible to list reactions of the same order in multiple blocks, provided that only the first block includes a </w:t>
+        <w:t xml:space="preserve">”, all lines need to pertain to this order of reaction.  It is permissible to list </w:t>
+      </w:r>
+      <w:r>
+        <w:rPr>
+          <w:i/>
+        </w:rPr>
+        <w:lastRenderedPageBreak/>
+        <w:t xml:space="preserve">reactions of the same order in multiple blocks, provided that only the first block includes a </w:t>
       </w:r>
       <w:r>
         <w:rPr>
@@ -52867,7 +53171,14 @@
         <w:rPr>
           <w:i/>
         </w:rPr>
-        <w:t xml:space="preserve"> entry.  For zeroth order reactions, this is the expectation total number of reactions per time step; for unimolecular reactions, this is the reaction probability per time step for each reactant molecule; and for bimolecular reactions, this is the binding radius.  This has no effect for conformational spread reactions.</w:t>
+        <w:t xml:space="preserve"> entry.  For zeroth </w:t>
+      </w:r>
+      <w:r>
+        <w:rPr>
+          <w:i/>
+        </w:rPr>
+        <w:lastRenderedPageBreak/>
+        <w:t>order reactions, this is the expectation total number of reactions per time step; for unimolecular reactions, this is the reaction probability per time step for each reactant molecule; and for bimolecular reactions, this is the binding radius.  This has no effect for conformational spread reactions.</w:t>
       </w:r>
     </w:p>
     <w:p>
@@ -53600,6 +53911,7 @@
           <w:sz w:val="36"/>
           <w:szCs w:val="36"/>
         </w:rPr>
+        <w:lastRenderedPageBreak/>
         <w:t>2</w:t>
       </w:r>
       <w:r>
@@ -54224,6 +54536,7 @@
           <w:sz w:val="36"/>
           <w:szCs w:val="36"/>
         </w:rPr>
+        <w:lastRenderedPageBreak/>
         <w:t>3</w:t>
       </w:r>
       <w:r>
@@ -54686,6 +54999,7 @@
         <w:ind w:left="1440" w:hanging="1440"/>
       </w:pPr>
       <w:r>
+        <w:lastRenderedPageBreak/>
         <w:tab/>
         <w:t xml:space="preserve">Erases the output file called </w:t>
       </w:r>
@@ -55499,7 +55813,11 @@
         <w:t>number</w:t>
       </w:r>
       <w:r>
-        <w:t xml:space="preserve"> molecules, as ‘&gt;’ for more than </w:t>
+        <w:t xml:space="preserve"> </w:t>
+      </w:r>
+      <w:r>
+        <w:lastRenderedPageBreak/>
+        <w:t xml:space="preserve">molecules, as ‘&gt;’ for more than </w:t>
       </w:r>
       <w:r>
         <w:rPr>
@@ -56049,6 +56367,7 @@
           <w:rFonts w:ascii="Monaco" w:hAnsi="Monaco"/>
           <w:sz w:val="18"/>
         </w:rPr>
+        <w:lastRenderedPageBreak/>
         <w:t>molcount</w:t>
       </w:r>
       <w:r>
@@ -56560,6 +56879,7 @@
           <w:rFonts w:ascii="Monaco" w:hAnsi="Monaco"/>
           <w:sz w:val="18"/>
         </w:rPr>
+        <w:lastRenderedPageBreak/>
         <w:t>molcountspace</w:t>
       </w:r>
       <w:r>
@@ -57305,6 +57625,7 @@
         <w:ind w:left="1440" w:hanging="1440"/>
       </w:pPr>
       <w:r>
+        <w:lastRenderedPageBreak/>
         <w:tab/>
         <w:t xml:space="preserve">This command measures a radial profile of molecules.  It is identical to molcountspace, except that counts molecules in radial rings, rather than along a line profile.  It only counts molecules of type </w:t>
       </w:r>
@@ -57898,7 +58219,11 @@
         <w:t>average</w:t>
       </w:r>
       <w:r>
-        <w:t xml:space="preserve"> (or 0 for no averaging), and the output filename in </w:t>
+        <w:t xml:space="preserve"> (or 0 for no averaging), and </w:t>
+      </w:r>
+      <w:r>
+        <w:lastRenderedPageBreak/>
+        <w:t xml:space="preserve">the output filename in </w:t>
       </w:r>
       <w:r>
         <w:rPr>
@@ -58591,6 +58916,7 @@
         <w:ind w:left="1440" w:hanging="1440"/>
       </w:pPr>
       <w:r>
+        <w:lastRenderedPageBreak/>
         <w:tab/>
         <w:t xml:space="preserve">This is identical to </w:t>
       </w:r>
@@ -59021,7 +59347,13 @@
         <w:t xml:space="preserve">species, </w:t>
       </w:r>
       <w:r>
-        <w:t>state, location</w:t>
+        <w:t>state,</w:t>
+      </w:r>
+      <w:r>
+        <w:t xml:space="preserve"> serial number,</w:t>
+      </w:r>
+      <w:r>
+        <w:t xml:space="preserve"> location</w:t>
       </w:r>
       <w:r>
         <w:t>, and inside vs. outside</w:t>
@@ -59047,6 +59379,28 @@
       <w:r>
         <w:t xml:space="preserve">  This stops after it finds the first molecule with the requested serial number.</w:t>
       </w:r>
+      <w:r>
+        <w:t xml:space="preserve">  This supports two-part serial numbers (see </w:t>
+      </w:r>
+      <w:r>
+        <w:rPr>
+          <w:rFonts w:ascii="Monaco" w:hAnsi="Monaco"/>
+          <w:sz w:val="18"/>
+        </w:rPr>
+        <w:t>reaction_serialnum</w:t>
+      </w:r>
+      <w:r>
+        <w:t xml:space="preserve">) in which a match occurs if </w:t>
+      </w:r>
+      <w:r>
+        <w:rPr>
+          <w:i/>
+        </w:rPr>
+        <w:t>serno</w:t>
+      </w:r>
+      <w:r>
+        <w:t xml:space="preserve"> exactly matches either the whole molecule serial number or either half of it.</w:t>
+      </w:r>
     </w:p>
     <w:p>
       <w:pPr>
@@ -59204,6 +59558,7 @@
           <w:rFonts w:ascii="Monaco" w:hAnsi="Monaco"/>
           <w:sz w:val="18"/>
         </w:rPr>
+        <w:lastRenderedPageBreak/>
         <w:t>meansqrdisp</w:t>
       </w:r>
       <w:r>
@@ -59418,6 +59773,9 @@
         <w:t xml:space="preserve"> statement)</w:t>
       </w:r>
       <w:r>
+        <w:t xml:space="preserve"> and, for molecules with two-part serial numbers, it determines molecule identity based on only the right part</w:t>
+      </w:r>
+      <w:r>
         <w:t>.</w:t>
       </w:r>
     </w:p>
@@ -59703,6 +60061,516 @@
         <w:t>reaction_serialnum</w:t>
       </w:r>
       <w:r>
+        <w:t xml:space="preserve"> statement) </w:t>
+      </w:r>
+      <w:r>
+        <w:t>and, for molecules with two-part serial numbers, it determines molecule identity based on only the right part.</w:t>
+      </w:r>
+    </w:p>
+    <w:p>
+      <w:pPr>
+        <w:ind w:left="1440" w:hanging="1440"/>
+      </w:pPr>
+    </w:p>
+    <w:p>
+      <w:pPr>
+        <w:ind w:left="1440" w:hanging="1440"/>
+      </w:pPr>
+      <w:r>
+        <w:rPr>
+          <w:rFonts w:ascii="Monaco" w:hAnsi="Monaco"/>
+          <w:sz w:val="18"/>
+        </w:rPr>
+        <w:t>meansqrdisp3</w:t>
+      </w:r>
+      <w:r>
+        <w:rPr>
+          <w:i/>
+        </w:rPr>
+        <w:t xml:space="preserve"> species</w:t>
+      </w:r>
+      <w:r>
+        <w:t>(</w:t>
+      </w:r>
+      <w:r>
+        <w:rPr>
+          <w:i/>
+        </w:rPr>
+        <w:t>state</w:t>
+      </w:r>
+      <w:r>
+        <w:t>)</w:t>
+      </w:r>
+      <w:r>
+        <w:rPr>
+          <w:i/>
+        </w:rPr>
+        <w:t xml:space="preserve"> dim start report max_mol change</w:t>
+      </w:r>
+      <w:r>
+        <w:t xml:space="preserve"> </w:t>
+      </w:r>
+      <w:r>
+        <w:rPr>
+          <w:i/>
+        </w:rPr>
+        <w:t xml:space="preserve">filename </w:t>
+      </w:r>
+      <w:r>
+        <w:rPr>
+          <w:i/>
+        </w:rPr>
+        <w:t>command</w:t>
+      </w:r>
+    </w:p>
+    <w:p>
+      <w:pPr>
+        <w:ind w:left="1440" w:hanging="1440"/>
+      </w:pPr>
+      <w:r>
+        <w:lastRenderedPageBreak/>
+        <w:tab/>
+        <w:t xml:space="preserve">This function is quite similar to </w:t>
+      </w:r>
+      <w:r>
+        <w:rPr>
+          <w:rFonts w:ascii="Monaco" w:hAnsi="Monaco"/>
+          <w:sz w:val="18"/>
+        </w:rPr>
+        <w:t>meansqrdisp</w:t>
+      </w:r>
+      <w:r>
+        <w:t xml:space="preserve"> and </w:t>
+      </w:r>
+      <w:r>
+        <w:rPr>
+          <w:rFonts w:ascii="Monaco" w:hAnsi="Monaco"/>
+          <w:sz w:val="18"/>
+        </w:rPr>
+        <w:t>meansqrdisp</w:t>
+      </w:r>
+      <w:r>
+        <w:rPr>
+          <w:rFonts w:ascii="Monaco" w:hAnsi="Monaco"/>
+          <w:sz w:val="18"/>
+        </w:rPr>
+        <w:t>2</w:t>
+      </w:r>
+      <w:r>
+        <w:t xml:space="preserve">.  It measures mean square displacements of molecules of type </w:t>
+      </w:r>
+      <w:r>
+        <w:rPr>
+          <w:i/>
+        </w:rPr>
+        <w:t>species</w:t>
+      </w:r>
+      <w:r>
+        <w:t xml:space="preserve">, along dimension </w:t>
+      </w:r>
+      <w:r>
+        <w:rPr>
+          <w:i/>
+        </w:rPr>
+        <w:t>dim</w:t>
+      </w:r>
+      <w:r>
+        <w:rPr>
+          <w:i/>
+        </w:rPr>
+        <w:t xml:space="preserve"> </w:t>
+      </w:r>
+      <w:r>
+        <w:t>(‘x’, ‘y’, or ‘z’, or 0, 1, or 2)</w:t>
+      </w:r>
+      <w:r>
+        <w:t xml:space="preserve">.  Then, this function divides these values by the molecules’ ages to compute effective diffusion coefficients and prints the results to </w:t>
+      </w:r>
+      <w:r>
+        <w:rPr>
+          <w:i/>
+        </w:rPr>
+        <w:t>filename</w:t>
+      </w:r>
+      <w:r>
+        <w:t>.</w:t>
+      </w:r>
+      <w:r>
+        <w:t xml:space="preserve">  The effective diffusion coefficient average is weighted using the molecule ages, so that old molecules have proportionately greater weight in the average than young molecules. </w:t>
+      </w:r>
+      <w:r>
+        <w:t xml:space="preserve"> The </w:t>
+      </w:r>
+      <w:r>
+        <w:rPr>
+          <w:i/>
+        </w:rPr>
+        <w:t>start</w:t>
+      </w:r>
+      <w:r>
+        <w:t xml:space="preserve"> and </w:t>
+      </w:r>
+      <w:r>
+        <w:rPr>
+          <w:i/>
+        </w:rPr>
+        <w:t>report</w:t>
+      </w:r>
+      <w:r>
+        <w:t xml:space="preserve"> arguments control when this command starts tracking molecules and when it reports their mean square displacements, respectively.  For </w:t>
+      </w:r>
+      <w:r>
+        <w:rPr>
+          <w:i/>
+        </w:rPr>
+        <w:t>start</w:t>
+      </w:r>
+      <w:r>
+        <w:t xml:space="preserve">, enter ‘i’ to track molecules that exist when the command is initially invoked, enter ‘c’ to track those that are created after the first call, and enter ‘a’ (all) to track both sets of molecules.  For </w:t>
+      </w:r>
+      <w:r>
+        <w:rPr>
+          <w:i/>
+        </w:rPr>
+        <w:t>report</w:t>
+      </w:r>
+      <w:r>
+        <w:t xml:space="preserve">, enter ‘e’ to report on every molecule that is being tracked, or ‘r’ to report on only those that reacted since the command was last called.  In this latter case, the position that is used for a reacted molecule is its most recently tracked position, since it no longer exists.  It can track up to </w:t>
+      </w:r>
+      <w:r>
+        <w:rPr>
+          <w:i/>
+        </w:rPr>
+        <w:t>max_mol</w:t>
+      </w:r>
+      <w:r>
+        <w:t xml:space="preserve"> molecules.  This function prints out the time</w:t>
+      </w:r>
+      <w:r>
+        <w:t>, the number of molecules reported on, and the</w:t>
+      </w:r>
+      <w:r>
+        <w:t xml:space="preserve"> effective diffusion coefficient.</w:t>
+      </w:r>
+      <w:r>
+        <w:t xml:space="preserve">  Note that the first command run will always output an effective diffusion coefficient of NaN (or #1</w:t>
+      </w:r>
+      <w:r>
+        <w:t>.</w:t>
+      </w:r>
+      <w:r>
+        <w:t>IND on Windows systems) due to a 0/0 division error arising from 0 displacement divided by 0 time difference.</w:t>
+      </w:r>
+      <w:r>
+        <w:t xml:space="preserve">  If the effective diffusion coefficient changed less than </w:t>
+      </w:r>
+      <w:r>
+        <w:rPr>
+          <w:i/>
+        </w:rPr>
+        <w:t>change</w:t>
+      </w:r>
+      <w:r>
+        <w:t xml:space="preserve"> since the last time this function was executed, then the command </w:t>
+      </w:r>
+      <w:r>
+        <w:rPr>
+          <w:i/>
+        </w:rPr>
+        <w:t>command</w:t>
+      </w:r>
+      <w:r>
+        <w:t xml:space="preserve"> is run (e.g. if </w:t>
+      </w:r>
+      <w:r>
+        <w:rPr>
+          <w:i/>
+        </w:rPr>
+        <w:t>change</w:t>
+      </w:r>
+      <w:r>
+        <w:t xml:space="preserve"> is 0.01 then a fractional diffusion coefficient change of 1% or less will cause </w:t>
+      </w:r>
+      <w:r>
+        <w:rPr>
+          <w:i/>
+        </w:rPr>
+        <w:t>command</w:t>
+      </w:r>
+      <w:r>
+        <w:t xml:space="preserve"> to be run).  See the example file called meansqrdisp3.txt.  This command acc</w:t>
+      </w:r>
+      <w:r>
+        <w:t>ounts for periodic boundaries.  The</w:t>
+      </w:r>
+      <w:r>
+        <w:t xml:space="preserve"> </w:t>
+      </w:r>
+      <w:r>
+        <w:rPr>
+          <w:i/>
+        </w:rPr>
+        <w:t>species</w:t>
+      </w:r>
+      <w:r>
+        <w:t xml:space="preserve"> </w:t>
+      </w:r>
+      <w:r>
+        <w:t>cannot</w:t>
+      </w:r>
+      <w:r>
+        <w:t xml:space="preserve"> be “all”.</w:t>
+      </w:r>
+      <w:r>
+        <w:t xml:space="preserve">  The state is optional.  If the state is “all”, then molecules for all states of this species must be stored in the same molecule list.  No warning is issued if this is not the case, but some molecules simply won’t be counted.</w:t>
+      </w:r>
+      <w:r>
+        <w:t xml:space="preserve">  This command does not work if multiple molecules have the same serial number (which can only happen if you use the </w:t>
+      </w:r>
+      <w:r>
+        <w:rPr>
+          <w:rFonts w:ascii="Monaco" w:hAnsi="Monaco"/>
+          <w:sz w:val="18"/>
+        </w:rPr>
+        <w:t>reaction_serialnum</w:t>
+      </w:r>
+      <w:r>
+        <w:t xml:space="preserve"> statement)</w:t>
+      </w:r>
+      <w:r>
+        <w:t xml:space="preserve"> and, for molecules with two-part serial numbers, it determines molecule identity based on only the right part.</w:t>
+      </w:r>
+    </w:p>
+    <w:p>
+      <w:pPr>
+        <w:ind w:left="1440" w:hanging="1440"/>
+      </w:pPr>
+    </w:p>
+    <w:p>
+      <w:pPr>
+        <w:ind w:left="1440" w:hanging="1440"/>
+      </w:pPr>
+      <w:r>
+        <w:rPr>
+          <w:rFonts w:ascii="Monaco" w:hAnsi="Monaco"/>
+          <w:sz w:val="18"/>
+        </w:rPr>
+        <w:t>residencetime</w:t>
+      </w:r>
+      <w:r>
+        <w:rPr>
+          <w:i/>
+        </w:rPr>
+        <w:t xml:space="preserve"> species</w:t>
+      </w:r>
+      <w:r>
+        <w:t>(</w:t>
+      </w:r>
+      <w:r>
+        <w:rPr>
+          <w:i/>
+        </w:rPr>
+        <w:t>state</w:t>
+      </w:r>
+      <w:r>
+        <w:t>)</w:t>
+      </w:r>
+      <w:r>
+        <w:rPr>
+          <w:i/>
+        </w:rPr>
+        <w:t xml:space="preserve"> start report </w:t>
+      </w:r>
+      <w:r>
+        <w:rPr>
+          <w:i/>
+        </w:rPr>
+        <w:t>summary_out list_out</w:t>
+      </w:r>
+      <w:r>
+        <w:rPr>
+          <w:i/>
+        </w:rPr>
+        <w:t xml:space="preserve"> max_mol filename</w:t>
+      </w:r>
+    </w:p>
+    <w:p>
+      <w:pPr>
+        <w:ind w:left="1440" w:hanging="1440"/>
+      </w:pPr>
+      <w:r>
+        <w:tab/>
+        <w:t xml:space="preserve">This function computes residence times of individual molecules of type </w:t>
+      </w:r>
+      <w:r>
+        <w:rPr>
+          <w:i/>
+        </w:rPr>
+        <w:t>species</w:t>
+      </w:r>
+      <w:r>
+        <w:t xml:space="preserve">, thus showing how long they have existed in the system.  As with </w:t>
+      </w:r>
+      <w:r>
+        <w:rPr>
+          <w:rFonts w:ascii="Monaco" w:hAnsi="Monaco"/>
+          <w:sz w:val="18"/>
+        </w:rPr>
+        <w:t>meansqrdisp</w:t>
+      </w:r>
+      <w:r>
+        <w:rPr>
+          <w:rFonts w:ascii="Monaco" w:hAnsi="Monaco"/>
+          <w:sz w:val="18"/>
+        </w:rPr>
+        <w:t>2</w:t>
+      </w:r>
+      <w:r>
+        <w:t xml:space="preserve"> and </w:t>
+      </w:r>
+      <w:r>
+        <w:rPr>
+          <w:rFonts w:ascii="Monaco" w:hAnsi="Monaco"/>
+          <w:sz w:val="18"/>
+        </w:rPr>
+        <w:t>meansqrdisp</w:t>
+      </w:r>
+      <w:r>
+        <w:rPr>
+          <w:rFonts w:ascii="Monaco" w:hAnsi="Monaco"/>
+          <w:sz w:val="18"/>
+        </w:rPr>
+        <w:t>3</w:t>
+      </w:r>
+      <w:r>
+        <w:t xml:space="preserve">, the </w:t>
+      </w:r>
+      <w:r>
+        <w:rPr>
+          <w:i/>
+        </w:rPr>
+        <w:t>start</w:t>
+      </w:r>
+      <w:r>
+        <w:t xml:space="preserve"> and </w:t>
+      </w:r>
+      <w:r>
+        <w:rPr>
+          <w:i/>
+        </w:rPr>
+        <w:t>report</w:t>
+      </w:r>
+      <w:r>
+        <w:t xml:space="preserve"> arguments control when this command starts tracking molecules and when it reports their residence times, respectively.  For </w:t>
+      </w:r>
+      <w:r>
+        <w:rPr>
+          <w:i/>
+        </w:rPr>
+        <w:t>start</w:t>
+      </w:r>
+      <w:r>
+        <w:t xml:space="preserve">, enter ‘i’ to track molecules that exist when the command is initially invoked, enter ‘c’ to track those that are created after the first call, and enter ‘a’ (all) to track both sets of molecules.  For </w:t>
+      </w:r>
+      <w:r>
+        <w:rPr>
+          <w:i/>
+        </w:rPr>
+        <w:t>report</w:t>
+      </w:r>
+      <w:r>
+        <w:t xml:space="preserve">, enter ‘e’ to report on every molecule that is being tracked, or ‘r’ to report on only those that reacted since the command was last called.  It can track up to </w:t>
+      </w:r>
+      <w:r>
+        <w:rPr>
+          <w:i/>
+        </w:rPr>
+        <w:t>max_mol</w:t>
+      </w:r>
+      <w:r>
+        <w:t xml:space="preserve"> molecules.</w:t>
+      </w:r>
+      <w:r>
+        <w:t xml:space="preserve">  This function needs to be invoked at every time step so that molecules can be tracked accurately.  </w:t>
+      </w:r>
+      <w:r>
+        <w:lastRenderedPageBreak/>
+        <w:t xml:space="preserve">However, output may not be wanted at every time step, so set </w:t>
+      </w:r>
+      <w:r>
+        <w:rPr>
+          <w:i/>
+        </w:rPr>
+        <w:t>summary_out</w:t>
+      </w:r>
+      <w:r>
+        <w:t xml:space="preserve"> to the number of invocations between when this should print a summary output, with the time number of molecules, and mean residence time, and set </w:t>
+      </w:r>
+      <w:r>
+        <w:rPr>
+          <w:i/>
+        </w:rPr>
+        <w:t>list_out</w:t>
+      </w:r>
+      <w:r>
+        <w:t xml:space="preserve"> to the number of invocations between when this should print a list output, with</w:t>
+      </w:r>
+      <w:r>
+        <w:t xml:space="preserve"> a list of all molecules</w:t>
+      </w:r>
+      <w:r>
+        <w:t xml:space="preserve"> with their IDs and their current ages</w:t>
+      </w:r>
+      <w:r>
+        <w:t>.</w:t>
+      </w:r>
+      <w:r>
+        <w:t xml:space="preserve">  In both cases, set values to 0 or less to not have this type of output.</w:t>
+      </w:r>
+      <w:r>
+        <w:t xml:space="preserve">  </w:t>
+      </w:r>
+      <w:r>
+        <w:rPr>
+          <w:i/>
+        </w:rPr>
+        <w:t>state</w:t>
+      </w:r>
+      <w:r>
+        <w:t xml:space="preserve"> is optional; neither </w:t>
+      </w:r>
+      <w:r>
+        <w:rPr>
+          <w:i/>
+        </w:rPr>
+        <w:t>species</w:t>
+      </w:r>
+      <w:r>
+        <w:t xml:space="preserve"> nor </w:t>
+      </w:r>
+      <w:r>
+        <w:rPr>
+          <w:i/>
+        </w:rPr>
+        <w:t>state</w:t>
+      </w:r>
+      <w:r>
+        <w:t xml:space="preserve"> can be “all”.</w:t>
+      </w:r>
+      <w:r>
+        <w:t xml:space="preserve">  See the residencetime.txt example file.</w:t>
+      </w:r>
+      <w:r>
+        <w:t xml:space="preserve">  This command does not work if multiple molecules have the same serial number (which can only happen if you use the </w:t>
+      </w:r>
+      <w:r>
+        <w:rPr>
+          <w:rFonts w:ascii="Monaco" w:hAnsi="Monaco"/>
+          <w:sz w:val="18"/>
+        </w:rPr>
+        <w:t>reaction_serialnum</w:t>
+      </w:r>
+      <w:r>
         <w:t xml:space="preserve"> statement).</w:t>
       </w:r>
     </w:p>
@@ -59720,727 +60588,228 @@
           <w:rFonts w:ascii="Monaco" w:hAnsi="Monaco"/>
           <w:sz w:val="18"/>
         </w:rPr>
-        <w:t>meansqrdisp3</w:t>
-      </w:r>
-      <w:r>
-        <w:rPr>
-          <w:i/>
-        </w:rPr>
-        <w:t xml:space="preserve"> species</w:t>
-      </w:r>
-      <w:r>
-        <w:t>(</w:t>
-      </w:r>
-      <w:r>
-        <w:rPr>
-          <w:i/>
-        </w:rPr>
-        <w:t>state</w:t>
-      </w:r>
-      <w:r>
-        <w:t>)</w:t>
-      </w:r>
-      <w:r>
-        <w:rPr>
-          <w:i/>
-        </w:rPr>
-        <w:t xml:space="preserve"> dim start report max_mol change</w:t>
-      </w:r>
-      <w:r>
-        <w:t xml:space="preserve"> </w:t>
-      </w:r>
-      <w:r>
-        <w:rPr>
-          <w:i/>
-        </w:rPr>
-        <w:t xml:space="preserve">filename </w:t>
-      </w:r>
-      <w:r>
-        <w:rPr>
-          <w:i/>
-        </w:rPr>
-        <w:t>command</w:t>
-      </w:r>
-    </w:p>
-    <w:p>
-      <w:pPr>
-        <w:ind w:left="1440" w:hanging="1440"/>
-      </w:pPr>
-      <w:r>
-        <w:tab/>
-        <w:t xml:space="preserve">This function is quite similar to </w:t>
-      </w:r>
-      <w:r>
-        <w:rPr>
-          <w:rFonts w:ascii="Monaco" w:hAnsi="Monaco"/>
-          <w:sz w:val="18"/>
-        </w:rPr>
-        <w:t>meansqrdisp</w:t>
+        <w:t>diagnostics</w:t>
+      </w:r>
+      <w:r>
+        <w:t xml:space="preserve"> </w:t>
+      </w:r>
+      <w:r>
+        <w:rPr>
+          <w:i/>
+        </w:rPr>
+        <w:t>type</w:t>
+      </w:r>
+    </w:p>
+    <w:p>
+      <w:pPr>
+        <w:ind w:left="1440" w:hanging="1440"/>
+      </w:pPr>
+      <w:r>
+        <w:tab/>
+        <w:t>Displays diagnostics about various parts of the data structures to the screen.  These are identical to those that are displayed at program initialization, but for later times.  The options for the type word are: “simulation”, “wall”, “molecule”, “surface”, “command”, “box”, “reaction”, “compartment”, “port”, “check”, and “all”.</w:t>
+      </w:r>
+    </w:p>
+    <w:p>
+      <w:pPr>
+        <w:ind w:left="1440" w:hanging="1440"/>
+      </w:pPr>
+    </w:p>
+    <w:p>
+      <w:pPr>
+        <w:ind w:left="1440" w:hanging="1440"/>
+      </w:pPr>
+      <w:r>
+        <w:rPr>
+          <w:rFonts w:ascii="Monaco" w:hAnsi="Monaco"/>
+          <w:sz w:val="18"/>
+        </w:rPr>
+        <w:t>executiontime</w:t>
+      </w:r>
+      <w:r>
+        <w:t xml:space="preserve"> </w:t>
+      </w:r>
+      <w:r>
+        <w:rPr>
+          <w:i/>
+        </w:rPr>
+        <w:t>filename</w:t>
+      </w:r>
+    </w:p>
+    <w:p>
+      <w:pPr>
+        <w:ind w:left="1440" w:hanging="1440"/>
+      </w:pPr>
+      <w:r>
+        <w:tab/>
+        <w:t>Prints a single line of text with the current simulation time and the number of seconds of real time that the simulation has taken to execute since the simulation was started.</w:t>
+      </w:r>
+    </w:p>
+    <w:p>
+      <w:pPr>
+        <w:ind w:left="1440" w:hanging="1440"/>
+      </w:pPr>
+    </w:p>
+    <w:p>
+      <w:pPr>
+        <w:ind w:left="1440" w:hanging="1440"/>
+      </w:pPr>
+      <w:r>
+        <w:rPr>
+          <w:rFonts w:ascii="Monaco" w:hAnsi="Monaco"/>
+          <w:sz w:val="18"/>
+          <w:szCs w:val="18"/>
+        </w:rPr>
+        <w:t>printLattice</w:t>
+      </w:r>
+      <w:r>
+        <w:t xml:space="preserve"> </w:t>
+      </w:r>
+      <w:r>
+        <w:rPr>
+          <w:i/>
+        </w:rPr>
+        <w:t>filename</w:t>
+      </w:r>
+    </w:p>
+    <w:p>
+      <w:pPr>
+        <w:ind w:left="1440" w:hanging="1440"/>
+      </w:pPr>
+      <w:r>
+        <w:tab/>
+      </w:r>
+      <w:r>
+        <w:t>Displays diagnostics about all lattices.</w:t>
+      </w:r>
+    </w:p>
+    <w:p>
+      <w:pPr>
+        <w:ind w:left="1440" w:hanging="1440"/>
+      </w:pPr>
+    </w:p>
+    <w:p>
+      <w:pPr>
+        <w:ind w:left="1440" w:hanging="1440"/>
+        <w:rPr>
+          <w:rFonts w:ascii="Monaco" w:hAnsi="Monaco"/>
+          <w:sz w:val="18"/>
+          <w:szCs w:val="18"/>
+        </w:rPr>
+      </w:pPr>
+      <w:r>
+        <w:rPr>
+          <w:rFonts w:ascii="Monaco" w:hAnsi="Monaco"/>
+          <w:sz w:val="18"/>
+          <w:szCs w:val="18"/>
+        </w:rPr>
+        <w:t>writeVTK</w:t>
+      </w:r>
+      <w:r>
+        <w:t xml:space="preserve"> </w:t>
+      </w:r>
+      <w:r>
+        <w:rPr>
+          <w:i/>
+        </w:rPr>
+        <w:t>filepath/filename</w:t>
+      </w:r>
+    </w:p>
+    <w:p>
+      <w:pPr>
+        <w:ind w:left="1440" w:hanging="1440"/>
+      </w:pPr>
+      <w:r>
+        <w:tab/>
+        <w:t>Outputs VTK format data for viewing with applications such as</w:t>
+      </w:r>
+      <w:r>
+        <w:t xml:space="preserve"> Visit or</w:t>
+      </w:r>
+      <w:r>
+        <w:t xml:space="preserve"> Paraview.  This creates a stack of files</w:t>
+      </w:r>
+      <w:r>
+        <w:t xml:space="preserve"> in the working directory, or somewhere else depending on the </w:t>
+      </w:r>
+      <w:r>
+        <w:rPr>
+          <w:i/>
+        </w:rPr>
+        <w:t>filepath</w:t>
+      </w:r>
+      <w:r>
+        <w:t xml:space="preserve">, for which the names start with </w:t>
+      </w:r>
+      <w:r>
+        <w:rPr>
+          <w:i/>
+        </w:rPr>
+        <w:t>filename</w:t>
+      </w:r>
+      <w:r>
+        <w:rPr>
+          <w:rFonts w:ascii="Monaco" w:hAnsi="Monaco"/>
+          <w:sz w:val="18"/>
+          <w:szCs w:val="18"/>
+        </w:rPr>
+        <w:t>Lattice00_00001.vtu</w:t>
       </w:r>
       <w:r>
         <w:t xml:space="preserve"> and </w:t>
       </w:r>
       <w:r>
         <w:rPr>
-          <w:rFonts w:ascii="Monaco" w:hAnsi="Monaco"/>
-          <w:sz w:val="18"/>
-        </w:rPr>
-        <w:t>meansqrdisp</w:t>
-      </w:r>
-      <w:r>
-        <w:rPr>
-          <w:rFonts w:ascii="Monaco" w:hAnsi="Monaco"/>
-          <w:sz w:val="18"/>
-        </w:rPr>
-        <w:t>2</w:t>
-      </w:r>
-      <w:r>
-        <w:t xml:space="preserve">.  It measures mean square displacements of molecules of type </w:t>
-      </w:r>
-      <w:r>
-        <w:rPr>
-          <w:i/>
-        </w:rPr>
-        <w:t>species</w:t>
-      </w:r>
-      <w:r>
-        <w:t xml:space="preserve">, along dimension </w:t>
-      </w:r>
-      <w:r>
-        <w:rPr>
-          <w:i/>
-        </w:rPr>
-        <w:t>dim</w:t>
-      </w:r>
-      <w:r>
-        <w:rPr>
-          <w:i/>
-        </w:rPr>
-        <w:t xml:space="preserve"> </w:t>
-      </w:r>
-      <w:r>
-        <w:t>(‘x’, ‘y’, or ‘z’, or 0, 1, or 2)</w:t>
-      </w:r>
-      <w:r>
-        <w:t xml:space="preserve">.  Then, this function divides these values by the molecules’ ages to compute effective diffusion coefficients and prints the results to </w:t>
-      </w:r>
-      <w:r>
-        <w:rPr>
           <w:i/>
         </w:rPr>
         <w:t>filename</w:t>
       </w:r>
       <w:r>
-        <w:t>.</w:t>
-      </w:r>
-      <w:r>
-        <w:t xml:space="preserve">  The effective diffusion coefficient average is weighted using the molecule ages, so that old molecules have proportionately greater weight in the average than young molecules. </w:t>
-      </w:r>
-      <w:r>
-        <w:t xml:space="preserve"> The </w:t>
-      </w:r>
-      <w:r>
-        <w:rPr>
-          <w:i/>
-        </w:rPr>
-        <w:t>start</w:t>
-      </w:r>
-      <w:r>
-        <w:t xml:space="preserve"> and </w:t>
-      </w:r>
-      <w:r>
-        <w:rPr>
-          <w:i/>
-        </w:rPr>
-        <w:t>report</w:t>
-      </w:r>
-      <w:r>
-        <w:t xml:space="preserve"> arguments control when this command starts tracking molecules and when it reports their mean square displacements, respectively.  For </w:t>
-      </w:r>
-      <w:r>
-        <w:rPr>
-          <w:i/>
-        </w:rPr>
-        <w:t>start</w:t>
-      </w:r>
-      <w:r>
-        <w:t xml:space="preserve">, enter ‘i’ to track molecules that exist when the command is initially invoked, enter ‘c’ to track those that are created after the first call, and enter ‘a’ (all) to track both sets of molecules.  For </w:t>
-      </w:r>
-      <w:r>
-        <w:rPr>
-          <w:i/>
-        </w:rPr>
-        <w:t>report</w:t>
-      </w:r>
-      <w:r>
-        <w:t xml:space="preserve">, enter ‘e’ to report on every molecule that is being tracked, or ‘r’ to report on only those that reacted since the command was last called.  In this latter case, the position that is used for a reacted molecule is its most recently tracked position, since it no longer exists.  It can track up to </w:t>
-      </w:r>
-      <w:r>
-        <w:rPr>
-          <w:i/>
-        </w:rPr>
-        <w:t>max_mol</w:t>
-      </w:r>
-      <w:r>
-        <w:t xml:space="preserve"> molecules.  This function prints out the time</w:t>
-      </w:r>
-      <w:r>
-        <w:t>, the number of molecules reported on, and the</w:t>
-      </w:r>
-      <w:r>
-        <w:t xml:space="preserve"> effective diffusion coefficient.</w:t>
-      </w:r>
-      <w:r>
-        <w:t xml:space="preserve">  Note that the first command run will always output an effective diffusion coefficient of NaN (or #1</w:t>
-      </w:r>
-      <w:r>
-        <w:t>.</w:t>
-      </w:r>
-      <w:r>
-        <w:t>IND on Windows systems) due to a 0/0 division error arising from 0 displacement divided by 0 time difference.</w:t>
-      </w:r>
-      <w:r>
-        <w:t xml:space="preserve">  If the effective diffusion coefficient changed less than </w:t>
-      </w:r>
-      <w:r>
-        <w:rPr>
-          <w:i/>
-        </w:rPr>
-        <w:t>change</w:t>
-      </w:r>
-      <w:r>
-        <w:t xml:space="preserve"> since the last time this function was executed, then the command </w:t>
-      </w:r>
-      <w:r>
-        <w:rPr>
-          <w:i/>
-        </w:rPr>
-        <w:t>command</w:t>
-      </w:r>
-      <w:r>
-        <w:t xml:space="preserve"> is run (e.g. if </w:t>
-      </w:r>
-      <w:r>
-        <w:rPr>
-          <w:i/>
-        </w:rPr>
-        <w:t>change</w:t>
-      </w:r>
-      <w:r>
-        <w:t xml:space="preserve"> is 0.01 then a fractional diffusion coefficient change of 1% or less will cause </w:t>
-      </w:r>
-      <w:r>
-        <w:rPr>
-          <w:i/>
-        </w:rPr>
-        <w:t>command</w:t>
-      </w:r>
-      <w:r>
-        <w:t xml:space="preserve"> to be run).  See the example file called meansqrdisp3.txt.  This command acc</w:t>
-      </w:r>
-      <w:r>
-        <w:t>ounts for periodic boundaries.  The</w:t>
-      </w:r>
-      <w:r>
-        <w:t xml:space="preserve"> </w:t>
-      </w:r>
-      <w:r>
-        <w:rPr>
-          <w:i/>
-        </w:rPr>
-        <w:t>species</w:t>
-      </w:r>
-      <w:r>
-        <w:t xml:space="preserve"> </w:t>
-      </w:r>
-      <w:r>
-        <w:t>cannot</w:t>
-      </w:r>
-      <w:r>
-        <w:t xml:space="preserve"> be “all”.</w:t>
-      </w:r>
-      <w:r>
-        <w:t xml:space="preserve">  The state is optional.  If the state is “all”, then molecules for all states of this species must be stored in the same molecule list.  No warning is issued if this is not the case, but some molecules simply won’t be counted.</w:t>
-      </w:r>
-      <w:r>
-        <w:t xml:space="preserve">  This command does not work if multiple molecules have the same serial number (which can only happen if you use the </w:t>
-      </w:r>
-      <w:r>
-        <w:rPr>
-          <w:rFonts w:ascii="Monaco" w:hAnsi="Monaco"/>
-          <w:sz w:val="18"/>
-        </w:rPr>
-        <w:t>reaction_serialnum</w:t>
-      </w:r>
-      <w:r>
-        <w:t xml:space="preserve"> statement).</w:t>
-      </w:r>
-    </w:p>
-    <w:p>
-      <w:pPr>
-        <w:ind w:left="1440" w:hanging="1440"/>
-      </w:pPr>
-    </w:p>
-    <w:p>
-      <w:pPr>
-        <w:ind w:left="1440" w:hanging="1440"/>
-      </w:pPr>
-      <w:r>
-        <w:rPr>
-          <w:rFonts w:ascii="Monaco" w:hAnsi="Monaco"/>
-          <w:sz w:val="18"/>
-        </w:rPr>
-        <w:t>residencetime</w:t>
-      </w:r>
-      <w:r>
-        <w:rPr>
-          <w:i/>
-        </w:rPr>
-        <w:t xml:space="preserve"> species</w:t>
-      </w:r>
-      <w:r>
-        <w:t>(</w:t>
-      </w:r>
-      <w:r>
-        <w:rPr>
-          <w:i/>
-        </w:rPr>
-        <w:t>state</w:t>
-      </w:r>
-      <w:r>
-        <w:t>)</w:t>
-      </w:r>
-      <w:r>
-        <w:rPr>
-          <w:i/>
-        </w:rPr>
-        <w:t xml:space="preserve"> start report </w:t>
-      </w:r>
-      <w:r>
-        <w:rPr>
-          <w:i/>
-        </w:rPr>
-        <w:t>summary_out list_out</w:t>
-      </w:r>
-      <w:r>
-        <w:rPr>
-          <w:i/>
-        </w:rPr>
-        <w:t xml:space="preserve"> max_mol filename</w:t>
-      </w:r>
-    </w:p>
-    <w:p>
-      <w:pPr>
-        <w:ind w:left="1440" w:hanging="1440"/>
-      </w:pPr>
-      <w:r>
-        <w:tab/>
-        <w:t xml:space="preserve">This function computes residence times of individual molecules of type </w:t>
-      </w:r>
-      <w:r>
-        <w:rPr>
-          <w:i/>
-        </w:rPr>
-        <w:t>species</w:t>
-      </w:r>
-      <w:r>
-        <w:t xml:space="preserve">, thus showing how long they have existed in the system.  As with </w:t>
-      </w:r>
-      <w:r>
-        <w:rPr>
-          <w:rFonts w:ascii="Monaco" w:hAnsi="Monaco"/>
-          <w:sz w:val="18"/>
-        </w:rPr>
-        <w:t>meansqrdisp</w:t>
-      </w:r>
-      <w:r>
-        <w:rPr>
-          <w:rFonts w:ascii="Monaco" w:hAnsi="Monaco"/>
-          <w:sz w:val="18"/>
-        </w:rPr>
-        <w:t>2</w:t>
-      </w:r>
-      <w:r>
-        <w:t xml:space="preserve"> and </w:t>
-      </w:r>
-      <w:r>
-        <w:rPr>
-          <w:rFonts w:ascii="Monaco" w:hAnsi="Monaco"/>
-          <w:sz w:val="18"/>
-        </w:rPr>
-        <w:t>meansqrdisp</w:t>
-      </w:r>
-      <w:r>
-        <w:rPr>
-          <w:rFonts w:ascii="Monaco" w:hAnsi="Monaco"/>
-          <w:sz w:val="18"/>
-        </w:rPr>
-        <w:t>3</w:t>
-      </w:r>
-      <w:r>
-        <w:t xml:space="preserve">, the </w:t>
-      </w:r>
-      <w:r>
-        <w:rPr>
-          <w:i/>
-        </w:rPr>
-        <w:t>start</w:t>
-      </w:r>
-      <w:r>
-        <w:t xml:space="preserve"> and </w:t>
-      </w:r>
-      <w:r>
-        <w:rPr>
-          <w:i/>
-        </w:rPr>
-        <w:t>report</w:t>
-      </w:r>
-      <w:r>
-        <w:t xml:space="preserve"> arguments control when this command starts tracking molecules and when it reports their residence times, respectively.  For </w:t>
-      </w:r>
-      <w:r>
-        <w:rPr>
-          <w:i/>
-        </w:rPr>
-        <w:t>start</w:t>
-      </w:r>
-      <w:r>
-        <w:t xml:space="preserve">, enter ‘i’ to track molecules that exist when the command is initially invoked, enter ‘c’ to track those that are created after the first call, and enter ‘a’ (all) to track both sets of molecules.  For </w:t>
-      </w:r>
-      <w:r>
-        <w:rPr>
-          <w:i/>
-        </w:rPr>
-        <w:t>report</w:t>
-      </w:r>
-      <w:r>
-        <w:t xml:space="preserve">, enter ‘e’ to report on every molecule that is being tracked, or ‘r’ to report on only those that reacted since the command was last called.  It can track up to </w:t>
-      </w:r>
-      <w:r>
-        <w:rPr>
-          <w:i/>
-        </w:rPr>
-        <w:t>max_mol</w:t>
-      </w:r>
-      <w:r>
-        <w:t xml:space="preserve"> molecules.</w:t>
-      </w:r>
-      <w:r>
-        <w:t xml:space="preserve">  This function needs to be invoked at every time step so that molecules can be tracked accurately.  However, output may not be wanted at every time step, so set </w:t>
-      </w:r>
-      <w:r>
-        <w:rPr>
-          <w:i/>
-        </w:rPr>
-        <w:t>summary_out</w:t>
-      </w:r>
-      <w:r>
-        <w:t xml:space="preserve"> to the number of invocations between when this should print a summary output, with the time number of molecules, and mean residence time, and set </w:t>
-      </w:r>
-      <w:r>
-        <w:rPr>
-          <w:i/>
-        </w:rPr>
-        <w:t>list_out</w:t>
-      </w:r>
-      <w:r>
-        <w:t xml:space="preserve"> to the number of invocations between when this should print a list output, with</w:t>
-      </w:r>
-      <w:r>
-        <w:t xml:space="preserve"> a list of all molecules</w:t>
-      </w:r>
-      <w:r>
-        <w:t xml:space="preserve"> with their IDs and their current ages</w:t>
-      </w:r>
-      <w:r>
-        <w:t>.</w:t>
-      </w:r>
-      <w:r>
-        <w:t xml:space="preserve">  In both cases, set values to 0 or less to not have this type of output.</w:t>
+        <w:rPr>
+          <w:rFonts w:ascii="Monaco" w:hAnsi="Monaco"/>
+          <w:sz w:val="18"/>
+          <w:szCs w:val="18"/>
+        </w:rPr>
+        <w:t>Molecules00001.vtu</w:t>
+      </w:r>
+      <w:r>
+        <w:t xml:space="preserve">, where </w:t>
+      </w:r>
+      <w:r>
+        <w:rPr>
+          <w:i/>
+        </w:rPr>
+        <w:t>filename</w:t>
+      </w:r>
+      <w:r>
+        <w:t xml:space="preserve"> is the entered file name.</w:t>
+      </w:r>
+      <w:r>
+        <w:t xml:space="preserve">  The </w:t>
+      </w:r>
+      <w:r>
+        <w:rPr>
+          <w:i/>
+        </w:rPr>
+        <w:t>filepath</w:t>
+      </w:r>
+      <w:r>
+        <w:t xml:space="preserve"> directory needs to have been created beforehand.</w:t>
       </w:r>
       <w:r>
         <w:t xml:space="preserve">  </w:t>
       </w:r>
       <w:r>
-        <w:rPr>
-          <w:i/>
-        </w:rPr>
-        <w:t>state</w:t>
-      </w:r>
-      <w:r>
-        <w:t xml:space="preserve"> is optional; neither </w:t>
-      </w:r>
-      <w:r>
-        <w:rPr>
-          <w:i/>
-        </w:rPr>
-        <w:t>species</w:t>
-      </w:r>
-      <w:r>
-        <w:t xml:space="preserve"> nor </w:t>
-      </w:r>
-      <w:r>
-        <w:rPr>
-          <w:i/>
-        </w:rPr>
-        <w:t>state</w:t>
-      </w:r>
-      <w:r>
-        <w:t xml:space="preserve"> can be “all”.</w:t>
-      </w:r>
-      <w:r>
-        <w:t xml:space="preserve">  See the residencetime.txt example file.</w:t>
-      </w:r>
-      <w:r>
-        <w:t xml:space="preserve">  This command does not work if multiple molecules have the same serial number (which can only happen if you use the </w:t>
-      </w:r>
-      <w:r>
-        <w:rPr>
-          <w:rFonts w:ascii="Monaco" w:hAnsi="Monaco"/>
-          <w:sz w:val="18"/>
-        </w:rPr>
-        <w:t>reaction_serialnum</w:t>
-      </w:r>
-      <w:r>
-        <w:t xml:space="preserve"> statement).</w:t>
-      </w:r>
-    </w:p>
-    <w:p>
-      <w:pPr>
-        <w:ind w:left="1440" w:hanging="1440"/>
-      </w:pPr>
-    </w:p>
-    <w:p>
-      <w:pPr>
-        <w:ind w:left="1440" w:hanging="1440"/>
-      </w:pPr>
-      <w:r>
-        <w:rPr>
-          <w:rFonts w:ascii="Monaco" w:hAnsi="Monaco"/>
-          <w:sz w:val="18"/>
-        </w:rPr>
-        <w:t>diagnostics</w:t>
-      </w:r>
-      <w:r>
-        <w:t xml:space="preserve"> </w:t>
-      </w:r>
-      <w:r>
-        <w:rPr>
-          <w:i/>
-        </w:rPr>
-        <w:t>type</w:t>
-      </w:r>
-    </w:p>
-    <w:p>
-      <w:pPr>
-        <w:ind w:left="1440" w:hanging="1440"/>
-      </w:pPr>
-      <w:r>
-        <w:tab/>
-        <w:t>Displays diagnostics about various parts of the data structures to the screen.  These are identical to those that are displayed at program initialization, but for later times.  The options for the type word are: “simulation”, “wall”, “molecule”, “surface”, “command”, “box”, “reaction”, “compartment”, “port”, “check”, and “all”.</w:t>
-      </w:r>
-    </w:p>
-    <w:p>
-      <w:pPr>
-        <w:ind w:left="1440" w:hanging="1440"/>
-      </w:pPr>
-    </w:p>
-    <w:p>
-      <w:pPr>
-        <w:ind w:left="1440" w:hanging="1440"/>
-      </w:pPr>
-      <w:r>
-        <w:rPr>
-          <w:rFonts w:ascii="Monaco" w:hAnsi="Monaco"/>
-          <w:sz w:val="18"/>
-        </w:rPr>
-        <w:t>executiontime</w:t>
-      </w:r>
-      <w:r>
-        <w:t xml:space="preserve"> </w:t>
-      </w:r>
-      <w:r>
-        <w:rPr>
-          <w:i/>
-        </w:rPr>
-        <w:t>filename</w:t>
-      </w:r>
-    </w:p>
-    <w:p>
-      <w:pPr>
-        <w:ind w:left="1440" w:hanging="1440"/>
-      </w:pPr>
-      <w:r>
-        <w:tab/>
-        <w:t>Prints a single line of text with the current simulation time and the number of seconds of real time that the simulation has taken to execute since the simulation was started.</w:t>
-      </w:r>
-    </w:p>
-    <w:p>
-      <w:pPr>
-        <w:ind w:left="1440" w:hanging="1440"/>
-      </w:pPr>
-    </w:p>
-    <w:p>
-      <w:pPr>
-        <w:ind w:left="1440" w:hanging="1440"/>
-      </w:pPr>
+        <w:t>I</w:t>
+      </w:r>
+      <w:r>
+        <w:t>n contrast to most filenames, this path and name should not be declared with the “</w:t>
+      </w:r>
       <w:r>
         <w:rPr>
           <w:rFonts w:ascii="Monaco" w:hAnsi="Monaco"/>
           <w:sz w:val="18"/>
           <w:szCs w:val="18"/>
         </w:rPr>
-        <w:t>printLattice</w:t>
-      </w:r>
-      <w:r>
-        <w:t xml:space="preserve"> </w:t>
-      </w:r>
-      <w:r>
-        <w:rPr>
-          <w:i/>
-        </w:rPr>
-        <w:t>filename</w:t>
-      </w:r>
-    </w:p>
-    <w:p>
-      <w:pPr>
-        <w:ind w:left="1440" w:hanging="1440"/>
-      </w:pPr>
-      <w:r>
-        <w:tab/>
-      </w:r>
-      <w:r>
-        <w:t>Displays diagnostics about all lattices.</w:t>
-      </w:r>
-    </w:p>
-    <w:p>
-      <w:pPr>
-        <w:ind w:left="1440" w:hanging="1440"/>
-      </w:pPr>
-    </w:p>
-    <w:p>
-      <w:pPr>
-        <w:ind w:left="1440" w:hanging="1440"/>
-        <w:rPr>
-          <w:rFonts w:ascii="Monaco" w:hAnsi="Monaco"/>
-          <w:sz w:val="18"/>
-          <w:szCs w:val="18"/>
-        </w:rPr>
-      </w:pPr>
-      <w:r>
-        <w:rPr>
-          <w:rFonts w:ascii="Monaco" w:hAnsi="Monaco"/>
-          <w:sz w:val="18"/>
-          <w:szCs w:val="18"/>
-        </w:rPr>
-        <w:t>writeVTK</w:t>
-      </w:r>
-      <w:r>
-        <w:t xml:space="preserve"> </w:t>
-      </w:r>
-      <w:r>
-        <w:rPr>
-          <w:i/>
-        </w:rPr>
-        <w:t>filepath/filename</w:t>
-      </w:r>
-    </w:p>
-    <w:p>
-      <w:pPr>
-        <w:ind w:left="1440" w:hanging="1440"/>
-      </w:pPr>
-      <w:r>
-        <w:tab/>
-        <w:t>Outputs VTK format data for viewing with applications such as</w:t>
-      </w:r>
-      <w:r>
-        <w:t xml:space="preserve"> Visit or</w:t>
-      </w:r>
-      <w:r>
-        <w:t xml:space="preserve"> Paraview.  This creates a stack of files</w:t>
-      </w:r>
-      <w:r>
-        <w:t xml:space="preserve"> in the working directory, or somewhere else depending on the </w:t>
-      </w:r>
-      <w:r>
-        <w:rPr>
-          <w:i/>
-        </w:rPr>
-        <w:t>filepath</w:t>
-      </w:r>
-      <w:r>
-        <w:t xml:space="preserve">, for which the names start with </w:t>
-      </w:r>
-      <w:r>
-        <w:rPr>
-          <w:i/>
-        </w:rPr>
-        <w:t>filename</w:t>
-      </w:r>
-      <w:r>
-        <w:rPr>
-          <w:rFonts w:ascii="Monaco" w:hAnsi="Monaco"/>
-          <w:sz w:val="18"/>
-          <w:szCs w:val="18"/>
-        </w:rPr>
-        <w:t>Lattice00_00001.vtu</w:t>
-      </w:r>
-      <w:r>
-        <w:t xml:space="preserve"> and </w:t>
-      </w:r>
-      <w:r>
-        <w:rPr>
-          <w:i/>
-        </w:rPr>
-        <w:t>filename</w:t>
-      </w:r>
-      <w:r>
-        <w:rPr>
-          <w:rFonts w:ascii="Monaco" w:hAnsi="Monaco"/>
-          <w:sz w:val="18"/>
-          <w:szCs w:val="18"/>
-        </w:rPr>
-        <w:t>Molecules00001.vtu</w:t>
-      </w:r>
-      <w:r>
-        <w:t xml:space="preserve">, where </w:t>
-      </w:r>
-      <w:r>
-        <w:rPr>
-          <w:i/>
-        </w:rPr>
-        <w:t>filename</w:t>
-      </w:r>
-      <w:r>
-        <w:t xml:space="preserve"> is the entered file name.</w:t>
-      </w:r>
-      <w:r>
-        <w:t xml:space="preserve">  The </w:t>
-      </w:r>
-      <w:r>
-        <w:rPr>
-          <w:i/>
-        </w:rPr>
-        <w:t>filepath</w:t>
-      </w:r>
-      <w:r>
-        <w:t xml:space="preserve"> directory needs to have been created beforehand.</w:t>
-      </w:r>
-      <w:r>
-        <w:t xml:space="preserve">  </w:t>
-      </w:r>
-      <w:r>
-        <w:t>I</w:t>
-      </w:r>
-      <w:r>
-        <w:t>n contrast to most filenames, this path and name should not be declared with the “</w:t>
-      </w:r>
-      <w:r>
-        <w:rPr>
-          <w:rFonts w:ascii="Monaco" w:hAnsi="Monaco"/>
-          <w:sz w:val="18"/>
-          <w:szCs w:val="18"/>
-        </w:rPr>
         <w:t>output_files</w:t>
       </w:r>
       <w:r>
@@ -60454,6 +60823,24 @@
       </w:r>
       <w:r>
         <w:t xml:space="preserve"> numbers are incremented for each snapshot.</w:t>
+      </w:r>
+      <w:r>
+        <w:t xml:space="preserve">  If</w:t>
+      </w:r>
+      <w:r>
+        <w:t xml:space="preserve"> molecules </w:t>
+      </w:r>
+      <w:r>
+        <w:t>have</w:t>
+      </w:r>
+      <w:r>
+        <w:t xml:space="preserve"> two-part serial numbers, </w:t>
+      </w:r>
+      <w:r>
+        <w:t xml:space="preserve">this only considers </w:t>
+      </w:r>
+      <w:r>
+        <w:t>the right part.</w:t>
       </w:r>
     </w:p>
     <w:p>
@@ -60597,6 +60984,7 @@
           <w:rFonts w:ascii="Monaco" w:hAnsi="Monaco"/>
           <w:sz w:val="18"/>
         </w:rPr>
+        <w:lastRenderedPageBreak/>
         <w:t>pointsource</w:t>
       </w:r>
       <w:r>
@@ -63676,6 +64064,7 @@
         <w:ind w:left="1440" w:hanging="1440"/>
       </w:pPr>
       <w:r>
+        <w:lastRenderedPageBreak/>
         <w:tab/>
         <w:t xml:space="preserve">Randomly shuffles the sequence of bimolecular reactions that reactant species </w:t>
       </w:r>
@@ -64084,7 +64473,11 @@
         <w:t>y</w:t>
       </w:r>
       <w:r>
-        <w:t xml:space="preserve">-axis.  This command moves any molecule that diffuses out of the </w:t>
+        <w:t xml:space="preserve">-axis.  This </w:t>
+      </w:r>
+      <w:r>
+        <w:lastRenderedPageBreak/>
+        <w:t xml:space="preserve">command moves any molecule that diffuses out of the </w:t>
       </w:r>
       <w:r>
         <w:rPr>
@@ -64516,7 +64909,11 @@
         <w:t xml:space="preserve"> at once</w:t>
       </w:r>
       <w:r>
-        <w:t>.  With code of 4, all molecules within the compartment are translated, regardless of their surface actions.  With code of 8, all molecules that a compartment surface would bump into get translated, unless their surface action is “transmit”.  If a molecule gets “squeezed”, meaning that it gets bumped into by the moving compartment, but then gets bumped back due to some other surface, then that molecule will end up inside of the compartment.</w:t>
+        <w:t xml:space="preserve">.  With code of 4, all molecules within the compartment are translated, </w:t>
+      </w:r>
+      <w:r>
+        <w:lastRenderedPageBreak/>
+        <w:t>regardless of their surface actions.  With code of 8, all molecules that a compartment surface would bump into get translated, unless their surface action is “transmit”.  If a molecule gets “squeezed”, meaning that it gets bumped into by the moving compartment, but then gets bumped back due to some other surface, then that molecule will end up inside of the compartment.</w:t>
       </w:r>
     </w:p>
     <w:p>
@@ -64876,6 +65273,7 @@
           <w:b/>
           <w:sz w:val="36"/>
         </w:rPr>
+        <w:lastRenderedPageBreak/>
         <w:t>4</w:t>
       </w:r>
       <w:r>
@@ -65436,7 +65834,15 @@
           <w:color w:val="000000"/>
           <w:sz w:val="12"/>
         </w:rPr>
-        <w:t>The particular version of the Library</w:t>
+        <w:t xml:space="preserve">The particular </w:t>
+      </w:r>
+      <w:r>
+        <w:rPr>
+          <w:color w:val="000000"/>
+          <w:sz w:val="12"/>
+        </w:rPr>
+        <w:lastRenderedPageBreak/>
+        <w:t>version of the Library</w:t>
       </w:r>
       <w:r>
         <w:rPr>
@@ -67209,7 +67615,15 @@
           <w:color w:val="000000"/>
           <w:sz w:val="12"/>
         </w:rPr>
-        <w:t xml:space="preserve"> All rights granted under this License are granted for the term of copyright on the Program, and are irrevocable provided the stated conditions are met. This License explicitly affirms your unlimited permission to run the unmodified Program. The output from running a covered work is covered by this License only if the output, given its content, constitutes a covered work. This License acknowledges your rights of fair use or other equivalent, as provided by copyright law. You may make, run and propagate covered works that you do not convey, without conditions so long as your license otherwise remains in force. You may convey covered works to others for the sole purpose of having them make modifications exclusively for you, or provide you with facilities for running those works, provided that you comply with the terms of this License in conveying all material for which you do not control copyright. Those thus making or running the covered works for you must do so exclusively on your behalf, under your direction and control, on terms that prohibit them from making any copies of your copyrighted material outside their relationship with you. Conveying under any other circumstances is permitted solely under the conditions stated below. Sublicensing is not allowed; section 10 makes it unnecessary.</w:t>
+        <w:t xml:space="preserve"> All rights granted under this License are granted for the term of copyright on the Program, and are irrevocable provided the stated conditions are met. This License explicitly affirms your unlimited permission to run the unmodified Program. The output from running a covered work is covered by this License only if the output, given its content, constitutes a covered work. This License acknowledges your rights of fair use or other equivalent, as provided by copyright law. You may make, run and </w:t>
+      </w:r>
+      <w:r>
+        <w:rPr>
+          <w:color w:val="000000"/>
+          <w:sz w:val="12"/>
+        </w:rPr>
+        <w:lastRenderedPageBreak/>
+        <w:t>propagate covered works that you do not convey, without conditions so long as your license otherwise remains in force. You may convey covered works to others for the sole purpose of having them make modifications exclusively for you, or provide you with facilities for running those works, provided that you comply with the terms of this License in conveying all material for which you do not control copyright. Those thus making or running the covered works for you must do so exclusively on your behalf, under your direction and control, on terms that prohibit them from making any copies of your copyrighted material outside their relationship with you. Conveying under any other circumstances is permitted solely under the conditions stated below. Sublicensing is not allowed; section 10 makes it unnecessary.</w:t>
       </w:r>
     </w:p>
     <w:p>
@@ -67401,7 +67815,15 @@
           <w:color w:val="000000"/>
           <w:sz w:val="12"/>
         </w:rPr>
-        <w:t>Each time you convey a covered work, the recipient automatically receives a license from the original licensors, to run, modify and propagate that work, subject to this License. You are not responsible for enforcing compliance by third parties with this License. An “entity transaction” is a transaction transferring control of an organization, or substantially all assets of one, or subdividing an organization, or merging organizations. If propagation of a covered work results from an entity transaction, each party to that transaction who receives a copy of the work also receives whatever licenses to the work the party's predecessor in interest had or could give under the previous paragraph, plus a right to possession of the Corresponding Source of the work from the predecessor in interest, if the predecessor has it or can get it with reasonable efforts. You may not impose any further restrictions on the exercise of the rights granted or affirmed under this License. For example, you may not impose a license fee, royalty, or other charge for exercise of rights granted under this License, and you may not initiate litigation (including a cross-claim or counterclaim in a lawsuit) alleging that any patent claim is infringed by making, using, selling, offering for sale, or importing the Program or any portion of it.</w:t>
+        <w:t xml:space="preserve">Each time you convey a covered work, the recipient automatically receives a license from the original licensors, to run, modify and propagate that work, subject to this License. You are not responsible for enforcing compliance by third parties with this License. An “entity transaction” is a transaction transferring control of an organization, or substantially all assets of one, or subdividing an organization, or merging organizations. If propagation of a covered work results from an entity transaction, each party to that transaction who receives a copy of the work also receives whatever licenses to the work the party's predecessor in interest had or could give under the previous paragraph, plus a right to possession of the Corresponding Source of the work from the predecessor in interest, if the predecessor has it or can get it with reasonable efforts. You may not impose any further restrictions on the exercise of the rights granted or affirmed under this License. For example, you may not </w:t>
+      </w:r>
+      <w:r>
+        <w:rPr>
+          <w:color w:val="000000"/>
+          <w:sz w:val="12"/>
+        </w:rPr>
+        <w:lastRenderedPageBreak/>
+        <w:t>impose a license fee, royalty, or other charge for exercise of rights granted under this License, and you may not initiate litigation (including a cross-claim or counterclaim in a lawsuit) alleging that any patent claim is infringed by making, using, selling, offering for sale, or importing the Program or any portion of it.</w:t>
       </w:r>
     </w:p>
     <w:p>
@@ -67588,6 +68010,7 @@
           <w:b/>
           <w:sz w:val="36"/>
         </w:rPr>
+        <w:lastRenderedPageBreak/>
         <w:t>5</w:t>
       </w:r>
       <w:r>
@@ -67739,7 +68162,7 @@
         <w:rStyle w:val="PageNumber"/>
         <w:noProof/>
       </w:rPr>
-      <w:t>14</w:t>
+      <w:t>1</w:t>
     </w:r>
     <w:r>
       <w:rPr>

</xml_diff>

<commit_message>
Smoldyn version 2.60; works on Windows
</commit_message>
<xml_diff>
--- a/documentation/Smoldyn/SmoldynUsersManual.docx
+++ b/documentation/Smoldyn/SmoldynUsersManual.docx
@@ -52,18 +52,13 @@
         <w:t>2.</w:t>
       </w:r>
       <w:r>
-        <w:t>5</w:t>
-      </w:r>
-      <w:r>
-        <w:t>8</w:t>
-      </w:r>
-      <w:bookmarkStart w:id="0" w:name="_GoBack"/>
-      <w:bookmarkEnd w:id="0"/>
+        <w:t>60</w:t>
+      </w:r>
       <w:r>
         <w:t xml:space="preserve">, © </w:t>
       </w:r>
       <w:r>
-        <w:t>March</w:t>
+        <w:t>June</w:t>
       </w:r>
       <w:r>
         <w:t xml:space="preserve"> 201</w:t>
@@ -1295,25 +1290,38 @@
     <w:p>
       <w:pPr>
         <w:spacing w:before="120"/>
-        <w:ind w:firstLine="540"/>
-      </w:pPr>
-      <w:r>
-        <w:t>Automated Windows installation is new and untested, so probably won’t work.  But,</w:t>
-      </w:r>
-      <w:r>
-        <w:t xml:space="preserve"> it might work, so</w:t>
-      </w:r>
-      <w:r>
-        <w:t xml:space="preserve"> try it anyhow.  If </w:t>
-      </w:r>
-      <w:r>
-        <w:t>it fails</w:t>
-      </w:r>
-      <w:r>
-        <w:t xml:space="preserve"> (or especially if you’re able to fix things so it does work), e-mail Steve at support@smoldyn.org and I’ll try to improve things.  </w:t>
-      </w:r>
-      <w:r>
-        <w:t>If the following installation procedure doesn’t work, follow the second set of instructions.</w:t>
+        <w:ind w:left="360" w:hanging="360"/>
+      </w:pPr>
+      <w:r>
+        <w:t>1.</w:t>
+      </w:r>
+      <w:r>
+        <w:tab/>
+        <w:t>At the Smoldyn download webpage, http://www.smoldyn.org/download.html, download the latest Windows version.  Your browser may warn you about the dangers of downloading software, but this file is almost certainly ok; I compiled it</w:t>
+      </w:r>
+      <w:r>
+        <w:t xml:space="preserve"> </w:t>
+      </w:r>
+      <w:r>
+        <w:t>on a clean</w:t>
+      </w:r>
+      <w:r>
+        <w:t xml:space="preserve"> Windows</w:t>
+      </w:r>
+      <w:r>
+        <w:t xml:space="preserve"> </w:t>
+      </w:r>
+      <w:r>
+        <w:t>computer</w:t>
+      </w:r>
+      <w:r>
+        <w:t xml:space="preserve"> using only</w:t>
+      </w:r>
+      <w:r>
+        <w:t xml:space="preserve"> files that I wrote myself and a few widely used libraries</w:t>
+      </w:r>
+      <w:r>
+        <w:t>, so it is extremely unlikely that there is a virus in it.</w:t>
       </w:r>
     </w:p>
     <w:p>
@@ -1321,45 +1329,34 @@
         <w:spacing w:before="120"/>
         <w:ind w:left="360" w:hanging="360"/>
       </w:pPr>
-      <w:r>
-        <w:t>1.</w:t>
-      </w:r>
-      <w:r>
-        <w:tab/>
-        <w:t>At the Smoldyn download webpage, http://www.smoldyn.org/download.html, download the latest Windows version.  Your browser may warn you about the dangers of downloading software, but this file is almost certainly ok; I cross-compiled it</w:t>
-      </w:r>
-      <w:r>
-        <w:t xml:space="preserve"> for Windows</w:t>
-      </w:r>
-      <w:r>
-        <w:t xml:space="preserve"> from a Mac using only</w:t>
-      </w:r>
-      <w:r>
-        <w:t xml:space="preserve"> files that I wrote myself and a few widely used libraries</w:t>
-      </w:r>
-      <w:r>
-        <w:t>, so it is extremely unlikely that there is a virus in it.</w:t>
-      </w:r>
     </w:p>
     <w:p>
       <w:pPr>
         <w:spacing w:before="120"/>
         <w:ind w:left="360" w:hanging="360"/>
-      </w:pPr>
+        <w:rPr>
+          <w:u w:val="single"/>
+        </w:rPr>
+      </w:pPr>
+      <w:r>
+        <w:rPr>
+          <w:u w:val="single"/>
+        </w:rPr>
+        <w:t>If you have administrator privileges</w:t>
+      </w:r>
     </w:p>
     <w:p>
       <w:pPr>
         <w:spacing w:before="120"/>
         <w:ind w:left="360" w:hanging="360"/>
-        <w:rPr>
-          <w:u w:val="single"/>
-        </w:rPr>
-      </w:pPr>
-      <w:r>
-        <w:rPr>
-          <w:u w:val="single"/>
-        </w:rPr>
-        <w:t>If you have administrator privileges</w:t>
+      </w:pPr>
+      <w:r>
+        <w:lastRenderedPageBreak/>
+        <w:t>2.</w:t>
+      </w:r>
+      <w:r>
+        <w:tab/>
+        <w:t>Extract the zip file.  Do this by right-clicking on the icon of the downloaded file and selecting “extract to smoldyn-2.xx-windows\”.  This should extract the file to your home directory.</w:t>
       </w:r>
     </w:p>
     <w:p>
@@ -1368,11 +1365,47 @@
         <w:ind w:left="360" w:hanging="360"/>
       </w:pPr>
       <w:r>
-        <w:t>2.</w:t>
-      </w:r>
-      <w:r>
-        <w:tab/>
-        <w:t>Extract the zip file.  Do this by right-clicking on the icon of the downloaded file and selecting “extract to smoldyn-2.xx-windows\”.  This should extract the file to your home directory.</w:t>
+        <w:t>3</w:t>
+      </w:r>
+      <w:r>
+        <w:t>.</w:t>
+      </w:r>
+      <w:r>
+        <w:tab/>
+        <w:t>Open a “Command Prompt” application</w:t>
+      </w:r>
+      <w:r>
+        <w:t xml:space="preserve"> </w:t>
+      </w:r>
+      <w:r>
+        <w:t>as administrator</w:t>
+      </w:r>
+      <w:r>
+        <w:t>.  You</w:t>
+      </w:r>
+      <w:r>
+        <w:t xml:space="preserve"> can find</w:t>
+      </w:r>
+      <w:r>
+        <w:t xml:space="preserve"> the command prompt</w:t>
+      </w:r>
+      <w:r>
+        <w:t xml:space="preserve"> by searching for it with the Start menu.</w:t>
+      </w:r>
+      <w:r>
+        <w:t xml:space="preserve">  Rather than left-clicking on the Command prompt result that appears, right click on it, and select “run as administrator.”  The computer </w:t>
+      </w:r>
+      <w:r>
+        <w:t>emits</w:t>
+      </w:r>
+      <w:r>
+        <w:t xml:space="preserve"> scary warnings, but </w:t>
+      </w:r>
+      <w:r>
+        <w:t>reply yes anyhow</w:t>
+      </w:r>
+      <w:r>
+        <w:t>.</w:t>
       </w:r>
     </w:p>
     <w:p>
@@ -1381,41 +1414,50 @@
         <w:ind w:left="360" w:hanging="360"/>
       </w:pPr>
       <w:r>
-        <w:t>3</w:t>
+        <w:t>4</w:t>
       </w:r>
       <w:r>
         <w:t>.</w:t>
       </w:r>
       <w:r>
         <w:tab/>
-        <w:t>Open a “Command Prompt” application</w:t>
-      </w:r>
-      <w:r>
-        <w:t xml:space="preserve"> </w:t>
-      </w:r>
-      <w:r>
-        <w:t>as administrator</w:t>
-      </w:r>
-      <w:r>
-        <w:t>.  You</w:t>
-      </w:r>
-      <w:r>
-        <w:t xml:space="preserve"> can find</w:t>
-      </w:r>
-      <w:r>
-        <w:t xml:space="preserve"> the command prompt</w:t>
-      </w:r>
-      <w:r>
-        <w:t xml:space="preserve"> by searching for it with the Start menu.</w:t>
-      </w:r>
-      <w:r>
-        <w:t xml:space="preserve">  Rather than left-clicking on the Command prompt result that appears, right click on it, and select “run as administrator.”  The computer </w:t>
-      </w:r>
-      <w:r>
-        <w:t>emits</w:t>
-      </w:r>
-      <w:r>
-        <w:t xml:space="preserve"> scary warnings, but enter your password anyhow.</w:t>
+      </w:r>
+      <w:r>
+        <w:t>Change directories to the Smoldyn</w:t>
+      </w:r>
+      <w:r>
+        <w:t xml:space="preserve"> directory (probably type “</w:t>
+      </w:r>
+      <w:r>
+        <w:rPr>
+          <w:rFonts w:ascii="Monaco" w:hAnsi="Monaco"/>
+          <w:sz w:val="18"/>
+        </w:rPr>
+        <w:t xml:space="preserve">cd </w:t>
+      </w:r>
+      <w:r>
+        <w:rPr>
+          <w:rFonts w:ascii="Monaco" w:hAnsi="Monaco"/>
+          <w:sz w:val="18"/>
+        </w:rPr>
+        <w:t>Downloads/smoldyn-2.xx</w:t>
+      </w:r>
+      <w:r>
+        <w:rPr>
+          <w:rFonts w:ascii="Monaco" w:hAnsi="Monaco"/>
+          <w:sz w:val="18"/>
+        </w:rPr>
+        <w:t>-</w:t>
+      </w:r>
+      <w:r>
+        <w:rPr>
+          <w:rFonts w:ascii="Monaco" w:hAnsi="Monaco"/>
+          <w:sz w:val="18"/>
+        </w:rPr>
+        <w:t>windows</w:t>
+      </w:r>
+      <w:r>
+        <w:t>”, or something similar).</w:t>
       </w:r>
     </w:p>
     <w:p>
@@ -1424,50 +1466,103 @@
         <w:ind w:left="360" w:hanging="360"/>
       </w:pPr>
       <w:r>
-        <w:t>4</w:t>
+        <w:t>5</w:t>
       </w:r>
       <w:r>
         <w:t>.</w:t>
       </w:r>
       <w:r>
         <w:tab/>
-      </w:r>
-      <w:r>
-        <w:t>Change directories to the Smoldyn</w:t>
-      </w:r>
-      <w:r>
-        <w:t xml:space="preserve"> directory (probably type “</w:t>
-      </w:r>
-      <w:r>
-        <w:rPr>
-          <w:rFonts w:ascii="Monaco" w:hAnsi="Monaco"/>
-          <w:sz w:val="18"/>
-        </w:rPr>
-        <w:t xml:space="preserve">cd </w:t>
-      </w:r>
-      <w:r>
-        <w:rPr>
-          <w:rFonts w:ascii="Monaco" w:hAnsi="Monaco"/>
-          <w:sz w:val="18"/>
-        </w:rPr>
-        <w:t>Downloads/smoldyn-2.xx</w:t>
-      </w:r>
-      <w:r>
-        <w:rPr>
-          <w:rFonts w:ascii="Monaco" w:hAnsi="Monaco"/>
-          <w:sz w:val="18"/>
-        </w:rPr>
-        <w:t>-</w:t>
-      </w:r>
-      <w:r>
-        <w:rPr>
-          <w:rFonts w:ascii="Monaco" w:hAnsi="Monaco"/>
-          <w:sz w:val="18"/>
-        </w:rPr>
-        <w:t>windows</w:t>
-      </w:r>
-      <w:r>
-        <w:t>”, or something similar).</w:t>
+        <w:t>T</w:t>
+      </w:r>
+      <w:r>
+        <w:t xml:space="preserve">ype </w:t>
+      </w:r>
+      <w:r>
+        <w:t>“</w:t>
+      </w:r>
+      <w:r>
+        <w:rPr>
+          <w:rFonts w:ascii="Monaco" w:hAnsi="Monaco"/>
+          <w:sz w:val="18"/>
+        </w:rPr>
+        <w:t>install</w:t>
+      </w:r>
+      <w:r>
+        <w:t>”</w:t>
+      </w:r>
+      <w:r>
+        <w:t>.</w:t>
+      </w:r>
+      <w:r>
+        <w:t xml:space="preserve">  This will copy</w:t>
+      </w:r>
+      <w:r>
+        <w:t xml:space="preserve"> the</w:t>
+      </w:r>
+      <w:r>
+        <w:t xml:space="preserve"> Smoldyn</w:t>
+      </w:r>
+      <w:r>
+        <w:t xml:space="preserve"> files</w:t>
+      </w:r>
+      <w:r>
+        <w:t xml:space="preserve"> to</w:t>
+      </w:r>
+      <w:r>
+        <w:t xml:space="preserve"> a new Smoldyn subdirectory of</w:t>
+      </w:r>
+      <w:r>
+        <w:t xml:space="preserve"> your “</w:t>
+      </w:r>
+      <w:r>
+        <w:t>C:\</w:t>
+      </w:r>
+      <w:r>
+        <w:t>Program Files” directory.</w:t>
+      </w:r>
+      <w:r>
+        <w:t xml:space="preserve"> This will also update your </w:t>
+      </w:r>
+      <w:r>
+        <w:rPr>
+          <w:rFonts w:ascii="Monaco" w:hAnsi="Monaco"/>
+          <w:sz w:val="18"/>
+        </w:rPr>
+        <w:t>%PATH%</w:t>
+      </w:r>
+      <w:r>
+        <w:t xml:space="preserve"> environment variable so your computer knows where to find the software.  Note that it is possible for the installer to corrupt your </w:t>
+      </w:r>
+      <w:r>
+        <w:rPr>
+          <w:rFonts w:ascii="Monaco" w:hAnsi="Monaco"/>
+          <w:sz w:val="18"/>
+        </w:rPr>
+        <w:t>PATH</w:t>
+      </w:r>
+      <w:r>
+        <w:t xml:space="preserve"> variable if it was unusually long (about 1024 characters).  If this happens, revert the variable using the file </w:t>
+      </w:r>
+      <w:r>
+        <w:rPr>
+          <w:rFonts w:ascii="Monaco" w:hAnsi="Monaco"/>
+          <w:sz w:val="18"/>
+        </w:rPr>
+        <w:t>PATH_old.txt</w:t>
+      </w:r>
+      <w:r>
+        <w:t xml:space="preserve">, where the installer saves the existing </w:t>
+      </w:r>
+      <w:r>
+        <w:rPr>
+          <w:rFonts w:ascii="Monaco" w:hAnsi="Monaco"/>
+          <w:sz w:val="18"/>
+        </w:rPr>
+        <w:t>PATH</w:t>
+      </w:r>
+      <w:r>
+        <w:t xml:space="preserve"> variable before modifying it.</w:t>
       </w:r>
     </w:p>
     <w:p>
@@ -1476,48 +1571,11 @@
         <w:ind w:left="360" w:hanging="360"/>
       </w:pPr>
       <w:r>
-        <w:t>5</w:t>
-      </w:r>
-      <w:r>
-        <w:t>.</w:t>
-      </w:r>
-      <w:r>
-        <w:tab/>
-        <w:t>T</w:t>
-      </w:r>
-      <w:r>
-        <w:t xml:space="preserve">ype </w:t>
-      </w:r>
-      <w:r>
-        <w:t>“</w:t>
-      </w:r>
-      <w:r>
-        <w:rPr>
-          <w:rFonts w:ascii="Monaco" w:hAnsi="Monaco"/>
-          <w:sz w:val="18"/>
-        </w:rPr>
-        <w:t>install</w:t>
-      </w:r>
-      <w:r>
-        <w:t>”</w:t>
-      </w:r>
-      <w:r>
-        <w:t>.</w:t>
-      </w:r>
-      <w:r>
-        <w:t xml:space="preserve">  This will copy</w:t>
-      </w:r>
-      <w:r>
-        <w:t xml:space="preserve"> the</w:t>
-      </w:r>
-      <w:r>
-        <w:t xml:space="preserve"> Smoldyn</w:t>
-      </w:r>
-      <w:r>
-        <w:t xml:space="preserve"> files</w:t>
-      </w:r>
-      <w:r>
-        <w:t xml:space="preserve"> to your “Program Files” directory.</w:t>
+        <w:t>6.</w:t>
+      </w:r>
+      <w:r>
+        <w:tab/>
+        <w:t>Exit the command prompt as administrator, and start a new command prompt, not as administrator.</w:t>
       </w:r>
     </w:p>
     <w:p>
@@ -1526,11 +1584,33 @@
         <w:ind w:left="360" w:hanging="360"/>
       </w:pPr>
       <w:r>
-        <w:t>6.</w:t>
-      </w:r>
-      <w:r>
-        <w:tab/>
-        <w:t>Exit the command prompt as administrator, and start a new command prompt, not as administrator.</w:t>
+        <w:t>7</w:t>
+      </w:r>
+      <w:r>
+        <w:t>.</w:t>
+      </w:r>
+      <w:r>
+        <w:tab/>
+        <w:t>T</w:t>
+      </w:r>
+      <w:r>
+        <w:t xml:space="preserve">est Smoldyn by typing </w:t>
+      </w:r>
+      <w:r>
+        <w:t>“</w:t>
+      </w:r>
+      <w:r>
+        <w:rPr>
+          <w:rFonts w:ascii="Monaco" w:hAnsi="Monaco"/>
+          <w:sz w:val="18"/>
+        </w:rPr>
+        <w:t>smoldyn examples/S1_intro/bounce3.txt</w:t>
+      </w:r>
+      <w:r>
+        <w:t>”</w:t>
+      </w:r>
+      <w:r>
+        <w:t>.</w:t>
       </w:r>
     </w:p>
     <w:p>
@@ -1538,61 +1618,39 @@
         <w:spacing w:before="120"/>
         <w:ind w:left="360" w:hanging="360"/>
       </w:pPr>
-      <w:r>
-        <w:t>7</w:t>
-      </w:r>
-      <w:r>
-        <w:t>.</w:t>
-      </w:r>
-      <w:r>
-        <w:tab/>
-        <w:t>T</w:t>
-      </w:r>
-      <w:r>
-        <w:t xml:space="preserve">est Smoldyn by typing </w:t>
-      </w:r>
-      <w:r>
-        <w:t>“</w:t>
-      </w:r>
-      <w:r>
-        <w:rPr>
-          <w:rFonts w:ascii="Monaco" w:hAnsi="Monaco"/>
-          <w:sz w:val="18"/>
-        </w:rPr>
-        <w:t>smoldyn examples/S1_intro/bounce3.txt</w:t>
-      </w:r>
-      <w:r>
-        <w:t>”</w:t>
-      </w:r>
-      <w:r>
-        <w:t>.</w:t>
-      </w:r>
     </w:p>
     <w:p>
       <w:pPr>
         <w:spacing w:before="120"/>
         <w:ind w:left="360" w:hanging="360"/>
-      </w:pPr>
+        <w:rPr>
+          <w:u w:val="single"/>
+        </w:rPr>
+      </w:pPr>
+      <w:r>
+        <w:rPr>
+          <w:u w:val="single"/>
+        </w:rPr>
+        <w:t>If you don’t have</w:t>
+      </w:r>
+      <w:r>
+        <w:rPr>
+          <w:u w:val="single"/>
+        </w:rPr>
+        <w:t xml:space="preserve"> administrator privileges</w:t>
+      </w:r>
     </w:p>
     <w:p>
       <w:pPr>
         <w:spacing w:before="120"/>
         <w:ind w:left="360" w:hanging="360"/>
-        <w:rPr>
-          <w:u w:val="single"/>
-        </w:rPr>
-      </w:pPr>
-      <w:r>
-        <w:rPr>
-          <w:u w:val="single"/>
-        </w:rPr>
-        <w:t>If you don’t have</w:t>
-      </w:r>
-      <w:r>
-        <w:rPr>
-          <w:u w:val="single"/>
-        </w:rPr>
-        <w:t xml:space="preserve"> administrator privileges</w:t>
+      </w:pPr>
+      <w:r>
+        <w:t>2.</w:t>
+      </w:r>
+      <w:r>
+        <w:tab/>
+        <w:t>Extract the zip file to the desired location.  Do this by right-clicking on the icon of the downloaded file and selecting “extract file...” and then enter the directory where you want the file.</w:t>
       </w:r>
     </w:p>
     <w:p>
@@ -1601,11 +1659,11 @@
         <w:ind w:left="360" w:hanging="360"/>
       </w:pPr>
       <w:r>
-        <w:t>2.</w:t>
-      </w:r>
-      <w:r>
-        <w:tab/>
-        <w:t>Extract the zip file to the desired location.  Do this by right-clicking on the icon of the downloaded file and selecting “extract file...” and then enter the directory where you want the file.</w:t>
+        <w:t>3.</w:t>
+      </w:r>
+      <w:r>
+        <w:tab/>
+        <w:t>Open a “Command Prompt” application.  You can find it by searching for it with the Start menu.</w:t>
       </w:r>
     </w:p>
     <w:p>
@@ -1614,11 +1672,37 @@
         <w:ind w:left="360" w:hanging="360"/>
       </w:pPr>
       <w:r>
-        <w:t>3.</w:t>
-      </w:r>
-      <w:r>
-        <w:tab/>
-        <w:t>Open a “Command Prompt” application.  You can find it by searching for it with the Start menu.</w:t>
+        <w:t>4.</w:t>
+      </w:r>
+      <w:r>
+        <w:tab/>
+        <w:t>In the Command Prompt, change directories to the Smoldyn download (use “</w:t>
+      </w:r>
+      <w:r>
+        <w:rPr>
+          <w:rFonts w:ascii="Monaco" w:hAnsi="Monaco"/>
+          <w:sz w:val="18"/>
+        </w:rPr>
+        <w:t>cd</w:t>
+      </w:r>
+      <w:r>
+        <w:t>” to change directories</w:t>
+      </w:r>
+      <w:r>
+        <w:t>, and “</w:t>
+      </w:r>
+      <w:r>
+        <w:rPr>
+          <w:rFonts w:ascii="Monaco" w:hAnsi="Monaco"/>
+          <w:sz w:val="18"/>
+        </w:rPr>
+        <w:t>dir</w:t>
+      </w:r>
+      <w:r>
+        <w:t>” to list directory contents</w:t>
+      </w:r>
+      <w:r>
+        <w:t>).</w:t>
       </w:r>
     </w:p>
     <w:p>
@@ -1627,37 +1711,33 @@
         <w:ind w:left="360" w:hanging="360"/>
       </w:pPr>
       <w:r>
-        <w:t>4.</w:t>
-      </w:r>
-      <w:r>
-        <w:tab/>
-        <w:t>In the Command Prompt, change directories to the Smoldyn download (use “</w:t>
-      </w:r>
-      <w:r>
-        <w:rPr>
-          <w:rFonts w:ascii="Monaco" w:hAnsi="Monaco"/>
-          <w:sz w:val="18"/>
-        </w:rPr>
-        <w:t>cd</w:t>
-      </w:r>
-      <w:r>
-        <w:t>” to change directories</w:t>
-      </w:r>
-      <w:r>
-        <w:t>, and “</w:t>
-      </w:r>
-      <w:r>
-        <w:rPr>
-          <w:rFonts w:ascii="Monaco" w:hAnsi="Monaco"/>
-          <w:sz w:val="18"/>
-        </w:rPr>
-        <w:t>ls</w:t>
-      </w:r>
-      <w:r>
-        <w:t>” to list directory contents</w:t>
-      </w:r>
-      <w:r>
-        <w:t>).</w:t>
+        <w:t>5.</w:t>
+      </w:r>
+      <w:r>
+        <w:tab/>
+        <w:t>T</w:t>
+      </w:r>
+      <w:r>
+        <w:t xml:space="preserve">est Smoldyn by typing </w:t>
+      </w:r>
+      <w:r>
+        <w:t>“</w:t>
+      </w:r>
+      <w:r>
+        <w:rPr>
+          <w:rFonts w:ascii="Monaco" w:hAnsi="Monaco"/>
+          <w:sz w:val="18"/>
+        </w:rPr>
+        <w:t>smoldyn examples/S1_intro/bounce3.txt</w:t>
+      </w:r>
+      <w:r>
+        <w:t>”</w:t>
+      </w:r>
+      <w:r>
+        <w:t>.</w:t>
+      </w:r>
+      <w:r>
+        <w:t xml:space="preserve">  Smoldyn should work just as well as if it was installed, but you will need to be in this directory to run it.</w:t>
       </w:r>
     </w:p>
     <w:p>
@@ -1665,64 +1745,31 @@
         <w:spacing w:before="120"/>
         <w:ind w:left="360" w:hanging="360"/>
       </w:pPr>
-      <w:r>
-        <w:t>5.</w:t>
-      </w:r>
-      <w:r>
-        <w:tab/>
-        <w:t>T</w:t>
-      </w:r>
-      <w:r>
-        <w:t xml:space="preserve">est Smoldyn by typing </w:t>
-      </w:r>
-      <w:r>
-        <w:t>“</w:t>
-      </w:r>
-      <w:r>
-        <w:rPr>
-          <w:rFonts w:ascii="Monaco" w:hAnsi="Monaco"/>
-          <w:sz w:val="18"/>
-        </w:rPr>
-        <w:t>smoldyn examples/S1_intro/bounce3.txt</w:t>
-      </w:r>
-      <w:r>
-        <w:t>”</w:t>
-      </w:r>
-      <w:r>
-        <w:t>.</w:t>
-      </w:r>
     </w:p>
     <w:p>
       <w:pPr>
         <w:spacing w:before="120"/>
-      </w:pPr>
+        <w:rPr>
+          <w:u w:val="single"/>
+        </w:rPr>
+      </w:pPr>
+      <w:r>
+        <w:rPr>
+          <w:u w:val="single"/>
+        </w:rPr>
+        <w:t>If installation failed</w:t>
+      </w:r>
     </w:p>
     <w:p>
       <w:pPr>
         <w:spacing w:before="120"/>
-        <w:rPr>
-          <w:u w:val="single"/>
-        </w:rPr>
-      </w:pPr>
-      <w:r>
-        <w:rPr>
-          <w:u w:val="single"/>
-        </w:rPr>
-        <w:t>If installation failed</w:t>
-      </w:r>
-    </w:p>
-    <w:p>
-      <w:pPr>
-        <w:spacing w:before="120"/>
       </w:pPr>
       <w:r>
         <w:t>If you get errors due to missing dll files, look in the dll directory in the Smoldyn download.  If the needed dll file is in there, then simply copy it to the same directory where the smoldyn.exe file is.</w:t>
       </w:r>
-    </w:p>
-    <w:p>
-      <w:pPr>
-        <w:spacing w:before="120"/>
-      </w:pPr>
+      <w:r>
+        <w:t xml:space="preserve">  </w:t>
+      </w:r>
       <w:r>
         <w:t>E-mail support@smoldyn.org for assistance.</w:t>
       </w:r>
@@ -1772,7 +1819,11 @@
         <w:t xml:space="preserve"> and the Make utility.  To check if you have them</w:t>
       </w:r>
       <w:r>
-        <w:t>, simply type “gcc” at a shell prompt.  If it says “command not found”, then you need to get it.  To get it, go to http://</w:t>
+        <w:t xml:space="preserve">, simply type “gcc” at a shell prompt.  If it says “command not found”, then you need to get it.  </w:t>
+      </w:r>
+      <w:r>
+        <w:lastRenderedPageBreak/>
+        <w:t>To get it, go to http://</w:t>
       </w:r>
       <w:r>
         <w:t>developer</w:t>
@@ -1781,11 +1832,7 @@
         <w:t>.apple.com</w:t>
       </w:r>
       <w:r>
-        <w:t xml:space="preserve">/xcode and click on the “view in Mac App </w:t>
-      </w:r>
-      <w:r>
-        <w:lastRenderedPageBreak/>
-        <w:t>store button” to be taken to the Xcode site in the Mac App store. Then, click on the “Free” button,</w:t>
+        <w:t>/xcode and click on the “view in Mac App store button” to be taken to the Xcode site in the Mac App store. Then, click on the “Free” button,</w:t>
       </w:r>
       <w:r>
         <w:t xml:space="preserve"> register for a free Apple Developer Connection account if you </w:t>
@@ -2184,7 +2231,12 @@
         <w:t>smoldyn examples/S8_reactions/lotvolt/lotvolt.txt</w:t>
       </w:r>
       <w:r>
-        <w:t>” to run a Lotka-Volterra simulation.  If a graphics window doesn’t appear, then the OpenGL linking somehow failed.  Otherwise, press ‘T’ (upper-case) at some point during the simulation to save a tiff-format image of the graphical display.  If it works, it will be saved to the current directory as OpenGL001.tif; if not, then the libtiff linking somehow failed.</w:t>
+        <w:t xml:space="preserve">” to run a Lotka-Volterra simulation.  If a graphics window doesn’t appear, then the OpenGL linking somehow failed.  Otherwise, press ‘T’ (upper-case) at some point during the </w:t>
+      </w:r>
+      <w:bookmarkStart w:id="0" w:name="_GoBack"/>
+      <w:bookmarkEnd w:id="0"/>
+      <w:r>
+        <w:t>simulation to save a tiff-format image of the graphical display.  If it works, it will be saved to the current directory as OpenGL001.tif; if not, then the libtiff linking somehow failed.</w:t>
       </w:r>
     </w:p>
     <w:p>
@@ -11160,7 +11212,7 @@
           <v:shape id="_x0000_i1025" type="#_x0000_t75" style="width:58.4pt;height:36pt" o:ole="">
             <v:imagedata r:id="rId8" o:title=""/>
           </v:shape>
-          <o:OLEObject Type="Embed" ProgID="Equation.DSMT4" ShapeID="_x0000_i1025" DrawAspect="Content" ObjectID="_1489219542" r:id="rId9"/>
+          <o:OLEObject Type="Embed" ProgID="Equation.DSMT4" ShapeID="_x0000_i1025" DrawAspect="Content" ObjectID="_1495192407" r:id="rId9"/>
         </w:object>
       </w:r>
     </w:p>
@@ -11227,7 +11279,7 @@
           <v:shape id="_x0000_i1026" type="#_x0000_t75" style="width:36pt;height:31.2pt" o:ole="">
             <v:imagedata r:id="rId10" o:title=""/>
           </v:shape>
-          <o:OLEObject Type="Embed" ProgID="Equation.DSMT4" ShapeID="_x0000_i1026" DrawAspect="Content" ObjectID="_1489219543" r:id="rId11"/>
+          <o:OLEObject Type="Embed" ProgID="Equation.DSMT4" ShapeID="_x0000_i1026" DrawAspect="Content" ObjectID="_1495192408" r:id="rId11"/>
         </w:object>
       </w:r>
     </w:p>
@@ -11249,7 +11301,7 @@
           <v:shape id="_x0000_i1027" type="#_x0000_t75" style="width:72.8pt;height:35.2pt" o:ole="">
             <v:imagedata r:id="rId12" o:title=""/>
           </v:shape>
-          <o:OLEObject Type="Embed" ProgID="Equation.DSMT4" ShapeID="_x0000_i1027" DrawAspect="Content" ObjectID="_1489219544" r:id="rId13"/>
+          <o:OLEObject Type="Embed" ProgID="Equation.DSMT4" ShapeID="_x0000_i1027" DrawAspect="Content" ObjectID="_1495192409" r:id="rId13"/>
         </w:object>
       </w:r>
     </w:p>
@@ -12303,7 +12355,7 @@
           <v:shape id="_x0000_i1028" type="#_x0000_t75" style="width:146.4pt;height:32pt" o:ole="">
             <v:imagedata r:id="rId17" o:title=""/>
           </v:shape>
-          <o:OLEObject Type="Embed" ProgID="Equation.3" ShapeID="_x0000_i1028" DrawAspect="Content" ObjectID="_1489219545" r:id="rId18"/>
+          <o:OLEObject Type="Embed" ProgID="Equation.3" ShapeID="_x0000_i1028" DrawAspect="Content" ObjectID="_1495192410" r:id="rId18"/>
         </w:object>
       </w:r>
     </w:p>
@@ -12378,7 +12430,7 @@
           <v:shape id="_x0000_i1029" type="#_x0000_t75" style="width:122.4pt;height:34.4pt" o:ole="">
             <v:imagedata r:id="rId19" o:title=""/>
           </v:shape>
-          <o:OLEObject Type="Embed" ProgID="Equation.3" ShapeID="_x0000_i1029" DrawAspect="Content" ObjectID="_1489219546" r:id="rId20"/>
+          <o:OLEObject Type="Embed" ProgID="Equation.3" ShapeID="_x0000_i1029" DrawAspect="Content" ObjectID="_1495192411" r:id="rId20"/>
         </w:object>
       </w:r>
     </w:p>
@@ -12504,7 +12556,7 @@
           <v:shape id="_x0000_i1030" type="#_x0000_t75" style="width:96.8pt;height:16pt" o:ole="">
             <v:imagedata r:id="rId21" o:title=""/>
           </v:shape>
-          <o:OLEObject Type="Embed" ProgID="Equation.3" ShapeID="_x0000_i1030" DrawAspect="Content" ObjectID="_1489219547" r:id="rId22"/>
+          <o:OLEObject Type="Embed" ProgID="Equation.3" ShapeID="_x0000_i1030" DrawAspect="Content" ObjectID="_1495192412" r:id="rId22"/>
         </w:object>
       </w:r>
     </w:p>
@@ -12545,7 +12597,7 @@
           <v:shape id="_x0000_i1031" type="#_x0000_t75" style="width:60.8pt;height:14.4pt" o:ole="">
             <v:imagedata r:id="rId23" o:title=""/>
           </v:shape>
-          <o:OLEObject Type="Embed" ProgID="Equation.DSMT4" ShapeID="_x0000_i1031" DrawAspect="Content" ObjectID="_1489219548" r:id="rId24"/>
+          <o:OLEObject Type="Embed" ProgID="Equation.DSMT4" ShapeID="_x0000_i1031" DrawAspect="Content" ObjectID="_1495192413" r:id="rId24"/>
         </w:object>
       </w:r>
     </w:p>
@@ -12742,7 +12794,7 @@
           <v:shape id="_x0000_i1032" type="#_x0000_t75" style="width:87.2pt;height:55.2pt" o:ole="">
             <v:imagedata r:id="rId25" o:title=""/>
           </v:shape>
-          <o:OLEObject Type="Embed" ProgID="Equation.DSMT4" ShapeID="_x0000_i1032" DrawAspect="Content" ObjectID="_1489219549" r:id="rId26"/>
+          <o:OLEObject Type="Embed" ProgID="Equation.DSMT4" ShapeID="_x0000_i1032" DrawAspect="Content" ObjectID="_1495192414" r:id="rId26"/>
         </w:object>
       </w:r>
     </w:p>
@@ -20662,7 +20714,7 @@
           <v:shape id="_x0000_i1033" type="#_x0000_t75" style="width:64pt;height:34.4pt" o:ole="">
             <v:imagedata r:id="rId33" o:title=""/>
           </v:shape>
-          <o:OLEObject Type="Embed" ProgID="Equation.DSMT4" ShapeID="_x0000_i1033" DrawAspect="Content" ObjectID="_1489219550" r:id="rId34"/>
+          <o:OLEObject Type="Embed" ProgID="Equation.DSMT4" ShapeID="_x0000_i1033" DrawAspect="Content" ObjectID="_1495192415" r:id="rId34"/>
         </w:object>
       </w:r>
     </w:p>
@@ -20836,7 +20888,7 @@
           <v:shape id="_x0000_i1034" type="#_x0000_t75" style="width:86.4pt;height:31.2pt" o:ole="">
             <v:imagedata r:id="rId35" o:title=""/>
           </v:shape>
-          <o:OLEObject Type="Embed" ProgID="Equation.DSMT4" ShapeID="_x0000_i1034" DrawAspect="Content" ObjectID="_1489219551" r:id="rId36"/>
+          <o:OLEObject Type="Embed" ProgID="Equation.DSMT4" ShapeID="_x0000_i1034" DrawAspect="Content" ObjectID="_1495192416" r:id="rId36"/>
         </w:object>
       </w:r>
     </w:p>
@@ -21064,7 +21116,7 @@
           <v:shape id="_x0000_i1035" type="#_x0000_t75" style="width:162.4pt;height:38.4pt" o:ole="">
             <v:imagedata r:id="rId39" o:title=""/>
           </v:shape>
-          <o:OLEObject Type="Embed" ProgID="Equation.DSMT4" ShapeID="_x0000_i1035" DrawAspect="Content" ObjectID="_1489219552" r:id="rId40"/>
+          <o:OLEObject Type="Embed" ProgID="Equation.DSMT4" ShapeID="_x0000_i1035" DrawAspect="Content" ObjectID="_1495192417" r:id="rId40"/>
         </w:object>
       </w:r>
     </w:p>
@@ -21186,7 +21238,7 @@
           <v:shape id="_x0000_i1036" type="#_x0000_t75" style="width:110.4pt;height:35.2pt" o:ole="">
             <v:imagedata r:id="rId41" o:title=""/>
           </v:shape>
-          <o:OLEObject Type="Embed" ProgID="Equation.DSMT4" ShapeID="_x0000_i1036" DrawAspect="Content" ObjectID="_1489219553" r:id="rId42"/>
+          <o:OLEObject Type="Embed" ProgID="Equation.DSMT4" ShapeID="_x0000_i1036" DrawAspect="Content" ObjectID="_1495192418" r:id="rId42"/>
         </w:object>
       </w:r>
     </w:p>
@@ -23079,7 +23131,7 @@
           <v:shape id="_x0000_i1037" type="#_x0000_t75" style="width:48.8pt;height:32pt" o:ole="">
             <v:imagedata r:id="rId45" o:title=""/>
           </v:shape>
-          <o:OLEObject Type="Embed" ProgID="Equation.DSMT4" ShapeID="_x0000_i1037" DrawAspect="Content" ObjectID="_1489219554" r:id="rId46"/>
+          <o:OLEObject Type="Embed" ProgID="Equation.DSMT4" ShapeID="_x0000_i1037" DrawAspect="Content" ObjectID="_1495192419" r:id="rId46"/>
         </w:object>
       </w:r>
     </w:p>
@@ -23127,7 +23179,7 @@
           <v:shape id="_x0000_i1038" type="#_x0000_t75" style="width:75.2pt;height:16pt" o:ole="">
             <v:imagedata r:id="rId47" o:title=""/>
           </v:shape>
-          <o:OLEObject Type="Embed" ProgID="Equation.3" ShapeID="_x0000_i1038" DrawAspect="Content" ObjectID="_1489219555" r:id="rId48"/>
+          <o:OLEObject Type="Embed" ProgID="Equation.3" ShapeID="_x0000_i1038" DrawAspect="Content" ObjectID="_1495192420" r:id="rId48"/>
         </w:object>
       </w:r>
     </w:p>
@@ -23382,7 +23434,7 @@
           <v:shape id="_x0000_i1039" type="#_x0000_t75" style="width:75.2pt;height:32pt" o:ole="">
             <v:imagedata r:id="rId50" o:title=""/>
           </v:shape>
-          <o:OLEObject Type="Embed" ProgID="Equation.DSMT4" ShapeID="_x0000_i1039" DrawAspect="Content" ObjectID="_1489219556" r:id="rId51"/>
+          <o:OLEObject Type="Embed" ProgID="Equation.DSMT4" ShapeID="_x0000_i1039" DrawAspect="Content" ObjectID="_1495192421" r:id="rId51"/>
         </w:object>
       </w:r>
     </w:p>
@@ -23418,7 +23470,7 @@
           <v:shape id="_x0000_i1040" type="#_x0000_t75" style="width:70.4pt;height:16.8pt" o:ole="">
             <v:imagedata r:id="rId52" o:title=""/>
           </v:shape>
-          <o:OLEObject Type="Embed" ProgID="Equation.3" ShapeID="_x0000_i1040" DrawAspect="Content" ObjectID="_1489219557" r:id="rId53"/>
+          <o:OLEObject Type="Embed" ProgID="Equation.3" ShapeID="_x0000_i1040" DrawAspect="Content" ObjectID="_1495192422" r:id="rId53"/>
         </w:object>
       </w:r>
     </w:p>
@@ -23627,7 +23679,7 @@
           <v:shape id="_x0000_i1041" type="#_x0000_t75" style="width:123.2pt;height:20.8pt" o:ole="">
             <v:imagedata r:id="rId54" o:title=""/>
           </v:shape>
-          <o:OLEObject Type="Embed" ProgID="Equation.DSMT4" ShapeID="_x0000_i1041" DrawAspect="Content" ObjectID="_1489219558" r:id="rId55"/>
+          <o:OLEObject Type="Embed" ProgID="Equation.DSMT4" ShapeID="_x0000_i1041" DrawAspect="Content" ObjectID="_1495192423" r:id="rId55"/>
         </w:object>
       </w:r>
     </w:p>
@@ -23657,7 +23709,7 @@
           <v:shape id="_x0000_i1042" type="#_x0000_t75" style="width:212pt;height:34.4pt" o:ole="">
             <v:imagedata r:id="rId56" o:title=""/>
           </v:shape>
-          <o:OLEObject Type="Embed" ProgID="Equation.DSMT4" ShapeID="_x0000_i1042" DrawAspect="Content" ObjectID="_1489219559" r:id="rId57"/>
+          <o:OLEObject Type="Embed" ProgID="Equation.DSMT4" ShapeID="_x0000_i1042" DrawAspect="Content" ObjectID="_1495192424" r:id="rId57"/>
         </w:object>
       </w:r>
     </w:p>
@@ -23861,7 +23913,7 @@
           <v:shape id="_x0000_i1043" type="#_x0000_t75" style="width:175.2pt;height:32pt" o:ole="">
             <v:imagedata r:id="rId60" o:title=""/>
           </v:shape>
-          <o:OLEObject Type="Embed" ProgID="Equation.DSMT4" ShapeID="_x0000_i1043" DrawAspect="Content" ObjectID="_1489219560" r:id="rId61"/>
+          <o:OLEObject Type="Embed" ProgID="Equation.DSMT4" ShapeID="_x0000_i1043" DrawAspect="Content" ObjectID="_1495192425" r:id="rId61"/>
         </w:object>
       </w:r>
     </w:p>
@@ -23927,7 +23979,7 @@
           <v:shape id="_x0000_i1044" type="#_x0000_t75" style="width:95.2pt;height:40pt" o:ole="">
             <v:imagedata r:id="rId62" o:title=""/>
           </v:shape>
-          <o:OLEObject Type="Embed" ProgID="Equation.3" ShapeID="_x0000_i1044" DrawAspect="Content" ObjectID="_1489219561" r:id="rId63"/>
+          <o:OLEObject Type="Embed" ProgID="Equation.3" ShapeID="_x0000_i1044" DrawAspect="Content" ObjectID="_1495192426" r:id="rId63"/>
         </w:object>
       </w:r>
     </w:p>
@@ -24260,7 +24312,7 @@
           <v:shape id="_x0000_i1045" type="#_x0000_t75" style="width:100.8pt;height:40pt" o:ole="">
             <v:imagedata r:id="rId66" o:title=""/>
           </v:shape>
-          <o:OLEObject Type="Embed" ProgID="Equation.3" ShapeID="_x0000_i1045" DrawAspect="Content" ObjectID="_1489219562" r:id="rId67"/>
+          <o:OLEObject Type="Embed" ProgID="Equation.3" ShapeID="_x0000_i1045" DrawAspect="Content" ObjectID="_1495192427" r:id="rId67"/>
         </w:object>
       </w:r>
     </w:p>
@@ -24576,7 +24628,7 @@
           <v:shape id="_x0000_i1046" type="#_x0000_t75" style="width:75.2pt;height:32.8pt" o:ole="">
             <v:imagedata r:id="rId70" o:title=""/>
           </v:shape>
-          <o:OLEObject Type="Embed" ProgID="Equation.3" ShapeID="_x0000_i1046" DrawAspect="Content" ObjectID="_1489219563" r:id="rId71"/>
+          <o:OLEObject Type="Embed" ProgID="Equation.3" ShapeID="_x0000_i1046" DrawAspect="Content" ObjectID="_1495192428" r:id="rId71"/>
         </w:object>
       </w:r>
     </w:p>
@@ -24618,7 +24670,7 @@
           <v:shape id="_x0000_i1047" type="#_x0000_t75" style="width:138.4pt;height:35.2pt" o:ole="">
             <v:imagedata r:id="rId72" o:title=""/>
           </v:shape>
-          <o:OLEObject Type="Embed" ProgID="Equation.3" ShapeID="_x0000_i1047" DrawAspect="Content" ObjectID="_1489219564" r:id="rId73"/>
+          <o:OLEObject Type="Embed" ProgID="Equation.3" ShapeID="_x0000_i1047" DrawAspect="Content" ObjectID="_1495192429" r:id="rId73"/>
         </w:object>
       </w:r>
     </w:p>
@@ -24814,7 +24866,7 @@
           <v:shape id="_x0000_i1048" type="#_x0000_t75" style="width:120pt;height:24pt" o:ole="">
             <v:imagedata r:id="rId75" o:title=""/>
           </v:shape>
-          <o:OLEObject Type="Embed" ProgID="Equation.DSMT4" ShapeID="_x0000_i1048" DrawAspect="Content" ObjectID="_1489219565" r:id="rId76"/>
+          <o:OLEObject Type="Embed" ProgID="Equation.DSMT4" ShapeID="_x0000_i1048" DrawAspect="Content" ObjectID="_1495192430" r:id="rId76"/>
         </w:object>
       </w:r>
     </w:p>
@@ -24918,7 +24970,7 @@
           <v:shape id="_x0000_i1049" type="#_x0000_t75" style="width:71.2pt;height:34.4pt" o:ole="">
             <v:imagedata r:id="rId77" o:title=""/>
           </v:shape>
-          <o:OLEObject Type="Embed" ProgID="Equation.DSMT4" ShapeID="_x0000_i1049" DrawAspect="Content" ObjectID="_1489219566" r:id="rId78"/>
+          <o:OLEObject Type="Embed" ProgID="Equation.DSMT4" ShapeID="_x0000_i1049" DrawAspect="Content" ObjectID="_1495192431" r:id="rId78"/>
         </w:object>
       </w:r>
       <w:r>
@@ -24935,7 +24987,7 @@
           <v:shape id="_x0000_i1050" type="#_x0000_t75" style="width:67.2pt;height:19.2pt" o:ole="">
             <v:imagedata r:id="rId79" o:title=""/>
           </v:shape>
-          <o:OLEObject Type="Embed" ProgID="Equation.DSMT4" ShapeID="_x0000_i1050" DrawAspect="Content" ObjectID="_1489219567" r:id="rId80"/>
+          <o:OLEObject Type="Embed" ProgID="Equation.DSMT4" ShapeID="_x0000_i1050" DrawAspect="Content" ObjectID="_1495192432" r:id="rId80"/>
         </w:object>
       </w:r>
     </w:p>
@@ -24980,7 +25032,7 @@
           <v:shape id="_x0000_i1051" type="#_x0000_t75" style="width:59.2pt;height:34.4pt" o:ole="">
             <v:imagedata r:id="rId81" o:title=""/>
           </v:shape>
-          <o:OLEObject Type="Embed" ProgID="Equation.DSMT4" ShapeID="_x0000_i1051" DrawAspect="Content" ObjectID="_1489219568" r:id="rId82"/>
+          <o:OLEObject Type="Embed" ProgID="Equation.DSMT4" ShapeID="_x0000_i1051" DrawAspect="Content" ObjectID="_1495192433" r:id="rId82"/>
         </w:object>
       </w:r>
     </w:p>
@@ -25016,7 +25068,7 @@
           <v:shape id="_x0000_i1052" type="#_x0000_t75" style="width:71.2pt;height:35.2pt" o:ole="">
             <v:imagedata r:id="rId83" o:title=""/>
           </v:shape>
-          <o:OLEObject Type="Embed" ProgID="Equation.DSMT4" ShapeID="_x0000_i1052" DrawAspect="Content" ObjectID="_1489219569" r:id="rId84"/>
+          <o:OLEObject Type="Embed" ProgID="Equation.DSMT4" ShapeID="_x0000_i1052" DrawAspect="Content" ObjectID="_1495192434" r:id="rId84"/>
         </w:object>
       </w:r>
       <w:r>
@@ -25033,7 +25085,7 @@
           <v:shape id="_x0000_i1053" type="#_x0000_t75" style="width:82.4pt;height:36pt" o:ole="">
             <v:imagedata r:id="rId85" o:title=""/>
           </v:shape>
-          <o:OLEObject Type="Embed" ProgID="Equation.DSMT4" ShapeID="_x0000_i1053" DrawAspect="Content" ObjectID="_1489219570" r:id="rId86"/>
+          <o:OLEObject Type="Embed" ProgID="Equation.DSMT4" ShapeID="_x0000_i1053" DrawAspect="Content" ObjectID="_1495192435" r:id="rId86"/>
         </w:object>
       </w:r>
       <w:r>
@@ -25047,7 +25099,7 @@
           <v:shape id="_x0000_i1054" type="#_x0000_t75" style="width:48.8pt;height:35.2pt" o:ole="">
             <v:imagedata r:id="rId87" o:title=""/>
           </v:shape>
-          <o:OLEObject Type="Embed" ProgID="Equation.DSMT4" ShapeID="_x0000_i1054" DrawAspect="Content" ObjectID="_1489219571" r:id="rId88"/>
+          <o:OLEObject Type="Embed" ProgID="Equation.DSMT4" ShapeID="_x0000_i1054" DrawAspect="Content" ObjectID="_1495192436" r:id="rId88"/>
         </w:object>
       </w:r>
     </w:p>
@@ -28457,7 +28509,7 @@
           <v:shape id="_x0000_i1055" type="#_x0000_t75" style="width:55.2pt;height:14.4pt" o:ole="">
             <v:imagedata r:id="rId96" o:title=""/>
           </v:shape>
-          <o:OLEObject Type="Embed" ProgID="Equation.3" ShapeID="_x0000_i1055" DrawAspect="Content" ObjectID="_1489219572" r:id="rId97"/>
+          <o:OLEObject Type="Embed" ProgID="Equation.3" ShapeID="_x0000_i1055" DrawAspect="Content" ObjectID="_1495192437" r:id="rId97"/>
         </w:object>
       </w:r>
     </w:p>
@@ -28496,7 +28548,7 @@
           <v:shape id="_x0000_i1056" type="#_x0000_t75" style="width:54.4pt;height:14.4pt" o:ole="">
             <v:imagedata r:id="rId98" o:title=""/>
           </v:shape>
-          <o:OLEObject Type="Embed" ProgID="Equation.3" ShapeID="_x0000_i1056" DrawAspect="Content" ObjectID="_1489219573" r:id="rId99"/>
+          <o:OLEObject Type="Embed" ProgID="Equation.3" ShapeID="_x0000_i1056" DrawAspect="Content" ObjectID="_1495192438" r:id="rId99"/>
         </w:object>
       </w:r>
     </w:p>
@@ -36671,7 +36723,7 @@
           <v:shape id="_x0000_i1057" type="#_x0000_t75" style="width:86.4pt;height:43.2pt" o:ole="">
             <v:imagedata r:id="rId102" o:title=""/>
           </v:shape>
-          <o:OLEObject Type="Embed" ProgID="Equation.DSMT4" ShapeID="_x0000_i1057" DrawAspect="Content" ObjectID="_1489219574" r:id="rId103"/>
+          <o:OLEObject Type="Embed" ProgID="Equation.DSMT4" ShapeID="_x0000_i1057" DrawAspect="Content" ObjectID="_1495192439" r:id="rId103"/>
         </w:object>
       </w:r>
       <w:r>
@@ -36741,7 +36793,7 @@
           <v:shape id="_x0000_i1058" type="#_x0000_t75" style="width:99.2pt;height:43.2pt" o:ole="">
             <v:imagedata r:id="rId104" o:title=""/>
           </v:shape>
-          <o:OLEObject Type="Embed" ProgID="Equation.DSMT4" ShapeID="_x0000_i1058" DrawAspect="Content" ObjectID="_1489219575" r:id="rId105"/>
+          <o:OLEObject Type="Embed" ProgID="Equation.DSMT4" ShapeID="_x0000_i1058" DrawAspect="Content" ObjectID="_1495192440" r:id="rId105"/>
         </w:object>
       </w:r>
       <w:r>
@@ -48294,10 +48346,7 @@
         <w:t>.  There should be as many rule values as there are products for this reaction.</w:t>
       </w:r>
       <w:r>
-        <w:t xml:space="preserve">  </w:t>
-      </w:r>
-      <w:r>
-        <w:t>The codes can be separated by ‘+’ symbols, as in the reaction definition, but this isn’t required.</w:t>
+        <w:t xml:space="preserve">  The codes can be separated by ‘+’ symbols, as in the reaction definition, but this isn’t required.</w:t>
       </w:r>
       <w:r>
         <w:t xml:space="preserve">  </w:t>
@@ -49638,7 +49687,58 @@
         <w:tab/>
       </w:r>
       <w:r>
-        <w:t>Directory path and complete filename of BNG2.pl software.  For example, the default path for Mac and Linux systems is “/usr/local/bin/BioNetGen/BNG2.pl”.</w:t>
+        <w:t xml:space="preserve">Directory path and complete filename of BNG2.pl software.  </w:t>
+      </w:r>
+      <w:r>
+        <w:t>T</w:t>
+      </w:r>
+      <w:r>
+        <w:t>he default pat</w:t>
+      </w:r>
+      <w:r>
+        <w:t xml:space="preserve">h for Mac and Linux systems is </w:t>
+      </w:r>
+      <w:r>
+        <w:rPr>
+          <w:rFonts w:ascii="Monaco" w:hAnsi="Monaco"/>
+          <w:sz w:val="18"/>
+        </w:rPr>
+        <w:t>/usr/local/bin/BioNetGe</w:t>
+      </w:r>
+      <w:r>
+        <w:rPr>
+          <w:rFonts w:ascii="Monaco" w:hAnsi="Monaco"/>
+          <w:sz w:val="18"/>
+        </w:rPr>
+        <w:t>n/BNG2.pl</w:t>
+      </w:r>
+      <w:r>
+        <w:t xml:space="preserve"> and</w:t>
+      </w:r>
+      <w:r>
+        <w:t xml:space="preserve"> for Windows</w:t>
+      </w:r>
+      <w:r>
+        <w:t xml:space="preserve"> is </w:t>
+      </w:r>
+      <w:r>
+        <w:rPr>
+          <w:rFonts w:ascii="Monaco" w:hAnsi="Monaco"/>
+          <w:sz w:val="18"/>
+        </w:rPr>
+        <w:t>C:\Program Files\Smoldyn\BioNetGen\BNG2.pl</w:t>
+      </w:r>
+      <w:r>
+        <w:t xml:space="preserve">.  The </w:t>
+      </w:r>
+      <w:r>
+        <w:rPr>
+          <w:i/>
+        </w:rPr>
+        <w:t>path</w:t>
+      </w:r>
+      <w:r>
+        <w:t xml:space="preserve"> parameter is allowed to have spaces in it.</w:t>
       </w:r>
     </w:p>
     <w:p>
@@ -63263,7 +63363,48 @@
         <w:rPr>
           <w:i/>
         </w:rPr>
-        <w:t xml:space="preserve"> </w:t>
+        <w:t xml:space="preserve"> prob</w:t>
+      </w:r>
+    </w:p>
+    <w:p>
+      <w:pPr>
+        <w:ind w:left="1440" w:hanging="1440"/>
+      </w:pPr>
+      <w:r>
+        <w:tab/>
+        <w:t xml:space="preserve">Molecules of type </w:t>
+      </w:r>
+      <w:r>
+        <w:rPr>
+          <w:i/>
+        </w:rPr>
+        <w:t>species</w:t>
+      </w:r>
+      <w:r>
+        <w:rPr>
+          <w:i/>
+          <w:vertAlign w:val="subscript"/>
+        </w:rPr>
+        <w:t>1</w:t>
+      </w:r>
+      <w:r>
+        <w:t xml:space="preserve"> are replaced with ones of type </w:t>
+      </w:r>
+      <w:r>
+        <w:rPr>
+          <w:i/>
+        </w:rPr>
+        <w:t>species</w:t>
+      </w:r>
+      <w:r>
+        <w:rPr>
+          <w:i/>
+          <w:vertAlign w:val="subscript"/>
+        </w:rPr>
+        <w:t>2</w:t>
+      </w:r>
+      <w:r>
+        <w:t xml:space="preserve"> with probability </w:t>
       </w:r>
       <w:r>
         <w:rPr>
@@ -63271,66 +63412,8 @@
         </w:rPr>
         <w:t>prob</w:t>
       </w:r>
-    </w:p>
-    <w:p>
-      <w:pPr>
-        <w:ind w:left="1440" w:hanging="1440"/>
-      </w:pPr>
-      <w:r>
-        <w:tab/>
-      </w:r>
-      <w:r>
-        <w:t>M</w:t>
-      </w:r>
-      <w:r>
-        <w:t xml:space="preserve">olecules of type </w:t>
-      </w:r>
-      <w:r>
-        <w:rPr>
-          <w:i/>
-        </w:rPr>
-        <w:t>species</w:t>
-      </w:r>
-      <w:r>
-        <w:rPr>
-          <w:i/>
-          <w:vertAlign w:val="subscript"/>
-        </w:rPr>
-        <w:t>1</w:t>
-      </w:r>
-      <w:r>
-        <w:t xml:space="preserve"> </w:t>
-      </w:r>
-      <w:r>
-        <w:t xml:space="preserve">are replaced with ones of type </w:t>
-      </w:r>
-      <w:r>
-        <w:rPr>
-          <w:i/>
-        </w:rPr>
-        <w:t>species</w:t>
-      </w:r>
-      <w:r>
-        <w:rPr>
-          <w:i/>
-          <w:vertAlign w:val="subscript"/>
-        </w:rPr>
-        <w:t>2</w:t>
-      </w:r>
-      <w:r>
-        <w:t xml:space="preserve"> with probability </w:t>
-      </w:r>
-      <w:r>
-        <w:rPr>
-          <w:i/>
-        </w:rPr>
-        <w:t>prob</w:t>
-      </w:r>
-      <w:r>
-        <w:t>.</w:t>
-      </w:r>
-      <w:r>
-        <w:t xml:space="preserve">  States are optional and are solution by default; neither species nor states may be “all”.  </w:t>
+      <w:r>
+        <w:t xml:space="preserve">.  States are optional and are solution by default; neither species nor states may be “all”.  </w:t>
       </w:r>
       <w:r>
         <w:rPr>
@@ -68598,7 +68681,7 @@
         <w:rStyle w:val="PageNumber"/>
         <w:noProof/>
       </w:rPr>
-      <w:t>1</w:t>
+      <w:t>8</w:t>
     </w:r>
     <w:r>
       <w:rPr>

</xml_diff>

<commit_message>
version 2.61. Minor bug fixes.
</commit_message>
<xml_diff>
--- a/documentation/Smoldyn/SmoldynUsersManual.docx
+++ b/documentation/Smoldyn/SmoldynUsersManual.docx
@@ -52,14 +52,16 @@
         <w:t>2.</w:t>
       </w:r>
       <w:r>
-        <w:t>60</w:t>
+        <w:t>61</w:t>
       </w:r>
       <w:r>
         <w:t xml:space="preserve">, © </w:t>
       </w:r>
       <w:r>
-        <w:t>June</w:t>
-      </w:r>
+        <w:t>July</w:t>
+      </w:r>
+      <w:bookmarkStart w:id="0" w:name="_GoBack"/>
+      <w:bookmarkEnd w:id="0"/>
       <w:r>
         <w:t xml:space="preserve"> 201</w:t>
       </w:r>
@@ -1351,7 +1353,6 @@
         <w:ind w:left="360" w:hanging="360"/>
       </w:pPr>
       <w:r>
-        <w:lastRenderedPageBreak/>
         <w:t>2.</w:t>
       </w:r>
       <w:r>
@@ -1819,11 +1820,7 @@
         <w:t xml:space="preserve"> and the Make utility.  To check if you have them</w:t>
       </w:r>
       <w:r>
-        <w:t xml:space="preserve">, simply type “gcc” at a shell prompt.  If it says “command not found”, then you need to get it.  </w:t>
-      </w:r>
-      <w:r>
-        <w:lastRenderedPageBreak/>
-        <w:t>To get it, go to http://</w:t>
+        <w:t>, simply type “gcc” at a shell prompt.  If it says “command not found”, then you need to get it.  To get it, go to http://</w:t>
       </w:r>
       <w:r>
         <w:t>developer</w:t>
@@ -2169,7 +2166,6 @@
         <w:ind w:left="360" w:hanging="360"/>
       </w:pPr>
       <w:r>
-        <w:lastRenderedPageBreak/>
         <w:t>a.</w:t>
       </w:r>
       <w:r>
@@ -2231,12 +2227,7 @@
         <w:t>smoldyn examples/S8_reactions/lotvolt/lotvolt.txt</w:t>
       </w:r>
       <w:r>
-        <w:t xml:space="preserve">” to run a Lotka-Volterra simulation.  If a graphics window doesn’t appear, then the OpenGL linking somehow failed.  Otherwise, press ‘T’ (upper-case) at some point during the </w:t>
-      </w:r>
-      <w:bookmarkStart w:id="0" w:name="_GoBack"/>
-      <w:bookmarkEnd w:id="0"/>
-      <w:r>
-        <w:t>simulation to save a tiff-format image of the graphical display.  If it works, it will be saved to the current directory as OpenGL001.tif; if not, then the libtiff linking somehow failed.</w:t>
+        <w:t>” to run a Lotka-Volterra simulation.  If a graphics window doesn’t appear, then the OpenGL linking somehow failed.  Otherwise, press ‘T’ (upper-case) at some point during the simulation to save a tiff-format image of the graphical display.  If it works, it will be saved to the current directory as OpenGL001.tif; if not, then the libtiff linking somehow failed.</w:t>
       </w:r>
     </w:p>
     <w:p>
@@ -2583,7 +2574,6 @@
           <w:b/>
           <w:sz w:val="28"/>
         </w:rPr>
-        <w:lastRenderedPageBreak/>
         <w:t>Compiling on a UNIX/Linux system</w:t>
       </w:r>
     </w:p>
@@ -2798,7 +2788,6 @@
           <w:b/>
           <w:sz w:val="36"/>
         </w:rPr>
-        <w:lastRenderedPageBreak/>
         <w:t>Getting Started</w:t>
       </w:r>
     </w:p>
@@ -3119,7 +3108,6 @@
           <w:sz w:val="16"/>
           <w:szCs w:val="16"/>
         </w:rPr>
-        <w:lastRenderedPageBreak/>
         <w:t># milliseconds.  This template file is here to be edited.  There is no need to maintain</w:t>
       </w:r>
     </w:p>
@@ -4632,7 +4620,6 @@
           <w:sz w:val="16"/>
           <w:szCs w:val="16"/>
         </w:rPr>
-        <w:lastRenderedPageBreak/>
         <w:t># Place molecules for initial condition</w:t>
       </w:r>
     </w:p>
@@ -6884,14 +6871,7 @@
         <w:rPr>
           <w:szCs w:val="24"/>
         </w:rPr>
-        <w:t xml:space="preserve">It is easier to read and edit Smoldyn files if the model parameters that you might want to vary are not hard-coded into the model, but are collected at the top of the file in a </w:t>
-      </w:r>
-      <w:r>
-        <w:rPr>
-          <w:szCs w:val="24"/>
-        </w:rPr>
-        <w:lastRenderedPageBreak/>
-        <w:t xml:space="preserve">collection of </w:t>
+        <w:t xml:space="preserve">It is easier to read and edit Smoldyn files if the model parameters that you might want to vary are not hard-coded into the model, but are collected at the top of the file in a collection of </w:t>
       </w:r>
       <w:r>
         <w:rPr>
@@ -7436,14 +7416,7 @@
         <w:rPr>
           <w:szCs w:val="24"/>
         </w:rPr>
-        <w:t xml:space="preserve">” statements define the diffusion coefficients, graphical display colors, and graphical display sizes for these different species.  These parameters can vary for different molecule states, meaning whether the molecule is in solution or bound to a surface; the latter case, it can be bound to a surface </w:t>
-      </w:r>
-      <w:r>
-        <w:rPr>
-          <w:szCs w:val="24"/>
-        </w:rPr>
-        <w:lastRenderedPageBreak/>
-        <w:t>in any of the “front”, “back”, “up”, or “down” states.  If no molecule state is listed, such as in the statement “</w:t>
+        <w:t>” statements define the diffusion coefficients, graphical display colors, and graphical display sizes for these different species.  These parameters can vary for different molecule states, meaning whether the molecule is in solution or bound to a surface; the latter case, it can be bound to a surface in any of the “front”, “back”, “up”, or “down” states.  If no molecule state is listed, such as in the statement “</w:t>
       </w:r>
       <w:r>
         <w:rPr>
@@ -7874,7 +7847,6 @@
           <w:sz w:val="28"/>
           <w:szCs w:val="28"/>
         </w:rPr>
-        <w:lastRenderedPageBreak/>
         <w:t>Compartments</w:t>
       </w:r>
     </w:p>
@@ -8234,14 +8206,7 @@
         <w:rPr>
           <w:szCs w:val="24"/>
         </w:rPr>
-        <w:t xml:space="preserve">To simulate unimolecular reactions, Smoldyn computes a reaction probability per time step.  Then, during the simulation, it reacts molecules of the given species with the computed probability at each time step.  For bimolecular reactions, Smoldyn combines the reaction rate constant, the reactant diffusion coefficients, and the simulation time step to compute a “binding radius”.  Larger reaction rate constants lead to larger binding radii.  </w:t>
-      </w:r>
-      <w:r>
-        <w:rPr>
-          <w:szCs w:val="24"/>
-        </w:rPr>
-        <w:lastRenderedPageBreak/>
-        <w:t>During the simulation, if two reactants end up within this binding radius of each other at the end of a time step, then Smoldyn performs the reaction.  It is also possible to specify that these reactions should only happen with some probability, but this has very little benefit and so is not standard.</w:t>
+        <w:t>To simulate unimolecular reactions, Smoldyn computes a reaction probability per time step.  Then, during the simulation, it reacts molecules of the given species with the computed probability at each time step.  For bimolecular reactions, Smoldyn combines the reaction rate constant, the reactant diffusion coefficients, and the simulation time step to compute a “binding radius”.  Larger reaction rate constants lead to larger binding radii.  During the simulation, if two reactants end up within this binding radius of each other at the end of a time step, then Smoldyn performs the reaction.  It is also possible to specify that these reactions should only happen with some probability, but this has very little benefit and so is not standard.</w:t>
       </w:r>
     </w:p>
     <w:p>
@@ -8490,14 +8455,7 @@
         <w:rPr>
           <w:szCs w:val="24"/>
         </w:rPr>
-        <w:t xml:space="preserve">Commands are also useful for output, and for many other things.  These run-time commands can be thought of as a virtual experimenter who has permission to manipulate or observe the simulated system in a wide variety of ways.  Whereas the rest of the </w:t>
-      </w:r>
-      <w:r>
-        <w:rPr>
-          <w:szCs w:val="24"/>
-        </w:rPr>
-        <w:lastRenderedPageBreak/>
-        <w:t>simulation is supposed to be physically accurate, there are no such restrictions for commands.</w:t>
+        <w:t>Commands are also useful for output, and for many other things.  These run-time commands can be thought of as a virtual experimenter who has permission to manipulate or observe the simulated system in a wide variety of ways.  Whereas the rest of the simulation is supposed to be physically accurate, there are no such restrictions for commands.</w:t>
       </w:r>
     </w:p>
     <w:p>
@@ -8840,7 +8798,6 @@
           <w:sz w:val="36"/>
           <w:szCs w:val="36"/>
         </w:rPr>
-        <w:lastRenderedPageBreak/>
         <w:t>2</w:t>
       </w:r>
       <w:r>
@@ -9317,7 +9274,6 @@
         <w:ind w:firstLine="540"/>
       </w:pPr>
       <w:r>
-        <w:lastRenderedPageBreak/>
         <w:t>Sm</w:t>
       </w:r>
       <w:r>
@@ -9662,11 +9618,7 @@
         <w:t>endif</w:t>
       </w:r>
       <w:r>
-        <w:t xml:space="preserve"> statements lead to </w:t>
-      </w:r>
-      <w:r>
-        <w:lastRenderedPageBreak/>
-        <w:t xml:space="preserve">reading of different portions of file, depending on whether the definition was made or not.  A variant of the </w:t>
+        <w:t xml:space="preserve"> statements lead to reading of different portions of file, depending on whether the definition was made or not.  A variant of the </w:t>
       </w:r>
       <w:r>
         <w:rPr>
@@ -10402,7 +10354,6 @@
         <w:t xml:space="preserve">.  Then, in your master Smoldyn file, which might also be called from the </w:t>
       </w:r>
       <w:r>
-        <w:lastRenderedPageBreak/>
         <w:t>same script, include</w:t>
       </w:r>
       <w:r>
@@ -10829,7 +10780,6 @@
           <w:sz w:val="36"/>
           <w:szCs w:val="36"/>
         </w:rPr>
-        <w:lastRenderedPageBreak/>
         <w:t>3</w:t>
       </w:r>
       <w:r>
@@ -11212,7 +11162,7 @@
           <v:shape id="_x0000_i1025" type="#_x0000_t75" style="width:58.4pt;height:36pt" o:ole="">
             <v:imagedata r:id="rId8" o:title=""/>
           </v:shape>
-          <o:OLEObject Type="Embed" ProgID="Equation.DSMT4" ShapeID="_x0000_i1025" DrawAspect="Content" ObjectID="_1495192407" r:id="rId9"/>
+          <o:OLEObject Type="Embed" ProgID="Equation.DSMT4" ShapeID="_x0000_i1025" DrawAspect="Content" ObjectID="_1499153787" r:id="rId9"/>
         </w:object>
       </w:r>
     </w:p>
@@ -11279,7 +11229,7 @@
           <v:shape id="_x0000_i1026" type="#_x0000_t75" style="width:36pt;height:31.2pt" o:ole="">
             <v:imagedata r:id="rId10" o:title=""/>
           </v:shape>
-          <o:OLEObject Type="Embed" ProgID="Equation.DSMT4" ShapeID="_x0000_i1026" DrawAspect="Content" ObjectID="_1495192408" r:id="rId11"/>
+          <o:OLEObject Type="Embed" ProgID="Equation.DSMT4" ShapeID="_x0000_i1026" DrawAspect="Content" ObjectID="_1499153788" r:id="rId11"/>
         </w:object>
       </w:r>
     </w:p>
@@ -11301,7 +11251,7 @@
           <v:shape id="_x0000_i1027" type="#_x0000_t75" style="width:72.8pt;height:35.2pt" o:ole="">
             <v:imagedata r:id="rId12" o:title=""/>
           </v:shape>
-          <o:OLEObject Type="Embed" ProgID="Equation.DSMT4" ShapeID="_x0000_i1027" DrawAspect="Content" ObjectID="_1495192409" r:id="rId13"/>
+          <o:OLEObject Type="Embed" ProgID="Equation.DSMT4" ShapeID="_x0000_i1027" DrawAspect="Content" ObjectID="_1499153789" r:id="rId13"/>
         </w:object>
       </w:r>
     </w:p>
@@ -11328,7 +11278,6 @@
         <w:ind w:firstLine="540"/>
       </w:pPr>
       <w:r>
-        <w:lastRenderedPageBreak/>
         <w:t>As an initial guess, the time step that is chosen should be the smallest of those that are suggested here for all of these processes.  Afterwards, it is usually worth running several trial simulations with longer or shorter time steps to see what the longest time step is that still yields sufficiently accurate results.</w:t>
       </w:r>
     </w:p>
@@ -11881,7 +11830,6 @@
         <w:ind w:left="720"/>
       </w:pPr>
       <w:r>
-        <w:lastRenderedPageBreak/>
         <w:tab/>
         <w:t>surface interactions of reaction products</w:t>
       </w:r>
@@ -11966,7 +11914,6 @@
           <w:sz w:val="36"/>
           <w:szCs w:val="36"/>
         </w:rPr>
-        <w:lastRenderedPageBreak/>
         <w:t>4</w:t>
       </w:r>
       <w:r>
@@ -12142,11 +12089,7 @@
         <w:ind w:firstLine="540"/>
       </w:pPr>
       <w:r>
-        <w:t xml:space="preserve">Isotropic diffusion rates were tested quantitatively with the diffi.txt configuration file.  In this file, all molecules start in the center of space, the boundaries are made transparent so molecules diffuse completely freely, and red, green, and blue molecules </w:t>
-      </w:r>
-      <w:r>
-        <w:lastRenderedPageBreak/>
-        <w:t xml:space="preserve">diffuse with different diffusion coefficients.  Using a runtime command in the configuration file, described below, Smoldyn outputs the moments of the molecular distributions to text files.  They were analyzed with the Excel file diffi.xls, which is also in the S4_molecules folder.  From this Excel file, the graphical and numerical results are shown </w:t>
+        <w:t xml:space="preserve">Isotropic diffusion rates were tested quantitatively with the diffi.txt configuration file.  In this file, all molecules start in the center of space, the boundaries are made transparent so molecules diffuse completely freely, and red, green, and blue molecules diffuse with different diffusion coefficients.  Using a runtime command in the configuration file, described below, Smoldyn outputs the moments of the molecular distributions to text files.  They were analyzed with the Excel file diffi.xls, which is also in the S4_molecules folder.  From this Excel file, the graphical and numerical results are shown </w:t>
       </w:r>
       <w:r>
         <w:t>below</w:t>
@@ -12355,7 +12298,7 @@
           <v:shape id="_x0000_i1028" type="#_x0000_t75" style="width:146.4pt;height:32pt" o:ole="">
             <v:imagedata r:id="rId17" o:title=""/>
           </v:shape>
-          <o:OLEObject Type="Embed" ProgID="Equation.3" ShapeID="_x0000_i1028" DrawAspect="Content" ObjectID="_1495192410" r:id="rId18"/>
+          <o:OLEObject Type="Embed" ProgID="Equation.3" ShapeID="_x0000_i1028" DrawAspect="Content" ObjectID="_1499153790" r:id="rId18"/>
         </w:object>
       </w:r>
     </w:p>
@@ -12430,7 +12373,7 @@
           <v:shape id="_x0000_i1029" type="#_x0000_t75" style="width:122.4pt;height:34.4pt" o:ole="">
             <v:imagedata r:id="rId19" o:title=""/>
           </v:shape>
-          <o:OLEObject Type="Embed" ProgID="Equation.3" ShapeID="_x0000_i1029" DrawAspect="Content" ObjectID="_1495192411" r:id="rId20"/>
+          <o:OLEObject Type="Embed" ProgID="Equation.3" ShapeID="_x0000_i1029" DrawAspect="Content" ObjectID="_1499153791" r:id="rId20"/>
         </w:object>
       </w:r>
     </w:p>
@@ -12556,7 +12499,7 @@
           <v:shape id="_x0000_i1030" type="#_x0000_t75" style="width:96.8pt;height:16pt" o:ole="">
             <v:imagedata r:id="rId21" o:title=""/>
           </v:shape>
-          <o:OLEObject Type="Embed" ProgID="Equation.3" ShapeID="_x0000_i1030" DrawAspect="Content" ObjectID="_1495192412" r:id="rId22"/>
+          <o:OLEObject Type="Embed" ProgID="Equation.3" ShapeID="_x0000_i1030" DrawAspect="Content" ObjectID="_1499153792" r:id="rId22"/>
         </w:object>
       </w:r>
     </w:p>
@@ -12586,7 +12529,6 @@
         <w:ind w:firstLine="540"/>
       </w:pPr>
       <w:r>
-        <w:lastRenderedPageBreak/>
         <w:tab/>
       </w:r>
       <w:r>
@@ -12597,7 +12539,7 @@
           <v:shape id="_x0000_i1031" type="#_x0000_t75" style="width:60.8pt;height:14.4pt" o:ole="">
             <v:imagedata r:id="rId23" o:title=""/>
           </v:shape>
-          <o:OLEObject Type="Embed" ProgID="Equation.DSMT4" ShapeID="_x0000_i1031" DrawAspect="Content" ObjectID="_1495192413" r:id="rId24"/>
+          <o:OLEObject Type="Embed" ProgID="Equation.DSMT4" ShapeID="_x0000_i1031" DrawAspect="Content" ObjectID="_1499153793" r:id="rId24"/>
         </w:object>
       </w:r>
     </w:p>
@@ -12794,7 +12736,7 @@
           <v:shape id="_x0000_i1032" type="#_x0000_t75" style="width:87.2pt;height:55.2pt" o:ole="">
             <v:imagedata r:id="rId25" o:title=""/>
           </v:shape>
-          <o:OLEObject Type="Embed" ProgID="Equation.DSMT4" ShapeID="_x0000_i1032" DrawAspect="Content" ObjectID="_1495192414" r:id="rId26"/>
+          <o:OLEObject Type="Embed" ProgID="Equation.DSMT4" ShapeID="_x0000_i1032" DrawAspect="Content" ObjectID="_1499153794" r:id="rId26"/>
         </w:object>
       </w:r>
     </w:p>
@@ -13056,7 +12998,6 @@
           <w:sz w:val="28"/>
           <w:szCs w:val="28"/>
         </w:rPr>
-        <w:lastRenderedPageBreak/>
         <w:t>Drift</w:t>
       </w:r>
     </w:p>
@@ -13169,7 +13110,6 @@
         <w:spacing w:before="120"/>
       </w:pPr>
       <w:r>
-        <w:lastRenderedPageBreak/>
         <w:t>The only bimolecular reaction possible is between A and B molecules, so there is no need to check each and every A-A, B-B, A-C, B-C, and C-C molecule pair as well to look for more possible reactions.  In this case, storing A, B, and C molecules in three separate lists means that potential A-B reactions can be checked without having to scan over all of the other combinations too.  This is done in the example file S4_molecules/mollist.txt, where it is found that using three molecule lists for A, B, and C leads to a simulation that runs 30% faster than using just one molecule list.  With a Michaelis-Menten reaction, the difference was found to be closer to a 4-fold improvement.</w:t>
       </w:r>
     </w:p>
@@ -14053,7 +13993,6 @@
         <w:ind w:firstLine="540"/>
       </w:pPr>
       <w:r>
-        <w:lastRenderedPageBreak/>
         <w:t>Most statements that work with molecular species allow you to specify multiple species using wildcard characters, such as ‘?’ and ‘*’.  A question mark can represent exactly one character and an asterisk can represent zero or more characters.  For example, if you want protein Fus3 to have a different diffusion coefficient in the cytoplasm as in the nucleus, you might define it as two species, Fus3_cyto and Fu3_nucl.  Then, you could specify that they are both colored red using “</w:t>
       </w:r>
       <w:r>
@@ -14951,7 +14890,6 @@
           <w:sz w:val="36"/>
           <w:szCs w:val="36"/>
         </w:rPr>
-        <w:lastRenderedPageBreak/>
         <w:t>5</w:t>
       </w:r>
       <w:r>
@@ -15843,11 +15781,7 @@
         <w:ind w:firstLine="540"/>
       </w:pPr>
       <w:r>
-        <w:t xml:space="preserve">A few text items can be written to the graphics window during the simulation, all of which are displayed in the upper left corner of the graphics window.  These are the </w:t>
-      </w:r>
-      <w:r>
-        <w:lastRenderedPageBreak/>
-        <w:t xml:space="preserve">simulation time and the numbers of different molecular species in the simulation.  Use the </w:t>
+        <w:t xml:space="preserve">A few text items can be written to the graphics window during the simulation, all of which are displayed in the upper left corner of the graphics window.  These are the simulation time and the numbers of different molecular species in the simulation.  Use the </w:t>
       </w:r>
       <w:r>
         <w:rPr>
@@ -16331,7 +16265,6 @@
           <w:rFonts w:ascii="Monaco" w:hAnsi="Monaco"/>
           <w:sz w:val="18"/>
         </w:rPr>
-        <w:lastRenderedPageBreak/>
         <w:t>quit_at_end</w:t>
       </w:r>
       <w:r>
@@ -16842,7 +16775,6 @@
           <w:sz w:val="36"/>
           <w:szCs w:val="36"/>
         </w:rPr>
-        <w:lastRenderedPageBreak/>
         <w:t>6</w:t>
       </w:r>
       <w:r>
@@ -17011,11 +16943,7 @@
         <w:ind w:firstLine="540"/>
       </w:pPr>
       <w:r>
-        <w:t xml:space="preserve">Command execution timing works in either of two ways.  A command can be performed at real-valued simulation times, such as before the simulation starts, at some particular time, or repeatedly at fixed time intervals.  Alternatively, a command can be performed after some specified number of time steps.  This avoids minor timing problems that can arise from round-off error.  Commands for these two methods are stored in the continuous-time and integer command queues, respectively.  If two commands are entered with the exact same timing instructions, then, at each invocation, they are performed in the same order as they are listed in the configuration file.  On the other </w:t>
-      </w:r>
-      <w:r>
-        <w:lastRenderedPageBreak/>
-        <w:t>hand, the order may differ if their timing instructions differ; to be precise, they are executed in the order from the one that was least recently performed to the one that was most recently performed.  If both integer and continuous time queue commands are supposed to execute at the same time step, then all of integer queue commands are performed first.  Command timing is demonstrated with the configuration files S6_commands/cmdtime1.txt and S6_commands/cmdtime2.txt.</w:t>
+        <w:t>Command execution timing works in either of two ways.  A command can be performed at real-valued simulation times, such as before the simulation starts, at some particular time, or repeatedly at fixed time intervals.  Alternatively, a command can be performed after some specified number of time steps.  This avoids minor timing problems that can arise from round-off error.  Commands for these two methods are stored in the continuous-time and integer command queues, respectively.  If two commands are entered with the exact same timing instructions, then, at each invocation, they are performed in the same order as they are listed in the configuration file.  On the other hand, the order may differ if their timing instructions differ; to be precise, they are executed in the order from the one that was least recently performed to the one that was most recently performed.  If both integer and continuous time queue commands are supposed to execute at the same time step, then all of integer queue commands are performed first.  Command timing is demonstrated with the configuration files S6_commands/cmdtime1.txt and S6_commands/cmdtime2.txt.</w:t>
       </w:r>
     </w:p>
     <w:p>
@@ -17600,7 +17528,6 @@
         <w:ind w:firstLine="540"/>
       </w:pPr>
       <w:r>
-        <w:lastRenderedPageBreak/>
         <w:t xml:space="preserve">Most observation commands output a series of data values.  The default format is “ssv”, which is space-separated vectors.  These are easy for a person to read but are not as convenient when using most software.  Thus, you can also use the </w:t>
       </w:r>
       <w:r>
@@ -17984,11 +17911,7 @@
         <w:ind w:firstLine="540"/>
       </w:pPr>
       <w:r>
-        <w:t xml:space="preserve">An example that is essentially identical to the one shown above is in given in the example file S6_commands/cmdfile.txt.  Upon running it and looking at the results, you will discover that the first output file, cmdfileout_001.txt, is empty, whereas all of the others are full, as expected.  The empty file arises because the file number is incremented </w:t>
-      </w:r>
-      <w:r>
-        <w:lastRenderedPageBreak/>
-        <w:t>at the very beginning, before the molcount command is invoked for the first time.  This could be remedied by using slightly more sophisticated command timing with the ‘i’ or ‘j’ timing codes.</w:t>
+        <w:t>An example that is essentially identical to the one shown above is in given in the example file S6_commands/cmdfile.txt.  Upon running it and looking at the results, you will discover that the first output file, cmdfileout_001.txt, is empty, whereas all of the others are full, as expected.  The empty file arises because the file number is incremented at the very beginning, before the molcount command is invoked for the first time.  This could be remedied by using slightly more sophisticated command timing with the ‘i’ or ‘j’ timing codes.</w:t>
       </w:r>
     </w:p>
     <w:p>
@@ -18519,7 +18442,6 @@
           <w:rFonts w:ascii="Monaco" w:hAnsi="Monaco"/>
           <w:sz w:val="18"/>
         </w:rPr>
-        <w:lastRenderedPageBreak/>
         <w:tab/>
         <w:t>cmd</w:t>
       </w:r>
@@ -18632,7 +18554,6 @@
           <w:sz w:val="36"/>
           <w:szCs w:val="36"/>
         </w:rPr>
-        <w:lastRenderedPageBreak/>
         <w:t>7</w:t>
       </w:r>
       <w:r>
@@ -18809,11 +18730,7 @@
         <w:t>high_wall</w:t>
       </w:r>
       <w:r>
-        <w:t xml:space="preserve"> statements.  If a configuration file includes any surface statement, even if no surfaces are actually defined, then all wall-type boundaries automatically behave as though they are transparent.  To keep molecules within the system, an outermost surface needs to be defined.  It may be a set of rectangular panels that are coincident with the system walls, a </w:t>
-      </w:r>
-      <w:r>
-        <w:lastRenderedPageBreak/>
-        <w:t xml:space="preserve">sphere that encloses the system, or something else.  Molecules could also be allowed to escape the system although that is usually undesirable and can slow the simulation down (see below for the </w:t>
+        <w:t xml:space="preserve"> statements.  If a configuration file includes any surface statement, even if no surfaces are actually defined, then all wall-type boundaries automatically behave as though they are transparent.  To keep molecules within the system, an outermost surface needs to be defined.  It may be a set of rectangular panels that are coincident with the system walls, a sphere that encloses the system, or something else.  Molecules could also be allowed to escape the system although that is usually undesirable and can slow the simulation down (see below for the </w:t>
       </w:r>
       <w:r>
         <w:rPr>
@@ -18953,11 +18870,7 @@
         <w:t>unbounded_emitter</w:t>
       </w:r>
       <w:r>
-        <w:t xml:space="preserve"> statement.  This statement declares the positions and the production rates for each emission source within the simulation volume.  The </w:t>
-      </w:r>
-      <w:r>
-        <w:lastRenderedPageBreak/>
-        <w:t>new absorption coefficients completely replace any other actions that might be defined for interactions between this surface and molecular species.</w:t>
+        <w:t xml:space="preserve"> statement.  This statement declares the positions and the production rates for each emission source within the simulation volume.  The new absorption coefficients completely replace any other actions that might be defined for interactions between this surface and molecular species.</w:t>
       </w:r>
     </w:p>
     <w:p>
@@ -19281,7 +19194,6 @@
           <w:rFonts w:ascii="Monaco" w:hAnsi="Monaco"/>
           <w:sz w:val="18"/>
         </w:rPr>
-        <w:lastRenderedPageBreak/>
         <w:t>panel tri 60 15 70 70 15 86 70 31 77     # 1 3 4</w:t>
       </w:r>
     </w:p>
@@ -19705,11 +19617,7 @@
         <w:t>.  Considering a three-dimensional system, a surface-bound molecule is initially diffused in all three dimensions.</w:t>
       </w:r>
       <w:r>
-        <w:t xml:space="preserve">  It is then moved back to the local plane of the panel that it is bound to.  If this puts the molecule within the area of its panel, </w:t>
-      </w:r>
-      <w:r>
-        <w:lastRenderedPageBreak/>
-        <w:t>then the diffusion step is done and no further actions are taken.  This approach is exact for flat panels and reasonably good for curved panels (and becomes exact in the limit of short time steps).</w:t>
+        <w:t xml:space="preserve">  It is then moved back to the local plane of the panel that it is bound to.  If this puts the molecule within the area of its panel, then the diffusion step is done and no further actions are taken.  This approach is exact for flat panels and reasonably good for curved panels (and becomes exact in the limit of short time steps).</w:t>
       </w:r>
       <w:r>
         <w:t xml:space="preserve">  </w:t>
@@ -19882,11 +19790,7 @@
         <w:t>killmoloutsidesystem</w:t>
       </w:r>
       <w:r>
-        <w:t xml:space="preserve">.  If you suspect that Smoldyn isn’t working right, or if you just want to verify that it is working right (a good idea if you don’t use graphical output), then it might be worth running these or other commands.  The former one has to be run at every time step to be useful.  The latter one has no output directly, but will identify </w:t>
-      </w:r>
-      <w:r>
-        <w:lastRenderedPageBreak/>
-        <w:t xml:space="preserve">problems if it is bracketed by </w:t>
+        <w:t xml:space="preserve">.  If you suspect that Smoldyn isn’t working right, or if you just want to verify that it is working right (a good idea if you don’t use graphical output), then it might be worth running these or other commands.  The former one has to be run at every time step to be useful.  The latter one has no output directly, but will identify problems if it is bracketed by </w:t>
       </w:r>
       <w:r>
         <w:rPr>
@@ -20714,7 +20618,7 @@
           <v:shape id="_x0000_i1033" type="#_x0000_t75" style="width:64pt;height:34.4pt" o:ole="">
             <v:imagedata r:id="rId33" o:title=""/>
           </v:shape>
-          <o:OLEObject Type="Embed" ProgID="Equation.DSMT4" ShapeID="_x0000_i1033" DrawAspect="Content" ObjectID="_1495192415" r:id="rId34"/>
+          <o:OLEObject Type="Embed" ProgID="Equation.DSMT4" ShapeID="_x0000_i1033" DrawAspect="Content" ObjectID="_1499153795" r:id="rId34"/>
         </w:object>
       </w:r>
     </w:p>
@@ -20723,7 +20627,6 @@
         <w:spacing w:before="120"/>
       </w:pPr>
       <w:r>
-        <w:lastRenderedPageBreak/>
         <w:t xml:space="preserve">Here, </w:t>
       </w:r>
       <w:r>
@@ -20888,7 +20791,7 @@
           <v:shape id="_x0000_i1034" type="#_x0000_t75" style="width:86.4pt;height:31.2pt" o:ole="">
             <v:imagedata r:id="rId35" o:title=""/>
           </v:shape>
-          <o:OLEObject Type="Embed" ProgID="Equation.DSMT4" ShapeID="_x0000_i1034" DrawAspect="Content" ObjectID="_1495192416" r:id="rId36"/>
+          <o:OLEObject Type="Embed" ProgID="Equation.DSMT4" ShapeID="_x0000_i1034" DrawAspect="Content" ObjectID="_1499153796" r:id="rId36"/>
         </w:object>
       </w:r>
     </w:p>
@@ -21034,7 +20937,6 @@
         <w:spacing w:before="120"/>
       </w:pPr>
       <w:r>
-        <w:lastRenderedPageBreak/>
         <w:t>Results from example stickrate.txt, shown in red, are compared with the analytic solution for the sticking rate.  The left panel shows the total number of molecules stuck to the surface.  The right panel shows the average sticking rate with a 5 time unit averaging window, with comparisons to the expectation sticking rate shown with a solid line and the 1 standard deviation range shown with dashed lines.</w:t>
       </w:r>
     </w:p>
@@ -21116,7 +21018,7 @@
           <v:shape id="_x0000_i1035" type="#_x0000_t75" style="width:162.4pt;height:38.4pt" o:ole="">
             <v:imagedata r:id="rId39" o:title=""/>
           </v:shape>
-          <o:OLEObject Type="Embed" ProgID="Equation.DSMT4" ShapeID="_x0000_i1035" DrawAspect="Content" ObjectID="_1495192417" r:id="rId40"/>
+          <o:OLEObject Type="Embed" ProgID="Equation.DSMT4" ShapeID="_x0000_i1035" DrawAspect="Content" ObjectID="_1499153797" r:id="rId40"/>
         </w:object>
       </w:r>
     </w:p>
@@ -21238,7 +21140,7 @@
           <v:shape id="_x0000_i1036" type="#_x0000_t75" style="width:110.4pt;height:35.2pt" o:ole="">
             <v:imagedata r:id="rId41" o:title=""/>
           </v:shape>
-          <o:OLEObject Type="Embed" ProgID="Equation.DSMT4" ShapeID="_x0000_i1036" DrawAspect="Content" ObjectID="_1495192418" r:id="rId42"/>
+          <o:OLEObject Type="Embed" ProgID="Equation.DSMT4" ShapeID="_x0000_i1036" DrawAspect="Content" ObjectID="_1499153798" r:id="rId42"/>
         </w:object>
       </w:r>
     </w:p>
@@ -21330,7 +21232,6 @@
         <w:rPr>
           <w:noProof/>
         </w:rPr>
-        <w:lastRenderedPageBreak/>
         <w:drawing>
           <wp:inline distT="0" distB="0" distL="0" distR="0" wp14:anchorId="6B258D18" wp14:editId="1AA2AF75">
             <wp:extent cx="1899920" cy="1899920"/>
@@ -21486,7 +21387,6 @@
           <w:sz w:val="36"/>
           <w:szCs w:val="36"/>
         </w:rPr>
-        <w:lastRenderedPageBreak/>
         <w:t>8</w:t>
       </w:r>
       <w:r>
@@ -21593,11 +21493,7 @@
         <w:ind w:firstLine="540"/>
       </w:pPr>
       <w:r>
-        <w:t xml:space="preserve">It is possible to specify that a reaction should only occur within a spatial compartment (defined below), or if one of the reactants is bound to a specified surface.  </w:t>
-      </w:r>
-      <w:r>
-        <w:lastRenderedPageBreak/>
-        <w:t>For example, it is possible to declare that a zeroth order reaction should only produce product within a specific compartment, or that a first order reaction is only active when the reactant is within the specified compartment.  In many cases, these rules are unphysical, although they can be very useful for treating interactions with spatially localized unmodeled chemical species.</w:t>
+        <w:t>It is possible to specify that a reaction should only occur within a spatial compartment (defined below), or if one of the reactants is bound to a specified surface.  For example, it is possible to declare that a zeroth order reaction should only produce product within a specific compartment, or that a first order reaction is only active when the reactant is within the specified compartment.  In many cases, these rules are unphysical, although they can be very useful for treating interactions with spatially localized unmodeled chemical species.</w:t>
       </w:r>
       <w:r>
         <w:t xml:space="preserve">  These restrictions can slow down simulations, so</w:t>
@@ -21790,7 +21686,6 @@
           <w:rFonts w:ascii="Monaco" w:hAnsi="Monaco"/>
           <w:sz w:val="18"/>
         </w:rPr>
-        <w:lastRenderedPageBreak/>
         <w:tab/>
         <w:t>reaction decay fluorophore(all) -&gt; 0 0.01</w:t>
       </w:r>
@@ -21995,7 +21890,6 @@
           <w:sz w:val="28"/>
           <w:szCs w:val="28"/>
         </w:rPr>
-        <w:lastRenderedPageBreak/>
         <w:t>Statements about reactions</w:t>
       </w:r>
     </w:p>
@@ -23103,7 +22997,6 @@
         <w:ind w:firstLine="540"/>
       </w:pPr>
       <w:r>
-        <w:lastRenderedPageBreak/>
         <w:t xml:space="preserve">The zeroth order reaction 0 </w:t>
       </w:r>
       <w:r>
@@ -23131,7 +23024,7 @@
           <v:shape id="_x0000_i1037" type="#_x0000_t75" style="width:48.8pt;height:32pt" o:ole="">
             <v:imagedata r:id="rId45" o:title=""/>
           </v:shape>
-          <o:OLEObject Type="Embed" ProgID="Equation.DSMT4" ShapeID="_x0000_i1037" DrawAspect="Content" ObjectID="_1495192419" r:id="rId46"/>
+          <o:OLEObject Type="Embed" ProgID="Equation.DSMT4" ShapeID="_x0000_i1037" DrawAspect="Content" ObjectID="_1499153799" r:id="rId46"/>
         </w:object>
       </w:r>
     </w:p>
@@ -23179,7 +23072,7 @@
           <v:shape id="_x0000_i1038" type="#_x0000_t75" style="width:75.2pt;height:16pt" o:ole="">
             <v:imagedata r:id="rId47" o:title=""/>
           </v:shape>
-          <o:OLEObject Type="Embed" ProgID="Equation.3" ShapeID="_x0000_i1038" DrawAspect="Content" ObjectID="_1495192420" r:id="rId48"/>
+          <o:OLEObject Type="Embed" ProgID="Equation.3" ShapeID="_x0000_i1038" DrawAspect="Content" ObjectID="_1499153800" r:id="rId48"/>
         </w:object>
       </w:r>
     </w:p>
@@ -23397,7 +23290,6 @@
           <w:sz w:val="28"/>
           <w:szCs w:val="28"/>
         </w:rPr>
-        <w:lastRenderedPageBreak/>
         <w:t>Unimolecular reactions</w:t>
       </w:r>
     </w:p>
@@ -23434,7 +23326,7 @@
           <v:shape id="_x0000_i1039" type="#_x0000_t75" style="width:75.2pt;height:32pt" o:ole="">
             <v:imagedata r:id="rId50" o:title=""/>
           </v:shape>
-          <o:OLEObject Type="Embed" ProgID="Equation.DSMT4" ShapeID="_x0000_i1039" DrawAspect="Content" ObjectID="_1495192421" r:id="rId51"/>
+          <o:OLEObject Type="Embed" ProgID="Equation.DSMT4" ShapeID="_x0000_i1039" DrawAspect="Content" ObjectID="_1499153801" r:id="rId51"/>
         </w:object>
       </w:r>
     </w:p>
@@ -23470,7 +23362,7 @@
           <v:shape id="_x0000_i1040" type="#_x0000_t75" style="width:70.4pt;height:16.8pt" o:ole="">
             <v:imagedata r:id="rId52" o:title=""/>
           </v:shape>
-          <o:OLEObject Type="Embed" ProgID="Equation.3" ShapeID="_x0000_i1040" DrawAspect="Content" ObjectID="_1495192422" r:id="rId53"/>
+          <o:OLEObject Type="Embed" ProgID="Equation.3" ShapeID="_x0000_i1040" DrawAspect="Content" ObjectID="_1499153802" r:id="rId53"/>
         </w:object>
       </w:r>
     </w:p>
@@ -23679,7 +23571,7 @@
           <v:shape id="_x0000_i1041" type="#_x0000_t75" style="width:123.2pt;height:20.8pt" o:ole="">
             <v:imagedata r:id="rId54" o:title=""/>
           </v:shape>
-          <o:OLEObject Type="Embed" ProgID="Equation.DSMT4" ShapeID="_x0000_i1041" DrawAspect="Content" ObjectID="_1495192423" r:id="rId55"/>
+          <o:OLEObject Type="Embed" ProgID="Equation.DSMT4" ShapeID="_x0000_i1041" DrawAspect="Content" ObjectID="_1499153803" r:id="rId55"/>
         </w:object>
       </w:r>
     </w:p>
@@ -23709,7 +23601,7 @@
           <v:shape id="_x0000_i1042" type="#_x0000_t75" style="width:212pt;height:34.4pt" o:ole="">
             <v:imagedata r:id="rId56" o:title=""/>
           </v:shape>
-          <o:OLEObject Type="Embed" ProgID="Equation.DSMT4" ShapeID="_x0000_i1042" DrawAspect="Content" ObjectID="_1495192424" r:id="rId57"/>
+          <o:OLEObject Type="Embed" ProgID="Equation.DSMT4" ShapeID="_x0000_i1042" DrawAspect="Content" ObjectID="_1499153804" r:id="rId57"/>
         </w:object>
       </w:r>
     </w:p>
@@ -23731,7 +23623,6 @@
         <w:spacing w:before="120"/>
       </w:pPr>
       <w:r>
-        <w:lastRenderedPageBreak/>
         <w:tab/>
       </w:r>
       <w:r>
@@ -23913,7 +23804,7 @@
           <v:shape id="_x0000_i1043" type="#_x0000_t75" style="width:175.2pt;height:32pt" o:ole="">
             <v:imagedata r:id="rId60" o:title=""/>
           </v:shape>
-          <o:OLEObject Type="Embed" ProgID="Equation.DSMT4" ShapeID="_x0000_i1043" DrawAspect="Content" ObjectID="_1495192425" r:id="rId61"/>
+          <o:OLEObject Type="Embed" ProgID="Equation.DSMT4" ShapeID="_x0000_i1043" DrawAspect="Content" ObjectID="_1499153805" r:id="rId61"/>
         </w:object>
       </w:r>
     </w:p>
@@ -23979,7 +23870,7 @@
           <v:shape id="_x0000_i1044" type="#_x0000_t75" style="width:95.2pt;height:40pt" o:ole="">
             <v:imagedata r:id="rId62" o:title=""/>
           </v:shape>
-          <o:OLEObject Type="Embed" ProgID="Equation.3" ShapeID="_x0000_i1044" DrawAspect="Content" ObjectID="_1495192426" r:id="rId63"/>
+          <o:OLEObject Type="Embed" ProgID="Equation.3" ShapeID="_x0000_i1044" DrawAspect="Content" ObjectID="_1499153806" r:id="rId63"/>
         </w:object>
       </w:r>
     </w:p>
@@ -24091,11 +23982,7 @@
         <w:spacing w:before="120"/>
       </w:pPr>
       <w:r>
-        <w:t xml:space="preserve">The Smoldyn diagnostics output shows how these different reaction rates are converted into simulation parameters.  They are converted into binding radii, which is small for the slow reaction and large for the fast reaction.  Because the reaction kinetics depend on the </w:t>
-      </w:r>
-      <w:r>
-        <w:lastRenderedPageBreak/>
-        <w:t>ratio of the reactant rms steps lengths to the binding radii, the slow one has relatively long steps compared to the binding radius and thus behaves as though it is activation-limited.  In contrast, the fast reaction has short rms step lengths compared to the binding radius and so behaves as though it is diffusion-limited.  Shortening the simulation time step would make all of these more diffusion-limited.</w:t>
+        <w:t>The Smoldyn diagnostics output shows how these different reaction rates are converted into simulation parameters.  They are converted into binding radii, which is small for the slow reaction and large for the fast reaction.  Because the reaction kinetics depend on the ratio of the reactant rms steps lengths to the binding radii, the slow one has relatively long steps compared to the binding radius and thus behaves as though it is activation-limited.  In contrast, the fast reaction has short rms step lengths compared to the binding radius and so behaves as though it is diffusion-limited.  Shortening the simulation time step would make all of these more diffusion-limited.</w:t>
       </w:r>
     </w:p>
     <w:p>
@@ -24290,7 +24177,6 @@
         <w:ind w:firstLine="540"/>
       </w:pPr>
       <w:r>
-        <w:lastRenderedPageBreak/>
         <w:t>The analytical solution for the number of A molecules as a function of time is also slightly different from before,</w:t>
       </w:r>
     </w:p>
@@ -24312,7 +24198,7 @@
           <v:shape id="_x0000_i1045" type="#_x0000_t75" style="width:100.8pt;height:40pt" o:ole="">
             <v:imagedata r:id="rId66" o:title=""/>
           </v:shape>
-          <o:OLEObject Type="Embed" ProgID="Equation.3" ShapeID="_x0000_i1045" DrawAspect="Content" ObjectID="_1495192427" r:id="rId67"/>
+          <o:OLEObject Type="Embed" ProgID="Equation.3" ShapeID="_x0000_i1045" DrawAspect="Content" ObjectID="_1499153807" r:id="rId67"/>
         </w:object>
       </w:r>
     </w:p>
@@ -24556,11 +24442,7 @@
         <w:t xml:space="preserve"> shows diffusion-limited bimolecular reactions from</w:t>
       </w:r>
       <w:r>
-        <w:t xml:space="preserve"> the configuration file bireactABB.txt, which simulates the reaction that is described in Figure 7 of Andrews and Bray, 2004.  The left panel shows the number of surviving A molecules as a function of time with comparison to the time-dependent Smoluchowski equation.  The right panel </w:t>
-      </w:r>
-      <w:r>
-        <w:lastRenderedPageBreak/>
-        <w:t>shows the reaction rate per A molecule per time unit as a function of time along with the Smoluchowski prediction with the solid black line and predicted fluctuations with the dashed lines.</w:t>
+        <w:t xml:space="preserve"> the configuration file bireactABB.txt, which simulates the reaction that is described in Figure 7 of Andrews and Bray, 2004.  The left panel shows the number of surviving A molecules as a function of time with comparison to the time-dependent Smoluchowski equation.  The right panel shows the reaction rate per A molecule per time unit as a function of time along with the Smoluchowski prediction with the solid black line and predicted fluctuations with the dashed lines.</w:t>
       </w:r>
     </w:p>
     <w:p>
@@ -24628,7 +24510,7 @@
           <v:shape id="_x0000_i1046" type="#_x0000_t75" style="width:75.2pt;height:32.8pt" o:ole="">
             <v:imagedata r:id="rId70" o:title=""/>
           </v:shape>
-          <o:OLEObject Type="Embed" ProgID="Equation.3" ShapeID="_x0000_i1046" DrawAspect="Content" ObjectID="_1495192428" r:id="rId71"/>
+          <o:OLEObject Type="Embed" ProgID="Equation.3" ShapeID="_x0000_i1046" DrawAspect="Content" ObjectID="_1499153808" r:id="rId71"/>
         </w:object>
       </w:r>
     </w:p>
@@ -24670,7 +24552,7 @@
           <v:shape id="_x0000_i1047" type="#_x0000_t75" style="width:138.4pt;height:35.2pt" o:ole="">
             <v:imagedata r:id="rId72" o:title=""/>
           </v:shape>
-          <o:OLEObject Type="Embed" ProgID="Equation.3" ShapeID="_x0000_i1047" DrawAspect="Content" ObjectID="_1495192429" r:id="rId73"/>
+          <o:OLEObject Type="Embed" ProgID="Equation.3" ShapeID="_x0000_i1047" DrawAspect="Content" ObjectID="_1499153809" r:id="rId73"/>
         </w:object>
       </w:r>
     </w:p>
@@ -24835,11 +24717,7 @@
         <w:t>nd</w:t>
       </w:r>
       <w:r>
-        <w:t xml:space="preserve"> order reaction categories, but are instead complex reactions that include multiple elementary steps.  Whereas these complex reactions can be well-defined for models that </w:t>
-      </w:r>
-      <w:r>
-        <w:lastRenderedPageBreak/>
-        <w:t>are either deterministic or non-spatial, they simply don’t make sense when individual molecules are modeled.  Thus, to include them in a Smoldyn model, one has to explicitly define each of the steps.</w:t>
+        <w:t xml:space="preserve"> order reaction categories, but are instead complex reactions that include multiple elementary steps.  Whereas these complex reactions can be well-defined for models that are either deterministic or non-spatial, they simply don’t make sense when individual molecules are modeled.  Thus, to include them in a Smoldyn model, one has to explicitly define each of the steps.</w:t>
       </w:r>
     </w:p>
     <w:p>
@@ -24866,7 +24744,7 @@
           <v:shape id="_x0000_i1048" type="#_x0000_t75" style="width:120pt;height:24pt" o:ole="">
             <v:imagedata r:id="rId75" o:title=""/>
           </v:shape>
-          <o:OLEObject Type="Embed" ProgID="Equation.DSMT4" ShapeID="_x0000_i1048" DrawAspect="Content" ObjectID="_1495192430" r:id="rId76"/>
+          <o:OLEObject Type="Embed" ProgID="Equation.DSMT4" ShapeID="_x0000_i1048" DrawAspect="Content" ObjectID="_1499153810" r:id="rId76"/>
         </w:object>
       </w:r>
     </w:p>
@@ -24970,7 +24848,7 @@
           <v:shape id="_x0000_i1049" type="#_x0000_t75" style="width:71.2pt;height:34.4pt" o:ole="">
             <v:imagedata r:id="rId77" o:title=""/>
           </v:shape>
-          <o:OLEObject Type="Embed" ProgID="Equation.DSMT4" ShapeID="_x0000_i1049" DrawAspect="Content" ObjectID="_1495192431" r:id="rId78"/>
+          <o:OLEObject Type="Embed" ProgID="Equation.DSMT4" ShapeID="_x0000_i1049" DrawAspect="Content" ObjectID="_1499153811" r:id="rId78"/>
         </w:object>
       </w:r>
       <w:r>
@@ -24987,7 +24865,7 @@
           <v:shape id="_x0000_i1050" type="#_x0000_t75" style="width:67.2pt;height:19.2pt" o:ole="">
             <v:imagedata r:id="rId79" o:title=""/>
           </v:shape>
-          <o:OLEObject Type="Embed" ProgID="Equation.DSMT4" ShapeID="_x0000_i1050" DrawAspect="Content" ObjectID="_1495192432" r:id="rId80"/>
+          <o:OLEObject Type="Embed" ProgID="Equation.DSMT4" ShapeID="_x0000_i1050" DrawAspect="Content" ObjectID="_1499153812" r:id="rId80"/>
         </w:object>
       </w:r>
     </w:p>
@@ -25032,7 +24910,7 @@
           <v:shape id="_x0000_i1051" type="#_x0000_t75" style="width:59.2pt;height:34.4pt" o:ole="">
             <v:imagedata r:id="rId81" o:title=""/>
           </v:shape>
-          <o:OLEObject Type="Embed" ProgID="Equation.DSMT4" ShapeID="_x0000_i1051" DrawAspect="Content" ObjectID="_1495192433" r:id="rId82"/>
+          <o:OLEObject Type="Embed" ProgID="Equation.DSMT4" ShapeID="_x0000_i1051" DrawAspect="Content" ObjectID="_1499153813" r:id="rId82"/>
         </w:object>
       </w:r>
     </w:p>
@@ -25068,7 +24946,7 @@
           <v:shape id="_x0000_i1052" type="#_x0000_t75" style="width:71.2pt;height:35.2pt" o:ole="">
             <v:imagedata r:id="rId83" o:title=""/>
           </v:shape>
-          <o:OLEObject Type="Embed" ProgID="Equation.DSMT4" ShapeID="_x0000_i1052" DrawAspect="Content" ObjectID="_1495192434" r:id="rId84"/>
+          <o:OLEObject Type="Embed" ProgID="Equation.DSMT4" ShapeID="_x0000_i1052" DrawAspect="Content" ObjectID="_1499153814" r:id="rId84"/>
         </w:object>
       </w:r>
       <w:r>
@@ -25085,7 +24963,7 @@
           <v:shape id="_x0000_i1053" type="#_x0000_t75" style="width:82.4pt;height:36pt" o:ole="">
             <v:imagedata r:id="rId85" o:title=""/>
           </v:shape>
-          <o:OLEObject Type="Embed" ProgID="Equation.DSMT4" ShapeID="_x0000_i1053" DrawAspect="Content" ObjectID="_1495192435" r:id="rId86"/>
+          <o:OLEObject Type="Embed" ProgID="Equation.DSMT4" ShapeID="_x0000_i1053" DrawAspect="Content" ObjectID="_1499153815" r:id="rId86"/>
         </w:object>
       </w:r>
       <w:r>
@@ -25099,7 +24977,7 @@
           <v:shape id="_x0000_i1054" type="#_x0000_t75" style="width:48.8pt;height:35.2pt" o:ole="">
             <v:imagedata r:id="rId87" o:title=""/>
           </v:shape>
-          <o:OLEObject Type="Embed" ProgID="Equation.DSMT4" ShapeID="_x0000_i1054" DrawAspect="Content" ObjectID="_1495192436" r:id="rId88"/>
+          <o:OLEObject Type="Embed" ProgID="Equation.DSMT4" ShapeID="_x0000_i1054" DrawAspect="Content" ObjectID="_1499153816" r:id="rId88"/>
         </w:object>
       </w:r>
     </w:p>
@@ -25796,7 +25674,6 @@
         <w:rPr>
           <w:noProof/>
         </w:rPr>
-        <w:lastRenderedPageBreak/>
         <w:drawing>
           <wp:inline distT="0" distB="0" distL="0" distR="0" wp14:anchorId="2623051C" wp14:editId="2887B78C">
             <wp:extent cx="1706880" cy="1706880"/>
@@ -26084,11 +25961,7 @@
         <w:ind w:firstLine="540"/>
       </w:pPr>
       <w:r>
-        <w:t xml:space="preserve">Conformational spread processes are frequently symmetric such that activity can be spread from an active molecule to its neighbor, and also inactivity can spread from an </w:t>
-      </w:r>
-      <w:r>
-        <w:lastRenderedPageBreak/>
-        <w:t>inactive molecule to its neighbor.  This can be entered in Smoldyn with a pair of conformational spread reactions:</w:t>
+        <w:t>Conformational spread processes are frequently symmetric such that activity can be spread from an active molecule to its neighbor, and also inactivity can spread from an inactive molecule to its neighbor.  This can be entered in Smoldyn with a pair of conformational spread reactions:</w:t>
       </w:r>
     </w:p>
     <w:p/>
@@ -26574,7 +26447,6 @@
         <w:ind w:firstLine="540"/>
       </w:pPr>
       <w:r>
-        <w:lastRenderedPageBreak/>
         <w:t>I</w:t>
       </w:r>
       <w:r>
@@ -26876,11 +26748,7 @@
         <w:t>Smoldyn</w:t>
       </w:r>
       <w:r>
-        <w:t xml:space="preserve">’s guess is correct, the simulated reaction rates should exactly match the experimental rates (not including </w:t>
-      </w:r>
-      <w:r>
-        <w:lastRenderedPageBreak/>
-        <w:t>edge effects, which are typically negligible unless one reactant is fixed at or near an edge).</w:t>
+        <w:t>’s guess is correct, the simulated reaction rates should exactly match the experimental rates (not including edge effects, which are typically negligible unless one reactant is fixed at or near an edge).</w:t>
       </w:r>
     </w:p>
     <w:p>
@@ -27713,11 +27581,7 @@
         <w:t>offset</w:t>
       </w:r>
       <w:r>
-        <w:t xml:space="preserve">, the </w:t>
-      </w:r>
-      <w:r>
-        <w:lastRenderedPageBreak/>
-        <w:t>requested separation is used.  At steady-state, the simulation matches mass action kinetics.</w:t>
+        <w:t>, the requested separation is used.  At steady-state, the simulation matches mass action kinetics.</w:t>
       </w:r>
     </w:p>
     <w:p>
@@ -28163,7 +28027,6 @@
         <w:ind w:left="540"/>
       </w:pPr>
       <w:r>
-        <w:lastRenderedPageBreak/>
         <w:t xml:space="preserve">The binding radii for the two bimolecular reactions are each found as in example 1.  The unbinding radius for the first reaction cannot be determined uniquely, because the two forward reactions from A + B are equivalent and are likely to have different binding radii.  </w:t>
       </w:r>
       <w:r>
@@ -28454,11 +28317,7 @@
         <w:ind w:firstLine="540"/>
       </w:pPr>
       <w:r>
-        <w:t xml:space="preserve">Smoldyn determines where the reaction location is using a weighed average of the reactant diffusion coefficients.  The reaction takes place only if both reactants can get to the reaction position, considering any intervening surfaces.  Absorption on the opposite side of a surface is not worried about, the logic being that molecules are already in </w:t>
-      </w:r>
-      <w:r>
-        <w:lastRenderedPageBreak/>
-        <w:t>contact when a reactant traverses the surface, and so opposite-side absorption is no more important than the reaction.  For partially transparent surfaces, reactions occur depending on the probability of transparency.</w:t>
+        <w:t>Smoldyn determines where the reaction location is using a weighed average of the reactant diffusion coefficients.  The reaction takes place only if both reactants can get to the reaction position, considering any intervening surfaces.  Absorption on the opposite side of a surface is not worried about, the logic being that molecules are already in contact when a reactant traverses the surface, and so opposite-side absorption is no more important than the reaction.  For partially transparent surfaces, reactions occur depending on the probability of transparency.</w:t>
       </w:r>
     </w:p>
     <w:p>
@@ -28509,7 +28368,7 @@
           <v:shape id="_x0000_i1055" type="#_x0000_t75" style="width:55.2pt;height:14.4pt" o:ole="">
             <v:imagedata r:id="rId96" o:title=""/>
           </v:shape>
-          <o:OLEObject Type="Embed" ProgID="Equation.3" ShapeID="_x0000_i1055" DrawAspect="Content" ObjectID="_1495192437" r:id="rId97"/>
+          <o:OLEObject Type="Embed" ProgID="Equation.3" ShapeID="_x0000_i1055" DrawAspect="Content" ObjectID="_1499153817" r:id="rId97"/>
         </w:object>
       </w:r>
     </w:p>
@@ -28548,7 +28407,7 @@
           <v:shape id="_x0000_i1056" type="#_x0000_t75" style="width:54.4pt;height:14.4pt" o:ole="">
             <v:imagedata r:id="rId98" o:title=""/>
           </v:shape>
-          <o:OLEObject Type="Embed" ProgID="Equation.3" ShapeID="_x0000_i1056" DrawAspect="Content" ObjectID="_1495192438" r:id="rId99"/>
+          <o:OLEObject Type="Embed" ProgID="Equation.3" ShapeID="_x0000_i1056" DrawAspect="Content" ObjectID="_1499153818" r:id="rId99"/>
         </w:object>
       </w:r>
     </w:p>
@@ -28558,11 +28417,7 @@
         <w:ind w:firstLine="540"/>
       </w:pPr>
       <w:r>
-        <w:t xml:space="preserve">The situation changes some when simulation time steps are sufficiently long that rms step lengths are much longer than binding radii.  Now, the probability of a reaction occurring during a time step is a function of only the binding volume.  Thus, there are no </w:t>
-      </w:r>
-      <w:r>
-        <w:lastRenderedPageBreak/>
-        <w:t>surface effects at all when an A molecule is fixed anywhere in the simulation volume that is greater than or equal to one binding radius away from a surface.  As the A molecule is moved closer to the surface, the reaction rate decreases in direct proportion to the binding volume that is made inaccessible to B molecules.  An especially easy situation is that when the A molecule is exactly at the surface, the reaction rate is half of its value when the A molecule is far from a surface, which is the same as the diffusion limited result.</w:t>
+        <w:t>The situation changes some when simulation time steps are sufficiently long that rms step lengths are much longer than binding radii.  Now, the probability of a reaction occurring during a time step is a function of only the binding volume.  Thus, there are no surface effects at all when an A molecule is fixed anywhere in the simulation volume that is greater than or equal to one binding radius away from a surface.  As the A molecule is moved closer to the surface, the reaction rate decreases in direct proportion to the binding volume that is made inaccessible to B molecules.  An especially easy situation is that when the A molecule is exactly at the surface, the reaction rate is half of its value when the A molecule is far from a surface, which is the same as the diffusion limited result.</w:t>
       </w:r>
     </w:p>
     <w:p>
@@ -28616,7 +28471,6 @@
           <w:sz w:val="36"/>
           <w:szCs w:val="36"/>
         </w:rPr>
-        <w:lastRenderedPageBreak/>
         <w:t>9</w:t>
       </w:r>
       <w:r>
@@ -28941,7 +28795,6 @@
           <w:rFonts w:ascii="Monaco" w:hAnsi="Monaco"/>
           <w:sz w:val="18"/>
         </w:rPr>
-        <w:lastRenderedPageBreak/>
         <w:t>point 50 25</w:t>
       </w:r>
     </w:p>
@@ -29465,7 +29318,6 @@
         <w:ind w:firstLine="540"/>
       </w:pPr>
       <w:r>
-        <w:lastRenderedPageBreak/>
         <w:t>For logically combining compartments, the logical options are: “equal”, “equalnot”, “and”, “andnot”, “or”, “ornot”, or “xor”.  These obey the standard logical rules.  Note that the sequence of statements matters.  For example, the region defined by A-andnot-B is the portion of A is that is not within B, whereas B-andnot-A is the portion of B that is not within A.</w:t>
       </w:r>
     </w:p>
@@ -29727,7 +29579,6 @@
           <w:sz w:val="36"/>
           <w:szCs w:val="36"/>
         </w:rPr>
-        <w:lastRenderedPageBreak/>
         <w:t>1</w:t>
       </w:r>
       <w:r>
@@ -29957,7 +29808,6 @@
         <w:ind w:firstLine="540"/>
       </w:pPr>
       <w:r>
-        <w:lastRenderedPageBreak/>
         <w:t>Box sizes that are too large will cause slow simulations, but no errors.  Warnings that say that there are a lot of molecules or surface panels in a box are suggestions that smaller boxes may make the simulation run faster, but do not need to be heeded.  Box sizes that are too small may cause errors.  Several warnings can be generated for this, including that the diffusive step lengths are larger than the box size, etc.  However, the only warning that really matters is if box sizes are smaller than the largest bimolecular reaction binding radius.  If this happens, some bimolecular reactions are likely to be ignored, which will lead to a too slow reaction rate.  If simulation speed is important, it is a good idea to run a few trial simulations with different box sizes to see which one leads to the fastest simulations.</w:t>
       </w:r>
     </w:p>
@@ -30354,7 +30204,6 @@
           <w:sz w:val="36"/>
           <w:szCs w:val="36"/>
         </w:rPr>
-        <w:lastRenderedPageBreak/>
         <w:t>1</w:t>
       </w:r>
       <w:r>
@@ -30700,7 +30549,6 @@
           <w:sz w:val="36"/>
           <w:szCs w:val="36"/>
         </w:rPr>
-        <w:lastRenderedPageBreak/>
         <w:t>1</w:t>
       </w:r>
       <w:r>
@@ -31071,7 +30919,6 @@
           <w:sz w:val="18"/>
           <w:szCs w:val="22"/>
         </w:rPr>
-        <w:lastRenderedPageBreak/>
         <w:t># BioNetGen file, run in Smoldyn with abbasim.txt</w:t>
       </w:r>
     </w:p>
@@ -32056,11 +31903,7 @@
         <w:t xml:space="preserve"> statements in the Smoldyn input file</w:t>
       </w:r>
       <w:r>
-        <w:t xml:space="preserve">.  The reaction rules describe how things can bind together.  In the first rule, for example, A can bind to B using the a2b site on A molecules and the b2a site on B molecules.  The b2b site of B molecules does not affect this binding, so it is ignored in the rule (alternatively, this rule could have specified that the b2b site must be bound, or </w:t>
-      </w:r>
-      <w:r>
-        <w:lastRenderedPageBreak/>
-        <w:t>unbound, for this reaction to occur).  On the right hand side of the rule, the period between the species indicates a bond and the “!1” text labels the bond number; this latter notation is useful for distinguishing bonds when there are multiple bonds in a single rule.  Finally, the reaction rate is followed by forward and reverse reaction rate constants.  The last line of the file tells Bi</w:t>
+        <w:t>.  The reaction rules describe how things can bind together.  In the first rule, for example, A can bind to B using the a2b site on A molecules and the b2a site on B molecules.  The b2b site of B molecules does not affect this binding, so it is ignored in the rule (alternatively, this rule could have specified that the b2b site must be bound, or unbound, for this reaction to occur).  On the right hand side of the rule, the period between the species indicates a bond and the “!1” text labels the bond number; this latter notation is useful for distinguishing bonds when there are multiple bonds in a single rule.  Finally, the reaction rate is followed by forward and reverse reaction rate constants.  The last line of the file tells Bi</w:t>
       </w:r>
       <w:r>
         <w:t>oNetGen to generate the network</w:t>
@@ -32620,7 +32463,6 @@
         <w:ind w:firstLine="540"/>
       </w:pPr>
       <w:r>
-        <w:lastRenderedPageBreak/>
         <w:t>The BioNetGen portion of this file is in the</w:t>
       </w:r>
       <w:r>
@@ -33817,11 +33659,7 @@
         <w:spacing w:before="120"/>
       </w:pPr>
       <w:r>
-        <w:t xml:space="preserve">The species list shows that each species has both a short name and a long name.  The long names were generated by BioNetGen and give the full binding information.  The </w:t>
-      </w:r>
-      <w:r>
-        <w:lastRenderedPageBreak/>
-        <w:t>short names were shortened by Smoldyn for more convenient use.  They list only the numbers of each monomer type in a species, followed by an</w:t>
+        <w:t>The species list shows that each species has both a short name and a long name.  The long names were generated by BioNetGen and give the full binding information.  The short names were shortened by Smoldyn for more convenient use.  They list only the numbers of each monomer type in a species, followed by an</w:t>
       </w:r>
       <w:r>
         <w:t xml:space="preserve"> “isomer</w:t>
@@ -34235,11 +34073,7 @@
         <w:ind w:firstLine="540"/>
       </w:pPr>
       <w:r>
-        <w:t xml:space="preserve">The following BioNetGen and Smoldyn files represent a ligand-receptor-messenger signaling system.  In it, both an extracellular ligand and an intracellular messenger protein can bind to opposite sides of a trans-membrane receptor.  When a receptor binds </w:t>
-      </w:r>
-      <w:r>
-        <w:lastRenderedPageBreak/>
-        <w:t>both at once, it causes the messenger to become phosphorylated, thus transmitting the ligand-binding event to an intracellular signal.  The messenger protein dephosphorylates spontaneously.  This is substantially more complicated than the above ABBA simulation because it uses monomer modification sites and surface-bound molecules.</w:t>
+        <w:t>The following BioNetGen and Smoldyn files represent a ligand-receptor-messenger signaling system.  In it, both an extracellular ligand and an intracellular messenger protein can bind to opposite sides of a trans-membrane receptor.  When a receptor binds both at once, it causes the messenger to become phosphorylated, thus transmitting the ligand-binding event to an intracellular signal.  The messenger protein dephosphorylates spontaneously.  This is substantially more complicated than the above ABBA simulation because it uses monomer modification sites and surface-bound molecules.</w:t>
       </w:r>
       <w:r>
         <w:t xml:space="preserve">  The following sections discuss these files.</w:t>
@@ -35257,7 +35091,6 @@
           <w:rFonts w:ascii="Monaco" w:hAnsi="Monaco"/>
           <w:sz w:val="18"/>
         </w:rPr>
-        <w:lastRenderedPageBreak/>
         <w:t># Smoldyn configuration file to run abba.bngl BioNetGen network.</w:t>
       </w:r>
     </w:p>
@@ -36057,7 +35890,6 @@
           <w:rFonts w:ascii="Monaco" w:hAnsi="Monaco"/>
           <w:sz w:val="18"/>
         </w:rPr>
-        <w:lastRenderedPageBreak/>
         <w:t>mol 20 L 50 80</w:t>
       </w:r>
     </w:p>
@@ -36336,7 +36168,6 @@
           <w:sz w:val="28"/>
           <w:szCs w:val="28"/>
         </w:rPr>
-        <w:lastRenderedPageBreak/>
         <w:t>Network expansion with surface-bound states</w:t>
       </w:r>
     </w:p>
@@ -36607,11 +36438,7 @@
         <w:t>monomer_display_size</w:t>
       </w:r>
       <w:r>
-        <w:t xml:space="preserve"> statements (very </w:t>
-      </w:r>
-      <w:r>
-        <w:lastRenderedPageBreak/>
-        <w:t xml:space="preserve">similar to the </w:t>
+        <w:t xml:space="preserve"> statements (very similar to the </w:t>
       </w:r>
       <w:r>
         <w:rPr>
@@ -36723,7 +36550,7 @@
           <v:shape id="_x0000_i1057" type="#_x0000_t75" style="width:86.4pt;height:43.2pt" o:ole="">
             <v:imagedata r:id="rId102" o:title=""/>
           </v:shape>
-          <o:OLEObject Type="Embed" ProgID="Equation.DSMT4" ShapeID="_x0000_i1057" DrawAspect="Content" ObjectID="_1495192439" r:id="rId103"/>
+          <o:OLEObject Type="Embed" ProgID="Equation.DSMT4" ShapeID="_x0000_i1057" DrawAspect="Content" ObjectID="_1499153819" r:id="rId103"/>
         </w:object>
       </w:r>
       <w:r>
@@ -36793,7 +36620,7 @@
           <v:shape id="_x0000_i1058" type="#_x0000_t75" style="width:99.2pt;height:43.2pt" o:ole="">
             <v:imagedata r:id="rId104" o:title=""/>
           </v:shape>
-          <o:OLEObject Type="Embed" ProgID="Equation.DSMT4" ShapeID="_x0000_i1058" DrawAspect="Content" ObjectID="_1495192440" r:id="rId105"/>
+          <o:OLEObject Type="Embed" ProgID="Equation.DSMT4" ShapeID="_x0000_i1058" DrawAspect="Content" ObjectID="_1499153820" r:id="rId105"/>
         </w:object>
       </w:r>
       <w:r>
@@ -36895,11 +36722,7 @@
         <w:ind w:firstLine="540"/>
       </w:pPr>
       <w:r>
-        <w:t xml:space="preserve">The other option is to define surfaces before expanding the reaction network with BioNetGen.  In this case, Smoldyn infers the molecule-surface interactions for the newly generated species, much as Smoldyn computes diffusion coefficients, colors, and display sizes for them.  As for those other species properties, Smoldyn considers the monomers that compose the new species and looks at the molecule-surface interactions for those monomeric species.  The surface action for a multimeric complex is that of the component monomer that has the greatest action.  In order of increasing action, the possibilities are: transmit, multiple actions, reflect, jump, absorb, and port.  Multiple actions mean that there is some rate, such as for adsorption or desorption.  If Smoldyn </w:t>
-      </w:r>
-      <w:r>
-        <w:lastRenderedPageBreak/>
-        <w:t>needs to choose between two monomers with multiple actions, then Smoldyn chooses the one with the faster rate constant.</w:t>
+        <w:t>The other option is to define surfaces before expanding the reaction network with BioNetGen.  In this case, Smoldyn infers the molecule-surface interactions for the newly generated species, much as Smoldyn computes diffusion coefficients, colors, and display sizes for them.  As for those other species properties, Smoldyn considers the monomers that compose the new species and looks at the molecule-surface interactions for those monomeric species.  The surface action for a multimeric complex is that of the component monomer that has the greatest action.  In order of increasing action, the possibilities are: transmit, multiple actions, reflect, jump, absorb, and port.  Multiple actions mean that there is some rate, such as for adsorption or desorption.  If Smoldyn needs to choose between two monomers with multiple actions, then Smoldyn chooses the one with the faster rate constant.</w:t>
       </w:r>
       <w:r>
         <w:t xml:space="preserve">  The polymer_endsim.txt file illustrates this, although in a fairly minimal manner.</w:t>
@@ -36922,7 +36745,6 @@
           <w:sz w:val="36"/>
           <w:szCs w:val="36"/>
         </w:rPr>
-        <w:lastRenderedPageBreak/>
         <w:t>1</w:t>
       </w:r>
       <w:r>
@@ -37006,7 +36828,6 @@
           <w:sz w:val="36"/>
           <w:szCs w:val="36"/>
         </w:rPr>
-        <w:lastRenderedPageBreak/>
         <w:t>1</w:t>
       </w:r>
       <w:r>
@@ -37379,11 +37200,7 @@
         <w:t>move</w:t>
       </w:r>
       <w:r>
-        <w:t xml:space="preserve">” to </w:t>
-      </w:r>
-      <w:r>
-        <w:lastRenderedPageBreak/>
-        <w:t>indicate that all subsequent reactions in the list should be “moved” to the lattice side and disabled on the particle side.</w:t>
+        <w:t>” to indicate that all subsequent reactions in the list should be “moved” to the lattice side and disabled on the particle side.</w:t>
       </w:r>
     </w:p>
     <w:p>
@@ -38060,7 +37877,6 @@
           <w:b/>
           <w:sz w:val="36"/>
         </w:rPr>
-        <w:lastRenderedPageBreak/>
         <w:t>Part II.</w:t>
       </w:r>
       <w:r>
@@ -38535,7 +38351,6 @@
         <w:ind w:left="1440" w:hanging="1440"/>
       </w:pPr>
       <w:r>
-        <w:lastRenderedPageBreak/>
         <w:tab/>
         <w:t xml:space="preserve">Removes a macro substitution definition that was made previously, whether global or local.  Global undefines apply to this file and all files that are called by it, but not to a file that called this one.  Entering </w:t>
       </w:r>
@@ -39071,11 +38886,7 @@
         <w:t>pos2</w:t>
       </w:r>
       <w:r>
-        <w:t xml:space="preserve">.  Using the first format, which is advised for systems that include surfaces, </w:t>
-      </w:r>
-      <w:r>
-        <w:lastRenderedPageBreak/>
-        <w:t xml:space="preserve">boundaries are created that are transparent to molecules, meaning that they do not contain or otherwise interact with molecules.  Surfaces need to be defined to keep molecules in the system.  The second format is preferable for systems that do not include any surfaces.  In this case, the boundary type can be ‘r’ for reflective, ‘t’ for transparent, ‘a’ for absorbing, or ‘p’ for periodic.  For most purposes, this statement replaces the </w:t>
+        <w:t xml:space="preserve">.  Using the first format, which is advised for systems that include surfaces, boundaries are created that are transparent to molecules, meaning that they do not contain or otherwise interact with molecules.  Surfaces need to be defined to keep molecules in the system.  The second format is preferable for systems that do not include any surfaces.  In this case, the boundary type can be ‘r’ for reflective, ‘t’ for transparent, ‘a’ for absorbing, or ‘p’ for periodic.  For most purposes, this statement replaces the </w:t>
       </w:r>
       <w:r>
         <w:rPr>
@@ -40211,11 +40022,7 @@
         <w:t>state</w:t>
       </w:r>
       <w:r>
-        <w:t xml:space="preserve"> may be “all” to set </w:t>
-      </w:r>
-      <w:r>
-        <w:lastRenderedPageBreak/>
-        <w:t>diffusion matrices for multiple species at once.</w:t>
+        <w:t xml:space="preserve"> may be “all” to set diffusion matrices for multiple species at once.</w:t>
       </w:r>
       <w:r>
         <w:t xml:space="preserve">  If the rule form is used (generally with wildcard characters), then the statement is not applied immediately but is stored for use during rule expansion; during rule expansion, it is applied to all species that match the given species pattern.</w:t>
@@ -41110,11 +40917,7 @@
         <w:t>state</w:t>
       </w:r>
       <w:r>
-        <w:t xml:space="preserve">, which can be “front”, “back”, “up”, or “down”.  If additional text is entered, it needs to be the Cartesian coordinates of the molecules, all of which are put at the same spot and on the same panel.  If the coordinates are not given, the molecules are placed randomly on the surface with a constant density, on average.  For </w:t>
-      </w:r>
-      <w:r>
-        <w:lastRenderedPageBreak/>
-        <w:t xml:space="preserve">randomly placed molecules, it is permissible to enter “all” for the panel, the </w:t>
+        <w:t xml:space="preserve">, which can be “front”, “back”, “up”, or “down”.  If additional text is entered, it needs to be the Cartesian coordinates of the molecules, all of which are put at the same spot and on the same panel.  If the coordinates are not given, the molecules are placed randomly on the surface with a constant density, on average.  For randomly placed molecules, it is permissible to enter “all” for the panel, the </w:t>
       </w:r>
       <w:r>
         <w:rPr>
@@ -42324,11 +42127,7 @@
         <w:t>name</w:t>
       </w:r>
       <w:r>
-        <w:t xml:space="preserve">.  If the surface state is omitted, this color applies to just the solution state.  States may be </w:t>
-      </w:r>
-      <w:r>
-        <w:lastRenderedPageBreak/>
-        <w:t xml:space="preserve">“solution”, “front”, “back”, “up”, “down”, or “all”.  Colors can be words, or can be given with red, green, and blue values, each of which should be between 0 and 1.  Default values are 0 for each parameter, which is black.  Entering </w:t>
+        <w:t xml:space="preserve">.  If the surface state is omitted, this color applies to just the solution state.  States may be “solution”, “front”, “back”, “up”, “down”, or “all”.  Colors can be words, or can be given with red, green, and blue values, each of which should be between 0 and 1.  Default values are 0 for each parameter, which is black.  Entering </w:t>
       </w:r>
       <w:r>
         <w:rPr>
@@ -43385,7 +43184,6 @@
           <w:rFonts w:ascii="Monaco" w:hAnsi="Monaco"/>
           <w:sz w:val="18"/>
         </w:rPr>
-        <w:lastRenderedPageBreak/>
         <w:t>cmd</w:t>
       </w:r>
       <w:r>
@@ -44568,7 +44366,6 @@
         </w:rPr>
       </w:pPr>
       <w:r>
-        <w:lastRenderedPageBreak/>
         <w:t xml:space="preserve">* </w:t>
       </w:r>
       <w:r>
@@ -45015,7 +44812,6 @@
           <w:rFonts w:ascii="Monaco" w:hAnsi="Monaco"/>
           <w:sz w:val="18"/>
         </w:rPr>
-        <w:lastRenderedPageBreak/>
         <w:tab/>
       </w:r>
       <w:r>
@@ -45298,11 +45094,7 @@
       </w:pPr>
       <w:r>
         <w:tab/>
-        <w:t xml:space="preserve">For “tri”, enter the coordinates of the corners of the triangle.  This is one number for 1-D; 4 for 2-D, and 9 for 3-D.  For 1-D, the front of the triangle always faces the positive axis; rectangles are completely </w:t>
-      </w:r>
-      <w:r>
-        <w:lastRenderedPageBreak/>
-        <w:t>equivalent and more versatile.  For 2-D, triangles are really lines and the front side of the line is the side on the right when traveling in sequential order of the points that are entered.  For 3-D, the triangle front is determined by the winding direction of the corners: if one is facing the front, the points wind counterclockwise.  Unlike rectangles, triangles do not have to be perpendicular to axes.</w:t>
+        <w:t>For “tri”, enter the coordinates of the corners of the triangle.  This is one number for 1-D; 4 for 2-D, and 9 for 3-D.  For 1-D, the front of the triangle always faces the positive axis; rectangles are completely equivalent and more versatile.  For 2-D, triangles are really lines and the front side of the line is the side on the right when traveling in sequential order of the points that are entered.  For 3-D, the triangle front is determined by the winding direction of the corners: if one is facing the front, the points wind counterclockwise.  Unlike rectangles, triangles do not have to be perpendicular to axes.</w:t>
       </w:r>
     </w:p>
     <w:p>
@@ -45358,11 +45150,7 @@
       </w:pPr>
       <w:r>
         <w:tab/>
-        <w:t xml:space="preserve">For “disk”, enter the coordinates of the disk center, the radius, a vector that points away from the front of the disk, and drawing information if appropriate.  Disks are not permitted in 1-D.  In 2-D, the center coordinates are 2 numbers, the radius is 1 number, and the normal vector is 2 numbers.  For 3-D, the center coordinates are 3 numbers, the radius is </w:t>
-      </w:r>
-      <w:r>
-        <w:lastRenderedPageBreak/>
-        <w:t>1 number, the normal vector is 3 numbers, and the number of drawing slices is entered last.  Normal vectors do not need to have unit length.</w:t>
+        <w:t>For “disk”, enter the coordinates of the disk center, the radius, a vector that points away from the front of the disk, and drawing information if appropriate.  Disks are not permitted in 1-D.  In 2-D, the center coordinates are 2 numbers, the radius is 1 number, and the normal vector is 2 numbers.  For 3-D, the center coordinates are 3 numbers, the radius is 1 number, the normal vector is 3 numbers, and the number of drawing slices is entered last.  Normal vectors do not need to have unit length.</w:t>
       </w:r>
     </w:p>
     <w:p>
@@ -45893,7 +45681,6 @@
           <w:rFonts w:ascii="Monaco" w:hAnsi="Monaco"/>
           <w:sz w:val="18"/>
         </w:rPr>
-        <w:lastRenderedPageBreak/>
         <w:t>margin</w:t>
       </w:r>
       <w:r>
@@ -46626,7 +46413,6 @@
           <w:rFonts w:ascii="Monaco" w:hAnsi="Monaco"/>
           <w:sz w:val="18"/>
         </w:rPr>
-        <w:lastRenderedPageBreak/>
         <w:tab/>
       </w:r>
       <w:r>
@@ -47670,11 +47456,7 @@
         <w:t>rname</w:t>
       </w:r>
       <w:r>
-        <w:t xml:space="preserve">.  This value is set to 1 by default, but can be changed if there are multiple different ways for a single reaction to occur.  The requested reaction rate is </w:t>
-      </w:r>
-      <w:r>
-        <w:lastRenderedPageBreak/>
-        <w:t>multiplied by the multiplicity to give the total reaction rate.  Internally, this is an important parameter for rule-based modeling, but the value should generally not be set using this statement.</w:t>
+        <w:t>.  This value is set to 1 by default, but can be changed if there are multiple different ways for a single reaction to occur.  The requested reaction rate is multiplied by the multiplicity to give the total reaction rate.  Internally, this is an important parameter for rule-based modeling, but the value should generally not be set using this statement.</w:t>
       </w:r>
     </w:p>
     <w:p>
@@ -48114,11 +47896,7 @@
         <w:t>-dimensional vector as the parameter list.</w:t>
       </w:r>
       <w:r>
-        <w:t xml:space="preserve">  If multiple </w:t>
-      </w:r>
-      <w:r>
-        <w:lastRenderedPageBreak/>
-        <w:t>products are identical, then this placement instruction will only be applied to the first of the identical products.</w:t>
+        <w:t xml:space="preserve">  If multiple products are identical, then this placement instruction will only be applied to the first of the identical products.</w:t>
       </w:r>
       <w:r>
         <w:t xml:space="preserve">  For this reason, you can also specify that this statement applies to the </w:t>
@@ -48539,7 +48317,6 @@
           <w:rFonts w:ascii="Monaco" w:hAnsi="Monaco"/>
           <w:sz w:val="18"/>
         </w:rPr>
-        <w:lastRenderedPageBreak/>
         <w:t>reaction_intersurface</w:t>
       </w:r>
       <w:r>
@@ -48892,7 +48669,6 @@
           <w:rFonts w:ascii="Monaco" w:hAnsi="Monaco"/>
           <w:sz w:val="18"/>
         </w:rPr>
-        <w:lastRenderedPageBreak/>
         <w:tab/>
       </w:r>
       <w:r>
@@ -50110,11 +49886,7 @@
         <w:t>monomer</w:t>
       </w:r>
       <w:r>
-        <w:t xml:space="preserve">.  The monomer value can be a single monomer or can be “all” for all currently declared monomers.  The </w:t>
-      </w:r>
-      <w:r>
-        <w:lastRenderedPageBreak/>
-        <w:t>color can be either a color word or the red, green, and blue color values.  A monomer has a single color, independent of its state.</w:t>
+        <w:t>.  The monomer value can be a single monomer or can be “all” for all currently declared monomers.  The color can be either a color word or the red, green, and blue color values.  A monomer has a single color, independent of its state.</w:t>
       </w:r>
     </w:p>
     <w:p>
@@ -50468,11 +50240,7 @@
         <w:t>type</w:t>
       </w:r>
       <w:r>
-        <w:t xml:space="preserve"> strings, “nsv” and “pde”, which stand for next-subvolume method and partial differential equation method, respectively.  However, only the NSV method has been </w:t>
-      </w:r>
-      <w:r>
-        <w:lastRenderedPageBreak/>
-        <w:t>implemented, so that’s the only type that should be entered.  This statement is optional, with NSV assumed if it is not entered.</w:t>
+        <w:t xml:space="preserve"> strings, “nsv” and “pde”, which stand for next-subvolume method and partial differential equation method, respectively.  However, only the NSV method has been implemented, so that’s the only type that should be entered.  This statement is optional, with NSV assumed if it is not entered.</w:t>
       </w:r>
     </w:p>
     <w:p>
@@ -50880,11 +50648,7 @@
         <w:tab/>
       </w:r>
       <w:r>
-        <w:t xml:space="preserve">List of reactions that should be used in the lattice region of space.  These reactions need to have been fully defined previously in the particle region of space.  Rather than listing all reactions, the keyword “all” can be used to state that all of the current particle-side reactions should also be functional on the lattice side.  If the keyword “move” is given in the list, as in the latter form above, then all subsequent listed reactions are “moved” to the lattice side, meaning that they are functional on the lattice </w:t>
-      </w:r>
-      <w:r>
-        <w:lastRenderedPageBreak/>
-        <w:t>side but become non-functional on the particle side.  In this case, they are still defined on the particle side, but are simply disabled.</w:t>
+        <w:t>List of reactions that should be used in the lattice region of space.  These reactions need to have been fully defined previously in the particle region of space.  Rather than listing all reactions, the keyword “all” can be used to state that all of the current particle-side reactions should also be functional on the lattice side.  If the keyword “move” is given in the list, as in the latter form above, then all subsequent listed reactions are “moved” to the lattice side, meaning that they are functional on the lattice side but become non-functional on the particle side.  In this case, they are still defined on the particle side, but are simply disabled.</w:t>
       </w:r>
     </w:p>
     <w:p>
@@ -51292,7 +51056,6 @@
           <w:rFonts w:ascii="Monaco" w:hAnsi="Monaco"/>
           <w:sz w:val="18"/>
         </w:rPr>
-        <w:lastRenderedPageBreak/>
         <w:t>gauss_table_size</w:t>
       </w:r>
       <w:r>
@@ -51823,7 +51586,6 @@
           <w:i/>
           <w:sz w:val="18"/>
         </w:rPr>
-        <w:lastRenderedPageBreak/>
         <w:tab/>
       </w:r>
       <w:r>
@@ -52676,7 +52438,6 @@
           <w:i/>
           <w:sz w:val="18"/>
         </w:rPr>
-        <w:lastRenderedPageBreak/>
         <w:t>start_reaction</w:t>
       </w:r>
       <w:r>
@@ -53349,7 +53110,6 @@
           <w:i/>
           <w:sz w:val="18"/>
         </w:rPr>
-        <w:lastRenderedPageBreak/>
         <w:t>rate_internal</w:t>
       </w:r>
       <w:r>
@@ -54118,7 +53878,6 @@
           <w:sz w:val="36"/>
           <w:szCs w:val="36"/>
         </w:rPr>
-        <w:lastRenderedPageBreak/>
         <w:t>2</w:t>
       </w:r>
       <w:r>
@@ -54743,7 +54502,6 @@
           <w:sz w:val="36"/>
           <w:szCs w:val="36"/>
         </w:rPr>
-        <w:lastRenderedPageBreak/>
         <w:t>3</w:t>
       </w:r>
       <w:r>
@@ -55206,7 +54964,6 @@
         <w:ind w:left="1440" w:hanging="1440"/>
       </w:pPr>
       <w:r>
-        <w:lastRenderedPageBreak/>
         <w:tab/>
         <w:t xml:space="preserve">Erases the output file called </w:t>
       </w:r>
@@ -56020,11 +55777,7 @@
         <w:t>number</w:t>
       </w:r>
       <w:r>
-        <w:t xml:space="preserve"> </w:t>
-      </w:r>
-      <w:r>
-        <w:lastRenderedPageBreak/>
-        <w:t xml:space="preserve">molecules, as ‘&gt;’ for more than </w:t>
+        <w:t xml:space="preserve"> molecules, as ‘&gt;’ for more than </w:t>
       </w:r>
       <w:r>
         <w:rPr>
@@ -56574,7 +56327,6 @@
           <w:rFonts w:ascii="Monaco" w:hAnsi="Monaco"/>
           <w:sz w:val="18"/>
         </w:rPr>
-        <w:lastRenderedPageBreak/>
         <w:t>molcount</w:t>
       </w:r>
       <w:r>
@@ -57086,7 +56838,6 @@
           <w:rFonts w:ascii="Monaco" w:hAnsi="Monaco"/>
           <w:sz w:val="18"/>
         </w:rPr>
-        <w:lastRenderedPageBreak/>
         <w:t>molcountspace</w:t>
       </w:r>
       <w:r>
@@ -57832,7 +57583,6 @@
         <w:ind w:left="1440" w:hanging="1440"/>
       </w:pPr>
       <w:r>
-        <w:lastRenderedPageBreak/>
         <w:tab/>
         <w:t xml:space="preserve">This command measures a radial profile of molecules.  It is identical to molcountspace, except that counts molecules in radial rings, rather than along a line profile.  It only counts molecules of type </w:t>
       </w:r>
@@ -58426,11 +58176,7 @@
         <w:t>average</w:t>
       </w:r>
       <w:r>
-        <w:t xml:space="preserve"> (or 0 for no averaging), and </w:t>
-      </w:r>
-      <w:r>
-        <w:lastRenderedPageBreak/>
-        <w:t xml:space="preserve">the output filename in </w:t>
+        <w:t xml:space="preserve"> (or 0 for no averaging), and the output filename in </w:t>
       </w:r>
       <w:r>
         <w:rPr>
@@ -59123,7 +58869,6 @@
         <w:ind w:left="1440" w:hanging="1440"/>
       </w:pPr>
       <w:r>
-        <w:lastRenderedPageBreak/>
         <w:tab/>
         <w:t xml:space="preserve">This is identical to </w:t>
       </w:r>
@@ -59765,7 +59510,6 @@
           <w:rFonts w:ascii="Monaco" w:hAnsi="Monaco"/>
           <w:sz w:val="18"/>
         </w:rPr>
-        <w:lastRenderedPageBreak/>
         <w:t>meansqrdisp</w:t>
       </w:r>
       <w:r>
@@ -60332,7 +60076,6 @@
         <w:ind w:left="1440" w:hanging="1440"/>
       </w:pPr>
       <w:r>
-        <w:lastRenderedPageBreak/>
         <w:tab/>
         <w:t xml:space="preserve">This function is quite similar to </w:t>
       </w:r>
@@ -60692,11 +60435,7 @@
         <w:t xml:space="preserve"> molecules.</w:t>
       </w:r>
       <w:r>
-        <w:t xml:space="preserve">  This function needs to be invoked at every time step so that molecules can be tracked accurately.  </w:t>
-      </w:r>
-      <w:r>
-        <w:lastRenderedPageBreak/>
-        <w:t xml:space="preserve">However, output may not be wanted at every time step, so set </w:t>
+        <w:t xml:space="preserve">  This function needs to be invoked at every time step so that molecules can be tracked accurately.  However, output may not be wanted at every time step, so set </w:t>
       </w:r>
       <w:r>
         <w:rPr>
@@ -61170,7 +60909,6 @@
           <w:rFonts w:ascii="Monaco" w:hAnsi="Monaco"/>
           <w:sz w:val="18"/>
         </w:rPr>
-        <w:lastRenderedPageBreak/>
         <w:t>pointsource</w:t>
       </w:r>
       <w:r>
@@ -62410,7 +62148,6 @@
         <w:ind w:left="1440" w:hanging="1440"/>
       </w:pPr>
       <w:r>
-        <w:lastRenderedPageBreak/>
         <w:tab/>
         <w:t xml:space="preserve">Kill all molecules of type </w:t>
       </w:r>
@@ -63183,11 +62920,7 @@
         <w:t>2</w:t>
       </w:r>
       <w:r>
-        <w:t xml:space="preserve"> </w:t>
-      </w:r>
-      <w:r>
-        <w:lastRenderedPageBreak/>
-        <w:t xml:space="preserve">has probability </w:t>
+        <w:t xml:space="preserve"> has probability </w:t>
       </w:r>
       <w:r>
         <w:rPr>
@@ -64938,11 +64671,7 @@
         <w:t>rad</w:t>
       </w:r>
       <w:r>
-        <w:t xml:space="preserve"> is the sphere radius.  Molecules that start within the sphere can </w:t>
-      </w:r>
-      <w:r>
-        <w:lastRenderedPageBreak/>
-        <w:t>stay there, but any molecule that tries to diffuse into the sphere is returned to its location at the previous time step.  This command needs to be run at every time step to work properly.</w:t>
+        <w:t xml:space="preserve"> is the sphere radius.  Molecules that start within the sphere can stay there, but any molecule that tries to diffuse into the sphere is returned to its location at the previous time step.  This command needs to be run at every time step to work properly.</w:t>
       </w:r>
     </w:p>
     <w:p>
@@ -65379,7 +65108,6 @@
         <w:ind w:left="1440" w:hanging="1440"/>
       </w:pPr>
       <w:r>
-        <w:lastRenderedPageBreak/>
         <w:tab/>
         <w:t xml:space="preserve">Translate the compartment called </w:t>
       </w:r>
@@ -65792,7 +65520,6 @@
           <w:b/>
           <w:sz w:val="36"/>
         </w:rPr>
-        <w:lastRenderedPageBreak/>
         <w:t>4</w:t>
       </w:r>
       <w:r>
@@ -66353,15 +66080,7 @@
           <w:color w:val="000000"/>
           <w:sz w:val="12"/>
         </w:rPr>
-        <w:t xml:space="preserve">The particular </w:t>
-      </w:r>
-      <w:r>
-        <w:rPr>
-          <w:color w:val="000000"/>
-          <w:sz w:val="12"/>
-        </w:rPr>
-        <w:lastRenderedPageBreak/>
-        <w:t>version of the Library</w:t>
+        <w:t>The particular version of the Library</w:t>
       </w:r>
       <w:r>
         <w:rPr>
@@ -68134,15 +67853,7 @@
           <w:color w:val="000000"/>
           <w:sz w:val="12"/>
         </w:rPr>
-        <w:t xml:space="preserve"> All rights granted under this License are granted for the term of copyright on the Program, and are irrevocable provided the stated conditions are met. This License explicitly affirms your unlimited permission to run the unmodified Program. The output from running a covered work is covered by this License only if the output, given its content, constitutes a covered work. This License acknowledges your rights of fair use or other equivalent, as provided by copyright law. You may make, run and </w:t>
-      </w:r>
-      <w:r>
-        <w:rPr>
-          <w:color w:val="000000"/>
-          <w:sz w:val="12"/>
-        </w:rPr>
-        <w:lastRenderedPageBreak/>
-        <w:t>propagate covered works that you do not convey, without conditions so long as your license otherwise remains in force. You may convey covered works to others for the sole purpose of having them make modifications exclusively for you, or provide you with facilities for running those works, provided that you comply with the terms of this License in conveying all material for which you do not control copyright. Those thus making or running the covered works for you must do so exclusively on your behalf, under your direction and control, on terms that prohibit them from making any copies of your copyrighted material outside their relationship with you. Conveying under any other circumstances is permitted solely under the conditions stated below. Sublicensing is not allowed; section 10 makes it unnecessary.</w:t>
+        <w:t xml:space="preserve"> All rights granted under this License are granted for the term of copyright on the Program, and are irrevocable provided the stated conditions are met. This License explicitly affirms your unlimited permission to run the unmodified Program. The output from running a covered work is covered by this License only if the output, given its content, constitutes a covered work. This License acknowledges your rights of fair use or other equivalent, as provided by copyright law. You may make, run and propagate covered works that you do not convey, without conditions so long as your license otherwise remains in force. You may convey covered works to others for the sole purpose of having them make modifications exclusively for you, or provide you with facilities for running those works, provided that you comply with the terms of this License in conveying all material for which you do not control copyright. Those thus making or running the covered works for you must do so exclusively on your behalf, under your direction and control, on terms that prohibit them from making any copies of your copyrighted material outside their relationship with you. Conveying under any other circumstances is permitted solely under the conditions stated below. Sublicensing is not allowed; section 10 makes it unnecessary.</w:t>
       </w:r>
     </w:p>
     <w:p>
@@ -68334,15 +68045,7 @@
           <w:color w:val="000000"/>
           <w:sz w:val="12"/>
         </w:rPr>
-        <w:t xml:space="preserve">Each time you convey a covered work, the recipient automatically receives a license from the original licensors, to run, modify and propagate that work, subject to this License. You are not responsible for enforcing compliance by third parties with this License. An “entity transaction” is a transaction transferring control of an organization, or substantially all assets of one, or subdividing an organization, or merging organizations. If propagation of a covered work results from an entity transaction, each party to that transaction who receives a copy of the work also receives whatever licenses to the work the party's predecessor in interest had or could give under the previous paragraph, plus a right to possession of the Corresponding Source of the work from the predecessor in interest, if the predecessor has it or can get it with reasonable efforts. You may not impose any further restrictions on the exercise of the rights granted or affirmed under this License. For example, you may not </w:t>
-      </w:r>
-      <w:r>
-        <w:rPr>
-          <w:color w:val="000000"/>
-          <w:sz w:val="12"/>
-        </w:rPr>
-        <w:lastRenderedPageBreak/>
-        <w:t>impose a license fee, royalty, or other charge for exercise of rights granted under this License, and you may not initiate litigation (including a cross-claim or counterclaim in a lawsuit) alleging that any patent claim is infringed by making, using, selling, offering for sale, or importing the Program or any portion of it.</w:t>
+        <w:t>Each time you convey a covered work, the recipient automatically receives a license from the original licensors, to run, modify and propagate that work, subject to this License. You are not responsible for enforcing compliance by third parties with this License. An “entity transaction” is a transaction transferring control of an organization, or substantially all assets of one, or subdividing an organization, or merging organizations. If propagation of a covered work results from an entity transaction, each party to that transaction who receives a copy of the work also receives whatever licenses to the work the party's predecessor in interest had or could give under the previous paragraph, plus a right to possession of the Corresponding Source of the work from the predecessor in interest, if the predecessor has it or can get it with reasonable efforts. You may not impose any further restrictions on the exercise of the rights granted or affirmed under this License. For example, you may not impose a license fee, royalty, or other charge for exercise of rights granted under this License, and you may not initiate litigation (including a cross-claim or counterclaim in a lawsuit) alleging that any patent claim is infringed by making, using, selling, offering for sale, or importing the Program or any portion of it.</w:t>
       </w:r>
     </w:p>
     <w:p>
@@ -68529,7 +68232,6 @@
           <w:b/>
           <w:sz w:val="36"/>
         </w:rPr>
-        <w:lastRenderedPageBreak/>
         <w:t>5</w:t>
       </w:r>
       <w:r>
@@ -68681,7 +68383,7 @@
         <w:rStyle w:val="PageNumber"/>
         <w:noProof/>
       </w:rPr>
-      <w:t>8</w:t>
+      <w:t>1</w:t>
     </w:r>
     <w:r>
       <w:rPr>

</xml_diff>

<commit_message>
various minor updates to SmolCrowd and some example files
</commit_message>
<xml_diff>
--- a/documentation/Smoldyn/SmoldynUsersManual.docx
+++ b/documentation/Smoldyn/SmoldynUsersManual.docx
@@ -60,8 +60,6 @@
       <w:r>
         <w:t>July</w:t>
       </w:r>
-      <w:bookmarkStart w:id="0" w:name="_GoBack"/>
-      <w:bookmarkEnd w:id="0"/>
       <w:r>
         <w:t xml:space="preserve"> 201</w:t>
       </w:r>
@@ -1353,6 +1351,7 @@
         <w:ind w:left="360" w:hanging="360"/>
       </w:pPr>
       <w:r>
+        <w:lastRenderedPageBreak/>
         <w:t>2.</w:t>
       </w:r>
       <w:r>
@@ -1820,7 +1819,11 @@
         <w:t xml:space="preserve"> and the Make utility.  To check if you have them</w:t>
       </w:r>
       <w:r>
-        <w:t>, simply type “gcc” at a shell prompt.  If it says “command not found”, then you need to get it.  To get it, go to http://</w:t>
+        <w:t xml:space="preserve">, simply type “gcc” at a shell prompt.  If it says “command not found”, then you need to get it.  </w:t>
+      </w:r>
+      <w:r>
+        <w:lastRenderedPageBreak/>
+        <w:t>To get it, go to http://</w:t>
       </w:r>
       <w:r>
         <w:t>developer</w:t>
@@ -2166,6 +2169,7 @@
         <w:ind w:left="360" w:hanging="360"/>
       </w:pPr>
       <w:r>
+        <w:lastRenderedPageBreak/>
         <w:t>a.</w:t>
       </w:r>
       <w:r>
@@ -2574,6 +2578,7 @@
           <w:b/>
           <w:sz w:val="28"/>
         </w:rPr>
+        <w:lastRenderedPageBreak/>
         <w:t>Compiling on a UNIX/Linux system</w:t>
       </w:r>
     </w:p>
@@ -2788,6 +2793,7 @@
           <w:b/>
           <w:sz w:val="36"/>
         </w:rPr>
+        <w:lastRenderedPageBreak/>
         <w:t>Getting Started</w:t>
       </w:r>
     </w:p>
@@ -3108,6 +3114,7 @@
           <w:sz w:val="16"/>
           <w:szCs w:val="16"/>
         </w:rPr>
+        <w:lastRenderedPageBreak/>
         <w:t># milliseconds.  This template file is here to be edited.  There is no need to maintain</w:t>
       </w:r>
     </w:p>
@@ -4620,6 +4627,7 @@
           <w:sz w:val="16"/>
           <w:szCs w:val="16"/>
         </w:rPr>
+        <w:lastRenderedPageBreak/>
         <w:t># Place molecules for initial condition</w:t>
       </w:r>
     </w:p>
@@ -6871,7 +6879,14 @@
         <w:rPr>
           <w:szCs w:val="24"/>
         </w:rPr>
-        <w:t xml:space="preserve">It is easier to read and edit Smoldyn files if the model parameters that you might want to vary are not hard-coded into the model, but are collected at the top of the file in a collection of </w:t>
+        <w:t xml:space="preserve">It is easier to read and edit Smoldyn files if the model parameters that you might want to vary are not hard-coded into the model, but are collected at the top of the file in a </w:t>
+      </w:r>
+      <w:r>
+        <w:rPr>
+          <w:szCs w:val="24"/>
+        </w:rPr>
+        <w:lastRenderedPageBreak/>
+        <w:t xml:space="preserve">collection of </w:t>
       </w:r>
       <w:r>
         <w:rPr>
@@ -7416,7 +7431,14 @@
         <w:rPr>
           <w:szCs w:val="24"/>
         </w:rPr>
-        <w:t>” statements define the diffusion coefficients, graphical display colors, and graphical display sizes for these different species.  These parameters can vary for different molecule states, meaning whether the molecule is in solution or bound to a surface; the latter case, it can be bound to a surface in any of the “front”, “back”, “up”, or “down” states.  If no molecule state is listed, such as in the statement “</w:t>
+        <w:t xml:space="preserve">” statements define the diffusion coefficients, graphical display colors, and graphical display sizes for these different species.  These parameters can vary for different molecule states, meaning whether the molecule is in solution or bound to a surface; the latter case, it can be bound to a surface </w:t>
+      </w:r>
+      <w:r>
+        <w:rPr>
+          <w:szCs w:val="24"/>
+        </w:rPr>
+        <w:lastRenderedPageBreak/>
+        <w:t>in any of the “front”, “back”, “up”, or “down” states.  If no molecule state is listed, such as in the statement “</w:t>
       </w:r>
       <w:r>
         <w:rPr>
@@ -7847,6 +7869,7 @@
           <w:sz w:val="28"/>
           <w:szCs w:val="28"/>
         </w:rPr>
+        <w:lastRenderedPageBreak/>
         <w:t>Compartments</w:t>
       </w:r>
     </w:p>
@@ -8206,7 +8229,14 @@
         <w:rPr>
           <w:szCs w:val="24"/>
         </w:rPr>
-        <w:t>To simulate unimolecular reactions, Smoldyn computes a reaction probability per time step.  Then, during the simulation, it reacts molecules of the given species with the computed probability at each time step.  For bimolecular reactions, Smoldyn combines the reaction rate constant, the reactant diffusion coefficients, and the simulation time step to compute a “binding radius”.  Larger reaction rate constants lead to larger binding radii.  During the simulation, if two reactants end up within this binding radius of each other at the end of a time step, then Smoldyn performs the reaction.  It is also possible to specify that these reactions should only happen with some probability, but this has very little benefit and so is not standard.</w:t>
+        <w:t xml:space="preserve">To simulate unimolecular reactions, Smoldyn computes a reaction probability per time step.  Then, during the simulation, it reacts molecules of the given species with the computed probability at each time step.  For bimolecular reactions, Smoldyn combines the reaction rate constant, the reactant diffusion coefficients, and the simulation time step to compute a “binding radius”.  Larger reaction rate constants lead to larger binding radii.  </w:t>
+      </w:r>
+      <w:r>
+        <w:rPr>
+          <w:szCs w:val="24"/>
+        </w:rPr>
+        <w:lastRenderedPageBreak/>
+        <w:t>During the simulation, if two reactants end up within this binding radius of each other at the end of a time step, then Smoldyn performs the reaction.  It is also possible to specify that these reactions should only happen with some probability, but this has very little benefit and so is not standard.</w:t>
       </w:r>
     </w:p>
     <w:p>
@@ -8455,7 +8485,14 @@
         <w:rPr>
           <w:szCs w:val="24"/>
         </w:rPr>
-        <w:t>Commands are also useful for output, and for many other things.  These run-time commands can be thought of as a virtual experimenter who has permission to manipulate or observe the simulated system in a wide variety of ways.  Whereas the rest of the simulation is supposed to be physically accurate, there are no such restrictions for commands.</w:t>
+        <w:t xml:space="preserve">Commands are also useful for output, and for many other things.  These run-time commands can be thought of as a virtual experimenter who has permission to manipulate or observe the simulated system in a wide variety of ways.  Whereas the rest of the </w:t>
+      </w:r>
+      <w:r>
+        <w:rPr>
+          <w:szCs w:val="24"/>
+        </w:rPr>
+        <w:lastRenderedPageBreak/>
+        <w:t>simulation is supposed to be physically accurate, there are no such restrictions for commands.</w:t>
       </w:r>
     </w:p>
     <w:p>
@@ -8798,6 +8835,7 @@
           <w:sz w:val="36"/>
           <w:szCs w:val="36"/>
         </w:rPr>
+        <w:lastRenderedPageBreak/>
         <w:t>2</w:t>
       </w:r>
       <w:r>
@@ -9274,6 +9312,7 @@
         <w:ind w:firstLine="540"/>
       </w:pPr>
       <w:r>
+        <w:lastRenderedPageBreak/>
         <w:t>Sm</w:t>
       </w:r>
       <w:r>
@@ -9618,7 +9657,11 @@
         <w:t>endif</w:t>
       </w:r>
       <w:r>
-        <w:t xml:space="preserve"> statements lead to reading of different portions of file, depending on whether the definition was made or not.  A variant of the </w:t>
+        <w:t xml:space="preserve"> statements lead to </w:t>
+      </w:r>
+      <w:r>
+        <w:lastRenderedPageBreak/>
+        <w:t xml:space="preserve">reading of different portions of file, depending on whether the definition was made or not.  A variant of the </w:t>
       </w:r>
       <w:r>
         <w:rPr>
@@ -10354,6 +10397,7 @@
         <w:t xml:space="preserve">.  Then, in your master Smoldyn file, which might also be called from the </w:t>
       </w:r>
       <w:r>
+        <w:lastRenderedPageBreak/>
         <w:t>same script, include</w:t>
       </w:r>
       <w:r>
@@ -10780,6 +10824,7 @@
           <w:sz w:val="36"/>
           <w:szCs w:val="36"/>
         </w:rPr>
+        <w:lastRenderedPageBreak/>
         <w:t>3</w:t>
       </w:r>
       <w:r>
@@ -11162,7 +11207,7 @@
           <v:shape id="_x0000_i1025" type="#_x0000_t75" style="width:58.4pt;height:36pt" o:ole="">
             <v:imagedata r:id="rId8" o:title=""/>
           </v:shape>
-          <o:OLEObject Type="Embed" ProgID="Equation.DSMT4" ShapeID="_x0000_i1025" DrawAspect="Content" ObjectID="_1499153787" r:id="rId9"/>
+          <o:OLEObject Type="Embed" ProgID="Equation.DSMT4" ShapeID="_x0000_i1025" DrawAspect="Content" ObjectID="_1502564159" r:id="rId9"/>
         </w:object>
       </w:r>
     </w:p>
@@ -11229,7 +11274,7 @@
           <v:shape id="_x0000_i1026" type="#_x0000_t75" style="width:36pt;height:31.2pt" o:ole="">
             <v:imagedata r:id="rId10" o:title=""/>
           </v:shape>
-          <o:OLEObject Type="Embed" ProgID="Equation.DSMT4" ShapeID="_x0000_i1026" DrawAspect="Content" ObjectID="_1499153788" r:id="rId11"/>
+          <o:OLEObject Type="Embed" ProgID="Equation.DSMT4" ShapeID="_x0000_i1026" DrawAspect="Content" ObjectID="_1502564160" r:id="rId11"/>
         </w:object>
       </w:r>
     </w:p>
@@ -11251,7 +11296,7 @@
           <v:shape id="_x0000_i1027" type="#_x0000_t75" style="width:72.8pt;height:35.2pt" o:ole="">
             <v:imagedata r:id="rId12" o:title=""/>
           </v:shape>
-          <o:OLEObject Type="Embed" ProgID="Equation.DSMT4" ShapeID="_x0000_i1027" DrawAspect="Content" ObjectID="_1499153789" r:id="rId13"/>
+          <o:OLEObject Type="Embed" ProgID="Equation.DSMT4" ShapeID="_x0000_i1027" DrawAspect="Content" ObjectID="_1502564161" r:id="rId13"/>
         </w:object>
       </w:r>
     </w:p>
@@ -11278,6 +11323,7 @@
         <w:ind w:firstLine="540"/>
       </w:pPr>
       <w:r>
+        <w:lastRenderedPageBreak/>
         <w:t>As an initial guess, the time step that is chosen should be the smallest of those that are suggested here for all of these processes.  Afterwards, it is usually worth running several trial simulations with longer or shorter time steps to see what the longest time step is that still yields sufficiently accurate results.</w:t>
       </w:r>
     </w:p>
@@ -11830,6 +11876,7 @@
         <w:ind w:left="720"/>
       </w:pPr>
       <w:r>
+        <w:lastRenderedPageBreak/>
         <w:tab/>
         <w:t>surface interactions of reaction products</w:t>
       </w:r>
@@ -11914,6 +11961,7 @@
           <w:sz w:val="36"/>
           <w:szCs w:val="36"/>
         </w:rPr>
+        <w:lastRenderedPageBreak/>
         <w:t>4</w:t>
       </w:r>
       <w:r>
@@ -12089,7 +12137,11 @@
         <w:ind w:firstLine="540"/>
       </w:pPr>
       <w:r>
-        <w:t xml:space="preserve">Isotropic diffusion rates were tested quantitatively with the diffi.txt configuration file.  In this file, all molecules start in the center of space, the boundaries are made transparent so molecules diffuse completely freely, and red, green, and blue molecules diffuse with different diffusion coefficients.  Using a runtime command in the configuration file, described below, Smoldyn outputs the moments of the molecular distributions to text files.  They were analyzed with the Excel file diffi.xls, which is also in the S4_molecules folder.  From this Excel file, the graphical and numerical results are shown </w:t>
+        <w:t xml:space="preserve">Isotropic diffusion rates were tested quantitatively with the diffi.txt configuration file.  In this file, all molecules start in the center of space, the boundaries are made transparent so molecules diffuse completely freely, and red, green, and blue molecules </w:t>
+      </w:r>
+      <w:r>
+        <w:lastRenderedPageBreak/>
+        <w:t xml:space="preserve">diffuse with different diffusion coefficients.  Using a runtime command in the configuration file, described below, Smoldyn outputs the moments of the molecular distributions to text files.  They were analyzed with the Excel file diffi.xls, which is also in the S4_molecules folder.  From this Excel file, the graphical and numerical results are shown </w:t>
       </w:r>
       <w:r>
         <w:t>below</w:t>
@@ -12298,7 +12350,7 @@
           <v:shape id="_x0000_i1028" type="#_x0000_t75" style="width:146.4pt;height:32pt" o:ole="">
             <v:imagedata r:id="rId17" o:title=""/>
           </v:shape>
-          <o:OLEObject Type="Embed" ProgID="Equation.3" ShapeID="_x0000_i1028" DrawAspect="Content" ObjectID="_1499153790" r:id="rId18"/>
+          <o:OLEObject Type="Embed" ProgID="Equation.3" ShapeID="_x0000_i1028" DrawAspect="Content" ObjectID="_1502564162" r:id="rId18"/>
         </w:object>
       </w:r>
     </w:p>
@@ -12373,7 +12425,7 @@
           <v:shape id="_x0000_i1029" type="#_x0000_t75" style="width:122.4pt;height:34.4pt" o:ole="">
             <v:imagedata r:id="rId19" o:title=""/>
           </v:shape>
-          <o:OLEObject Type="Embed" ProgID="Equation.3" ShapeID="_x0000_i1029" DrawAspect="Content" ObjectID="_1499153791" r:id="rId20"/>
+          <o:OLEObject Type="Embed" ProgID="Equation.3" ShapeID="_x0000_i1029" DrawAspect="Content" ObjectID="_1502564163" r:id="rId20"/>
         </w:object>
       </w:r>
     </w:p>
@@ -12499,7 +12551,7 @@
           <v:shape id="_x0000_i1030" type="#_x0000_t75" style="width:96.8pt;height:16pt" o:ole="">
             <v:imagedata r:id="rId21" o:title=""/>
           </v:shape>
-          <o:OLEObject Type="Embed" ProgID="Equation.3" ShapeID="_x0000_i1030" DrawAspect="Content" ObjectID="_1499153792" r:id="rId22"/>
+          <o:OLEObject Type="Embed" ProgID="Equation.3" ShapeID="_x0000_i1030" DrawAspect="Content" ObjectID="_1502564164" r:id="rId22"/>
         </w:object>
       </w:r>
     </w:p>
@@ -12529,6 +12581,7 @@
         <w:ind w:firstLine="540"/>
       </w:pPr>
       <w:r>
+        <w:lastRenderedPageBreak/>
         <w:tab/>
       </w:r>
       <w:r>
@@ -12539,7 +12592,7 @@
           <v:shape id="_x0000_i1031" type="#_x0000_t75" style="width:60.8pt;height:14.4pt" o:ole="">
             <v:imagedata r:id="rId23" o:title=""/>
           </v:shape>
-          <o:OLEObject Type="Embed" ProgID="Equation.DSMT4" ShapeID="_x0000_i1031" DrawAspect="Content" ObjectID="_1499153793" r:id="rId24"/>
+          <o:OLEObject Type="Embed" ProgID="Equation.DSMT4" ShapeID="_x0000_i1031" DrawAspect="Content" ObjectID="_1502564165" r:id="rId24"/>
         </w:object>
       </w:r>
     </w:p>
@@ -12736,7 +12789,7 @@
           <v:shape id="_x0000_i1032" type="#_x0000_t75" style="width:87.2pt;height:55.2pt" o:ole="">
             <v:imagedata r:id="rId25" o:title=""/>
           </v:shape>
-          <o:OLEObject Type="Embed" ProgID="Equation.DSMT4" ShapeID="_x0000_i1032" DrawAspect="Content" ObjectID="_1499153794" r:id="rId26"/>
+          <o:OLEObject Type="Embed" ProgID="Equation.DSMT4" ShapeID="_x0000_i1032" DrawAspect="Content" ObjectID="_1502564166" r:id="rId26"/>
         </w:object>
       </w:r>
     </w:p>
@@ -12998,6 +13051,7 @@
           <w:sz w:val="28"/>
           <w:szCs w:val="28"/>
         </w:rPr>
+        <w:lastRenderedPageBreak/>
         <w:t>Drift</w:t>
       </w:r>
     </w:p>
@@ -13110,6 +13164,7 @@
         <w:spacing w:before="120"/>
       </w:pPr>
       <w:r>
+        <w:lastRenderedPageBreak/>
         <w:t>The only bimolecular reaction possible is between A and B molecules, so there is no need to check each and every A-A, B-B, A-C, B-C, and C-C molecule pair as well to look for more possible reactions.  In this case, storing A, B, and C molecules in three separate lists means that potential A-B reactions can be checked without having to scan over all of the other combinations too.  This is done in the example file S4_molecules/mollist.txt, where it is found that using three molecule lists for A, B, and C leads to a simulation that runs 30% faster than using just one molecule list.  With a Michaelis-Menten reaction, the difference was found to be closer to a 4-fold improvement.</w:t>
       </w:r>
     </w:p>
@@ -13993,6 +14048,7 @@
         <w:ind w:firstLine="540"/>
       </w:pPr>
       <w:r>
+        <w:lastRenderedPageBreak/>
         <w:t>Most statements that work with molecular species allow you to specify multiple species using wildcard characters, such as ‘?’ and ‘*’.  A question mark can represent exactly one character and an asterisk can represent zero or more characters.  For example, if you want protein Fus3 to have a different diffusion coefficient in the cytoplasm as in the nucleus, you might define it as two species, Fus3_cyto and Fu3_nucl.  Then, you could specify that they are both colored red using “</w:t>
       </w:r>
       <w:r>
@@ -14890,6 +14946,7 @@
           <w:sz w:val="36"/>
           <w:szCs w:val="36"/>
         </w:rPr>
+        <w:lastRenderedPageBreak/>
         <w:t>5</w:t>
       </w:r>
       <w:r>
@@ -15781,7 +15838,11 @@
         <w:ind w:firstLine="540"/>
       </w:pPr>
       <w:r>
-        <w:t xml:space="preserve">A few text items can be written to the graphics window during the simulation, all of which are displayed in the upper left corner of the graphics window.  These are the simulation time and the numbers of different molecular species in the simulation.  Use the </w:t>
+        <w:t xml:space="preserve">A few text items can be written to the graphics window during the simulation, all of which are displayed in the upper left corner of the graphics window.  These are the </w:t>
+      </w:r>
+      <w:r>
+        <w:lastRenderedPageBreak/>
+        <w:t xml:space="preserve">simulation time and the numbers of different molecular species in the simulation.  Use the </w:t>
       </w:r>
       <w:r>
         <w:rPr>
@@ -16265,6 +16326,7 @@
           <w:rFonts w:ascii="Monaco" w:hAnsi="Monaco"/>
           <w:sz w:val="18"/>
         </w:rPr>
+        <w:lastRenderedPageBreak/>
         <w:t>quit_at_end</w:t>
       </w:r>
       <w:r>
@@ -16775,6 +16837,7 @@
           <w:sz w:val="36"/>
           <w:szCs w:val="36"/>
         </w:rPr>
+        <w:lastRenderedPageBreak/>
         <w:t>6</w:t>
       </w:r>
       <w:r>
@@ -16943,7 +17006,11 @@
         <w:ind w:firstLine="540"/>
       </w:pPr>
       <w:r>
-        <w:t>Command execution timing works in either of two ways.  A command can be performed at real-valued simulation times, such as before the simulation starts, at some particular time, or repeatedly at fixed time intervals.  Alternatively, a command can be performed after some specified number of time steps.  This avoids minor timing problems that can arise from round-off error.  Commands for these two methods are stored in the continuous-time and integer command queues, respectively.  If two commands are entered with the exact same timing instructions, then, at each invocation, they are performed in the same order as they are listed in the configuration file.  On the other hand, the order may differ if their timing instructions differ; to be precise, they are executed in the order from the one that was least recently performed to the one that was most recently performed.  If both integer and continuous time queue commands are supposed to execute at the same time step, then all of integer queue commands are performed first.  Command timing is demonstrated with the configuration files S6_commands/cmdtime1.txt and S6_commands/cmdtime2.txt.</w:t>
+        <w:t xml:space="preserve">Command execution timing works in either of two ways.  A command can be performed at real-valued simulation times, such as before the simulation starts, at some particular time, or repeatedly at fixed time intervals.  Alternatively, a command can be performed after some specified number of time steps.  This avoids minor timing problems that can arise from round-off error.  Commands for these two methods are stored in the continuous-time and integer command queues, respectively.  If two commands are entered with the exact same timing instructions, then, at each invocation, they are performed in the same order as they are listed in the configuration file.  On the other </w:t>
+      </w:r>
+      <w:r>
+        <w:lastRenderedPageBreak/>
+        <w:t>hand, the order may differ if their timing instructions differ; to be precise, they are executed in the order from the one that was least recently performed to the one that was most recently performed.  If both integer and continuous time queue commands are supposed to execute at the same time step, then all of integer queue commands are performed first.  Command timing is demonstrated with the configuration files S6_commands/cmdtime1.txt and S6_commands/cmdtime2.txt.</w:t>
       </w:r>
     </w:p>
     <w:p>
@@ -17528,6 +17595,7 @@
         <w:ind w:firstLine="540"/>
       </w:pPr>
       <w:r>
+        <w:lastRenderedPageBreak/>
         <w:t xml:space="preserve">Most observation commands output a series of data values.  The default format is “ssv”, which is space-separated vectors.  These are easy for a person to read but are not as convenient when using most software.  Thus, you can also use the </w:t>
       </w:r>
       <w:r>
@@ -17911,7 +17979,11 @@
         <w:ind w:firstLine="540"/>
       </w:pPr>
       <w:r>
-        <w:t>An example that is essentially identical to the one shown above is in given in the example file S6_commands/cmdfile.txt.  Upon running it and looking at the results, you will discover that the first output file, cmdfileout_001.txt, is empty, whereas all of the others are full, as expected.  The empty file arises because the file number is incremented at the very beginning, before the molcount command is invoked for the first time.  This could be remedied by using slightly more sophisticated command timing with the ‘i’ or ‘j’ timing codes.</w:t>
+        <w:t xml:space="preserve">An example that is essentially identical to the one shown above is in given in the example file S6_commands/cmdfile.txt.  Upon running it and looking at the results, you will discover that the first output file, cmdfileout_001.txt, is empty, whereas all of the others are full, as expected.  The empty file arises because the file number is incremented </w:t>
+      </w:r>
+      <w:r>
+        <w:lastRenderedPageBreak/>
+        <w:t>at the very beginning, before the molcount command is invoked for the first time.  This could be remedied by using slightly more sophisticated command timing with the ‘i’ or ‘j’ timing codes.</w:t>
       </w:r>
     </w:p>
     <w:p>
@@ -18442,6 +18514,7 @@
           <w:rFonts w:ascii="Monaco" w:hAnsi="Monaco"/>
           <w:sz w:val="18"/>
         </w:rPr>
+        <w:lastRenderedPageBreak/>
         <w:tab/>
         <w:t>cmd</w:t>
       </w:r>
@@ -18554,6 +18627,7 @@
           <w:sz w:val="36"/>
           <w:szCs w:val="36"/>
         </w:rPr>
+        <w:lastRenderedPageBreak/>
         <w:t>7</w:t>
       </w:r>
       <w:r>
@@ -18730,7 +18804,11 @@
         <w:t>high_wall</w:t>
       </w:r>
       <w:r>
-        <w:t xml:space="preserve"> statements.  If a configuration file includes any surface statement, even if no surfaces are actually defined, then all wall-type boundaries automatically behave as though they are transparent.  To keep molecules within the system, an outermost surface needs to be defined.  It may be a set of rectangular panels that are coincident with the system walls, a sphere that encloses the system, or something else.  Molecules could also be allowed to escape the system although that is usually undesirable and can slow the simulation down (see below for the </w:t>
+        <w:t xml:space="preserve"> statements.  If a configuration file includes any surface statement, even if no surfaces are actually defined, then all wall-type boundaries automatically behave as though they are transparent.  To keep molecules within the system, an outermost surface needs to be defined.  It may be a set of rectangular panels that are coincident with the system walls, a </w:t>
+      </w:r>
+      <w:r>
+        <w:lastRenderedPageBreak/>
+        <w:t xml:space="preserve">sphere that encloses the system, or something else.  Molecules could also be allowed to escape the system although that is usually undesirable and can slow the simulation down (see below for the </w:t>
       </w:r>
       <w:r>
         <w:rPr>
@@ -18870,7 +18948,11 @@
         <w:t>unbounded_emitter</w:t>
       </w:r>
       <w:r>
-        <w:t xml:space="preserve"> statement.  This statement declares the positions and the production rates for each emission source within the simulation volume.  The new absorption coefficients completely replace any other actions that might be defined for interactions between this surface and molecular species.</w:t>
+        <w:t xml:space="preserve"> statement.  This statement declares the positions and the production rates for each emission source within the simulation volume.  The </w:t>
+      </w:r>
+      <w:r>
+        <w:lastRenderedPageBreak/>
+        <w:t>new absorption coefficients completely replace any other actions that might be defined for interactions between this surface and molecular species.</w:t>
       </w:r>
     </w:p>
     <w:p>
@@ -19194,6 +19276,7 @@
           <w:rFonts w:ascii="Monaco" w:hAnsi="Monaco"/>
           <w:sz w:val="18"/>
         </w:rPr>
+        <w:lastRenderedPageBreak/>
         <w:t>panel tri 60 15 70 70 15 86 70 31 77     # 1 3 4</w:t>
       </w:r>
     </w:p>
@@ -19617,7 +19700,11 @@
         <w:t>.  Considering a three-dimensional system, a surface-bound molecule is initially diffused in all three dimensions.</w:t>
       </w:r>
       <w:r>
-        <w:t xml:space="preserve">  It is then moved back to the local plane of the panel that it is bound to.  If this puts the molecule within the area of its panel, then the diffusion step is done and no further actions are taken.  This approach is exact for flat panels and reasonably good for curved panels (and becomes exact in the limit of short time steps).</w:t>
+        <w:t xml:space="preserve">  It is then moved back to the local plane of the panel that it is bound to.  If this puts the molecule within the area of its panel, </w:t>
+      </w:r>
+      <w:r>
+        <w:lastRenderedPageBreak/>
+        <w:t>then the diffusion step is done and no further actions are taken.  This approach is exact for flat panels and reasonably good for curved panels (and becomes exact in the limit of short time steps).</w:t>
       </w:r>
       <w:r>
         <w:t xml:space="preserve">  </w:t>
@@ -19790,7 +19877,11 @@
         <w:t>killmoloutsidesystem</w:t>
       </w:r>
       <w:r>
-        <w:t xml:space="preserve">.  If you suspect that Smoldyn isn’t working right, or if you just want to verify that it is working right (a good idea if you don’t use graphical output), then it might be worth running these or other commands.  The former one has to be run at every time step to be useful.  The latter one has no output directly, but will identify problems if it is bracketed by </w:t>
+        <w:t xml:space="preserve">.  If you suspect that Smoldyn isn’t working right, or if you just want to verify that it is working right (a good idea if you don’t use graphical output), then it might be worth running these or other commands.  The former one has to be run at every time step to be useful.  The latter one has no output directly, but will identify </w:t>
+      </w:r>
+      <w:r>
+        <w:lastRenderedPageBreak/>
+        <w:t xml:space="preserve">problems if it is bracketed by </w:t>
       </w:r>
       <w:r>
         <w:rPr>
@@ -20618,7 +20709,7 @@
           <v:shape id="_x0000_i1033" type="#_x0000_t75" style="width:64pt;height:34.4pt" o:ole="">
             <v:imagedata r:id="rId33" o:title=""/>
           </v:shape>
-          <o:OLEObject Type="Embed" ProgID="Equation.DSMT4" ShapeID="_x0000_i1033" DrawAspect="Content" ObjectID="_1499153795" r:id="rId34"/>
+          <o:OLEObject Type="Embed" ProgID="Equation.DSMT4" ShapeID="_x0000_i1033" DrawAspect="Content" ObjectID="_1502564167" r:id="rId34"/>
         </w:object>
       </w:r>
     </w:p>
@@ -20627,6 +20718,7 @@
         <w:spacing w:before="120"/>
       </w:pPr>
       <w:r>
+        <w:lastRenderedPageBreak/>
         <w:t xml:space="preserve">Here, </w:t>
       </w:r>
       <w:r>
@@ -20791,7 +20883,7 @@
           <v:shape id="_x0000_i1034" type="#_x0000_t75" style="width:86.4pt;height:31.2pt" o:ole="">
             <v:imagedata r:id="rId35" o:title=""/>
           </v:shape>
-          <o:OLEObject Type="Embed" ProgID="Equation.DSMT4" ShapeID="_x0000_i1034" DrawAspect="Content" ObjectID="_1499153796" r:id="rId36"/>
+          <o:OLEObject Type="Embed" ProgID="Equation.DSMT4" ShapeID="_x0000_i1034" DrawAspect="Content" ObjectID="_1502564168" r:id="rId36"/>
         </w:object>
       </w:r>
     </w:p>
@@ -20937,6 +21029,7 @@
         <w:spacing w:before="120"/>
       </w:pPr>
       <w:r>
+        <w:lastRenderedPageBreak/>
         <w:t>Results from example stickrate.txt, shown in red, are compared with the analytic solution for the sticking rate.  The left panel shows the total number of molecules stuck to the surface.  The right panel shows the average sticking rate with a 5 time unit averaging window, with comparisons to the expectation sticking rate shown with a solid line and the 1 standard deviation range shown with dashed lines.</w:t>
       </w:r>
     </w:p>
@@ -21018,7 +21111,7 @@
           <v:shape id="_x0000_i1035" type="#_x0000_t75" style="width:162.4pt;height:38.4pt" o:ole="">
             <v:imagedata r:id="rId39" o:title=""/>
           </v:shape>
-          <o:OLEObject Type="Embed" ProgID="Equation.DSMT4" ShapeID="_x0000_i1035" DrawAspect="Content" ObjectID="_1499153797" r:id="rId40"/>
+          <o:OLEObject Type="Embed" ProgID="Equation.DSMT4" ShapeID="_x0000_i1035" DrawAspect="Content" ObjectID="_1502564169" r:id="rId40"/>
         </w:object>
       </w:r>
     </w:p>
@@ -21140,7 +21233,7 @@
           <v:shape id="_x0000_i1036" type="#_x0000_t75" style="width:110.4pt;height:35.2pt" o:ole="">
             <v:imagedata r:id="rId41" o:title=""/>
           </v:shape>
-          <o:OLEObject Type="Embed" ProgID="Equation.DSMT4" ShapeID="_x0000_i1036" DrawAspect="Content" ObjectID="_1499153798" r:id="rId42"/>
+          <o:OLEObject Type="Embed" ProgID="Equation.DSMT4" ShapeID="_x0000_i1036" DrawAspect="Content" ObjectID="_1502564170" r:id="rId42"/>
         </w:object>
       </w:r>
     </w:p>
@@ -21232,6 +21325,7 @@
         <w:rPr>
           <w:noProof/>
         </w:rPr>
+        <w:lastRenderedPageBreak/>
         <w:drawing>
           <wp:inline distT="0" distB="0" distL="0" distR="0" wp14:anchorId="6B258D18" wp14:editId="1AA2AF75">
             <wp:extent cx="1899920" cy="1899920"/>
@@ -21387,6 +21481,7 @@
           <w:sz w:val="36"/>
           <w:szCs w:val="36"/>
         </w:rPr>
+        <w:lastRenderedPageBreak/>
         <w:t>8</w:t>
       </w:r>
       <w:r>
@@ -21493,7 +21588,11 @@
         <w:ind w:firstLine="540"/>
       </w:pPr>
       <w:r>
-        <w:t>It is possible to specify that a reaction should only occur within a spatial compartment (defined below), or if one of the reactants is bound to a specified surface.  For example, it is possible to declare that a zeroth order reaction should only produce product within a specific compartment, or that a first order reaction is only active when the reactant is within the specified compartment.  In many cases, these rules are unphysical, although they can be very useful for treating interactions with spatially localized unmodeled chemical species.</w:t>
+        <w:t xml:space="preserve">It is possible to specify that a reaction should only occur within a spatial compartment (defined below), or if one of the reactants is bound to a specified surface.  </w:t>
+      </w:r>
+      <w:r>
+        <w:lastRenderedPageBreak/>
+        <w:t>For example, it is possible to declare that a zeroth order reaction should only produce product within a specific compartment, or that a first order reaction is only active when the reactant is within the specified compartment.  In many cases, these rules are unphysical, although they can be very useful for treating interactions with spatially localized unmodeled chemical species.</w:t>
       </w:r>
       <w:r>
         <w:t xml:space="preserve">  These restrictions can slow down simulations, so</w:t>
@@ -21686,6 +21785,7 @@
           <w:rFonts w:ascii="Monaco" w:hAnsi="Monaco"/>
           <w:sz w:val="18"/>
         </w:rPr>
+        <w:lastRenderedPageBreak/>
         <w:tab/>
         <w:t>reaction decay fluorophore(all) -&gt; 0 0.01</w:t>
       </w:r>
@@ -21890,6 +21990,7 @@
           <w:sz w:val="28"/>
           <w:szCs w:val="28"/>
         </w:rPr>
+        <w:lastRenderedPageBreak/>
         <w:t>Statements about reactions</w:t>
       </w:r>
     </w:p>
@@ -22997,6 +23098,7 @@
         <w:ind w:firstLine="540"/>
       </w:pPr>
       <w:r>
+        <w:lastRenderedPageBreak/>
         <w:t xml:space="preserve">The zeroth order reaction 0 </w:t>
       </w:r>
       <w:r>
@@ -23024,7 +23126,7 @@
           <v:shape id="_x0000_i1037" type="#_x0000_t75" style="width:48.8pt;height:32pt" o:ole="">
             <v:imagedata r:id="rId45" o:title=""/>
           </v:shape>
-          <o:OLEObject Type="Embed" ProgID="Equation.DSMT4" ShapeID="_x0000_i1037" DrawAspect="Content" ObjectID="_1499153799" r:id="rId46"/>
+          <o:OLEObject Type="Embed" ProgID="Equation.DSMT4" ShapeID="_x0000_i1037" DrawAspect="Content" ObjectID="_1502564171" r:id="rId46"/>
         </w:object>
       </w:r>
     </w:p>
@@ -23072,7 +23174,7 @@
           <v:shape id="_x0000_i1038" type="#_x0000_t75" style="width:75.2pt;height:16pt" o:ole="">
             <v:imagedata r:id="rId47" o:title=""/>
           </v:shape>
-          <o:OLEObject Type="Embed" ProgID="Equation.3" ShapeID="_x0000_i1038" DrawAspect="Content" ObjectID="_1499153800" r:id="rId48"/>
+          <o:OLEObject Type="Embed" ProgID="Equation.3" ShapeID="_x0000_i1038" DrawAspect="Content" ObjectID="_1502564172" r:id="rId48"/>
         </w:object>
       </w:r>
     </w:p>
@@ -23290,6 +23392,7 @@
           <w:sz w:val="28"/>
           <w:szCs w:val="28"/>
         </w:rPr>
+        <w:lastRenderedPageBreak/>
         <w:t>Unimolecular reactions</w:t>
       </w:r>
     </w:p>
@@ -23326,7 +23429,7 @@
           <v:shape id="_x0000_i1039" type="#_x0000_t75" style="width:75.2pt;height:32pt" o:ole="">
             <v:imagedata r:id="rId50" o:title=""/>
           </v:shape>
-          <o:OLEObject Type="Embed" ProgID="Equation.DSMT4" ShapeID="_x0000_i1039" DrawAspect="Content" ObjectID="_1499153801" r:id="rId51"/>
+          <o:OLEObject Type="Embed" ProgID="Equation.DSMT4" ShapeID="_x0000_i1039" DrawAspect="Content" ObjectID="_1502564173" r:id="rId51"/>
         </w:object>
       </w:r>
     </w:p>
@@ -23362,7 +23465,7 @@
           <v:shape id="_x0000_i1040" type="#_x0000_t75" style="width:70.4pt;height:16.8pt" o:ole="">
             <v:imagedata r:id="rId52" o:title=""/>
           </v:shape>
-          <o:OLEObject Type="Embed" ProgID="Equation.3" ShapeID="_x0000_i1040" DrawAspect="Content" ObjectID="_1499153802" r:id="rId53"/>
+          <o:OLEObject Type="Embed" ProgID="Equation.3" ShapeID="_x0000_i1040" DrawAspect="Content" ObjectID="_1502564174" r:id="rId53"/>
         </w:object>
       </w:r>
     </w:p>
@@ -23571,7 +23674,7 @@
           <v:shape id="_x0000_i1041" type="#_x0000_t75" style="width:123.2pt;height:20.8pt" o:ole="">
             <v:imagedata r:id="rId54" o:title=""/>
           </v:shape>
-          <o:OLEObject Type="Embed" ProgID="Equation.DSMT4" ShapeID="_x0000_i1041" DrawAspect="Content" ObjectID="_1499153803" r:id="rId55"/>
+          <o:OLEObject Type="Embed" ProgID="Equation.DSMT4" ShapeID="_x0000_i1041" DrawAspect="Content" ObjectID="_1502564175" r:id="rId55"/>
         </w:object>
       </w:r>
     </w:p>
@@ -23601,7 +23704,7 @@
           <v:shape id="_x0000_i1042" type="#_x0000_t75" style="width:212pt;height:34.4pt" o:ole="">
             <v:imagedata r:id="rId56" o:title=""/>
           </v:shape>
-          <o:OLEObject Type="Embed" ProgID="Equation.DSMT4" ShapeID="_x0000_i1042" DrawAspect="Content" ObjectID="_1499153804" r:id="rId57"/>
+          <o:OLEObject Type="Embed" ProgID="Equation.DSMT4" ShapeID="_x0000_i1042" DrawAspect="Content" ObjectID="_1502564176" r:id="rId57"/>
         </w:object>
       </w:r>
     </w:p>
@@ -23623,6 +23726,7 @@
         <w:spacing w:before="120"/>
       </w:pPr>
       <w:r>
+        <w:lastRenderedPageBreak/>
         <w:tab/>
       </w:r>
       <w:r>
@@ -23804,7 +23908,7 @@
           <v:shape id="_x0000_i1043" type="#_x0000_t75" style="width:175.2pt;height:32pt" o:ole="">
             <v:imagedata r:id="rId60" o:title=""/>
           </v:shape>
-          <o:OLEObject Type="Embed" ProgID="Equation.DSMT4" ShapeID="_x0000_i1043" DrawAspect="Content" ObjectID="_1499153805" r:id="rId61"/>
+          <o:OLEObject Type="Embed" ProgID="Equation.DSMT4" ShapeID="_x0000_i1043" DrawAspect="Content" ObjectID="_1502564177" r:id="rId61"/>
         </w:object>
       </w:r>
     </w:p>
@@ -23870,7 +23974,7 @@
           <v:shape id="_x0000_i1044" type="#_x0000_t75" style="width:95.2pt;height:40pt" o:ole="">
             <v:imagedata r:id="rId62" o:title=""/>
           </v:shape>
-          <o:OLEObject Type="Embed" ProgID="Equation.3" ShapeID="_x0000_i1044" DrawAspect="Content" ObjectID="_1499153806" r:id="rId63"/>
+          <o:OLEObject Type="Embed" ProgID="Equation.3" ShapeID="_x0000_i1044" DrawAspect="Content" ObjectID="_1502564178" r:id="rId63"/>
         </w:object>
       </w:r>
     </w:p>
@@ -23982,7 +24086,11 @@
         <w:spacing w:before="120"/>
       </w:pPr>
       <w:r>
-        <w:t>The Smoldyn diagnostics output shows how these different reaction rates are converted into simulation parameters.  They are converted into binding radii, which is small for the slow reaction and large for the fast reaction.  Because the reaction kinetics depend on the ratio of the reactant rms steps lengths to the binding radii, the slow one has relatively long steps compared to the binding radius and thus behaves as though it is activation-limited.  In contrast, the fast reaction has short rms step lengths compared to the binding radius and so behaves as though it is diffusion-limited.  Shortening the simulation time step would make all of these more diffusion-limited.</w:t>
+        <w:t xml:space="preserve">The Smoldyn diagnostics output shows how these different reaction rates are converted into simulation parameters.  They are converted into binding radii, which is small for the slow reaction and large for the fast reaction.  Because the reaction kinetics depend on the </w:t>
+      </w:r>
+      <w:r>
+        <w:lastRenderedPageBreak/>
+        <w:t>ratio of the reactant rms steps lengths to the binding radii, the slow one has relatively long steps compared to the binding radius and thus behaves as though it is activation-limited.  In contrast, the fast reaction has short rms step lengths compared to the binding radius and so behaves as though it is diffusion-limited.  Shortening the simulation time step would make all of these more diffusion-limited.</w:t>
       </w:r>
     </w:p>
     <w:p>
@@ -24177,6 +24285,7 @@
         <w:ind w:firstLine="540"/>
       </w:pPr>
       <w:r>
+        <w:lastRenderedPageBreak/>
         <w:t>The analytical solution for the number of A molecules as a function of time is also slightly different from before,</w:t>
       </w:r>
     </w:p>
@@ -24198,7 +24307,7 @@
           <v:shape id="_x0000_i1045" type="#_x0000_t75" style="width:100.8pt;height:40pt" o:ole="">
             <v:imagedata r:id="rId66" o:title=""/>
           </v:shape>
-          <o:OLEObject Type="Embed" ProgID="Equation.3" ShapeID="_x0000_i1045" DrawAspect="Content" ObjectID="_1499153807" r:id="rId67"/>
+          <o:OLEObject Type="Embed" ProgID="Equation.3" ShapeID="_x0000_i1045" DrawAspect="Content" ObjectID="_1502564179" r:id="rId67"/>
         </w:object>
       </w:r>
     </w:p>
@@ -24442,7 +24551,11 @@
         <w:t xml:space="preserve"> shows diffusion-limited bimolecular reactions from</w:t>
       </w:r>
       <w:r>
-        <w:t xml:space="preserve"> the configuration file bireactABB.txt, which simulates the reaction that is described in Figure 7 of Andrews and Bray, 2004.  The left panel shows the number of surviving A molecules as a function of time with comparison to the time-dependent Smoluchowski equation.  The right panel shows the reaction rate per A molecule per time unit as a function of time along with the Smoluchowski prediction with the solid black line and predicted fluctuations with the dashed lines.</w:t>
+        <w:t xml:space="preserve"> the configuration file bireactABB.txt, which simulates the reaction that is described in Figure 7 of Andrews and Bray, 2004.  The left panel shows the number of surviving A molecules as a function of time with comparison to the time-dependent Smoluchowski equation.  The right panel </w:t>
+      </w:r>
+      <w:r>
+        <w:lastRenderedPageBreak/>
+        <w:t>shows the reaction rate per A molecule per time unit as a function of time along with the Smoluchowski prediction with the solid black line and predicted fluctuations with the dashed lines.</w:t>
       </w:r>
     </w:p>
     <w:p>
@@ -24510,7 +24623,7 @@
           <v:shape id="_x0000_i1046" type="#_x0000_t75" style="width:75.2pt;height:32.8pt" o:ole="">
             <v:imagedata r:id="rId70" o:title=""/>
           </v:shape>
-          <o:OLEObject Type="Embed" ProgID="Equation.3" ShapeID="_x0000_i1046" DrawAspect="Content" ObjectID="_1499153808" r:id="rId71"/>
+          <o:OLEObject Type="Embed" ProgID="Equation.3" ShapeID="_x0000_i1046" DrawAspect="Content" ObjectID="_1502564180" r:id="rId71"/>
         </w:object>
       </w:r>
     </w:p>
@@ -24552,7 +24665,7 @@
           <v:shape id="_x0000_i1047" type="#_x0000_t75" style="width:138.4pt;height:35.2pt" o:ole="">
             <v:imagedata r:id="rId72" o:title=""/>
           </v:shape>
-          <o:OLEObject Type="Embed" ProgID="Equation.3" ShapeID="_x0000_i1047" DrawAspect="Content" ObjectID="_1499153809" r:id="rId73"/>
+          <o:OLEObject Type="Embed" ProgID="Equation.3" ShapeID="_x0000_i1047" DrawAspect="Content" ObjectID="_1502564181" r:id="rId73"/>
         </w:object>
       </w:r>
     </w:p>
@@ -24717,7 +24830,11 @@
         <w:t>nd</w:t>
       </w:r>
       <w:r>
-        <w:t xml:space="preserve"> order reaction categories, but are instead complex reactions that include multiple elementary steps.  Whereas these complex reactions can be well-defined for models that are either deterministic or non-spatial, they simply don’t make sense when individual molecules are modeled.  Thus, to include them in a Smoldyn model, one has to explicitly define each of the steps.</w:t>
+        <w:t xml:space="preserve"> order reaction categories, but are instead complex reactions that include multiple elementary steps.  Whereas these complex reactions can be well-defined for models that </w:t>
+      </w:r>
+      <w:r>
+        <w:lastRenderedPageBreak/>
+        <w:t>are either deterministic or non-spatial, they simply don’t make sense when individual molecules are modeled.  Thus, to include them in a Smoldyn model, one has to explicitly define each of the steps.</w:t>
       </w:r>
     </w:p>
     <w:p>
@@ -24744,7 +24861,7 @@
           <v:shape id="_x0000_i1048" type="#_x0000_t75" style="width:120pt;height:24pt" o:ole="">
             <v:imagedata r:id="rId75" o:title=""/>
           </v:shape>
-          <o:OLEObject Type="Embed" ProgID="Equation.DSMT4" ShapeID="_x0000_i1048" DrawAspect="Content" ObjectID="_1499153810" r:id="rId76"/>
+          <o:OLEObject Type="Embed" ProgID="Equation.DSMT4" ShapeID="_x0000_i1048" DrawAspect="Content" ObjectID="_1502564182" r:id="rId76"/>
         </w:object>
       </w:r>
     </w:p>
@@ -24848,7 +24965,7 @@
           <v:shape id="_x0000_i1049" type="#_x0000_t75" style="width:71.2pt;height:34.4pt" o:ole="">
             <v:imagedata r:id="rId77" o:title=""/>
           </v:shape>
-          <o:OLEObject Type="Embed" ProgID="Equation.DSMT4" ShapeID="_x0000_i1049" DrawAspect="Content" ObjectID="_1499153811" r:id="rId78"/>
+          <o:OLEObject Type="Embed" ProgID="Equation.DSMT4" ShapeID="_x0000_i1049" DrawAspect="Content" ObjectID="_1502564183" r:id="rId78"/>
         </w:object>
       </w:r>
       <w:r>
@@ -24865,7 +24982,7 @@
           <v:shape id="_x0000_i1050" type="#_x0000_t75" style="width:67.2pt;height:19.2pt" o:ole="">
             <v:imagedata r:id="rId79" o:title=""/>
           </v:shape>
-          <o:OLEObject Type="Embed" ProgID="Equation.DSMT4" ShapeID="_x0000_i1050" DrawAspect="Content" ObjectID="_1499153812" r:id="rId80"/>
+          <o:OLEObject Type="Embed" ProgID="Equation.DSMT4" ShapeID="_x0000_i1050" DrawAspect="Content" ObjectID="_1502564184" r:id="rId80"/>
         </w:object>
       </w:r>
     </w:p>
@@ -24910,7 +25027,7 @@
           <v:shape id="_x0000_i1051" type="#_x0000_t75" style="width:59.2pt;height:34.4pt" o:ole="">
             <v:imagedata r:id="rId81" o:title=""/>
           </v:shape>
-          <o:OLEObject Type="Embed" ProgID="Equation.DSMT4" ShapeID="_x0000_i1051" DrawAspect="Content" ObjectID="_1499153813" r:id="rId82"/>
+          <o:OLEObject Type="Embed" ProgID="Equation.DSMT4" ShapeID="_x0000_i1051" DrawAspect="Content" ObjectID="_1502564185" r:id="rId82"/>
         </w:object>
       </w:r>
     </w:p>
@@ -24946,7 +25063,7 @@
           <v:shape id="_x0000_i1052" type="#_x0000_t75" style="width:71.2pt;height:35.2pt" o:ole="">
             <v:imagedata r:id="rId83" o:title=""/>
           </v:shape>
-          <o:OLEObject Type="Embed" ProgID="Equation.DSMT4" ShapeID="_x0000_i1052" DrawAspect="Content" ObjectID="_1499153814" r:id="rId84"/>
+          <o:OLEObject Type="Embed" ProgID="Equation.DSMT4" ShapeID="_x0000_i1052" DrawAspect="Content" ObjectID="_1502564186" r:id="rId84"/>
         </w:object>
       </w:r>
       <w:r>
@@ -24963,7 +25080,7 @@
           <v:shape id="_x0000_i1053" type="#_x0000_t75" style="width:82.4pt;height:36pt" o:ole="">
             <v:imagedata r:id="rId85" o:title=""/>
           </v:shape>
-          <o:OLEObject Type="Embed" ProgID="Equation.DSMT4" ShapeID="_x0000_i1053" DrawAspect="Content" ObjectID="_1499153815" r:id="rId86"/>
+          <o:OLEObject Type="Embed" ProgID="Equation.DSMT4" ShapeID="_x0000_i1053" DrawAspect="Content" ObjectID="_1502564187" r:id="rId86"/>
         </w:object>
       </w:r>
       <w:r>
@@ -24977,7 +25094,7 @@
           <v:shape id="_x0000_i1054" type="#_x0000_t75" style="width:48.8pt;height:35.2pt" o:ole="">
             <v:imagedata r:id="rId87" o:title=""/>
           </v:shape>
-          <o:OLEObject Type="Embed" ProgID="Equation.DSMT4" ShapeID="_x0000_i1054" DrawAspect="Content" ObjectID="_1499153816" r:id="rId88"/>
+          <o:OLEObject Type="Embed" ProgID="Equation.DSMT4" ShapeID="_x0000_i1054" DrawAspect="Content" ObjectID="_1502564188" r:id="rId88"/>
         </w:object>
       </w:r>
     </w:p>
@@ -25674,6 +25791,7 @@
         <w:rPr>
           <w:noProof/>
         </w:rPr>
+        <w:lastRenderedPageBreak/>
         <w:drawing>
           <wp:inline distT="0" distB="0" distL="0" distR="0" wp14:anchorId="2623051C" wp14:editId="2887B78C">
             <wp:extent cx="1706880" cy="1706880"/>
@@ -25961,7 +26079,11 @@
         <w:ind w:firstLine="540"/>
       </w:pPr>
       <w:r>
-        <w:t>Conformational spread processes are frequently symmetric such that activity can be spread from an active molecule to its neighbor, and also inactivity can spread from an inactive molecule to its neighbor.  This can be entered in Smoldyn with a pair of conformational spread reactions:</w:t>
+        <w:t xml:space="preserve">Conformational spread processes are frequently symmetric such that activity can be spread from an active molecule to its neighbor, and also inactivity can spread from an </w:t>
+      </w:r>
+      <w:r>
+        <w:lastRenderedPageBreak/>
+        <w:t>inactive molecule to its neighbor.  This can be entered in Smoldyn with a pair of conformational spread reactions:</w:t>
       </w:r>
     </w:p>
     <w:p/>
@@ -26447,6 +26569,7 @@
         <w:ind w:firstLine="540"/>
       </w:pPr>
       <w:r>
+        <w:lastRenderedPageBreak/>
         <w:t>I</w:t>
       </w:r>
       <w:r>
@@ -26748,7 +26871,11 @@
         <w:t>Smoldyn</w:t>
       </w:r>
       <w:r>
-        <w:t>’s guess is correct, the simulated reaction rates should exactly match the experimental rates (not including edge effects, which are typically negligible unless one reactant is fixed at or near an edge).</w:t>
+        <w:t xml:space="preserve">’s guess is correct, the simulated reaction rates should exactly match the experimental rates (not including </w:t>
+      </w:r>
+      <w:r>
+        <w:lastRenderedPageBreak/>
+        <w:t>edge effects, which are typically negligible unless one reactant is fixed at or near an edge).</w:t>
       </w:r>
     </w:p>
     <w:p>
@@ -27581,7 +27708,11 @@
         <w:t>offset</w:t>
       </w:r>
       <w:r>
-        <w:t>, the requested separation is used.  At steady-state, the simulation matches mass action kinetics.</w:t>
+        <w:t xml:space="preserve">, the </w:t>
+      </w:r>
+      <w:r>
+        <w:lastRenderedPageBreak/>
+        <w:t>requested separation is used.  At steady-state, the simulation matches mass action kinetics.</w:t>
       </w:r>
     </w:p>
     <w:p>
@@ -28027,6 +28158,7 @@
         <w:ind w:left="540"/>
       </w:pPr>
       <w:r>
+        <w:lastRenderedPageBreak/>
         <w:t xml:space="preserve">The binding radii for the two bimolecular reactions are each found as in example 1.  The unbinding radius for the first reaction cannot be determined uniquely, because the two forward reactions from A + B are equivalent and are likely to have different binding radii.  </w:t>
       </w:r>
       <w:r>
@@ -28317,7 +28449,11 @@
         <w:ind w:firstLine="540"/>
       </w:pPr>
       <w:r>
-        <w:t>Smoldyn determines where the reaction location is using a weighed average of the reactant diffusion coefficients.  The reaction takes place only if both reactants can get to the reaction position, considering any intervening surfaces.  Absorption on the opposite side of a surface is not worried about, the logic being that molecules are already in contact when a reactant traverses the surface, and so opposite-side absorption is no more important than the reaction.  For partially transparent surfaces, reactions occur depending on the probability of transparency.</w:t>
+        <w:t xml:space="preserve">Smoldyn determines where the reaction location is using a weighed average of the reactant diffusion coefficients.  The reaction takes place only if both reactants can get to the reaction position, considering any intervening surfaces.  Absorption on the opposite side of a surface is not worried about, the logic being that molecules are already in </w:t>
+      </w:r>
+      <w:r>
+        <w:lastRenderedPageBreak/>
+        <w:t>contact when a reactant traverses the surface, and so opposite-side absorption is no more important than the reaction.  For partially transparent surfaces, reactions occur depending on the probability of transparency.</w:t>
       </w:r>
     </w:p>
     <w:p>
@@ -28368,7 +28504,7 @@
           <v:shape id="_x0000_i1055" type="#_x0000_t75" style="width:55.2pt;height:14.4pt" o:ole="">
             <v:imagedata r:id="rId96" o:title=""/>
           </v:shape>
-          <o:OLEObject Type="Embed" ProgID="Equation.3" ShapeID="_x0000_i1055" DrawAspect="Content" ObjectID="_1499153817" r:id="rId97"/>
+          <o:OLEObject Type="Embed" ProgID="Equation.3" ShapeID="_x0000_i1055" DrawAspect="Content" ObjectID="_1502564189" r:id="rId97"/>
         </w:object>
       </w:r>
     </w:p>
@@ -28407,7 +28543,7 @@
           <v:shape id="_x0000_i1056" type="#_x0000_t75" style="width:54.4pt;height:14.4pt" o:ole="">
             <v:imagedata r:id="rId98" o:title=""/>
           </v:shape>
-          <o:OLEObject Type="Embed" ProgID="Equation.3" ShapeID="_x0000_i1056" DrawAspect="Content" ObjectID="_1499153818" r:id="rId99"/>
+          <o:OLEObject Type="Embed" ProgID="Equation.3" ShapeID="_x0000_i1056" DrawAspect="Content" ObjectID="_1502564190" r:id="rId99"/>
         </w:object>
       </w:r>
     </w:p>
@@ -28417,7 +28553,11 @@
         <w:ind w:firstLine="540"/>
       </w:pPr>
       <w:r>
-        <w:t>The situation changes some when simulation time steps are sufficiently long that rms step lengths are much longer than binding radii.  Now, the probability of a reaction occurring during a time step is a function of only the binding volume.  Thus, there are no surface effects at all when an A molecule is fixed anywhere in the simulation volume that is greater than or equal to one binding radius away from a surface.  As the A molecule is moved closer to the surface, the reaction rate decreases in direct proportion to the binding volume that is made inaccessible to B molecules.  An especially easy situation is that when the A molecule is exactly at the surface, the reaction rate is half of its value when the A molecule is far from a surface, which is the same as the diffusion limited result.</w:t>
+        <w:t xml:space="preserve">The situation changes some when simulation time steps are sufficiently long that rms step lengths are much longer than binding radii.  Now, the probability of a reaction occurring during a time step is a function of only the binding volume.  Thus, there are no </w:t>
+      </w:r>
+      <w:r>
+        <w:lastRenderedPageBreak/>
+        <w:t>surface effects at all when an A molecule is fixed anywhere in the simulation volume that is greater than or equal to one binding radius away from a surface.  As the A molecule is moved closer to the surface, the reaction rate decreases in direct proportion to the binding volume that is made inaccessible to B molecules.  An especially easy situation is that when the A molecule is exactly at the surface, the reaction rate is half of its value when the A molecule is far from a surface, which is the same as the diffusion limited result.</w:t>
       </w:r>
     </w:p>
     <w:p>
@@ -28471,6 +28611,7 @@
           <w:sz w:val="36"/>
           <w:szCs w:val="36"/>
         </w:rPr>
+        <w:lastRenderedPageBreak/>
         <w:t>9</w:t>
       </w:r>
       <w:r>
@@ -28795,6 +28936,7 @@
           <w:rFonts w:ascii="Monaco" w:hAnsi="Monaco"/>
           <w:sz w:val="18"/>
         </w:rPr>
+        <w:lastRenderedPageBreak/>
         <w:t>point 50 25</w:t>
       </w:r>
     </w:p>
@@ -29318,6 +29460,7 @@
         <w:ind w:firstLine="540"/>
       </w:pPr>
       <w:r>
+        <w:lastRenderedPageBreak/>
         <w:t>For logically combining compartments, the logical options are: “equal”, “equalnot”, “and”, “andnot”, “or”, “ornot”, or “xor”.  These obey the standard logical rules.  Note that the sequence of statements matters.  For example, the region defined by A-andnot-B is the portion of A is that is not within B, whereas B-andnot-A is the portion of B that is not within A.</w:t>
       </w:r>
     </w:p>
@@ -29579,6 +29722,7 @@
           <w:sz w:val="36"/>
           <w:szCs w:val="36"/>
         </w:rPr>
+        <w:lastRenderedPageBreak/>
         <w:t>1</w:t>
       </w:r>
       <w:r>
@@ -29808,6 +29952,7 @@
         <w:ind w:firstLine="540"/>
       </w:pPr>
       <w:r>
+        <w:lastRenderedPageBreak/>
         <w:t>Box sizes that are too large will cause slow simulations, but no errors.  Warnings that say that there are a lot of molecules or surface panels in a box are suggestions that smaller boxes may make the simulation run faster, but do not need to be heeded.  Box sizes that are too small may cause errors.  Several warnings can be generated for this, including that the diffusive step lengths are larger than the box size, etc.  However, the only warning that really matters is if box sizes are smaller than the largest bimolecular reaction binding radius.  If this happens, some bimolecular reactions are likely to be ignored, which will lead to a too slow reaction rate.  If simulation speed is important, it is a good idea to run a few trial simulations with different box sizes to see which one leads to the fastest simulations.</w:t>
       </w:r>
     </w:p>
@@ -30204,6 +30349,7 @@
           <w:sz w:val="36"/>
           <w:szCs w:val="36"/>
         </w:rPr>
+        <w:lastRenderedPageBreak/>
         <w:t>1</w:t>
       </w:r>
       <w:r>
@@ -30549,6 +30695,7 @@
           <w:sz w:val="36"/>
           <w:szCs w:val="36"/>
         </w:rPr>
+        <w:lastRenderedPageBreak/>
         <w:t>1</w:t>
       </w:r>
       <w:r>
@@ -30919,6 +31066,7 @@
           <w:sz w:val="18"/>
           <w:szCs w:val="22"/>
         </w:rPr>
+        <w:lastRenderedPageBreak/>
         <w:t># BioNetGen file, run in Smoldyn with abbasim.txt</w:t>
       </w:r>
     </w:p>
@@ -31903,7 +32051,11 @@
         <w:t xml:space="preserve"> statements in the Smoldyn input file</w:t>
       </w:r>
       <w:r>
-        <w:t>.  The reaction rules describe how things can bind together.  In the first rule, for example, A can bind to B using the a2b site on A molecules and the b2a site on B molecules.  The b2b site of B molecules does not affect this binding, so it is ignored in the rule (alternatively, this rule could have specified that the b2b site must be bound, or unbound, for this reaction to occur).  On the right hand side of the rule, the period between the species indicates a bond and the “!1” text labels the bond number; this latter notation is useful for distinguishing bonds when there are multiple bonds in a single rule.  Finally, the reaction rate is followed by forward and reverse reaction rate constants.  The last line of the file tells Bi</w:t>
+        <w:t xml:space="preserve">.  The reaction rules describe how things can bind together.  In the first rule, for example, A can bind to B using the a2b site on A molecules and the b2a site on B molecules.  The b2b site of B molecules does not affect this binding, so it is ignored in the rule (alternatively, this rule could have specified that the b2b site must be bound, or </w:t>
+      </w:r>
+      <w:r>
+        <w:lastRenderedPageBreak/>
+        <w:t>unbound, for this reaction to occur).  On the right hand side of the rule, the period between the species indicates a bond and the “!1” text labels the bond number; this latter notation is useful for distinguishing bonds when there are multiple bonds in a single rule.  Finally, the reaction rate is followed by forward and reverse reaction rate constants.  The last line of the file tells Bi</w:t>
       </w:r>
       <w:r>
         <w:t>oNetGen to generate the network</w:t>
@@ -32463,6 +32615,7 @@
         <w:ind w:firstLine="540"/>
       </w:pPr>
       <w:r>
+        <w:lastRenderedPageBreak/>
         <w:t>The BioNetGen portion of this file is in the</w:t>
       </w:r>
       <w:r>
@@ -33659,7 +33812,11 @@
         <w:spacing w:before="120"/>
       </w:pPr>
       <w:r>
-        <w:t>The species list shows that each species has both a short name and a long name.  The long names were generated by BioNetGen and give the full binding information.  The short names were shortened by Smoldyn for more convenient use.  They list only the numbers of each monomer type in a species, followed by an</w:t>
+        <w:t xml:space="preserve">The species list shows that each species has both a short name and a long name.  The long names were generated by BioNetGen and give the full binding information.  The </w:t>
+      </w:r>
+      <w:r>
+        <w:lastRenderedPageBreak/>
+        <w:t>short names were shortened by Smoldyn for more convenient use.  They list only the numbers of each monomer type in a species, followed by an</w:t>
       </w:r>
       <w:r>
         <w:t xml:space="preserve"> “isomer</w:t>
@@ -34073,7 +34230,11 @@
         <w:ind w:firstLine="540"/>
       </w:pPr>
       <w:r>
-        <w:t>The following BioNetGen and Smoldyn files represent a ligand-receptor-messenger signaling system.  In it, both an extracellular ligand and an intracellular messenger protein can bind to opposite sides of a trans-membrane receptor.  When a receptor binds both at once, it causes the messenger to become phosphorylated, thus transmitting the ligand-binding event to an intracellular signal.  The messenger protein dephosphorylates spontaneously.  This is substantially more complicated than the above ABBA simulation because it uses monomer modification sites and surface-bound molecules.</w:t>
+        <w:t xml:space="preserve">The following BioNetGen and Smoldyn files represent a ligand-receptor-messenger signaling system.  In it, both an extracellular ligand and an intracellular messenger protein can bind to opposite sides of a trans-membrane receptor.  When a receptor binds </w:t>
+      </w:r>
+      <w:r>
+        <w:lastRenderedPageBreak/>
+        <w:t>both at once, it causes the messenger to become phosphorylated, thus transmitting the ligand-binding event to an intracellular signal.  The messenger protein dephosphorylates spontaneously.  This is substantially more complicated than the above ABBA simulation because it uses monomer modification sites and surface-bound molecules.</w:t>
       </w:r>
       <w:r>
         <w:t xml:space="preserve">  The following sections discuss these files.</w:t>
@@ -35091,6 +35252,7 @@
           <w:rFonts w:ascii="Monaco" w:hAnsi="Monaco"/>
           <w:sz w:val="18"/>
         </w:rPr>
+        <w:lastRenderedPageBreak/>
         <w:t># Smoldyn configuration file to run abba.bngl BioNetGen network.</w:t>
       </w:r>
     </w:p>
@@ -35890,6 +36052,7 @@
           <w:rFonts w:ascii="Monaco" w:hAnsi="Monaco"/>
           <w:sz w:val="18"/>
         </w:rPr>
+        <w:lastRenderedPageBreak/>
         <w:t>mol 20 L 50 80</w:t>
       </w:r>
     </w:p>
@@ -36168,6 +36331,7 @@
           <w:sz w:val="28"/>
           <w:szCs w:val="28"/>
         </w:rPr>
+        <w:lastRenderedPageBreak/>
         <w:t>Network expansion with surface-bound states</w:t>
       </w:r>
     </w:p>
@@ -36438,7 +36602,11 @@
         <w:t>monomer_display_size</w:t>
       </w:r>
       <w:r>
-        <w:t xml:space="preserve"> statements (very similar to the </w:t>
+        <w:t xml:space="preserve"> statements (very </w:t>
+      </w:r>
+      <w:r>
+        <w:lastRenderedPageBreak/>
+        <w:t xml:space="preserve">similar to the </w:t>
       </w:r>
       <w:r>
         <w:rPr>
@@ -36550,7 +36718,7 @@
           <v:shape id="_x0000_i1057" type="#_x0000_t75" style="width:86.4pt;height:43.2pt" o:ole="">
             <v:imagedata r:id="rId102" o:title=""/>
           </v:shape>
-          <o:OLEObject Type="Embed" ProgID="Equation.DSMT4" ShapeID="_x0000_i1057" DrawAspect="Content" ObjectID="_1499153819" r:id="rId103"/>
+          <o:OLEObject Type="Embed" ProgID="Equation.DSMT4" ShapeID="_x0000_i1057" DrawAspect="Content" ObjectID="_1502564191" r:id="rId103"/>
         </w:object>
       </w:r>
       <w:r>
@@ -36620,7 +36788,7 @@
           <v:shape id="_x0000_i1058" type="#_x0000_t75" style="width:99.2pt;height:43.2pt" o:ole="">
             <v:imagedata r:id="rId104" o:title=""/>
           </v:shape>
-          <o:OLEObject Type="Embed" ProgID="Equation.DSMT4" ShapeID="_x0000_i1058" DrawAspect="Content" ObjectID="_1499153820" r:id="rId105"/>
+          <o:OLEObject Type="Embed" ProgID="Equation.DSMT4" ShapeID="_x0000_i1058" DrawAspect="Content" ObjectID="_1502564192" r:id="rId105"/>
         </w:object>
       </w:r>
       <w:r>
@@ -36722,7 +36890,11 @@
         <w:ind w:firstLine="540"/>
       </w:pPr>
       <w:r>
-        <w:t>The other option is to define surfaces before expanding the reaction network with BioNetGen.  In this case, Smoldyn infers the molecule-surface interactions for the newly generated species, much as Smoldyn computes diffusion coefficients, colors, and display sizes for them.  As for those other species properties, Smoldyn considers the monomers that compose the new species and looks at the molecule-surface interactions for those monomeric species.  The surface action for a multimeric complex is that of the component monomer that has the greatest action.  In order of increasing action, the possibilities are: transmit, multiple actions, reflect, jump, absorb, and port.  Multiple actions mean that there is some rate, such as for adsorption or desorption.  If Smoldyn needs to choose between two monomers with multiple actions, then Smoldyn chooses the one with the faster rate constant.</w:t>
+        <w:t xml:space="preserve">The other option is to define surfaces before expanding the reaction network with BioNetGen.  In this case, Smoldyn infers the molecule-surface interactions for the newly generated species, much as Smoldyn computes diffusion coefficients, colors, and display sizes for them.  As for those other species properties, Smoldyn considers the monomers that compose the new species and looks at the molecule-surface interactions for those monomeric species.  The surface action for a multimeric complex is that of the component monomer that has the greatest action.  In order of increasing action, the possibilities are: transmit, multiple actions, reflect, jump, absorb, and port.  Multiple actions mean that there is some rate, such as for adsorption or desorption.  If Smoldyn </w:t>
+      </w:r>
+      <w:r>
+        <w:lastRenderedPageBreak/>
+        <w:t>needs to choose between two monomers with multiple actions, then Smoldyn chooses the one with the faster rate constant.</w:t>
       </w:r>
       <w:r>
         <w:t xml:space="preserve">  The polymer_endsim.txt file illustrates this, although in a fairly minimal manner.</w:t>
@@ -36745,6 +36917,7 @@
           <w:sz w:val="36"/>
           <w:szCs w:val="36"/>
         </w:rPr>
+        <w:lastRenderedPageBreak/>
         <w:t>1</w:t>
       </w:r>
       <w:r>
@@ -36828,6 +37001,7 @@
           <w:sz w:val="36"/>
           <w:szCs w:val="36"/>
         </w:rPr>
+        <w:lastRenderedPageBreak/>
         <w:t>1</w:t>
       </w:r>
       <w:r>
@@ -37200,7 +37374,11 @@
         <w:t>move</w:t>
       </w:r>
       <w:r>
-        <w:t>” to indicate that all subsequent reactions in the list should be “moved” to the lattice side and disabled on the particle side.</w:t>
+        <w:t xml:space="preserve">” to </w:t>
+      </w:r>
+      <w:r>
+        <w:lastRenderedPageBreak/>
+        <w:t>indicate that all subsequent reactions in the list should be “moved” to the lattice side and disabled on the particle side.</w:t>
       </w:r>
     </w:p>
     <w:p>
@@ -37877,6 +38055,7 @@
           <w:b/>
           <w:sz w:val="36"/>
         </w:rPr>
+        <w:lastRenderedPageBreak/>
         <w:t>Part II.</w:t>
       </w:r>
       <w:r>
@@ -38351,6 +38530,7 @@
         <w:ind w:left="1440" w:hanging="1440"/>
       </w:pPr>
       <w:r>
+        <w:lastRenderedPageBreak/>
         <w:tab/>
         <w:t xml:space="preserve">Removes a macro substitution definition that was made previously, whether global or local.  Global undefines apply to this file and all files that are called by it, but not to a file that called this one.  Entering </w:t>
       </w:r>
@@ -38886,7 +39066,11 @@
         <w:t>pos2</w:t>
       </w:r>
       <w:r>
-        <w:t xml:space="preserve">.  Using the first format, which is advised for systems that include surfaces, boundaries are created that are transparent to molecules, meaning that they do not contain or otherwise interact with molecules.  Surfaces need to be defined to keep molecules in the system.  The second format is preferable for systems that do not include any surfaces.  In this case, the boundary type can be ‘r’ for reflective, ‘t’ for transparent, ‘a’ for absorbing, or ‘p’ for periodic.  For most purposes, this statement replaces the </w:t>
+        <w:t xml:space="preserve">.  Using the first format, which is advised for systems that include surfaces, </w:t>
+      </w:r>
+      <w:r>
+        <w:lastRenderedPageBreak/>
+        <w:t xml:space="preserve">boundaries are created that are transparent to molecules, meaning that they do not contain or otherwise interact with molecules.  Surfaces need to be defined to keep molecules in the system.  The second format is preferable for systems that do not include any surfaces.  In this case, the boundary type can be ‘r’ for reflective, ‘t’ for transparent, ‘a’ for absorbing, or ‘p’ for periodic.  For most purposes, this statement replaces the </w:t>
       </w:r>
       <w:r>
         <w:rPr>
@@ -40022,7 +40206,11 @@
         <w:t>state</w:t>
       </w:r>
       <w:r>
-        <w:t xml:space="preserve"> may be “all” to set diffusion matrices for multiple species at once.</w:t>
+        <w:t xml:space="preserve"> may be “all” to set </w:t>
+      </w:r>
+      <w:r>
+        <w:lastRenderedPageBreak/>
+        <w:t>diffusion matrices for multiple species at once.</w:t>
       </w:r>
       <w:r>
         <w:t xml:space="preserve">  If the rule form is used (generally with wildcard characters), then the statement is not applied immediately but is stored for use during rule expansion; during rule expansion, it is applied to all species that match the given species pattern.</w:t>
@@ -40917,7 +41105,11 @@
         <w:t>state</w:t>
       </w:r>
       <w:r>
-        <w:t xml:space="preserve">, which can be “front”, “back”, “up”, or “down”.  If additional text is entered, it needs to be the Cartesian coordinates of the molecules, all of which are put at the same spot and on the same panel.  If the coordinates are not given, the molecules are placed randomly on the surface with a constant density, on average.  For randomly placed molecules, it is permissible to enter “all” for the panel, the </w:t>
+        <w:t xml:space="preserve">, which can be “front”, “back”, “up”, or “down”.  If additional text is entered, it needs to be the Cartesian coordinates of the molecules, all of which are put at the same spot and on the same panel.  If the coordinates are not given, the molecules are placed randomly on the surface with a constant density, on average.  For </w:t>
+      </w:r>
+      <w:r>
+        <w:lastRenderedPageBreak/>
+        <w:t xml:space="preserve">randomly placed molecules, it is permissible to enter “all” for the panel, the </w:t>
       </w:r>
       <w:r>
         <w:rPr>
@@ -42127,7 +42319,11 @@
         <w:t>name</w:t>
       </w:r>
       <w:r>
-        <w:t xml:space="preserve">.  If the surface state is omitted, this color applies to just the solution state.  States may be “solution”, “front”, “back”, “up”, “down”, or “all”.  Colors can be words, or can be given with red, green, and blue values, each of which should be between 0 and 1.  Default values are 0 for each parameter, which is black.  Entering </w:t>
+        <w:t xml:space="preserve">.  If the surface state is omitted, this color applies to just the solution state.  States may be </w:t>
+      </w:r>
+      <w:r>
+        <w:lastRenderedPageBreak/>
+        <w:t xml:space="preserve">“solution”, “front”, “back”, “up”, “down”, or “all”.  Colors can be words, or can be given with red, green, and blue values, each of which should be between 0 and 1.  Default values are 0 for each parameter, which is black.  Entering </w:t>
       </w:r>
       <w:r>
         <w:rPr>
@@ -43184,6 +43380,7 @@
           <w:rFonts w:ascii="Monaco" w:hAnsi="Monaco"/>
           <w:sz w:val="18"/>
         </w:rPr>
+        <w:lastRenderedPageBreak/>
         <w:t>cmd</w:t>
       </w:r>
       <w:r>
@@ -44366,6 +44563,7 @@
         </w:rPr>
       </w:pPr>
       <w:r>
+        <w:lastRenderedPageBreak/>
         <w:t xml:space="preserve">* </w:t>
       </w:r>
       <w:r>
@@ -44812,6 +45010,7 @@
           <w:rFonts w:ascii="Monaco" w:hAnsi="Monaco"/>
           <w:sz w:val="18"/>
         </w:rPr>
+        <w:lastRenderedPageBreak/>
         <w:tab/>
       </w:r>
       <w:r>
@@ -45094,7 +45293,11 @@
       </w:pPr>
       <w:r>
         <w:tab/>
-        <w:t>For “tri”, enter the coordinates of the corners of the triangle.  This is one number for 1-D; 4 for 2-D, and 9 for 3-D.  For 1-D, the front of the triangle always faces the positive axis; rectangles are completely equivalent and more versatile.  For 2-D, triangles are really lines and the front side of the line is the side on the right when traveling in sequential order of the points that are entered.  For 3-D, the triangle front is determined by the winding direction of the corners: if one is facing the front, the points wind counterclockwise.  Unlike rectangles, triangles do not have to be perpendicular to axes.</w:t>
+        <w:t xml:space="preserve">For “tri”, enter the coordinates of the corners of the triangle.  This is one number for 1-D; 4 for 2-D, and 9 for 3-D.  For 1-D, the front of the triangle always faces the positive axis; rectangles are completely </w:t>
+      </w:r>
+      <w:r>
+        <w:lastRenderedPageBreak/>
+        <w:t>equivalent and more versatile.  For 2-D, triangles are really lines and the front side of the line is the side on the right when traveling in sequential order of the points that are entered.  For 3-D, the triangle front is determined by the winding direction of the corners: if one is facing the front, the points wind counterclockwise.  Unlike rectangles, triangles do not have to be perpendicular to axes.</w:t>
       </w:r>
     </w:p>
     <w:p>
@@ -45150,7 +45353,11 @@
       </w:pPr>
       <w:r>
         <w:tab/>
-        <w:t>For “disk”, enter the coordinates of the disk center, the radius, a vector that points away from the front of the disk, and drawing information if appropriate.  Disks are not permitted in 1-D.  In 2-D, the center coordinates are 2 numbers, the radius is 1 number, and the normal vector is 2 numbers.  For 3-D, the center coordinates are 3 numbers, the radius is 1 number, the normal vector is 3 numbers, and the number of drawing slices is entered last.  Normal vectors do not need to have unit length.</w:t>
+        <w:t xml:space="preserve">For “disk”, enter the coordinates of the disk center, the radius, a vector that points away from the front of the disk, and drawing information if appropriate.  Disks are not permitted in 1-D.  In 2-D, the center coordinates are 2 numbers, the radius is 1 number, and the normal vector is 2 numbers.  For 3-D, the center coordinates are 3 numbers, the radius is </w:t>
+      </w:r>
+      <w:r>
+        <w:lastRenderedPageBreak/>
+        <w:t>1 number, the normal vector is 3 numbers, and the number of drawing slices is entered last.  Normal vectors do not need to have unit length.</w:t>
       </w:r>
     </w:p>
     <w:p>
@@ -45681,6 +45888,7 @@
           <w:rFonts w:ascii="Monaco" w:hAnsi="Monaco"/>
           <w:sz w:val="18"/>
         </w:rPr>
+        <w:lastRenderedPageBreak/>
         <w:t>margin</w:t>
       </w:r>
       <w:r>
@@ -46413,6 +46621,7 @@
           <w:rFonts w:ascii="Monaco" w:hAnsi="Monaco"/>
           <w:sz w:val="18"/>
         </w:rPr>
+        <w:lastRenderedPageBreak/>
         <w:tab/>
       </w:r>
       <w:r>
@@ -47456,7 +47665,11 @@
         <w:t>rname</w:t>
       </w:r>
       <w:r>
-        <w:t>.  This value is set to 1 by default, but can be changed if there are multiple different ways for a single reaction to occur.  The requested reaction rate is multiplied by the multiplicity to give the total reaction rate.  Internally, this is an important parameter for rule-based modeling, but the value should generally not be set using this statement.</w:t>
+        <w:t xml:space="preserve">.  This value is set to 1 by default, but can be changed if there are multiple different ways for a single reaction to occur.  The requested reaction rate is </w:t>
+      </w:r>
+      <w:r>
+        <w:lastRenderedPageBreak/>
+        <w:t>multiplied by the multiplicity to give the total reaction rate.  Internally, this is an important parameter for rule-based modeling, but the value should generally not be set using this statement.</w:t>
       </w:r>
     </w:p>
     <w:p>
@@ -47896,7 +48109,11 @@
         <w:t>-dimensional vector as the parameter list.</w:t>
       </w:r>
       <w:r>
-        <w:t xml:space="preserve">  If multiple products are identical, then this placement instruction will only be applied to the first of the identical products.</w:t>
+        <w:t xml:space="preserve">  If multiple </w:t>
+      </w:r>
+      <w:r>
+        <w:lastRenderedPageBreak/>
+        <w:t>products are identical, then this placement instruction will only be applied to the first of the identical products.</w:t>
       </w:r>
       <w:r>
         <w:t xml:space="preserve">  For this reason, you can also specify that this statement applies to the </w:t>
@@ -48317,6 +48534,7 @@
           <w:rFonts w:ascii="Monaco" w:hAnsi="Monaco"/>
           <w:sz w:val="18"/>
         </w:rPr>
+        <w:lastRenderedPageBreak/>
         <w:t>reaction_intersurface</w:t>
       </w:r>
       <w:r>
@@ -48669,6 +48887,7 @@
           <w:rFonts w:ascii="Monaco" w:hAnsi="Monaco"/>
           <w:sz w:val="18"/>
         </w:rPr>
+        <w:lastRenderedPageBreak/>
         <w:tab/>
       </w:r>
       <w:r>
@@ -49886,7 +50105,11 @@
         <w:t>monomer</w:t>
       </w:r>
       <w:r>
-        <w:t>.  The monomer value can be a single monomer or can be “all” for all currently declared monomers.  The color can be either a color word or the red, green, and blue color values.  A monomer has a single color, independent of its state.</w:t>
+        <w:t xml:space="preserve">.  The monomer value can be a single monomer or can be “all” for all currently declared monomers.  The </w:t>
+      </w:r>
+      <w:r>
+        <w:lastRenderedPageBreak/>
+        <w:t>color can be either a color word or the red, green, and blue color values.  A monomer has a single color, independent of its state.</w:t>
       </w:r>
     </w:p>
     <w:p>
@@ -50240,7 +50463,11 @@
         <w:t>type</w:t>
       </w:r>
       <w:r>
-        <w:t xml:space="preserve"> strings, “nsv” and “pde”, which stand for next-subvolume method and partial differential equation method, respectively.  However, only the NSV method has been implemented, so that’s the only type that should be entered.  This statement is optional, with NSV assumed if it is not entered.</w:t>
+        <w:t xml:space="preserve"> strings, “nsv” and “pde”, which stand for next-subvolume method and partial differential equation method, respectively.  However, only the NSV method has been </w:t>
+      </w:r>
+      <w:r>
+        <w:lastRenderedPageBreak/>
+        <w:t>implemented, so that’s the only type that should be entered.  This statement is optional, with NSV assumed if it is not entered.</w:t>
       </w:r>
     </w:p>
     <w:p>
@@ -50648,7 +50875,11 @@
         <w:tab/>
       </w:r>
       <w:r>
-        <w:t>List of reactions that should be used in the lattice region of space.  These reactions need to have been fully defined previously in the particle region of space.  Rather than listing all reactions, the keyword “all” can be used to state that all of the current particle-side reactions should also be functional on the lattice side.  If the keyword “move” is given in the list, as in the latter form above, then all subsequent listed reactions are “moved” to the lattice side, meaning that they are functional on the lattice side but become non-functional on the particle side.  In this case, they are still defined on the particle side, but are simply disabled.</w:t>
+        <w:t xml:space="preserve">List of reactions that should be used in the lattice region of space.  These reactions need to have been fully defined previously in the particle region of space.  Rather than listing all reactions, the keyword “all” can be used to state that all of the current particle-side reactions should also be functional on the lattice side.  If the keyword “move” is given in the list, as in the latter form above, then all subsequent listed reactions are “moved” to the lattice side, meaning that they are functional on the lattice </w:t>
+      </w:r>
+      <w:r>
+        <w:lastRenderedPageBreak/>
+        <w:t>side but become non-functional on the particle side.  In this case, they are still defined on the particle side, but are simply disabled.</w:t>
       </w:r>
     </w:p>
     <w:p>
@@ -51056,6 +51287,7 @@
           <w:rFonts w:ascii="Monaco" w:hAnsi="Monaco"/>
           <w:sz w:val="18"/>
         </w:rPr>
+        <w:lastRenderedPageBreak/>
         <w:t>gauss_table_size</w:t>
       </w:r>
       <w:r>
@@ -51586,6 +51818,7 @@
           <w:i/>
           <w:sz w:val="18"/>
         </w:rPr>
+        <w:lastRenderedPageBreak/>
         <w:tab/>
       </w:r>
       <w:r>
@@ -52438,6 +52671,7 @@
           <w:i/>
           <w:sz w:val="18"/>
         </w:rPr>
+        <w:lastRenderedPageBreak/>
         <w:t>start_reaction</w:t>
       </w:r>
       <w:r>
@@ -53110,6 +53344,7 @@
           <w:i/>
           <w:sz w:val="18"/>
         </w:rPr>
+        <w:lastRenderedPageBreak/>
         <w:t>rate_internal</w:t>
       </w:r>
       <w:r>
@@ -53878,6 +54113,7 @@
           <w:sz w:val="36"/>
           <w:szCs w:val="36"/>
         </w:rPr>
+        <w:lastRenderedPageBreak/>
         <w:t>2</w:t>
       </w:r>
       <w:r>
@@ -54502,6 +54738,7 @@
           <w:sz w:val="36"/>
           <w:szCs w:val="36"/>
         </w:rPr>
+        <w:lastRenderedPageBreak/>
         <w:t>3</w:t>
       </w:r>
       <w:r>
@@ -54964,6 +55201,7 @@
         <w:ind w:left="1440" w:hanging="1440"/>
       </w:pPr>
       <w:r>
+        <w:lastRenderedPageBreak/>
         <w:tab/>
         <w:t xml:space="preserve">Erases the output file called </w:t>
       </w:r>
@@ -55777,7 +56015,11 @@
         <w:t>number</w:t>
       </w:r>
       <w:r>
-        <w:t xml:space="preserve"> molecules, as ‘&gt;’ for more than </w:t>
+        <w:t xml:space="preserve"> </w:t>
+      </w:r>
+      <w:r>
+        <w:lastRenderedPageBreak/>
+        <w:t xml:space="preserve">molecules, as ‘&gt;’ for more than </w:t>
       </w:r>
       <w:r>
         <w:rPr>
@@ -56327,6 +56569,7 @@
           <w:rFonts w:ascii="Monaco" w:hAnsi="Monaco"/>
           <w:sz w:val="18"/>
         </w:rPr>
+        <w:lastRenderedPageBreak/>
         <w:t>molcount</w:t>
       </w:r>
       <w:r>
@@ -56838,6 +57081,7 @@
           <w:rFonts w:ascii="Monaco" w:hAnsi="Monaco"/>
           <w:sz w:val="18"/>
         </w:rPr>
+        <w:lastRenderedPageBreak/>
         <w:t>molcountspace</w:t>
       </w:r>
       <w:r>
@@ -57583,6 +57827,7 @@
         <w:ind w:left="1440" w:hanging="1440"/>
       </w:pPr>
       <w:r>
+        <w:lastRenderedPageBreak/>
         <w:tab/>
         <w:t xml:space="preserve">This command measures a radial profile of molecules.  It is identical to molcountspace, except that counts molecules in radial rings, rather than along a line profile.  It only counts molecules of type </w:t>
       </w:r>
@@ -58176,7 +58421,11 @@
         <w:t>average</w:t>
       </w:r>
       <w:r>
-        <w:t xml:space="preserve"> (or 0 for no averaging), and the output filename in </w:t>
+        <w:t xml:space="preserve"> (or 0 for no averaging), and </w:t>
+      </w:r>
+      <w:r>
+        <w:lastRenderedPageBreak/>
+        <w:t xml:space="preserve">the output filename in </w:t>
       </w:r>
       <w:r>
         <w:rPr>
@@ -58869,6 +59118,7 @@
         <w:ind w:left="1440" w:hanging="1440"/>
       </w:pPr>
       <w:r>
+        <w:lastRenderedPageBreak/>
         <w:tab/>
         <w:t xml:space="preserve">This is identical to </w:t>
       </w:r>
@@ -59510,6 +59760,7 @@
           <w:rFonts w:ascii="Monaco" w:hAnsi="Monaco"/>
           <w:sz w:val="18"/>
         </w:rPr>
+        <w:lastRenderedPageBreak/>
         <w:t>meansqrdisp</w:t>
       </w:r>
       <w:r>
@@ -60076,6 +60327,7 @@
         <w:ind w:left="1440" w:hanging="1440"/>
       </w:pPr>
       <w:r>
+        <w:lastRenderedPageBreak/>
         <w:tab/>
         <w:t xml:space="preserve">This function is quite similar to </w:t>
       </w:r>
@@ -60435,7 +60687,11 @@
         <w:t xml:space="preserve"> molecules.</w:t>
       </w:r>
       <w:r>
-        <w:t xml:space="preserve">  This function needs to be invoked at every time step so that molecules can be tracked accurately.  However, output may not be wanted at every time step, so set </w:t>
+        <w:t xml:space="preserve">  This function needs to be invoked at every time step so that molecules can be tracked accurately.  </w:t>
+      </w:r>
+      <w:r>
+        <w:lastRenderedPageBreak/>
+        <w:t xml:space="preserve">However, output may not be wanted at every time step, so set </w:t>
       </w:r>
       <w:r>
         <w:rPr>
@@ -60909,6 +61165,7 @@
           <w:rFonts w:ascii="Monaco" w:hAnsi="Monaco"/>
           <w:sz w:val="18"/>
         </w:rPr>
+        <w:lastRenderedPageBreak/>
         <w:t>pointsource</w:t>
       </w:r>
       <w:r>
@@ -60989,6 +61246,45 @@
       <w:r>
         <w:t>.  Molecule states are set to solution.</w:t>
       </w:r>
+      <w:r>
+        <w:t xml:space="preserve">  This creates exactly </w:t>
+      </w:r>
+      <w:r>
+        <w:rPr>
+          <w:i/>
+        </w:rPr>
+        <w:t>num</w:t>
+      </w:r>
+      <w:r>
+        <w:t xml:space="preserve"> molecules if </w:t>
+      </w:r>
+      <w:r>
+        <w:rPr>
+          <w:i/>
+        </w:rPr>
+        <w:t>num</w:t>
+      </w:r>
+      <w:r>
+        <w:t xml:space="preserve"> is an integer and a Poisson-distributed random number of molecules with expected value equal to </w:t>
+      </w:r>
+      <w:r>
+        <w:rPr>
+          <w:i/>
+        </w:rPr>
+        <w:t>num</w:t>
+      </w:r>
+      <w:r>
+        <w:t xml:space="preserve"> if </w:t>
+      </w:r>
+      <w:r>
+        <w:rPr>
+          <w:i/>
+        </w:rPr>
+        <w:t>num</w:t>
+      </w:r>
+      <w:r>
+        <w:t xml:space="preserve"> is a non-integer.</w:t>
+      </w:r>
     </w:p>
     <w:p>
       <w:pPr>
@@ -61254,6 +61550,48 @@
       <w:r>
         <w:t>.  Molecule states are set to solution.</w:t>
       </w:r>
+      <w:r>
+        <w:t xml:space="preserve">  </w:t>
+      </w:r>
+      <w:r>
+        <w:t xml:space="preserve">This creates exactly </w:t>
+      </w:r>
+      <w:r>
+        <w:rPr>
+          <w:i/>
+        </w:rPr>
+        <w:t>num</w:t>
+      </w:r>
+      <w:r>
+        <w:t xml:space="preserve"> molecules if </w:t>
+      </w:r>
+      <w:r>
+        <w:rPr>
+          <w:i/>
+        </w:rPr>
+        <w:t>num</w:t>
+      </w:r>
+      <w:r>
+        <w:t xml:space="preserve"> is an integer and a Poisson-distributed random number of molecules with expected value equal to </w:t>
+      </w:r>
+      <w:r>
+        <w:rPr>
+          <w:i/>
+        </w:rPr>
+        <w:t>num</w:t>
+      </w:r>
+      <w:r>
+        <w:t xml:space="preserve"> if </w:t>
+      </w:r>
+      <w:r>
+        <w:rPr>
+          <w:i/>
+        </w:rPr>
+        <w:t>num</w:t>
+      </w:r>
+      <w:r>
+        <w:t xml:space="preserve"> is a non-integer.</w:t>
+      </w:r>
     </w:p>
     <w:p>
       <w:pPr>
@@ -61493,6 +61831,48 @@
       <w:r>
         <w:t xml:space="preserve">  Molecule states are set to solution.</w:t>
       </w:r>
+      <w:r>
+        <w:t xml:space="preserve">  </w:t>
+      </w:r>
+      <w:r>
+        <w:t xml:space="preserve">This creates exactly </w:t>
+      </w:r>
+      <w:r>
+        <w:rPr>
+          <w:i/>
+        </w:rPr>
+        <w:t>num</w:t>
+      </w:r>
+      <w:r>
+        <w:t xml:space="preserve"> molecules if </w:t>
+      </w:r>
+      <w:r>
+        <w:rPr>
+          <w:i/>
+        </w:rPr>
+        <w:t>num</w:t>
+      </w:r>
+      <w:r>
+        <w:t xml:space="preserve"> is an integer and a Poisson-distributed random number of molecules with expected value equal to </w:t>
+      </w:r>
+      <w:r>
+        <w:rPr>
+          <w:i/>
+        </w:rPr>
+        <w:t>num</w:t>
+      </w:r>
+      <w:r>
+        <w:t xml:space="preserve"> if </w:t>
+      </w:r>
+      <w:r>
+        <w:rPr>
+          <w:i/>
+        </w:rPr>
+        <w:t>num</w:t>
+      </w:r>
+      <w:r>
+        <w:t xml:space="preserve"> is a non-integer.</w:t>
+      </w:r>
     </w:p>
     <w:p>
       <w:pPr>
@@ -61618,6 +61998,8 @@
       <w:r>
         <w:t xml:space="preserve">, and which are bound to </w:t>
       </w:r>
+      <w:bookmarkStart w:id="0" w:name="_GoBack"/>
+      <w:bookmarkEnd w:id="0"/>
       <w:r>
         <w:rPr>
           <w:i/>
@@ -62000,6 +62382,7 @@
           <w:rFonts w:ascii="Monaco" w:hAnsi="Monaco"/>
           <w:sz w:val="18"/>
         </w:rPr>
+        <w:lastRenderedPageBreak/>
         <w:t>killmolinsphere</w:t>
       </w:r>
       <w:r>
@@ -62734,6 +63117,7 @@
         <w:ind w:left="1440" w:hanging="1440"/>
       </w:pPr>
       <w:r>
+        <w:lastRenderedPageBreak/>
         <w:tab/>
         <w:t xml:space="preserve">Exactly like </w:t>
       </w:r>
@@ -64118,7 +64502,11 @@
         <w:t>species</w:t>
       </w:r>
       <w:r>
-        <w:t xml:space="preserve"> are instantly reacted, resulting in the products and product placements given by the unimolecular reaction named </w:t>
+        <w:t xml:space="preserve"> are instantly reacted, resulting in the products and product placements given by the unimolecular reaction </w:t>
+      </w:r>
+      <w:r>
+        <w:lastRenderedPageBreak/>
+        <w:t xml:space="preserve">named </w:t>
       </w:r>
       <w:r>
         <w:rPr>
@@ -64602,6 +64990,7 @@
           <w:rFonts w:ascii="Monaco" w:hAnsi="Monaco"/>
           <w:sz w:val="18"/>
         </w:rPr>
+        <w:lastRenderedPageBreak/>
         <w:t>excludesphere</w:t>
       </w:r>
       <w:r>
@@ -64996,7 +65385,11 @@
         <w:t>Warning</w:t>
       </w:r>
       <w:r>
-        <w:t>: isotropic expansion or contraction, in which all three expansion values are equal, generally works well, with no unintentional transfer of molecules across surfaces.  However, anisotropic expansion or contraction would normally cause some of Smoldyn’s panel shapes to become distorted, including spheres, hemispheres, cylinders, and disks.  Smoldyn does not support this, so these panels are expanded but not distorted.  In the process, molecules often cross the surfaces unintentionally and need to be dealt with separately (e.g. killed off).  See the expandsystem.txt example file.</w:t>
+        <w:t xml:space="preserve">: isotropic expansion or contraction, in which all three expansion values are equal, generally works well, with no unintentional transfer of molecules across surfaces.  However, anisotropic expansion or contraction would normally cause some of Smoldyn’s panel shapes to become distorted, including spheres, hemispheres, cylinders, and disks.  Smoldyn does not support this, so these panels are expanded but not distorted.  In the process, molecules often cross the surfaces unintentionally and need to be </w:t>
+      </w:r>
+      <w:r>
+        <w:lastRenderedPageBreak/>
+        <w:t>dealt with separately (e.g. killed off).  See the expandsystem.txt example file.</w:t>
       </w:r>
     </w:p>
     <w:p>
@@ -65520,6 +65913,7 @@
           <w:b/>
           <w:sz w:val="36"/>
         </w:rPr>
+        <w:lastRenderedPageBreak/>
         <w:t>4</w:t>
       </w:r>
       <w:r>
@@ -66080,7 +66474,15 @@
           <w:color w:val="000000"/>
           <w:sz w:val="12"/>
         </w:rPr>
-        <w:t>The particular version of the Library</w:t>
+        <w:t xml:space="preserve">The particular </w:t>
+      </w:r>
+      <w:r>
+        <w:rPr>
+          <w:color w:val="000000"/>
+          <w:sz w:val="12"/>
+        </w:rPr>
+        <w:lastRenderedPageBreak/>
+        <w:t>version of the Library</w:t>
       </w:r>
       <w:r>
         <w:rPr>
@@ -67853,7 +68255,15 @@
           <w:color w:val="000000"/>
           <w:sz w:val="12"/>
         </w:rPr>
-        <w:t xml:space="preserve"> All rights granted under this License are granted for the term of copyright on the Program, and are irrevocable provided the stated conditions are met. This License explicitly affirms your unlimited permission to run the unmodified Program. The output from running a covered work is covered by this License only if the output, given its content, constitutes a covered work. This License acknowledges your rights of fair use or other equivalent, as provided by copyright law. You may make, run and propagate covered works that you do not convey, without conditions so long as your license otherwise remains in force. You may convey covered works to others for the sole purpose of having them make modifications exclusively for you, or provide you with facilities for running those works, provided that you comply with the terms of this License in conveying all material for which you do not control copyright. Those thus making or running the covered works for you must do so exclusively on your behalf, under your direction and control, on terms that prohibit them from making any copies of your copyrighted material outside their relationship with you. Conveying under any other circumstances is permitted solely under the conditions stated below. Sublicensing is not allowed; section 10 makes it unnecessary.</w:t>
+        <w:t xml:space="preserve"> All rights granted under this License are granted for the term of copyright on the Program, and are irrevocable provided the stated conditions are met. This License explicitly affirms your unlimited permission to run the unmodified Program. The output from running a covered work is covered by this License only if the output, given its content, constitutes a covered work. This License acknowledges your rights of fair use or other equivalent, as provided by copyright law. You may make, run and </w:t>
+      </w:r>
+      <w:r>
+        <w:rPr>
+          <w:color w:val="000000"/>
+          <w:sz w:val="12"/>
+        </w:rPr>
+        <w:lastRenderedPageBreak/>
+        <w:t>propagate covered works that you do not convey, without conditions so long as your license otherwise remains in force. You may convey covered works to others for the sole purpose of having them make modifications exclusively for you, or provide you with facilities for running those works, provided that you comply with the terms of this License in conveying all material for which you do not control copyright. Those thus making or running the covered works for you must do so exclusively on your behalf, under your direction and control, on terms that prohibit them from making any copies of your copyrighted material outside their relationship with you. Conveying under any other circumstances is permitted solely under the conditions stated below. Sublicensing is not allowed; section 10 makes it unnecessary.</w:t>
       </w:r>
     </w:p>
     <w:p>
@@ -68045,7 +68455,15 @@
           <w:color w:val="000000"/>
           <w:sz w:val="12"/>
         </w:rPr>
-        <w:t>Each time you convey a covered work, the recipient automatically receives a license from the original licensors, to run, modify and propagate that work, subject to this License. You are not responsible for enforcing compliance by third parties with this License. An “entity transaction” is a transaction transferring control of an organization, or substantially all assets of one, or subdividing an organization, or merging organizations. If propagation of a covered work results from an entity transaction, each party to that transaction who receives a copy of the work also receives whatever licenses to the work the party's predecessor in interest had or could give under the previous paragraph, plus a right to possession of the Corresponding Source of the work from the predecessor in interest, if the predecessor has it or can get it with reasonable efforts. You may not impose any further restrictions on the exercise of the rights granted or affirmed under this License. For example, you may not impose a license fee, royalty, or other charge for exercise of rights granted under this License, and you may not initiate litigation (including a cross-claim or counterclaim in a lawsuit) alleging that any patent claim is infringed by making, using, selling, offering for sale, or importing the Program or any portion of it.</w:t>
+        <w:t xml:space="preserve">Each time you convey a covered work, the recipient automatically receives a license from the original licensors, to run, modify and propagate that work, subject to this License. You are not responsible for enforcing compliance by third parties with this License. An “entity transaction” is a transaction transferring control of an organization, or substantially all assets of one, or subdividing an organization, or merging organizations. If propagation of a covered work results from an entity transaction, each party to that transaction who receives a copy of the work also receives whatever licenses to the work the party's predecessor in interest had or could give under the previous paragraph, plus a right to possession of the Corresponding Source of the work from the predecessor in interest, if the predecessor has it or can get it with reasonable efforts. You may not impose any further restrictions on the exercise of the rights granted or affirmed under this License. For example, you may not </w:t>
+      </w:r>
+      <w:r>
+        <w:rPr>
+          <w:color w:val="000000"/>
+          <w:sz w:val="12"/>
+        </w:rPr>
+        <w:lastRenderedPageBreak/>
+        <w:t>impose a license fee, royalty, or other charge for exercise of rights granted under this License, and you may not initiate litigation (including a cross-claim or counterclaim in a lawsuit) alleging that any patent claim is infringed by making, using, selling, offering for sale, or importing the Program or any portion of it.</w:t>
       </w:r>
     </w:p>
     <w:p>
@@ -68232,6 +68650,7 @@
           <w:b/>
           <w:sz w:val="36"/>
         </w:rPr>
+        <w:lastRenderedPageBreak/>
         <w:t>5</w:t>
       </w:r>
       <w:r>
@@ -68383,7 +68802,7 @@
         <w:rStyle w:val="PageNumber"/>
         <w:noProof/>
       </w:rPr>
-      <w:t>1</w:t>
+      <w:t>134</w:t>
     </w:r>
     <w:r>
       <w:rPr>

</xml_diff>

<commit_message>
Probably fixed Windows building, but not fully tested yet
</commit_message>
<xml_diff>
--- a/documentation/Smoldyn/SmoldynUsersManual.docx
+++ b/documentation/Smoldyn/SmoldynUsersManual.docx
@@ -70,31 +70,25 @@
         <w:rPr>
           <w:rFonts w:ascii="Times Roman" w:hAnsi="Times Roman"/>
         </w:rPr>
-        <w:t>61</w:t>
+        <w:t>6</w:t>
       </w:r>
       <w:r>
         <w:rPr>
           <w:rFonts w:ascii="Times Roman" w:hAnsi="Times Roman"/>
         </w:rPr>
+        <w:t>2</w:t>
+      </w:r>
+      <w:r>
+        <w:rPr>
+          <w:rFonts w:ascii="Times Roman" w:hAnsi="Times Roman"/>
+        </w:rPr>
         <w:t xml:space="preserve">, © </w:t>
       </w:r>
       <w:r>
         <w:rPr>
           <w:rFonts w:ascii="Times Roman" w:hAnsi="Times Roman"/>
         </w:rPr>
-        <w:t>July</w:t>
-      </w:r>
-      <w:r>
-        <w:rPr>
-          <w:rFonts w:ascii="Times Roman" w:hAnsi="Times Roman"/>
-        </w:rPr>
-        <w:t xml:space="preserve"> 201</w:t>
-      </w:r>
-      <w:r>
-        <w:rPr>
-          <w:rFonts w:ascii="Times Roman" w:hAnsi="Times Roman"/>
-        </w:rPr>
-        <w:t>9</w:t>
+        <w:t>October 2020</w:t>
       </w:r>
     </w:p>
     <w:p>
@@ -113,6 +107,8 @@
           <w:b/>
         </w:rPr>
       </w:pPr>
+      <w:bookmarkStart w:id="0" w:name="_GoBack"/>
+      <w:bookmarkEnd w:id="0"/>
       <w:r>
         <w:rPr>
           <w:rFonts w:ascii="Times Roman" w:hAnsi="Times Roman"/>
@@ -9247,7 +9243,6 @@
           <w:sz w:val="36"/>
           <w:szCs w:val="36"/>
         </w:rPr>
-        <w:lastRenderedPageBreak/>
         <w:t>2</w:t>
       </w:r>
       <w:r>
@@ -9793,7 +9788,6 @@
           <w:sz w:val="28"/>
           <w:szCs w:val="28"/>
         </w:rPr>
-        <w:lastRenderedPageBreak/>
         <w:t>Statements about the configuration file</w:t>
       </w:r>
     </w:p>
@@ -10166,11 +10160,7 @@
         <w:t>define_global</w:t>
       </w:r>
       <w:r>
-        <w:t xml:space="preserve"> </w:t>
-      </w:r>
-      <w:r>
-        <w:lastRenderedPageBreak/>
-        <w:t>statement within a configuration file.  For example, to the file cmdlinedefine.txt includes the macro key “</w:t>
+        <w:t xml:space="preserve"> statement within a configuration file.  For example, to the file cmdlinedefine.txt includes the macro key “</w:t>
       </w:r>
       <w:r>
         <w:rPr>
@@ -11202,7 +11192,6 @@
           <w:rFonts w:ascii="Monaco" w:hAnsi="Monaco"/>
           <w:sz w:val="18"/>
         </w:rPr>
-        <w:lastRenderedPageBreak/>
         <w:t>endif</w:t>
       </w:r>
       <w:r>
@@ -11236,7 +11225,6 @@
           <w:sz w:val="36"/>
           <w:szCs w:val="36"/>
         </w:rPr>
-        <w:lastRenderedPageBreak/>
         <w:t>3</w:t>
       </w:r>
       <w:r>
@@ -11485,11 +11473,7 @@
         <w:t>time_now</w:t>
       </w:r>
       <w:r>
-        <w:t xml:space="preserve"> </w:t>
-      </w:r>
-      <w:r>
-        <w:lastRenderedPageBreak/>
-        <w:t>statement allows the initial time to be set to a value that is intermediate between the starting and stopping times.</w:t>
+        <w:t xml:space="preserve"> statement allows the initial time to be set to a value that is intermediate between the starting and stopping times.</w:t>
       </w:r>
     </w:p>
     <w:p>
@@ -11623,7 +11607,7 @@
           <v:shape id="_x0000_i1025" type="#_x0000_t75" style="width:58.4pt;height:36pt" o:ole="">
             <v:imagedata r:id="rId8" o:title=""/>
           </v:shape>
-          <o:OLEObject Type="Embed" ProgID="Equation.DSMT4" ShapeID="_x0000_i1025" DrawAspect="Content" ObjectID="_1535622569" r:id="rId9"/>
+          <o:OLEObject Type="Embed" ProgID="Equation.DSMT4" ShapeID="_x0000_i1025" DrawAspect="Content" ObjectID="_1538044935" r:id="rId9"/>
         </w:object>
       </w:r>
     </w:p>
@@ -11690,7 +11674,7 @@
           <v:shape id="_x0000_i1026" type="#_x0000_t75" style="width:36pt;height:31.2pt" o:ole="">
             <v:imagedata r:id="rId10" o:title=""/>
           </v:shape>
-          <o:OLEObject Type="Embed" ProgID="Equation.DSMT4" ShapeID="_x0000_i1026" DrawAspect="Content" ObjectID="_1535622570" r:id="rId11"/>
+          <o:OLEObject Type="Embed" ProgID="Equation.DSMT4" ShapeID="_x0000_i1026" DrawAspect="Content" ObjectID="_1538044936" r:id="rId11"/>
         </w:object>
       </w:r>
     </w:p>
@@ -11712,7 +11696,7 @@
           <v:shape id="_x0000_i1027" type="#_x0000_t75" style="width:72.8pt;height:35.2pt" o:ole="">
             <v:imagedata r:id="rId12" o:title=""/>
           </v:shape>
-          <o:OLEObject Type="Embed" ProgID="Equation.DSMT4" ShapeID="_x0000_i1027" DrawAspect="Content" ObjectID="_1535622571" r:id="rId13"/>
+          <o:OLEObject Type="Embed" ProgID="Equation.DSMT4" ShapeID="_x0000_i1027" DrawAspect="Content" ObjectID="_1538044937" r:id="rId13"/>
         </w:object>
       </w:r>
     </w:p>
@@ -11845,7 +11829,6 @@
           <w:rFonts w:ascii="Monaco" w:hAnsi="Monaco"/>
           <w:sz w:val="18"/>
         </w:rPr>
-        <w:lastRenderedPageBreak/>
         <w:t>boundaries</w:t>
       </w:r>
       <w:r>
@@ -12336,11 +12319,7 @@
         <w:spacing w:before="120"/>
       </w:pPr>
       <w:r>
-        <w:t xml:space="preserve">After commands are run, graphics are displayed to OpenGL if that is enabled.  The evolution over a finite time step starts by diffusing all mobile molecules.  In the process, some end up across internal surfaces or the external boundary.  These are reflected, transmitted, absorbed, or transported as needed.  Next, reactions are treated in a semi-synchronous fashion.  They are asynchronous in that all zeroth order reactions are simulated first, then unimolecular reactions, and finally bimolecular reactions.  With bimolecular reactions, if a molecule is within the binding radii of two different other molecules, then it ends up reacting with only the first one that is checked, which is arbitrary (but not necessarily random).  Reactions are synchronous in that reactants are removed from the system as soon as they react and products are not added into the system until all reactions have been completed.  This prevents reactants from reacting twice during a time step and it prevents products from one reaction from reacting again during the same time step.  As it is possible for reactions to produce molecules that are across internal surfaces or outside the system walls, those products are then reflected back into the system.  At this point, the system has fully evolved by one time step.  All molecules </w:t>
-      </w:r>
-      <w:r>
-        <w:lastRenderedPageBreak/>
-        <w:t>are inside the system walls and essentially no pairs of molecules are within their binding radii (the exception is that products of a bimolecular reaction with an unbinding radius might be initially placed within the binding radius of another reactant).</w:t>
+        <w:t>After commands are run, graphics are displayed to OpenGL if that is enabled.  The evolution over a finite time step starts by diffusing all mobile molecules.  In the process, some end up across internal surfaces or the external boundary.  These are reflected, transmitted, absorbed, or transported as needed.  Next, reactions are treated in a semi-synchronous fashion.  They are asynchronous in that all zeroth order reactions are simulated first, then unimolecular reactions, and finally bimolecular reactions.  With bimolecular reactions, if a molecule is within the binding radii of two different other molecules, then it ends up reacting with only the first one that is checked, which is arbitrary (but not necessarily random).  Reactions are synchronous in that reactants are removed from the system as soon as they react and products are not added into the system until all reactions have been completed.  This prevents reactants from reacting twice during a time step and it prevents products from one reaction from reacting again during the same time step.  As it is possible for reactions to produce molecules that are across internal surfaces or outside the system walls, those products are then reflected back into the system.  At this point, the system has fully evolved by one time step.  All molecules are inside the system walls and essentially no pairs of molecules are within their binding radii (the exception is that products of a bimolecular reaction with an unbinding radius might be initially placed within the binding radius of another reactant).</w:t>
       </w:r>
     </w:p>
     <w:p>
@@ -12380,7 +12359,6 @@
           <w:sz w:val="36"/>
           <w:szCs w:val="36"/>
         </w:rPr>
-        <w:lastRenderedPageBreak/>
         <w:t>4</w:t>
       </w:r>
       <w:r>
@@ -12578,7 +12556,6 @@
         <w:rPr>
           <w:noProof/>
         </w:rPr>
-        <w:lastRenderedPageBreak/>
         <w:drawing>
           <wp:inline distT="0" distB="0" distL="0" distR="0" wp14:anchorId="14021885" wp14:editId="2F7354D9">
             <wp:extent cx="1717040" cy="1717040"/>
@@ -12766,7 +12743,7 @@
           <v:shape id="_x0000_i1028" type="#_x0000_t75" style="width:146.4pt;height:32pt" o:ole="">
             <v:imagedata r:id="rId17" o:title=""/>
           </v:shape>
-          <o:OLEObject Type="Embed" ProgID="Equation.3" ShapeID="_x0000_i1028" DrawAspect="Content" ObjectID="_1535622572" r:id="rId18"/>
+          <o:OLEObject Type="Embed" ProgID="Equation.3" ShapeID="_x0000_i1028" DrawAspect="Content" ObjectID="_1538044938" r:id="rId18"/>
         </w:object>
       </w:r>
     </w:p>
@@ -12841,7 +12818,7 @@
           <v:shape id="_x0000_i1029" type="#_x0000_t75" style="width:122.4pt;height:34.4pt" o:ole="">
             <v:imagedata r:id="rId19" o:title=""/>
           </v:shape>
-          <o:OLEObject Type="Embed" ProgID="Equation.3" ShapeID="_x0000_i1029" DrawAspect="Content" ObjectID="_1535622573" r:id="rId20"/>
+          <o:OLEObject Type="Embed" ProgID="Equation.3" ShapeID="_x0000_i1029" DrawAspect="Content" ObjectID="_1538044939" r:id="rId20"/>
         </w:object>
       </w:r>
     </w:p>
@@ -12967,7 +12944,7 @@
           <v:shape id="_x0000_i1030" type="#_x0000_t75" style="width:96.8pt;height:16pt" o:ole="">
             <v:imagedata r:id="rId21" o:title=""/>
           </v:shape>
-          <o:OLEObject Type="Embed" ProgID="Equation.3" ShapeID="_x0000_i1030" DrawAspect="Content" ObjectID="_1535622574" r:id="rId22"/>
+          <o:OLEObject Type="Embed" ProgID="Equation.3" ShapeID="_x0000_i1030" DrawAspect="Content" ObjectID="_1538044940" r:id="rId22"/>
         </w:object>
       </w:r>
     </w:p>
@@ -13007,7 +12984,7 @@
           <v:shape id="_x0000_i1031" type="#_x0000_t75" style="width:60.8pt;height:14.4pt" o:ole="">
             <v:imagedata r:id="rId23" o:title=""/>
           </v:shape>
-          <o:OLEObject Type="Embed" ProgID="Equation.DSMT4" ShapeID="_x0000_i1031" DrawAspect="Content" ObjectID="_1535622575" r:id="rId24"/>
+          <o:OLEObject Type="Embed" ProgID="Equation.DSMT4" ShapeID="_x0000_i1031" DrawAspect="Content" ObjectID="_1538044941" r:id="rId24"/>
         </w:object>
       </w:r>
     </w:p>
@@ -13111,11 +13088,7 @@
         <w:t>D</w:t>
       </w:r>
       <w:r>
-        <w:t xml:space="preserve">, the equation reduces </w:t>
-      </w:r>
-      <w:r>
-        <w:lastRenderedPageBreak/>
-        <w:t xml:space="preserve">to the standard isotropic diffusion equation.  The example file diffa.txt illustrates the use of the </w:t>
+        <w:t xml:space="preserve">, the equation reduces to the standard isotropic diffusion equation.  The example file diffa.txt illustrates the use of the </w:t>
       </w:r>
       <w:r>
         <w:rPr>
@@ -13208,7 +13181,7 @@
           <v:shape id="_x0000_i1032" type="#_x0000_t75" style="width:87.2pt;height:55.2pt" o:ole="">
             <v:imagedata r:id="rId25" o:title=""/>
           </v:shape>
-          <o:OLEObject Type="Embed" ProgID="Equation.DSMT4" ShapeID="_x0000_i1032" DrawAspect="Content" ObjectID="_1535622576" r:id="rId26"/>
+          <o:OLEObject Type="Embed" ProgID="Equation.DSMT4" ShapeID="_x0000_i1032" DrawAspect="Content" ObjectID="_1538044942" r:id="rId26"/>
         </w:object>
       </w:r>
     </w:p>
@@ -13508,11 +13481,7 @@
         <w:t>surface_drift</w:t>
       </w:r>
       <w:r>
-        <w:t xml:space="preserve"> statement.  For a 2-D system, surfaces are 1-D objects, so the surface-bound drift vector is a single number.  It is the drift rate along “rectangles,” “triangles,” “spheres,” etc., all of which </w:t>
-      </w:r>
-      <w:r>
-        <w:lastRenderedPageBreak/>
-        <w:t>are really just different shape lines.  For a 3-D system, surfaces are 2-D objects, so the surface-bound drift vector includes two values, which generally use the most obvious orthogonal coordinates for each panel shape.  For a cylinder, for example, the former number is the drift rate parallel to the cylinder axis and the latter is the drift rate around the cylinder.  A possible use of surface-bound drift would be to simulate molecular motor motion along a cylinder that represents a microtubule.</w:t>
+        <w:t xml:space="preserve"> statement.  For a 2-D system, surfaces are 1-D objects, so the surface-bound drift vector is a single number.  It is the drift rate along “rectangles,” “triangles,” “spheres,” etc., all of which are really just different shape lines.  For a 3-D system, surfaces are 2-D objects, so the surface-bound drift vector includes two values, which generally use the most obvious orthogonal coordinates for each panel shape.  For a cylinder, for example, the former number is the drift rate parallel to the cylinder axis and the latter is the drift rate around the cylinder.  A possible use of surface-bound drift would be to simulate molecular motor motion along a cylinder that represents a microtubule.</w:t>
       </w:r>
     </w:p>
     <w:p>
@@ -13614,11 +13583,7 @@
         <w:t>molecule_lists</w:t>
       </w:r>
       <w:r>
-        <w:t xml:space="preserve"> and </w:t>
-      </w:r>
-      <w:r>
-        <w:lastRenderedPageBreak/>
-        <w:t xml:space="preserve">molecule species are assigned to the lists with </w:t>
+        <w:t xml:space="preserve"> and molecule species are assigned to the lists with </w:t>
       </w:r>
       <w:r>
         <w:rPr>
@@ -15329,7 +15294,6 @@
           <w:sz w:val="28"/>
           <w:szCs w:val="28"/>
         </w:rPr>
-        <w:lastRenderedPageBreak/>
         <w:t>Species groups</w:t>
       </w:r>
     </w:p>
@@ -15371,7 +15335,6 @@
           <w:sz w:val="36"/>
           <w:szCs w:val="36"/>
         </w:rPr>
-        <w:lastRenderedPageBreak/>
         <w:t>5</w:t>
       </w:r>
       <w:r>
@@ -15788,11 +15751,7 @@
         <w:t>background_color</w:t>
       </w:r>
       <w:r>
-        <w:t xml:space="preserve">, the system boundaries are drawn with the line thickness that is </w:t>
-      </w:r>
-      <w:r>
-        <w:lastRenderedPageBreak/>
-        <w:t xml:space="preserve">set with </w:t>
+        <w:t xml:space="preserve">, the system boundaries are drawn with the line thickness that is set with </w:t>
       </w:r>
       <w:r>
         <w:rPr>
@@ -16338,11 +16297,7 @@
         <w:t>tiff_name</w:t>
       </w:r>
       <w:r>
-        <w:t xml:space="preserve"> can be used to set the basic name of the file (a name of “picture” will end up being saved as </w:t>
-      </w:r>
-      <w:r>
-        <w:lastRenderedPageBreak/>
-        <w:t xml:space="preserve">“picture001.tiff”).  The numerical suffix of the name can be set with </w:t>
+        <w:t xml:space="preserve"> can be used to set the basic name of the file (a name of “picture” will end up being saved as “picture001.tiff”).  The numerical suffix of the name can be set with </w:t>
       </w:r>
       <w:r>
         <w:rPr>
@@ -17169,7 +17124,6 @@
           <w:sz w:val="28"/>
           <w:szCs w:val="28"/>
         </w:rPr>
-        <w:lastRenderedPageBreak/>
         <w:t>Better graphics</w:t>
       </w:r>
     </w:p>
@@ -17266,7 +17220,6 @@
           <w:sz w:val="36"/>
           <w:szCs w:val="36"/>
         </w:rPr>
-        <w:lastRenderedPageBreak/>
         <w:t>6</w:t>
       </w:r>
       <w:r>
@@ -17444,7 +17397,6 @@
         <w:ind w:firstLine="540"/>
       </w:pPr>
       <w:r>
-        <w:lastRenderedPageBreak/>
         <w:t>The following table shows the command timing options.</w:t>
       </w:r>
     </w:p>
@@ -18110,11 +18062,7 @@
         <w:t xml:space="preserve"> ‘\’ for Windows</w:t>
       </w:r>
       <w:r>
-        <w:t xml:space="preserve">.  This subdirectory path is concatenated on the </w:t>
-      </w:r>
-      <w:r>
-        <w:lastRenderedPageBreak/>
-        <w:t xml:space="preserve">end of the path that was used for the configuration file.  It is possible to save a stack of files in which there is a separate file for each of many sequential observations.  These are created with the </w:t>
+        <w:t xml:space="preserve">.  This subdirectory path is concatenated on the end of the path that was used for the configuration file.  It is possible to save a stack of files in which there is a separate file for each of many sequential observations.  These are created with the </w:t>
       </w:r>
       <w:r>
         <w:rPr>
@@ -18469,7 +18417,6 @@
         <w:ind w:firstLine="540"/>
       </w:pPr>
       <w:r>
-        <w:lastRenderedPageBreak/>
         <w:t xml:space="preserve">The </w:t>
       </w:r>
       <w:r>
@@ -19052,7 +18999,6 @@
           <w:sz w:val="36"/>
           <w:szCs w:val="36"/>
         </w:rPr>
-        <w:lastRenderedPageBreak/>
         <w:t>7</w:t>
       </w:r>
       <w:r>
@@ -19248,7 +19194,6 @@
         <w:ind w:firstLine="540"/>
       </w:pPr>
       <w:r>
-        <w:lastRenderedPageBreak/>
         <w:t xml:space="preserve">The </w:t>
       </w:r>
       <w:r>
@@ -19423,11 +19368,7 @@
         <w:t>panel</w:t>
       </w:r>
       <w:r>
-        <w:t xml:space="preserve"> statement.  These names are used for jumping surfaces and diffusion of surface-bound molecules.  For a surface to work in a </w:t>
-      </w:r>
-      <w:r>
-        <w:lastRenderedPageBreak/>
-        <w:t>consistent manner, it is worth making sure that all panel front sides face the same way.  The drawing information, such as the numbers of slices and stacks for a sphere, is only used for graphical rendering.  As far as the simulation is concerned, a sphere, regardless of how it is drawn, is always a mathematically perfect sphere.</w:t>
+        <w:t xml:space="preserve"> statement.  These names are used for jumping surfaces and diffusion of surface-bound molecules.  For a surface to work in a consistent manner, it is worth making sure that all panel front sides face the same way.  The drawing information, such as the numbers of slices and stacks for a sphere, is only used for graphical rendering.  As far as the simulation is concerned, a sphere, regardless of how it is drawn, is always a mathematically perfect sphere.</w:t>
       </w:r>
     </w:p>
     <w:p>
@@ -19895,7 +19836,6 @@
           <w:rFonts w:ascii="Monaco" w:hAnsi="Monaco"/>
           <w:sz w:val="18"/>
         </w:rPr>
-        <w:lastRenderedPageBreak/>
         <w:t>Thickness</w:t>
       </w:r>
       <w:r>
@@ -20036,7 +19976,6 @@
         <w:ind w:firstLine="540"/>
       </w:pPr>
       <w:r>
-        <w:lastRenderedPageBreak/>
         <w:t>Additionally, it is sometimes necessary to specify the position of a solution-state molecule relative to a surface.  For this, the pseudo-states “fsoln” (which is identical to “solution”) and “bsoln” specify that it is solution state and on the front or back of the relevant surface.</w:t>
       </w:r>
     </w:p>
@@ -20228,11 +20167,7 @@
         <w:t>neighbor_action</w:t>
       </w:r>
       <w:r>
-        <w:t xml:space="preserve"> is set to hopping, then the trajectory during this </w:t>
-      </w:r>
-      <w:r>
-        <w:lastRenderedPageBreak/>
-        <w:t>transition might be discovered to cross yet another one of the panels in the process, so the molecule would then get moved onto this new panel.  The probability of this outcome is biased by the precise panel positions and by round-off errors, with the result that the molecule position statistics would be incorrect.</w:t>
+        <w:t xml:space="preserve"> is set to hopping, then the trajectory during this transition might be discovered to cross yet another one of the panels in the process, so the molecule would then get moved onto this new panel.  The probability of this outcome is biased by the precise panel positions and by round-off errors, with the result that the molecule position statistics would be incorrect.</w:t>
       </w:r>
     </w:p>
     <w:p>
@@ -21093,7 +21028,6 @@
         <w:ind w:firstLine="540"/>
       </w:pPr>
       <w:r>
-        <w:lastRenderedPageBreak/>
         <w:t>For an interaction to occur between a solution-state molecule and a surface, the molecule has to (1) contact the surface and (2) interact based on some probability.  There are subtleties both in the determination of contacts and in the calculation of these probabilities.</w:t>
       </w:r>
     </w:p>
@@ -21129,7 +21063,7 @@
           <v:shape id="_x0000_i1033" type="#_x0000_t75" style="width:64pt;height:34.4pt" o:ole="">
             <v:imagedata r:id="rId33" o:title=""/>
           </v:shape>
-          <o:OLEObject Type="Embed" ProgID="Equation.DSMT4" ShapeID="_x0000_i1033" DrawAspect="Content" ObjectID="_1535622577" r:id="rId34"/>
+          <o:OLEObject Type="Embed" ProgID="Equation.DSMT4" ShapeID="_x0000_i1033" DrawAspect="Content" ObjectID="_1538044943" r:id="rId34"/>
         </w:object>
       </w:r>
     </w:p>
@@ -21302,7 +21236,7 @@
           <v:shape id="_x0000_i1034" type="#_x0000_t75" style="width:86.4pt;height:31.2pt" o:ole="">
             <v:imagedata r:id="rId35" o:title=""/>
           </v:shape>
-          <o:OLEObject Type="Embed" ProgID="Equation.DSMT4" ShapeID="_x0000_i1034" DrawAspect="Content" ObjectID="_1535622578" r:id="rId36"/>
+          <o:OLEObject Type="Embed" ProgID="Equation.DSMT4" ShapeID="_x0000_i1034" DrawAspect="Content" ObjectID="_1538044944" r:id="rId36"/>
         </w:object>
       </w:r>
     </w:p>
@@ -21326,7 +21260,6 @@
         <w:spacing w:before="120"/>
       </w:pPr>
       <w:r>
-        <w:lastRenderedPageBreak/>
         <w:tab/>
       </w:r>
       <w:r>
@@ -21530,7 +21463,7 @@
           <v:shape id="_x0000_i1035" type="#_x0000_t75" style="width:162.4pt;height:38.4pt" o:ole="">
             <v:imagedata r:id="rId39" o:title=""/>
           </v:shape>
-          <o:OLEObject Type="Embed" ProgID="Equation.DSMT4" ShapeID="_x0000_i1035" DrawAspect="Content" ObjectID="_1535622579" r:id="rId40"/>
+          <o:OLEObject Type="Embed" ProgID="Equation.DSMT4" ShapeID="_x0000_i1035" DrawAspect="Content" ObjectID="_1538044945" r:id="rId40"/>
         </w:object>
       </w:r>
     </w:p>
@@ -21652,7 +21585,7 @@
           <v:shape id="_x0000_i1036" type="#_x0000_t75" style="width:110.4pt;height:35.2pt" o:ole="">
             <v:imagedata r:id="rId41" o:title=""/>
           </v:shape>
-          <o:OLEObject Type="Embed" ProgID="Equation.DSMT4" ShapeID="_x0000_i1036" DrawAspect="Content" ObjectID="_1535622580" r:id="rId42"/>
+          <o:OLEObject Type="Embed" ProgID="Equation.DSMT4" ShapeID="_x0000_i1036" DrawAspect="Content" ObjectID="_1538044946" r:id="rId42"/>
         </w:object>
       </w:r>
     </w:p>
@@ -21744,7 +21677,6 @@
         <w:rPr>
           <w:noProof/>
         </w:rPr>
-        <w:lastRenderedPageBreak/>
         <w:drawing>
           <wp:inline distT="0" distB="0" distL="0" distR="0" wp14:anchorId="6B258D18" wp14:editId="1AA2AF75">
             <wp:extent cx="1899920" cy="1899920"/>
@@ -21900,7 +21832,6 @@
           <w:sz w:val="36"/>
           <w:szCs w:val="36"/>
         </w:rPr>
-        <w:lastRenderedPageBreak/>
         <w:t>8</w:t>
       </w:r>
       <w:r>
@@ -22025,7 +21956,6 @@
         <w:ind w:firstLine="540"/>
       </w:pPr>
       <w:r>
-        <w:lastRenderedPageBreak/>
         <w:t>Conformational spread reactions are only intended to be used with stationary reactants and are only permitted in reactions with two reactants and two products.  A conformational spread reaction is possible if the reactants are closer together than the conformational spread radius, which is analogous to the binding radius of normal second order reactions (although its value is constant, regardless of the time step).  For a conformational spread reaction, the reaction rate has units of inverse time, as it is for a first order reaction.  If a reaction occurs, the first entered reactant is replaced by the first product, and the second reactant with the second product.</w:t>
       </w:r>
     </w:p>
@@ -22254,11 +22184,7 @@
         <w:t>reaction_rate</w:t>
       </w:r>
       <w:r>
-        <w:t xml:space="preserve">.  </w:t>
-      </w:r>
-      <w:r>
-        <w:lastRenderedPageBreak/>
-        <w:t xml:space="preserve">The reaction rate is the macroscopic reaction rate, which is converted into parameters that Smoldyn can use for the simulation.  For zeroth order reactions, the reaction rate is converted to the average number of molecules that should be added to the entire simulation volume at each time step.  To enter this internal value directly, use the statement </w:t>
+        <w:t xml:space="preserve">.  The reaction rate is the macroscopic reaction rate, which is converted into parameters that Smoldyn can use for the simulation.  For zeroth order reactions, the reaction rate is converted to the average number of molecules that should be added to the entire simulation volume at each time step.  To enter this internal value directly, use the statement </w:t>
       </w:r>
       <w:r>
         <w:rPr>
@@ -23310,7 +23236,6 @@
           <w:sz w:val="28"/>
           <w:szCs w:val="28"/>
         </w:rPr>
-        <w:lastRenderedPageBreak/>
         <w:t>Reactions with a block format</w:t>
       </w:r>
     </w:p>
@@ -23544,7 +23469,7 @@
           <v:shape id="_x0000_i1037" type="#_x0000_t75" style="width:48.8pt;height:32pt" o:ole="">
             <v:imagedata r:id="rId45" o:title=""/>
           </v:shape>
-          <o:OLEObject Type="Embed" ProgID="Equation.DSMT4" ShapeID="_x0000_i1037" DrawAspect="Content" ObjectID="_1535622581" r:id="rId46"/>
+          <o:OLEObject Type="Embed" ProgID="Equation.DSMT4" ShapeID="_x0000_i1037" DrawAspect="Content" ObjectID="_1538044947" r:id="rId46"/>
         </w:object>
       </w:r>
     </w:p>
@@ -23592,7 +23517,7 @@
           <v:shape id="_x0000_i1038" type="#_x0000_t75" style="width:75.2pt;height:16pt" o:ole="">
             <v:imagedata r:id="rId47" o:title=""/>
           </v:shape>
-          <o:OLEObject Type="Embed" ProgID="Equation.3" ShapeID="_x0000_i1038" DrawAspect="Content" ObjectID="_1535622582" r:id="rId48"/>
+          <o:OLEObject Type="Embed" ProgID="Equation.3" ShapeID="_x0000_i1038" DrawAspect="Content" ObjectID="_1538044948" r:id="rId48"/>
         </w:object>
       </w:r>
     </w:p>
@@ -23846,7 +23771,7 @@
           <v:shape id="_x0000_i1039" type="#_x0000_t75" style="width:75.2pt;height:32pt" o:ole="">
             <v:imagedata r:id="rId50" o:title=""/>
           </v:shape>
-          <o:OLEObject Type="Embed" ProgID="Equation.DSMT4" ShapeID="_x0000_i1039" DrawAspect="Content" ObjectID="_1535622583" r:id="rId51"/>
+          <o:OLEObject Type="Embed" ProgID="Equation.DSMT4" ShapeID="_x0000_i1039" DrawAspect="Content" ObjectID="_1538044949" r:id="rId51"/>
         </w:object>
       </w:r>
     </w:p>
@@ -23882,7 +23807,7 @@
           <v:shape id="_x0000_i1040" type="#_x0000_t75" style="width:70.4pt;height:16.8pt" o:ole="">
             <v:imagedata r:id="rId52" o:title=""/>
           </v:shape>
-          <o:OLEObject Type="Embed" ProgID="Equation.3" ShapeID="_x0000_i1040" DrawAspect="Content" ObjectID="_1535622584" r:id="rId53"/>
+          <o:OLEObject Type="Embed" ProgID="Equation.3" ShapeID="_x0000_i1040" DrawAspect="Content" ObjectID="_1538044950" r:id="rId53"/>
         </w:object>
       </w:r>
     </w:p>
@@ -24003,11 +23928,7 @@
         <w:ind w:firstLine="540"/>
       </w:pPr>
       <w:r>
-        <w:t xml:space="preserve">First order reactions in which a reactant can react through multiple possible pathways requires slightly more complicated calculations for the reaction probabilities.  </w:t>
-      </w:r>
-      <w:r>
-        <w:lastRenderedPageBreak/>
-        <w:t>However, the mass action differential equation, shown above, is unchanged.  This situation was tested with the configuration file unireactn.txt.  The reaction portion of the configuration file is</w:t>
+        <w:t>First order reactions in which a reactant can react through multiple possible pathways requires slightly more complicated calculations for the reaction probabilities.  However, the mass action differential equation, shown above, is unchanged.  This situation was tested with the configuration file unireactn.txt.  The reaction portion of the configuration file is</w:t>
       </w:r>
     </w:p>
     <w:p>
@@ -24095,7 +24016,7 @@
           <v:shape id="_x0000_i1041" type="#_x0000_t75" style="width:123.2pt;height:20.8pt" o:ole="">
             <v:imagedata r:id="rId54" o:title=""/>
           </v:shape>
-          <o:OLEObject Type="Embed" ProgID="Equation.DSMT4" ShapeID="_x0000_i1041" DrawAspect="Content" ObjectID="_1535622585" r:id="rId55"/>
+          <o:OLEObject Type="Embed" ProgID="Equation.DSMT4" ShapeID="_x0000_i1041" DrawAspect="Content" ObjectID="_1538044951" r:id="rId55"/>
         </w:object>
       </w:r>
     </w:p>
@@ -24125,7 +24046,7 @@
           <v:shape id="_x0000_i1042" type="#_x0000_t75" style="width:212pt;height:34.4pt" o:ole="">
             <v:imagedata r:id="rId56" o:title=""/>
           </v:shape>
-          <o:OLEObject Type="Embed" ProgID="Equation.DSMT4" ShapeID="_x0000_i1042" DrawAspect="Content" ObjectID="_1535622586" r:id="rId57"/>
+          <o:OLEObject Type="Embed" ProgID="Equation.DSMT4" ShapeID="_x0000_i1042" DrawAspect="Content" ObjectID="_1538044952" r:id="rId57"/>
         </w:object>
       </w:r>
     </w:p>
@@ -24328,7 +24249,7 @@
           <v:shape id="_x0000_i1043" type="#_x0000_t75" style="width:175.2pt;height:32pt" o:ole="">
             <v:imagedata r:id="rId60" o:title=""/>
           </v:shape>
-          <o:OLEObject Type="Embed" ProgID="Equation.DSMT4" ShapeID="_x0000_i1043" DrawAspect="Content" ObjectID="_1535622587" r:id="rId61"/>
+          <o:OLEObject Type="Embed" ProgID="Equation.DSMT4" ShapeID="_x0000_i1043" DrawAspect="Content" ObjectID="_1538044953" r:id="rId61"/>
         </w:object>
       </w:r>
     </w:p>
@@ -24373,7 +24294,6 @@
         <w:ind w:firstLine="540"/>
       </w:pPr>
       <w:r>
-        <w:lastRenderedPageBreak/>
         <w:t>This equation is not quite as trivial to solve as prior ones were.  With the condition that there are the same numbers of A and B molecules initially, the solution for the number of A molecules (or B molecules) as a function of time is</w:t>
       </w:r>
     </w:p>
@@ -24395,7 +24315,7 @@
           <v:shape id="_x0000_i1044" type="#_x0000_t75" style="width:95.2pt;height:40pt" o:ole="">
             <v:imagedata r:id="rId62" o:title=""/>
           </v:shape>
-          <o:OLEObject Type="Embed" ProgID="Equation.3" ShapeID="_x0000_i1044" DrawAspect="Content" ObjectID="_1535622588" r:id="rId63"/>
+          <o:OLEObject Type="Embed" ProgID="Equation.3" ShapeID="_x0000_i1044" DrawAspect="Content" ObjectID="_1538044954" r:id="rId63"/>
         </w:object>
       </w:r>
     </w:p>
@@ -24660,11 +24580,7 @@
         <w:sym w:font="Symbol" w:char="F0AE"/>
       </w:r>
       <w:r>
-        <w:t xml:space="preserve"> C.  Light black lines are solutions to the deterministic steady-state mass action rate equations.  Deviations arise for the faster </w:t>
-      </w:r>
-      <w:r>
-        <w:lastRenderedPageBreak/>
-        <w:t>reactions (blue lines) because those start far from steady-state.  Light orange lines are the steady-state theory, starting with time 10 rather than 0, so as to start at times when reactants are closer to steady-state distributions.</w:t>
+        <w:t xml:space="preserve"> C.  Light black lines are solutions to the deterministic steady-state mass action rate equations.  Deviations arise for the faster reactions (blue lines) because those start far from steady-state.  Light orange lines are the steady-state theory, starting with time 10 rather than 0, so as to start at times when reactants are closer to steady-state distributions.</w:t>
       </w:r>
     </w:p>
     <w:p>
@@ -24727,7 +24643,7 @@
           <v:shape id="_x0000_i1045" type="#_x0000_t75" style="width:100.8pt;height:40pt" o:ole="">
             <v:imagedata r:id="rId66" o:title=""/>
           </v:shape>
-          <o:OLEObject Type="Embed" ProgID="Equation.3" ShapeID="_x0000_i1045" DrawAspect="Content" ObjectID="_1535622589" r:id="rId67"/>
+          <o:OLEObject Type="Embed" ProgID="Equation.3" ShapeID="_x0000_i1045" DrawAspect="Content" ObjectID="_1538044955" r:id="rId67"/>
         </w:object>
       </w:r>
     </w:p>
@@ -24849,7 +24765,6 @@
         <w:rPr>
           <w:noProof/>
         </w:rPr>
-        <w:lastRenderedPageBreak/>
         <w:drawing>
           <wp:inline distT="0" distB="0" distL="0" distR="0" wp14:anchorId="22D7796A" wp14:editId="3F599E8A">
             <wp:extent cx="1747520" cy="1727200"/>
@@ -25040,7 +24955,7 @@
           <v:shape id="_x0000_i1046" type="#_x0000_t75" style="width:75.2pt;height:32.8pt" o:ole="">
             <v:imagedata r:id="rId70" o:title=""/>
           </v:shape>
-          <o:OLEObject Type="Embed" ProgID="Equation.3" ShapeID="_x0000_i1046" DrawAspect="Content" ObjectID="_1535622590" r:id="rId71"/>
+          <o:OLEObject Type="Embed" ProgID="Equation.3" ShapeID="_x0000_i1046" DrawAspect="Content" ObjectID="_1538044956" r:id="rId71"/>
         </w:object>
       </w:r>
     </w:p>
@@ -25082,7 +24997,7 @@
           <v:shape id="_x0000_i1047" type="#_x0000_t75" style="width:138.4pt;height:35.2pt" o:ole="">
             <v:imagedata r:id="rId72" o:title=""/>
           </v:shape>
-          <o:OLEObject Type="Embed" ProgID="Equation.3" ShapeID="_x0000_i1047" DrawAspect="Content" ObjectID="_1535622591" r:id="rId73"/>
+          <o:OLEObject Type="Embed" ProgID="Equation.3" ShapeID="_x0000_i1047" DrawAspect="Content" ObjectID="_1538044957" r:id="rId73"/>
         </w:object>
       </w:r>
     </w:p>
@@ -25116,7 +25031,6 @@
         <w:spacing w:before="120"/>
       </w:pPr>
       <w:r>
-        <w:lastRenderedPageBreak/>
         <w:tab/>
       </w:r>
       <w:r>
@@ -25275,7 +25189,7 @@
           <v:shape id="_x0000_i1048" type="#_x0000_t75" style="width:120pt;height:24pt" o:ole="">
             <v:imagedata r:id="rId75" o:title=""/>
           </v:shape>
-          <o:OLEObject Type="Embed" ProgID="Equation.DSMT4" ShapeID="_x0000_i1048" DrawAspect="Content" ObjectID="_1535622592" r:id="rId76"/>
+          <o:OLEObject Type="Embed" ProgID="Equation.DSMT4" ShapeID="_x0000_i1048" DrawAspect="Content" ObjectID="_1538044958" r:id="rId76"/>
         </w:object>
       </w:r>
     </w:p>
@@ -25379,7 +25293,7 @@
           <v:shape id="_x0000_i1049" type="#_x0000_t75" style="width:71.2pt;height:34.4pt" o:ole="">
             <v:imagedata r:id="rId77" o:title=""/>
           </v:shape>
-          <o:OLEObject Type="Embed" ProgID="Equation.DSMT4" ShapeID="_x0000_i1049" DrawAspect="Content" ObjectID="_1535622593" r:id="rId78"/>
+          <o:OLEObject Type="Embed" ProgID="Equation.DSMT4" ShapeID="_x0000_i1049" DrawAspect="Content" ObjectID="_1538044959" r:id="rId78"/>
         </w:object>
       </w:r>
       <w:r>
@@ -25396,7 +25310,7 @@
           <v:shape id="_x0000_i1050" type="#_x0000_t75" style="width:67.2pt;height:19.2pt" o:ole="">
             <v:imagedata r:id="rId79" o:title=""/>
           </v:shape>
-          <o:OLEObject Type="Embed" ProgID="Equation.DSMT4" ShapeID="_x0000_i1050" DrawAspect="Content" ObjectID="_1535622594" r:id="rId80"/>
+          <o:OLEObject Type="Embed" ProgID="Equation.DSMT4" ShapeID="_x0000_i1050" DrawAspect="Content" ObjectID="_1538044960" r:id="rId80"/>
         </w:object>
       </w:r>
     </w:p>
@@ -25441,7 +25355,7 @@
           <v:shape id="_x0000_i1051" type="#_x0000_t75" style="width:59.2pt;height:34.4pt" o:ole="">
             <v:imagedata r:id="rId81" o:title=""/>
           </v:shape>
-          <o:OLEObject Type="Embed" ProgID="Equation.DSMT4" ShapeID="_x0000_i1051" DrawAspect="Content" ObjectID="_1535622595" r:id="rId82"/>
+          <o:OLEObject Type="Embed" ProgID="Equation.DSMT4" ShapeID="_x0000_i1051" DrawAspect="Content" ObjectID="_1538044961" r:id="rId82"/>
         </w:object>
       </w:r>
     </w:p>
@@ -25477,7 +25391,7 @@
           <v:shape id="_x0000_i1052" type="#_x0000_t75" style="width:71.2pt;height:35.2pt" o:ole="">
             <v:imagedata r:id="rId83" o:title=""/>
           </v:shape>
-          <o:OLEObject Type="Embed" ProgID="Equation.DSMT4" ShapeID="_x0000_i1052" DrawAspect="Content" ObjectID="_1535622596" r:id="rId84"/>
+          <o:OLEObject Type="Embed" ProgID="Equation.DSMT4" ShapeID="_x0000_i1052" DrawAspect="Content" ObjectID="_1538044962" r:id="rId84"/>
         </w:object>
       </w:r>
       <w:r>
@@ -25494,7 +25408,7 @@
           <v:shape id="_x0000_i1053" type="#_x0000_t75" style="width:82.4pt;height:36pt" o:ole="">
             <v:imagedata r:id="rId85" o:title=""/>
           </v:shape>
-          <o:OLEObject Type="Embed" ProgID="Equation.DSMT4" ShapeID="_x0000_i1053" DrawAspect="Content" ObjectID="_1535622597" r:id="rId86"/>
+          <o:OLEObject Type="Embed" ProgID="Equation.DSMT4" ShapeID="_x0000_i1053" DrawAspect="Content" ObjectID="_1538044963" r:id="rId86"/>
         </w:object>
       </w:r>
       <w:r>
@@ -25508,7 +25422,7 @@
           <v:shape id="_x0000_i1054" type="#_x0000_t75" style="width:48.8pt;height:35.2pt" o:ole="">
             <v:imagedata r:id="rId87" o:title=""/>
           </v:shape>
-          <o:OLEObject Type="Embed" ProgID="Equation.DSMT4" ShapeID="_x0000_i1054" DrawAspect="Content" ObjectID="_1535622598" r:id="rId88"/>
+          <o:OLEObject Type="Embed" ProgID="Equation.DSMT4" ShapeID="_x0000_i1054" DrawAspect="Content" ObjectID="_1538044964" r:id="rId88"/>
         </w:object>
       </w:r>
     </w:p>
@@ -25517,7 +25431,6 @@
         <w:spacing w:before="120"/>
       </w:pPr>
       <w:r>
-        <w:lastRenderedPageBreak/>
         <w:t xml:space="preserve">Other multi-step reactions can be broken down to elementary reactions in a similar manner.  The need to include additional assumptions, as we did here with </w:t>
       </w:r>
       <w:r>
@@ -26484,11 +26397,7 @@
         <w:spacing w:before="120"/>
       </w:pPr>
       <w:r>
-        <w:t xml:space="preserve">This states that a conformational spread reaction can occur between any A and B molecules that are closer than 5 distance units apart.  At each time step, the probability of its occurring is found from the reaction rate of 10 inverse time units according to the </w:t>
-      </w:r>
-      <w:r>
-        <w:lastRenderedPageBreak/>
-        <w:t>same formulae that were described above for unimolecular reactions.  If it occurs, the A molecule will be replaced by a C molecule and the B molecule will be replaced with a D molecule.</w:t>
+        <w:t>This states that a conformational spread reaction can occur between any A and B molecules that are closer than 5 distance units apart.  At each time step, the probability of its occurring is found from the reaction rate of 10 inverse time units according to the same formulae that were described above for unimolecular reactions.  If it occurs, the A molecule will be replaced by a C molecule and the B molecule will be replaced with a D molecule.</w:t>
       </w:r>
     </w:p>
     <w:p>
@@ -26708,7 +26617,6 @@
         <w:rPr>
           <w:noProof/>
         </w:rPr>
-        <w:lastRenderedPageBreak/>
         <w:drawing>
           <wp:inline distT="0" distB="0" distL="0" distR="0" wp14:anchorId="2B078174" wp14:editId="59FE1083">
             <wp:extent cx="1412240" cy="1412240"/>
@@ -27064,7 +26972,6 @@
           <w:rFonts w:ascii="Monaco" w:hAnsi="Monaco"/>
           <w:sz w:val="18"/>
         </w:rPr>
-        <w:lastRenderedPageBreak/>
         <w:t>p</w:t>
       </w:r>
       <w:r>
@@ -27533,7 +27440,6 @@
         </w:tabs>
       </w:pPr>
       <w:r>
-        <w:lastRenderedPageBreak/>
         <w:tab/>
       </w:r>
       <w:r>
@@ -28272,7 +28178,6 @@
         <w:ind w:left="540"/>
       </w:pPr>
       <w:r>
-        <w:lastRenderedPageBreak/>
         <w:t xml:space="preserve">The second reaction is ignored for determining parameters for A + B.  Instead, the first reaction is considered as though the rates were determined experimentally using just the system given in example 3.  If the product parameter is </w:t>
       </w:r>
       <w:r>
@@ -28747,7 +28652,6 @@
           <w:rFonts w:ascii="Monaco" w:hAnsi="Monaco"/>
           <w:sz w:val="18"/>
         </w:rPr>
-        <w:lastRenderedPageBreak/>
         <w:t>fixed</w:t>
       </w:r>
       <w:r>
@@ -28909,7 +28813,7 @@
           <v:shape id="_x0000_i1055" type="#_x0000_t75" style="width:55.2pt;height:14.4pt" o:ole="">
             <v:imagedata r:id="rId96" o:title=""/>
           </v:shape>
-          <o:OLEObject Type="Embed" ProgID="Equation.3" ShapeID="_x0000_i1055" DrawAspect="Content" ObjectID="_1535622599" r:id="rId97"/>
+          <o:OLEObject Type="Embed" ProgID="Equation.3" ShapeID="_x0000_i1055" DrawAspect="Content" ObjectID="_1538044965" r:id="rId97"/>
         </w:object>
       </w:r>
     </w:p>
@@ -28918,11 +28822,7 @@
         <w:spacing w:before="120"/>
       </w:pPr>
       <w:r>
-        <w:t xml:space="preserve">However, for an A molecule that is near a surface, an additional boundary condition is that the gradient of the 3 dimensional RDF in a direction perpendicular to the surface is zero at the surface.  This makes the solution of the reaction rate sufficiently difficult that I have not attempted to solve it, but the result is different from the simple result given above. This surface effect is an issue whenever the A molecule is within several binding </w:t>
-      </w:r>
-      <w:r>
-        <w:lastRenderedPageBreak/>
-        <w:t>radii of a surface and is especially pronounced when it is closer to the surface than its binding radius.  For cases in which the A molecule is more than one binding radius from the surface, B molecules are going to take longer than usual to reach the region between the A and the surface, leading to a decreased reaction rate.  It is suspected that the reaction rate decreases monotonically as the A molecule approaches and then crosses a surface.</w:t>
+        <w:t>However, for an A molecule that is near a surface, an additional boundary condition is that the gradient of the 3 dimensional RDF in a direction perpendicular to the surface is zero at the surface.  This makes the solution of the reaction rate sufficiently difficult that I have not attempted to solve it, but the result is different from the simple result given above. This surface effect is an issue whenever the A molecule is within several binding radii of a surface and is especially pronounced when it is closer to the surface than its binding radius.  For cases in which the A molecule is more than one binding radius from the surface, B molecules are going to take longer than usual to reach the region between the A and the surface, leading to a decreased reaction rate.  It is suspected that the reaction rate decreases monotonically as the A molecule approaches and then crosses a surface.</w:t>
       </w:r>
     </w:p>
     <w:p>
@@ -28952,7 +28852,7 @@
           <v:shape id="_x0000_i1056" type="#_x0000_t75" style="width:54.4pt;height:14.4pt" o:ole="">
             <v:imagedata r:id="rId98" o:title=""/>
           </v:shape>
-          <o:OLEObject Type="Embed" ProgID="Equation.3" ShapeID="_x0000_i1056" DrawAspect="Content" ObjectID="_1535622600" r:id="rId99"/>
+          <o:OLEObject Type="Embed" ProgID="Equation.3" ShapeID="_x0000_i1056" DrawAspect="Content" ObjectID="_1538044966" r:id="rId99"/>
         </w:object>
       </w:r>
     </w:p>
@@ -29016,7 +28916,6 @@
           <w:sz w:val="36"/>
           <w:szCs w:val="36"/>
         </w:rPr>
-        <w:lastRenderedPageBreak/>
         <w:t>9</w:t>
       </w:r>
       <w:r>
@@ -29414,7 +29313,6 @@
           <w:rFonts w:ascii="Monaco" w:hAnsi="Monaco"/>
           <w:sz w:val="18"/>
         </w:rPr>
-        <w:lastRenderedPageBreak/>
         <w:t>compartment_mol 500 red middle</w:t>
       </w:r>
     </w:p>
@@ -29897,7 +29795,6 @@
         <w:ind w:firstLine="540"/>
       </w:pPr>
       <w:r>
-        <w:lastRenderedPageBreak/>
         <w:t xml:space="preserve">To test whether a given point is within a given compartment, Smoldyn starts by computing a line between that point and one of the interior-defining points.  Smoldyn then tests whether this line crossed any of the panels of any of the compartment’s bounding surfaces.  If so, Smoldyn moves on to the next interior-defining point and repeats.  The procedure stops as soon as a line can be drawn without crossing any surface panel, if that happens.  This procedure is rapid for compartments with one panel and one interior-defining point, but can become extremely slow for surfaces with many panels and/or many interior-defining points.  As a result, it is helpful to design compartments for efficient simulation.  Also, it’s best to avoid compartments if they aren’t needed.  For example, don’t use the </w:t>
       </w:r>
       <w:r>
@@ -30127,7 +30024,6 @@
           <w:sz w:val="36"/>
           <w:szCs w:val="36"/>
         </w:rPr>
-        <w:lastRenderedPageBreak/>
         <w:t>1</w:t>
       </w:r>
       <w:r>
@@ -30357,11 +30253,7 @@
         <w:ind w:firstLine="540"/>
       </w:pPr>
       <w:r>
-        <w:t xml:space="preserve">Box sizes that are too large will cause slow simulations, but no errors.  Warnings that say that there are a lot of molecules or surface panels in a box are suggestions that smaller boxes may make the simulation run faster, but do not need to be heeded.  Box sizes that are too small may cause errors.  Several warnings can be generated for this, including that the diffusive step lengths are larger than the box size, etc.  However, the only warning that really matters is if box sizes are smaller than the largest bimolecular reaction binding radius.  If this happens, some bimolecular reactions are likely to be </w:t>
-      </w:r>
-      <w:r>
-        <w:lastRenderedPageBreak/>
-        <w:t>ignored, which will lead to a too slow reaction rate.  If simulation speed is important, it is a good idea to run a few trial simulations with different box sizes to see which one leads to the fastest simulations.</w:t>
+        <w:t>Box sizes that are too large will cause slow simulations, but no errors.  Warnings that say that there are a lot of molecules or surface panels in a box are suggestions that smaller boxes may make the simulation run faster, but do not need to be heeded.  Box sizes that are too small may cause errors.  Several warnings can be generated for this, including that the diffusive step lengths are larger than the box size, etc.  However, the only warning that really matters is if box sizes are smaller than the largest bimolecular reaction binding radius.  If this happens, some bimolecular reactions are likely to be ignored, which will lead to a too slow reaction rate.  If simulation speed is important, it is a good idea to run a few trial simulations with different box sizes to see which one leads to the fastest simulations.</w:t>
       </w:r>
     </w:p>
     <w:p>
@@ -30757,7 +30649,6 @@
           <w:sz w:val="36"/>
           <w:szCs w:val="36"/>
         </w:rPr>
-        <w:lastRenderedPageBreak/>
         <w:t>1</w:t>
       </w:r>
       <w:r>
@@ -31103,7 +30994,6 @@
           <w:sz w:val="36"/>
           <w:szCs w:val="36"/>
         </w:rPr>
-        <w:lastRenderedPageBreak/>
         <w:t>1</w:t>
       </w:r>
       <w:r>
@@ -31618,7 +31508,6 @@
           <w:sz w:val="18"/>
           <w:szCs w:val="22"/>
         </w:rPr>
-        <w:lastRenderedPageBreak/>
         <w:tab/>
         <w:t>Anumber   100</w:t>
       </w:r>
@@ -33202,11 +33091,7 @@
         <w:t>BNG2_path</w:t>
       </w:r>
       <w:r>
-        <w:t xml:space="preserve"> statement, which is commented out here, specifies the directory path to the BNG2.pl software.  Ideally, the default path (set to /usr/local/bin for Macs and Linux), will be correct and you won’t need to specify it here.  </w:t>
-      </w:r>
-      <w:r>
-        <w:lastRenderedPageBreak/>
-        <w:t xml:space="preserve">However, if the default does not work correctly, then you can give it here instead.  The </w:t>
+        <w:t xml:space="preserve"> statement, which is commented out here, specifies the directory path to the BNG2.pl software.  Ideally, the default path (set to /usr/local/bin for Macs and Linux), will be correct and you won’t need to specify it here.  However, if the default does not work correctly, then you can give it here instead.  The </w:t>
       </w:r>
       <w:r>
         <w:rPr>
@@ -34304,11 +34189,7 @@
         <w:t>the BNGL file.</w:t>
       </w:r>
       <w:r>
-        <w:t xml:space="preserve">  These observables </w:t>
-      </w:r>
-      <w:r>
-        <w:lastRenderedPageBreak/>
-        <w:t>become species groups in the main Smoldyn program, as described above the in the Molecules chapter.  Each observable</w:t>
+        <w:t xml:space="preserve">  These observables become species groups in the main Smoldyn program, as described above the in the Molecules chapter.  Each observable</w:t>
       </w:r>
       <w:r>
         <w:t xml:space="preserve"> needs to have a name and then a species pattern that tells which species are included.</w:t>
@@ -35986,7 +35867,6 @@
           <w:rFonts w:ascii="Monaco" w:hAnsi="Monaco"/>
           <w:sz w:val="18"/>
         </w:rPr>
-        <w:lastRenderedPageBreak/>
         <w:t>color M.1.1(all) red</w:t>
       </w:r>
     </w:p>
@@ -36602,7 +36482,6 @@
         <w:ind w:firstLine="540"/>
       </w:pPr>
       <w:r>
-        <w:lastRenderedPageBreak/>
         <w:t xml:space="preserve">The molecule types and seed species blocks appear to be essentially the same, but aren’t actually.  The molecule types block is used to define each of the </w:t>
       </w:r>
       <w:r>
@@ -36917,7 +36796,6 @@
           <w:sz w:val="28"/>
           <w:szCs w:val="28"/>
         </w:rPr>
-        <w:lastRenderedPageBreak/>
         <w:t>Short names,</w:t>
       </w:r>
       <w:r>
@@ -37117,7 +36995,7 @@
           <v:shape id="_x0000_i1057" type="#_x0000_t75" style="width:86.4pt;height:43.2pt" o:ole="">
             <v:imagedata r:id="rId102" o:title=""/>
           </v:shape>
-          <o:OLEObject Type="Embed" ProgID="Equation.DSMT4" ShapeID="_x0000_i1057" DrawAspect="Content" ObjectID="_1535622601" r:id="rId103"/>
+          <o:OLEObject Type="Embed" ProgID="Equation.DSMT4" ShapeID="_x0000_i1057" DrawAspect="Content" ObjectID="_1538044967" r:id="rId103"/>
         </w:object>
       </w:r>
       <w:r>
@@ -37187,7 +37065,7 @@
           <v:shape id="_x0000_i1058" type="#_x0000_t75" style="width:99.2pt;height:43.2pt" o:ole="">
             <v:imagedata r:id="rId104" o:title=""/>
           </v:shape>
-          <o:OLEObject Type="Embed" ProgID="Equation.DSMT4" ShapeID="_x0000_i1058" DrawAspect="Content" ObjectID="_1535622602" r:id="rId105"/>
+          <o:OLEObject Type="Embed" ProgID="Equation.DSMT4" ShapeID="_x0000_i1058" DrawAspect="Content" ObjectID="_1538044968" r:id="rId105"/>
         </w:object>
       </w:r>
       <w:r>
@@ -37260,7 +37138,6 @@
         <w:ind w:firstLine="540"/>
       </w:pPr>
       <w:r>
-        <w:lastRenderedPageBreak/>
         <w:t xml:space="preserve">If your block of BioNetGen statements comes before your surface definitions in your Smoldyn input file, then all of the species will have been generated before Smoldyn starts defining surfaces.  In this case, you can set surface actions or rates for the newly generated species yourself.  In the surface </w:t>
       </w:r>
       <w:r>
@@ -37313,7 +37190,6 @@
           <w:sz w:val="36"/>
           <w:szCs w:val="36"/>
         </w:rPr>
-        <w:lastRenderedPageBreak/>
         <w:t>1</w:t>
       </w:r>
       <w:r>
@@ -37397,7 +37273,6 @@
           <w:sz w:val="36"/>
           <w:szCs w:val="36"/>
         </w:rPr>
-        <w:lastRenderedPageBreak/>
         <w:t>1</w:t>
       </w:r>
       <w:r>
@@ -37554,11 +37429,7 @@
         <w:t>_lattice</w:t>
       </w:r>
       <w:r>
-        <w:t xml:space="preserve">, much like similar blocks for surfaces, compartments, and other things.  The definitions </w:t>
-      </w:r>
-      <w:r>
-        <w:lastRenderedPageBreak/>
-        <w:t>that can be entered within this block are discussed below.  In addition to adding a lattice, you also need to define a port, which will form the junction between the particle space and the lattice space.</w:t>
+        <w:t>, much like similar blocks for surfaces, compartments, and other things.  The definitions that can be entered within this block are discussed below.  In addition to adding a lattice, you also need to define a port, which will form the junction between the particle space and the lattice space.</w:t>
       </w:r>
       <w:r>
         <w:t xml:space="preserve">  And to create a port, you will need to define at least one surface.</w:t>
@@ -37878,7 +37749,6 @@
           <w:sz w:val="18"/>
           <w:szCs w:val="18"/>
         </w:rPr>
-        <w:lastRenderedPageBreak/>
         <w:t>molcount</w:t>
       </w:r>
       <w:r>
@@ -38452,7 +38322,6 @@
           <w:b/>
           <w:sz w:val="36"/>
         </w:rPr>
-        <w:lastRenderedPageBreak/>
         <w:t>Part II.</w:t>
       </w:r>
       <w:r>
@@ -38971,7 +38840,6 @@
         <w:ind w:left="1440" w:hanging="1440"/>
       </w:pPr>
       <w:r>
-        <w:lastRenderedPageBreak/>
         <w:tab/>
         <w:t xml:space="preserve">The following lines of the configuration file are read only if </w:t>
       </w:r>
@@ -39551,11 +39419,7 @@
         <w:t>pos</w:t>
       </w:r>
       <w:r>
-        <w:t xml:space="preserve"> and </w:t>
-      </w:r>
-      <w:r>
-        <w:lastRenderedPageBreak/>
-        <w:t xml:space="preserve">the position of the corresponding upper boundary are considered to be within the simulation volume.  The type of wall is given in </w:t>
+        <w:t xml:space="preserve"> and the position of the corresponding upper boundary are considered to be within the simulation volume.  The type of wall is given in </w:t>
       </w:r>
       <w:r>
         <w:rPr>
@@ -40116,7 +39980,6 @@
           <w:rFonts w:ascii="Monaco" w:hAnsi="Monaco"/>
           <w:sz w:val="18"/>
         </w:rPr>
-        <w:lastRenderedPageBreak/>
         <w:t>difc</w:t>
       </w:r>
       <w:r>
@@ -41141,11 +41004,7 @@
         <w:t xml:space="preserve"> may be “all” to set drift vectors for multiple species and surface-bound states at once.</w:t>
       </w:r>
       <w:r>
-        <w:t xml:space="preserve">  If the rule form is used (generally with wildcard </w:t>
-      </w:r>
-      <w:r>
-        <w:lastRenderedPageBreak/>
-        <w:t>characters), then the statement is not applied immediately but is stored for use during rule expansion; during rule expansion, it is applied to all species that match the given species pattern.</w:t>
+        <w:t xml:space="preserve">  If the rule form is used (generally with wildcard characters), then the statement is not applied immediately but is stored for use during rule expansion; during rule expansion, it is applied to all species that match the given species pattern.</w:t>
       </w:r>
     </w:p>
     <w:p>
@@ -41916,11 +41775,7 @@
         <w:t>opengl_good</w:t>
       </w:r>
       <w:r>
-        <w:t xml:space="preserve">’ </w:t>
-      </w:r>
-      <w:r>
-        <w:lastRenderedPageBreak/>
-        <w:t>for fair quality OpenGL graphics, and ‘</w:t>
+        <w:t>’ for fair quality OpenGL graphics, and ‘</w:t>
       </w:r>
       <w:r>
         <w:rPr>
@@ -42535,11 +42390,7 @@
         <w:t xml:space="preserve"> for display to the graphical output.  If the surface state is omitted, as in the first form shown, this display size applies to all molecule states; otherwise it applies to only the state listed.  These states may be “solution”, “front”, “back”, “up”, “down”, or “all”.  The default value is 3, indicating that each molecule is displayed with a small square; 0 indicates that a molecule should not be displayed and larger numbers yield larger squares.</w:t>
       </w:r>
       <w:r>
-        <w:t xml:space="preserve">  If the rule form is used (generally with </w:t>
-      </w:r>
-      <w:r>
-        <w:lastRenderedPageBreak/>
-        <w:t>wildcard characters), then the statement is not applied immediately but is stored for use during rule expansion; during rule expansion, it is applied to all species that match the given species pattern.</w:t>
+        <w:t xml:space="preserve">  If the rule form is used (generally with wildcard characters), then the statement is not applied immediately but is stored for use during rule expansion; during rule expansion, it is applied to all species that match the given species pattern.</w:t>
       </w:r>
     </w:p>
     <w:p>
@@ -43200,11 +43051,7 @@
       </w:pPr>
       <w:r>
         <w:tab/>
-        <w:t xml:space="preserve">Turns on text display of the listed items, which are listed as strings.  Possible items are “time”, which is the simulation time, and species names </w:t>
-      </w:r>
-      <w:r>
-        <w:lastRenderedPageBreak/>
-        <w:t>and states (entered as species(state)), for which the number of molecules of that species and state are displayed.  Wildcards are permitted.</w:t>
+        <w:t>Turns on text display of the listed items, which are listed as strings.  Possible items are “time”, which is the simulation time, and species names and states (entered as species(state)), for which the number of molecules of that species and state are displayed.  Wildcards are permitted.</w:t>
       </w:r>
     </w:p>
     <w:p>
@@ -43900,7 +43747,6 @@
           <w:rFonts w:ascii="Monaco" w:hAnsi="Monaco"/>
           <w:sz w:val="18"/>
         </w:rPr>
-        <w:lastRenderedPageBreak/>
         <w:t>cmd</w:t>
       </w:r>
       <w:r>
@@ -44612,7 +44458,6 @@
           <w:rFonts w:ascii="Monaco" w:hAnsi="Monaco"/>
           <w:sz w:val="18"/>
         </w:rPr>
-        <w:lastRenderedPageBreak/>
         <w:tab/>
       </w:r>
       <w:r>
@@ -45089,11 +44934,7 @@
         <w:t>”</w:t>
       </w:r>
       <w:r>
-        <w:t xml:space="preserve"> indicates that the molecule should hop onto the new panel </w:t>
-      </w:r>
-      <w:r>
-        <w:lastRenderedPageBreak/>
-        <w:t xml:space="preserve">with a 50% probability and stay with a 50% probability, and </w:t>
+        <w:t xml:space="preserve"> indicates that the molecule should hop onto the new panel with a 50% probability and stay with a 50% probability, and </w:t>
       </w:r>
       <w:r>
         <w:t>“</w:t>
@@ -45629,7 +45470,6 @@
           <w:rFonts w:ascii="Monaco" w:hAnsi="Monaco"/>
           <w:sz w:val="18"/>
         </w:rPr>
-        <w:lastRenderedPageBreak/>
         <w:tab/>
       </w:r>
       <w:r>
@@ -45727,11 +45567,7 @@
       </w:pPr>
       <w:r>
         <w:tab/>
-        <w:t xml:space="preserve">For “cyl”, enter the coordinates of the cylinder-axis start point and the cylinder-axis end point, then the radius, and then drawing information if appropriate.  Cylinders are not permitted in 1-D.  In 2-D, two numbers give the start point and two give the end point, followed by the radius.  No drawing information is needed.  In 3-D, enter three numbers for the start point, three for the end point, the radius, and then the number of slices and the number of stacks.  For all dimensions, enter a positive radius to have </w:t>
-      </w:r>
-      <w:r>
-        <w:lastRenderedPageBreak/>
-        <w:t>the front of the surface on the outside and a negative radius for it to be on the inside.</w:t>
+        <w:t>For “cyl”, enter the coordinates of the cylinder-axis start point and the cylinder-axis end point, then the radius, and then drawing information if appropriate.  Cylinders are not permitted in 1-D.  In 2-D, two numbers give the start point and two give the end point, followed by the radius.  No drawing information is needed.  In 3-D, enter three numbers for the start point, three for the end point, the radius, and then the number of slices and the number of stacks.  For all dimensions, enter a positive radius to have the front of the surface on the outside and a negative radius for it to be on the inside.</w:t>
       </w:r>
     </w:p>
     <w:p>
@@ -46180,11 +46016,7 @@
         <w:t>pos</w:t>
       </w:r>
       <w:r>
-        <w:t xml:space="preserve"> is the system-</w:t>
-      </w:r>
-      <w:r>
-        <w:lastRenderedPageBreak/>
-        <w:t>dimensional position of the emitter.  This statement is designed to be used with all emitters strictly inside a closed surface and all of them with positive amount values; however, neither of these criteria are checked, so other options can be used although no promises are made regarding their behaviors.</w:t>
+        <w:t xml:space="preserve"> is the system-dimensional position of the emitter.  This statement is designed to be used with all emitters strictly inside a closed surface and all of them with positive amount values; however, neither of these criteria are checked, so other options can be used although no promises are made regarding their behaviors.</w:t>
       </w:r>
     </w:p>
     <w:p>
@@ -48050,7 +47882,6 @@
         <w:ind w:left="1440" w:hanging="1440"/>
       </w:pPr>
       <w:r>
-        <w:lastRenderedPageBreak/>
         <w:tab/>
         <w:t xml:space="preserve">Sets the multiplicity value to </w:t>
       </w:r>
@@ -48551,11 +48382,7 @@
         <w:t xml:space="preserve"> for the second product).</w:t>
       </w:r>
       <w:r>
-        <w:t xml:space="preserve">  The default </w:t>
-      </w:r>
-      <w:r>
-        <w:lastRenderedPageBreak/>
-        <w:t xml:space="preserve">placement method for reversible reactions is </w:t>
+        <w:t xml:space="preserve">  The default placement method for reversible reactions is </w:t>
       </w:r>
       <w:r>
         <w:rPr>
@@ -49025,11 +48852,7 @@
         <w:t>rule_list</w:t>
       </w:r>
       <w:r>
-        <w:t xml:space="preserve"> </w:t>
-      </w:r>
-      <w:r>
-        <w:lastRenderedPageBreak/>
-        <w:t>as “</w:t>
+        <w:t xml:space="preserve"> as “</w:t>
       </w:r>
       <w:r>
         <w:rPr>
@@ -49489,7 +49312,6 @@
           <w:rFonts w:ascii="Monaco" w:hAnsi="Monaco"/>
           <w:sz w:val="18"/>
         </w:rPr>
-        <w:lastRenderedPageBreak/>
         <w:t>port</w:t>
       </w:r>
       <w:r>
@@ -50203,11 +50025,7 @@
         <w:t>current network</w:t>
       </w:r>
       <w:r>
-        <w:t xml:space="preserve">.  This statement is useful for </w:t>
-      </w:r>
-      <w:r>
-        <w:lastRenderedPageBreak/>
-        <w:t>converting units if the rules file and Smoldyn file were written with different unit systems.</w:t>
+        <w:t>.  This statement is useful for converting units if the rules file and Smoldyn file were written with different unit systems.</w:t>
       </w:r>
     </w:p>
     <w:p>
@@ -50720,7 +50538,6 @@
           <w:sz w:val="18"/>
           <w:szCs w:val="18"/>
         </w:rPr>
-        <w:lastRenderedPageBreak/>
         <w:t>start_lattice</w:t>
       </w:r>
       <w:r>
@@ -51667,11 +51484,7 @@
         <w:t>boxsize</w:t>
       </w:r>
       <w:r>
-        <w:t xml:space="preserve"> can be used to request the width of the boxes.  The actual box </w:t>
-      </w:r>
-      <w:r>
-        <w:lastRenderedPageBreak/>
-        <w:t>volumes will be no larger than the volume calculated from the width given here.</w:t>
+        <w:t xml:space="preserve"> can be used to request the width of the boxes.  The actual box volumes will be no larger than the volume calculated from the width given here.</w:t>
       </w:r>
     </w:p>
     <w:p>
@@ -52361,7 +52174,6 @@
           <w:i/>
           <w:sz w:val="18"/>
         </w:rPr>
-        <w:lastRenderedPageBreak/>
         <w:t>reaction_cmpt</w:t>
       </w:r>
       <w:r>
@@ -53218,7 +53030,6 @@
         <w:rPr>
           <w:i/>
         </w:rPr>
-        <w:lastRenderedPageBreak/>
         <w:tab/>
         <w:t>Maximum number of reactions that will be declared of the given order.</w:t>
       </w:r>
@@ -53848,7 +53659,6 @@
           <w:i/>
           <w:sz w:val="18"/>
         </w:rPr>
-        <w:lastRenderedPageBreak/>
         <w:t>product</w:t>
       </w:r>
       <w:r>
@@ -54513,7 +54323,6 @@
           <w:sz w:val="36"/>
           <w:szCs w:val="36"/>
         </w:rPr>
-        <w:lastRenderedPageBreak/>
         <w:t>2</w:t>
       </w:r>
       <w:r>
@@ -55138,7 +54947,6 @@
           <w:sz w:val="36"/>
           <w:szCs w:val="36"/>
         </w:rPr>
-        <w:lastRenderedPageBreak/>
         <w:t>3</w:t>
       </w:r>
       <w:r>
@@ -55668,11 +55476,7 @@
         <w:t>_001</w:t>
       </w:r>
       <w:r>
-        <w:t xml:space="preserve">”, which is then incremented </w:t>
-      </w:r>
-      <w:r>
-        <w:lastRenderedPageBreak/>
-        <w:t>with subsequent calls to “</w:t>
+        <w:t>”, which is then incremented with subsequent calls to “</w:t>
       </w:r>
       <w:r>
         <w:rPr>
@@ -56654,7 +56458,6 @@
         <w:rPr>
           <w:i/>
         </w:rPr>
-        <w:lastRenderedPageBreak/>
         <w:t>num</w:t>
       </w:r>
       <w:r>
@@ -57144,11 +56947,7 @@
         <w:t>compartment</w:t>
       </w:r>
       <w:r>
-        <w:t xml:space="preserve"> for each molecular species.  Only solution-</w:t>
-      </w:r>
-      <w:r>
-        <w:lastRenderedPageBreak/>
-        <w:t xml:space="preserve">phase molecules are listed.  The ordering used is the same as was given in the </w:t>
+        <w:t xml:space="preserve"> for each molecular species.  Only solution-phase molecules are listed.  The ordering used is the same as was given in the </w:t>
       </w:r>
       <w:r>
         <w:rPr>
@@ -57911,7 +57710,6 @@
           <w:rFonts w:ascii="Monaco" w:hAnsi="Monaco"/>
           <w:sz w:val="18"/>
         </w:rPr>
-        <w:lastRenderedPageBreak/>
         <w:t>molcountspace2d</w:t>
       </w:r>
       <w:r>
@@ -58672,11 +58470,7 @@
         <w:t>bins</w:t>
       </w:r>
       <w:r>
-        <w:t xml:space="preserve"> equally spaced bins.  These bins extend from 0 to 2π for a 2D system and from 0 to π in a 3D system.  The volume investigated includes all edges.  Set the average input to 0 to not use averaging, in which case there is output at every command execution.  Otherwise, this only produces an output every average </w:t>
-      </w:r>
-      <w:r>
-        <w:lastRenderedPageBreak/>
-        <w:t xml:space="preserve">iterations, at which point it outputs means that were collected over the preceding iterations.  At each output time, the command outputs a single line of text to </w:t>
+        <w:t xml:space="preserve"> equally spaced bins.  These bins extend from 0 to 2π for a 2D system and from 0 to π in a 3D system.  The volume investigated includes all edges.  Set the average input to 0 to not use averaging, in which case there is output at every command execution.  Otherwise, this only produces an output every average iterations, at which point it outputs means that were collected over the preceding iterations.  At each output time, the command outputs a single line of text to </w:t>
       </w:r>
       <w:r>
         <w:rPr>
@@ -59453,11 +59247,7 @@
         <w:t>listmols</w:t>
       </w:r>
       <w:r>
-        <w:t xml:space="preserve"> but has a slightly different output format.  Each line of text is preceded by the “time counter”, which is an integer </w:t>
-      </w:r>
-      <w:r>
-        <w:lastRenderedPageBreak/>
-        <w:t xml:space="preserve">that starts at 1 and is incremented each time the routine is called.  Also, the </w:t>
+        <w:t xml:space="preserve"> but has a slightly different output format.  Each line of text is preceded by the “time counter”, which is an integer that starts at 1 and is incremented each time the routine is called.  Also, the </w:t>
       </w:r>
       <w:r>
         <w:t>species and state names</w:t>
@@ -60212,7 +60002,6 @@
         <w:ind w:left="1440" w:hanging="1440"/>
       </w:pPr>
       <w:r>
-        <w:lastRenderedPageBreak/>
         <w:tab/>
         <w:t xml:space="preserve">This function is used to measure mean square displacements (diffusion rates) of molecules of type </w:t>
       </w:r>
@@ -60820,11 +60609,7 @@
         <w:t>report</w:t>
       </w:r>
       <w:r>
-        <w:t xml:space="preserve"> arguments control when this command starts tracking molecules and when it reports their mean square </w:t>
-      </w:r>
-      <w:r>
-        <w:lastRenderedPageBreak/>
-        <w:t xml:space="preserve">displacements, respectively.  For </w:t>
+        <w:t xml:space="preserve"> arguments control when this command starts tracking molecules and when it reports their mean square displacements, respectively.  For </w:t>
       </w:r>
       <w:r>
         <w:rPr>
@@ -61206,11 +60991,7 @@
       </w:pPr>
       <w:r>
         <w:tab/>
-        <w:t xml:space="preserve">Displays diagnostics about various parts of the data structures to the screen.  These are identical to those that are displayed at program initialization, but for later times.  The options for the type word are: </w:t>
-      </w:r>
-      <w:r>
-        <w:lastRenderedPageBreak/>
-        <w:t>“simulation”, “wall”, “molecule”, “surface”, “command”, “box”, “reaction”, “compartment”, “port”, “check”, and “all”.</w:t>
+        <w:t>Displays diagnostics about various parts of the data structures to the screen.  These are identical to those that are displayed at program initialization, but for later times.  The options for the type word are: “simulation”, “wall”, “molecule”, “surface”, “command”, “box”, “reaction”, “compartment”, “port”, “check”, and “all”.</w:t>
       </w:r>
     </w:p>
     <w:p>
@@ -61996,8 +61777,6 @@
       <w:r>
         <w:t xml:space="preserve"> is a non-integer.</w:t>
       </w:r>
-      <w:bookmarkStart w:id="0" w:name="_GoBack"/>
-      <w:bookmarkEnd w:id="0"/>
     </w:p>
     <w:p>
       <w:pPr>
@@ -62232,11 +62011,7 @@
         <w:t xml:space="preserve"> </w:t>
       </w:r>
       <w:r>
-        <w:t xml:space="preserve">with a Gaussian distribution centered at mean and with standard deviation sigma on each axis.  Molecules are not placed beyond the system boundaries; any attempted </w:t>
-      </w:r>
-      <w:r>
-        <w:lastRenderedPageBreak/>
-        <w:t>placements are rejected and sampled again.</w:t>
+        <w:t>with a Gaussian distribution centered at mean and with standard deviation sigma on each axis.  Molecules are not placed beyond the system boundaries; any attempted placements are rejected and sampled again.</w:t>
       </w:r>
       <w:r>
         <w:t xml:space="preserve">  Molecule states are set to solution.</w:t>
@@ -63281,11 +63056,7 @@
         <w:t>num</w:t>
       </w:r>
       <w:r>
-        <w:t xml:space="preserve">, then molecules of this type, chosen </w:t>
-      </w:r>
-      <w:r>
-        <w:lastRenderedPageBreak/>
-        <w:t xml:space="preserve">at random, are removed until </w:t>
+        <w:t xml:space="preserve">, then molecules of this type, chosen at random, are removed until </w:t>
       </w:r>
       <w:r>
         <w:rPr>
@@ -64727,7 +64498,6 @@
         <w:ind w:left="1440" w:hanging="1440"/>
       </w:pPr>
       <w:r>
-        <w:lastRenderedPageBreak/>
         <w:tab/>
         <w:t xml:space="preserve">Modulates molecules of types </w:t>
       </w:r>
@@ -65377,11 +65147,7 @@
       </w:pPr>
       <w:r>
         <w:tab/>
-        <w:t xml:space="preserve">This keeps all molecules from entering a rectanguloid box within the system volume.  Use the first form for one dimension, the second for two dimensions, and the third for three dimensions.  Molecules that start within the box can stay there, but any molecule that tries to diffuse into the </w:t>
-      </w:r>
-      <w:r>
-        <w:lastRenderedPageBreak/>
-        <w:t>box is returned to its location at the previous time step.  This command needs to be run at every time step to work properly.</w:t>
+        <w:t>This keeps all molecules from entering a rectanguloid box within the system volume.  Use the first form for one dimension, the second for two dimensions, and the third for three dimensions.  Molecules that start within the box can stay there, but any molecule that tries to diffuse into the box is returned to its location at the previous time step.  This command needs to be run at every time step to work properly.</w:t>
       </w:r>
     </w:p>
     <w:p>
@@ -65842,7 +65608,6 @@
           <w:rFonts w:ascii="Monaco" w:hAnsi="Monaco"/>
           <w:sz w:val="18"/>
         </w:rPr>
-        <w:lastRenderedPageBreak/>
         <w:t>translatecmpt</w:t>
       </w:r>
       <w:r>
@@ -66317,7 +66082,6 @@
           <w:b/>
           <w:sz w:val="36"/>
         </w:rPr>
-        <w:lastRenderedPageBreak/>
         <w:t>4</w:t>
       </w:r>
       <w:r>
@@ -67446,7 +67210,6 @@
           <w:color w:val="000000"/>
           <w:sz w:val="12"/>
         </w:rPr>
-        <w:lastRenderedPageBreak/>
         <w:t>4. Combined Works.</w:t>
       </w:r>
       <w:r>
@@ -68748,15 +68511,7 @@
           <w:color w:val="000000"/>
           <w:sz w:val="12"/>
         </w:rPr>
-        <w:t xml:space="preserve"> You may convey a covered work in object code form under the terms of sections 4 and 5, provided that you also convey the machine-readable Corresponding Source under the terms of this License, in one of these ways: (a) Convey the object code in, or embodied in, a physical product (including a physical distribution medium), accompanied by the Corresponding Source fixed on a durable physical medium customarily used for software interchange. (b) Convey the object code in, or embodied in, a physical product (including a physical distribution medium), accompanied by a written offer, valid for at least three years and valid for as long as you offer </w:t>
-      </w:r>
-      <w:r>
-        <w:rPr>
-          <w:color w:val="000000"/>
-          <w:sz w:val="12"/>
-        </w:rPr>
-        <w:lastRenderedPageBreak/>
-        <w:t>spare parts or customer support for that product model, to give anyone who possesses the object code either (1) a copy of the Corresponding Source for all the software in the product that is covered by this License, on a durable physical medium customarily used for software interchange, for a price no more than your reasonable cost of physically performing this conveying of source, or (2) access to copy the Corresponding Source from a network server at no charge. (c) Convey individual copies of the object code with a copy of the written offer to provide the Corresponding Source. This alternative is allowed only occasionally and noncommercially, and only if you received the object code with such an offer, in accord with subsection 6b. (d) Convey the object code by offering access from a designated place (gratis or for a charge), and offer equivalent access to the Corresponding Source in the same way through the same place at no further charge. You need not require recipients to copy the Corresponding Source along with the object code. If the place to copy the object code is a network server, the Corresponding Source may be on a different server (operated by you or a third party) that supports equivalent copying facilities, provided you maintain clear directions next to the object code saying where to find the Corresponding Source. Regardless of what server hosts the Corresponding Source, you remain obligated to ensure that it is available for as long as needed to satisfy these requirements. (e) Convey the object code using peer-to-peer transmission, provided you inform other peers where the object code and Corresponding Source of the work are being offered to the general public at no charge under subsection 6d. A separable portion of the object code, whose source code is excluded from the Corresponding Source as a System Library, need not be included in conveying the object code work. A “User Product” is either (1) a “consumer product”, which means any tangible personal property which is normally used for personal, family, or household purposes, or (2) anything designed or sold for incorporation into a dwelling. In determining whether a product is a consumer product, doubtful cases shall be resolved in favor of coverage. For a particular product received by a particular user, “normally used” refers to a typical or common use of that class of product, regardless of the status of the particular user or of the way in which the particular user actually uses, or expects or is expected to use, the product. A product is a consumer product regardless of whether the product has substantial commercial, industrial or non-consumer uses, unless such uses represent the only significant mode of use of the product. “Installation Information” for a User Product means any methods, procedures, authorization keys, or other information required to install and execute modified versions of a covered work in that User Product from a modified version of its Corresponding Source. The information must suffice to ensure that the continued functioning of the modified object code is in no case prevented or interfered with solely because modification has been made. If you convey an object code work under this section in, or with, or specifically for use in, a User Product, and the conveying occurs as part of a transaction in which the right of possession and use of the User Product is transferred to the recipient in perpetuity or for a fixed term (regardless of how the transaction is characterized), the Corresponding Source conveyed under this section must be accompanied by the Installation Information. But this requirement does not apply if neither you nor any third party retains the ability to install modified object code on the User Product (for example, the work has been installed in ROM). The requirement to provide Installation Information does not include a requirement to continue to provide support service, warranty, or updates for a work that has been modified or installed by the recipient, or for the User Product in which it has been modified or installed. Access to a network may be denied when the modification itself materially and adversely affects the operation of the network or violates the rules and protocols for communication across the network. Corresponding Source conveyed, and Installation Information provided, in accord with this section must be in a format that is publicly documented (and with an implementation available to the public in source code form), and must require no special password or key for unpacking, reading or copying.</w:t>
+        <w:t xml:space="preserve"> You may convey a covered work in object code form under the terms of sections 4 and 5, provided that you also convey the machine-readable Corresponding Source under the terms of this License, in one of these ways: (a) Convey the object code in, or embodied in, a physical product (including a physical distribution medium), accompanied by the Corresponding Source fixed on a durable physical medium customarily used for software interchange. (b) Convey the object code in, or embodied in, a physical product (including a physical distribution medium), accompanied by a written offer, valid for at least three years and valid for as long as you offer spare parts or customer support for that product model, to give anyone who possesses the object code either (1) a copy of the Corresponding Source for all the software in the product that is covered by this License, on a durable physical medium customarily used for software interchange, for a price no more than your reasonable cost of physically performing this conveying of source, or (2) access to copy the Corresponding Source from a network server at no charge. (c) Convey individual copies of the object code with a copy of the written offer to provide the Corresponding Source. This alternative is allowed only occasionally and noncommercially, and only if you received the object code with such an offer, in accord with subsection 6b. (d) Convey the object code by offering access from a designated place (gratis or for a charge), and offer equivalent access to the Corresponding Source in the same way through the same place at no further charge. You need not require recipients to copy the Corresponding Source along with the object code. If the place to copy the object code is a network server, the Corresponding Source may be on a different server (operated by you or a third party) that supports equivalent copying facilities, provided you maintain clear directions next to the object code saying where to find the Corresponding Source. Regardless of what server hosts the Corresponding Source, you remain obligated to ensure that it is available for as long as needed to satisfy these requirements. (e) Convey the object code using peer-to-peer transmission, provided you inform other peers where the object code and Corresponding Source of the work are being offered to the general public at no charge under subsection 6d. A separable portion of the object code, whose source code is excluded from the Corresponding Source as a System Library, need not be included in conveying the object code work. A “User Product” is either (1) a “consumer product”, which means any tangible personal property which is normally used for personal, family, or household purposes, or (2) anything designed or sold for incorporation into a dwelling. In determining whether a product is a consumer product, doubtful cases shall be resolved in favor of coverage. For a particular product received by a particular user, “normally used” refers to a typical or common use of that class of product, regardless of the status of the particular user or of the way in which the particular user actually uses, or expects or is expected to use, the product. A product is a consumer product regardless of whether the product has substantial commercial, industrial or non-consumer uses, unless such uses represent the only significant mode of use of the product. “Installation Information” for a User Product means any methods, procedures, authorization keys, or other information required to install and execute modified versions of a covered work in that User Product from a modified version of its Corresponding Source. The information must suffice to ensure that the continued functioning of the modified object code is in no case prevented or interfered with solely because modification has been made. If you convey an object code work under this section in, or with, or specifically for use in, a User Product, and the conveying occurs as part of a transaction in which the right of possession and use of the User Product is transferred to the recipient in perpetuity or for a fixed term (regardless of how the transaction is characterized), the Corresponding Source conveyed under this section must be accompanied by the Installation Information. But this requirement does not apply if neither you nor any third party retains the ability to install modified object code on the User Product (for example, the work has been installed in ROM). The requirement to provide Installation Information does not include a requirement to continue to provide support service, warranty, or updates for a work that has been modified or installed by the recipient, or for the User Product in which it has been modified or installed. Access to a network may be denied when the modification itself materially and adversely affects the operation of the network or violates the rules and protocols for communication across the network. Corresponding Source conveyed, and Installation Information provided, in accord with this section must be in a format that is publicly documented (and with an implementation available to the public in source code form), and must require no special password or key for unpacking, reading or copying.</w:t>
       </w:r>
     </w:p>
     <w:p>
@@ -68972,15 +68727,7 @@
           <w:color w:val="000000"/>
           <w:sz w:val="12"/>
         </w:rPr>
-        <w:t xml:space="preserve">THERE IS NO WARRANTY FOR THE PROGRAM, TO THE EXTENT PERMITTED BY APPLICABLE LAW. EXCEPT WHEN OTHERWISE STATED IN WRITING THE COPYRIGHT HOLDERS AND/OR OTHER PARTIES PROVIDE THE PROGRAM “AS IS” WITHOUT WARRANTY OF ANY KIND, EITHER EXPRESSED OR IMPLIED, INCLUDING, BUT NOT LIMITED TO, THE IMPLIED WARRANTIES OF MERCHANTABILITY AND FITNESS FOR A </w:t>
-      </w:r>
-      <w:r>
-        <w:rPr>
-          <w:color w:val="000000"/>
-          <w:sz w:val="12"/>
-        </w:rPr>
-        <w:lastRenderedPageBreak/>
-        <w:t>PARTICULAR PURPOSE. THE ENTIRE RISK AS TO THE QUALITY AND PERFORMANCE OF THE PROGRAM IS WITH YOU. SHOULD THE PROGRAM PROVE DEFECTIVE, YOU ASSUME THE COST OF ALL NECESSARY SERVICING, REPAIR OR CORRECTION.</w:t>
+        <w:t>THERE IS NO WARRANTY FOR THE PROGRAM, TO THE EXTENT PERMITTED BY APPLICABLE LAW. EXCEPT WHEN OTHERWISE STATED IN WRITING THE COPYRIGHT HOLDERS AND/OR OTHER PARTIES PROVIDE THE PROGRAM “AS IS” WITHOUT WARRANTY OF ANY KIND, EITHER EXPRESSED OR IMPLIED, INCLUDING, BUT NOT LIMITED TO, THE IMPLIED WARRANTIES OF MERCHANTABILITY AND FITNESS FOR A PARTICULAR PURPOSE. THE ENTIRE RISK AS TO THE QUALITY AND PERFORMANCE OF THE PROGRAM IS WITH YOU. SHOULD THE PROGRAM PROVE DEFECTIVE, YOU ASSUME THE COST OF ALL NECESSARY SERVICING, REPAIR OR CORRECTION.</w:t>
       </w:r>
     </w:p>
     <w:p>
@@ -69047,7 +68794,6 @@
           <w:b/>
           <w:sz w:val="36"/>
         </w:rPr>
-        <w:lastRenderedPageBreak/>
         <w:t>5</w:t>
       </w:r>
       <w:r>
@@ -69199,7 +68945,7 @@
         <w:rStyle w:val="PageNumber"/>
         <w:noProof/>
       </w:rPr>
-      <w:t>123</w:t>
+      <w:t>1</w:t>
     </w:r>
     <w:r>
       <w:rPr>

</xml_diff>